<commit_message>
Added Advantage of GoalBasedInvesting to article
</commit_message>
<xml_diff>
--- a/GoalBasedJournalArticle.docx
+++ b/GoalBasedJournalArticle.docx
@@ -12,70 +12,2083 @@
         <w:rPr>
           <w:b/>
         </w:rPr>
-        <w:t>Using Goal-Based Simulations and Scenario-Based Investment Forecasts</w:t>
-      </w:r>
-      <w:r>
+        <w:t>Goal-Based Investing: A Simulation Approach</w:t>
+      </w:r>
+    </w:p>
+    <w:p>
+      <w:pPr>
         <w:rPr>
           <w:b/>
         </w:rPr>
-        <w:t xml:space="preserve"> to Communicate with </w:t>
-      </w:r>
+      </w:pPr>
       <w:r>
         <w:rPr>
           <w:b/>
         </w:rPr>
-        <w:t>Investors</w:t>
+        <w:t>An</w:t>
+      </w:r>
+      <w:r>
+        <w:rPr>
+          <w:b/>
+        </w:rPr>
+        <w:t xml:space="preserve"> Advantage of Goal-Based </w:t>
+      </w:r>
+      <w:r>
+        <w:rPr>
+          <w:b/>
+        </w:rPr>
+        <w:t>Investing</w:t>
+      </w:r>
+      <w:r>
+        <w:rPr>
+          <w:b/>
+        </w:rPr>
+        <w:t xml:space="preserve"> over Modern Portfolio Theory</w:t>
+      </w:r>
+    </w:p>
+    <w:p>
+      <w:r>
+        <w:t>Suppose an investor has a choice</w:t>
+      </w:r>
+      <w:r>
+        <w:t xml:space="preserve"> today</w:t>
+      </w:r>
+      <w:r>
+        <w:t xml:space="preserve"> between </w:t>
+      </w:r>
+      <w:r>
+        <w:t>one of</w:t>
+      </w:r>
+      <w:r>
+        <w:t xml:space="preserve"> two weighted coins</w:t>
+      </w:r>
+      <w:r>
+        <w:t xml:space="preserve"> </w:t>
+      </w:r>
+      <w:r>
+        <w:t>each with</w:t>
+      </w:r>
+      <w:r>
+        <w:t xml:space="preserve"> payout occurring in one year</w:t>
+      </w:r>
+      <w:r>
+        <w:t xml:space="preserve">. </w:t>
+      </w:r>
+    </w:p>
+    <w:p>
+      <w:pPr>
+        <w:pStyle w:val="ListParagraph"/>
+        <w:numPr>
+          <w:ilvl w:val="0"/>
+          <w:numId w:val="6"/>
+        </w:numPr>
+      </w:pPr>
+      <w:r>
+        <w:t>The coin has a .2 probability of showing heads. On heads, the payout is $25,000; whereas, tails pays zero.</w:t>
+      </w:r>
+    </w:p>
+    <w:p>
+      <w:pPr>
+        <w:pStyle w:val="ListParagraph"/>
+        <w:numPr>
+          <w:ilvl w:val="0"/>
+          <w:numId w:val="6"/>
+        </w:numPr>
+      </w:pPr>
+      <w:r>
+        <w:t>The coin has a .5 probability of showing heads. On heads, the payout is $20,000; whereas, the investor must pay $5,000 if the coin shows tails.</w:t>
+      </w:r>
+    </w:p>
+    <w:p>
+      <w:r>
+        <w:t xml:space="preserve">Since these types of coin flips are mathematically equivalent to a transformed Bernoulli </w:t>
+      </w:r>
+      <w:proofErr w:type="gramStart"/>
+      <w:r>
+        <w:t>Distribution</w:t>
+      </w:r>
+      <w:proofErr w:type="gramEnd"/>
+      <w:r>
+        <w:t xml:space="preserve">, their Expectation and Variance are analytically calculated. Suppose </w:t>
+      </w:r>
+      <m:oMath>
+        <m:r>
+          <w:rPr>
+            <w:rFonts w:ascii="Cambria Math" w:hAnsi="Cambria Math"/>
+          </w:rPr>
+          <m:t>X</m:t>
+        </m:r>
+      </m:oMath>
+      <w:r>
+        <w:t xml:space="preserve"> is a random variable such it conforms to a Bernoulli </w:t>
+      </w:r>
+      <w:proofErr w:type="gramStart"/>
+      <w:r>
+        <w:t>Distribution</w:t>
+      </w:r>
+      <w:proofErr w:type="gramEnd"/>
+      <w:r>
+        <w:t>. Then, it has the following properties.</w:t>
+      </w:r>
+    </w:p>
+    <w:p>
+      <w:pPr>
+        <w:rPr>
+          <w:rFonts w:eastAsiaTheme="minorEastAsia"/>
+        </w:rPr>
+      </w:pPr>
+      <m:oMathPara>
+        <m:oMath>
+          <m:func>
+            <m:funcPr>
+              <m:ctrlPr>
+                <w:rPr>
+                  <w:rFonts w:ascii="Cambria Math" w:hAnsi="Cambria Math"/>
+                </w:rPr>
+              </m:ctrlPr>
+            </m:funcPr>
+            <m:fName>
+              <m:r>
+                <m:rPr>
+                  <m:sty m:val="p"/>
+                </m:rPr>
+                <w:rPr>
+                  <w:rFonts w:ascii="Cambria Math" w:hAnsi="Cambria Math"/>
+                </w:rPr>
+                <m:t>Pr</m:t>
+              </m:r>
+            </m:fName>
+            <m:e>
+              <m:d>
+                <m:dPr>
+                  <m:ctrlPr>
+                    <w:rPr>
+                      <w:rFonts w:ascii="Cambria Math" w:hAnsi="Cambria Math"/>
+                      <w:i/>
+                    </w:rPr>
+                  </m:ctrlPr>
+                </m:dPr>
+                <m:e>
+                  <m:r>
+                    <w:rPr>
+                      <w:rFonts w:ascii="Cambria Math" w:hAnsi="Cambria Math"/>
+                    </w:rPr>
+                    <m:t>X=1</m:t>
+                  </m:r>
+                </m:e>
+              </m:d>
+            </m:e>
+          </m:func>
+          <m:r>
+            <w:rPr>
+              <w:rFonts w:ascii="Cambria Math" w:hAnsi="Cambria Math"/>
+            </w:rPr>
+            <m:t>=p</m:t>
+          </m:r>
+        </m:oMath>
+      </m:oMathPara>
+    </w:p>
+    <w:p>
+      <w:pPr>
+        <w:rPr>
+          <w:rFonts w:eastAsiaTheme="minorEastAsia"/>
+        </w:rPr>
+      </w:pPr>
+      <m:oMathPara>
+        <m:oMath>
+          <m:func>
+            <m:funcPr>
+              <m:ctrlPr>
+                <w:rPr>
+                  <w:rFonts w:ascii="Cambria Math" w:hAnsi="Cambria Math"/>
+                </w:rPr>
+              </m:ctrlPr>
+            </m:funcPr>
+            <m:fName>
+              <m:r>
+                <m:rPr>
+                  <m:sty m:val="p"/>
+                </m:rPr>
+                <w:rPr>
+                  <w:rFonts w:ascii="Cambria Math" w:hAnsi="Cambria Math"/>
+                </w:rPr>
+                <m:t>Pr</m:t>
+              </m:r>
+            </m:fName>
+            <m:e>
+              <m:d>
+                <m:dPr>
+                  <m:ctrlPr>
+                    <w:rPr>
+                      <w:rFonts w:ascii="Cambria Math" w:hAnsi="Cambria Math"/>
+                      <w:i/>
+                    </w:rPr>
+                  </m:ctrlPr>
+                </m:dPr>
+                <m:e>
+                  <m:r>
+                    <w:rPr>
+                      <w:rFonts w:ascii="Cambria Math" w:hAnsi="Cambria Math"/>
+                    </w:rPr>
+                    <m:t>X</m:t>
+                  </m:r>
+                  <m:r>
+                    <w:rPr>
+                      <w:rFonts w:ascii="Cambria Math" w:hAnsi="Cambria Math"/>
+                    </w:rPr>
+                    <m:t>=0</m:t>
+                  </m:r>
+                </m:e>
+              </m:d>
+            </m:e>
+          </m:func>
+          <m:r>
+            <w:rPr>
+              <w:rFonts w:ascii="Cambria Math" w:hAnsi="Cambria Math"/>
+            </w:rPr>
+            <m:t>=</m:t>
+          </m:r>
+          <m:r>
+            <w:rPr>
+              <w:rFonts w:ascii="Cambria Math" w:hAnsi="Cambria Math"/>
+            </w:rPr>
+            <m:t>1-</m:t>
+          </m:r>
+          <m:r>
+            <w:rPr>
+              <w:rFonts w:ascii="Cambria Math" w:hAnsi="Cambria Math"/>
+            </w:rPr>
+            <m:t>p</m:t>
+          </m:r>
+        </m:oMath>
+      </m:oMathPara>
+    </w:p>
+    <w:p>
+      <w:pPr>
+        <w:rPr>
+          <w:rFonts w:eastAsiaTheme="minorEastAsia"/>
+        </w:rPr>
+      </w:pPr>
+      <m:oMathPara>
+        <m:oMath>
+          <m:func>
+            <m:funcPr>
+              <m:ctrlPr>
+                <w:rPr>
+                  <w:rFonts w:ascii="Cambria Math" w:hAnsi="Cambria Math"/>
+                </w:rPr>
+              </m:ctrlPr>
+            </m:funcPr>
+            <m:fName>
+              <m:r>
+                <m:rPr>
+                  <m:sty m:val="p"/>
+                </m:rPr>
+                <w:rPr>
+                  <w:rFonts w:ascii="Cambria Math" w:hAnsi="Cambria Math"/>
+                </w:rPr>
+                <m:t>E</m:t>
+              </m:r>
+            </m:fName>
+            <m:e>
+              <m:d>
+                <m:dPr>
+                  <m:ctrlPr>
+                    <w:rPr>
+                      <w:rFonts w:ascii="Cambria Math" w:hAnsi="Cambria Math"/>
+                      <w:i/>
+                    </w:rPr>
+                  </m:ctrlPr>
+                </m:dPr>
+                <m:e>
+                  <m:r>
+                    <w:rPr>
+                      <w:rFonts w:ascii="Cambria Math" w:hAnsi="Cambria Math"/>
+                    </w:rPr>
+                    <m:t>X</m:t>
+                  </m:r>
+                </m:e>
+              </m:d>
+            </m:e>
+          </m:func>
+          <m:r>
+            <w:rPr>
+              <w:rFonts w:ascii="Cambria Math" w:hAnsi="Cambria Math"/>
+            </w:rPr>
+            <m:t>=p</m:t>
+          </m:r>
+        </m:oMath>
+      </m:oMathPara>
+    </w:p>
+    <w:p>
+      <w:pPr>
+        <w:rPr>
+          <w:rFonts w:eastAsiaTheme="minorEastAsia"/>
+        </w:rPr>
+      </w:pPr>
+      <m:oMathPara>
+        <m:oMath>
+          <m:func>
+            <m:funcPr>
+              <m:ctrlPr>
+                <w:rPr>
+                  <w:rFonts w:ascii="Cambria Math" w:hAnsi="Cambria Math"/>
+                </w:rPr>
+              </m:ctrlPr>
+            </m:funcPr>
+            <m:fName>
+              <m:r>
+                <m:rPr>
+                  <m:sty m:val="p"/>
+                </m:rPr>
+                <w:rPr>
+                  <w:rFonts w:ascii="Cambria Math" w:hAnsi="Cambria Math"/>
+                </w:rPr>
+                <m:t>Var</m:t>
+              </m:r>
+            </m:fName>
+            <m:e>
+              <m:d>
+                <m:dPr>
+                  <m:ctrlPr>
+                    <w:rPr>
+                      <w:rFonts w:ascii="Cambria Math" w:hAnsi="Cambria Math"/>
+                      <w:i/>
+                    </w:rPr>
+                  </m:ctrlPr>
+                </m:dPr>
+                <m:e>
+                  <m:r>
+                    <w:rPr>
+                      <w:rFonts w:ascii="Cambria Math" w:hAnsi="Cambria Math"/>
+                    </w:rPr>
+                    <m:t>X</m:t>
+                  </m:r>
+                </m:e>
+              </m:d>
+            </m:e>
+          </m:func>
+          <m:r>
+            <w:rPr>
+              <w:rFonts w:ascii="Cambria Math" w:hAnsi="Cambria Math"/>
+            </w:rPr>
+            <m:t>=p</m:t>
+          </m:r>
+          <m:r>
+            <w:rPr>
+              <w:rFonts w:ascii="Cambria Math" w:hAnsi="Cambria Math"/>
+            </w:rPr>
+            <m:t>(1-p)</m:t>
+          </m:r>
+        </m:oMath>
+      </m:oMathPara>
+    </w:p>
+    <w:p>
+      <w:pPr>
+        <w:rPr>
+          <w:rFonts w:eastAsiaTheme="minorEastAsia"/>
+        </w:rPr>
+      </w:pPr>
+      <w:r>
+        <w:rPr>
+          <w:rFonts w:eastAsiaTheme="minorEastAsia"/>
+        </w:rPr>
+        <w:t xml:space="preserve">Suppose a linear transformation is applied to </w:t>
+      </w:r>
+      <m:oMath>
+        <m:r>
+          <w:rPr>
+            <w:rFonts w:ascii="Cambria Math" w:hAnsi="Cambria Math"/>
+          </w:rPr>
+          <m:t>X</m:t>
+        </m:r>
+      </m:oMath>
+      <w:r>
+        <w:rPr>
+          <w:rFonts w:eastAsiaTheme="minorEastAsia"/>
+        </w:rPr>
+        <w:t xml:space="preserve"> using a scaling constant </w:t>
+      </w:r>
+      <m:oMath>
+        <m:sSub>
+          <m:sSubPr>
+            <m:ctrlPr>
+              <w:rPr>
+                <w:rFonts w:ascii="Cambria Math" w:eastAsiaTheme="minorEastAsia" w:hAnsi="Cambria Math"/>
+                <w:i/>
+              </w:rPr>
+            </m:ctrlPr>
+          </m:sSubPr>
+          <m:e>
+            <m:r>
+              <w:rPr>
+                <w:rFonts w:ascii="Cambria Math" w:eastAsiaTheme="minorEastAsia" w:hAnsi="Cambria Math"/>
+              </w:rPr>
+              <m:t>c</m:t>
+            </m:r>
+          </m:e>
+          <m:sub>
+            <m:r>
+              <w:rPr>
+                <w:rFonts w:ascii="Cambria Math" w:eastAsiaTheme="minorEastAsia" w:hAnsi="Cambria Math"/>
+              </w:rPr>
+              <m:t>1</m:t>
+            </m:r>
+          </m:sub>
+        </m:sSub>
+      </m:oMath>
+      <w:r>
+        <w:rPr>
+          <w:rFonts w:eastAsiaTheme="minorEastAsia"/>
+        </w:rPr>
+        <w:t xml:space="preserve"> and shift </w:t>
+      </w:r>
+      <w:proofErr w:type="gramStart"/>
+      <w:r>
+        <w:rPr>
+          <w:rFonts w:eastAsiaTheme="minorEastAsia"/>
+        </w:rPr>
+        <w:t xml:space="preserve">constant </w:t>
+      </w:r>
+      <w:proofErr w:type="gramEnd"/>
+      <m:oMath>
+        <m:sSub>
+          <m:sSubPr>
+            <m:ctrlPr>
+              <w:rPr>
+                <w:rFonts w:ascii="Cambria Math" w:eastAsiaTheme="minorEastAsia" w:hAnsi="Cambria Math"/>
+                <w:i/>
+              </w:rPr>
+            </m:ctrlPr>
+          </m:sSubPr>
+          <m:e>
+            <m:r>
+              <w:rPr>
+                <w:rFonts w:ascii="Cambria Math" w:eastAsiaTheme="minorEastAsia" w:hAnsi="Cambria Math"/>
+              </w:rPr>
+              <m:t>c</m:t>
+            </m:r>
+          </m:e>
+          <m:sub>
+            <m:r>
+              <w:rPr>
+                <w:rFonts w:ascii="Cambria Math" w:eastAsiaTheme="minorEastAsia" w:hAnsi="Cambria Math"/>
+              </w:rPr>
+              <m:t>2</m:t>
+            </m:r>
+          </m:sub>
+        </m:sSub>
+      </m:oMath>
+      <w:r>
+        <w:rPr>
+          <w:rFonts w:eastAsiaTheme="minorEastAsia"/>
+        </w:rPr>
+        <w:t xml:space="preserve"> such that </w:t>
+      </w:r>
+      <m:oMath>
+        <m:r>
+          <w:rPr>
+            <w:rFonts w:ascii="Cambria Math" w:hAnsi="Cambria Math"/>
+          </w:rPr>
+          <m:t xml:space="preserve">Y= </m:t>
+        </m:r>
+        <m:sSub>
+          <m:sSubPr>
+            <m:ctrlPr>
+              <w:rPr>
+                <w:rFonts w:ascii="Cambria Math" w:eastAsiaTheme="minorEastAsia" w:hAnsi="Cambria Math"/>
+                <w:i/>
+              </w:rPr>
+            </m:ctrlPr>
+          </m:sSubPr>
+          <m:e>
+            <m:r>
+              <w:rPr>
+                <w:rFonts w:ascii="Cambria Math" w:eastAsiaTheme="minorEastAsia" w:hAnsi="Cambria Math"/>
+              </w:rPr>
+              <m:t>c</m:t>
+            </m:r>
+          </m:e>
+          <m:sub>
+            <m:r>
+              <w:rPr>
+                <w:rFonts w:ascii="Cambria Math" w:eastAsiaTheme="minorEastAsia" w:hAnsi="Cambria Math"/>
+              </w:rPr>
+              <m:t>1</m:t>
+            </m:r>
+          </m:sub>
+        </m:sSub>
+        <m:r>
+          <w:rPr>
+            <w:rFonts w:ascii="Cambria Math" w:hAnsi="Cambria Math"/>
+          </w:rPr>
+          <m:t xml:space="preserve">X+ </m:t>
+        </m:r>
+        <m:sSub>
+          <m:sSubPr>
+            <m:ctrlPr>
+              <w:rPr>
+                <w:rFonts w:ascii="Cambria Math" w:eastAsiaTheme="minorEastAsia" w:hAnsi="Cambria Math"/>
+                <w:i/>
+              </w:rPr>
+            </m:ctrlPr>
+          </m:sSubPr>
+          <m:e>
+            <m:r>
+              <w:rPr>
+                <w:rFonts w:ascii="Cambria Math" w:eastAsiaTheme="minorEastAsia" w:hAnsi="Cambria Math"/>
+              </w:rPr>
+              <m:t>c</m:t>
+            </m:r>
+          </m:e>
+          <m:sub>
+            <m:r>
+              <w:rPr>
+                <w:rFonts w:ascii="Cambria Math" w:eastAsiaTheme="minorEastAsia" w:hAnsi="Cambria Math"/>
+              </w:rPr>
+              <m:t>2</m:t>
+            </m:r>
+          </m:sub>
+        </m:sSub>
+      </m:oMath>
+      <w:r>
+        <w:rPr>
+          <w:rFonts w:eastAsiaTheme="minorEastAsia"/>
+        </w:rPr>
+        <w:t>. Using the properties of Expectation and Variance, the following is true.</w:t>
+      </w:r>
+    </w:p>
+    <w:p>
+      <w:pPr>
+        <w:rPr>
+          <w:rFonts w:eastAsiaTheme="minorEastAsia"/>
+        </w:rPr>
+      </w:pPr>
+      <m:oMathPara>
+        <m:oMath>
+          <m:func>
+            <m:funcPr>
+              <m:ctrlPr>
+                <w:rPr>
+                  <w:rFonts w:ascii="Cambria Math" w:hAnsi="Cambria Math"/>
+                </w:rPr>
+              </m:ctrlPr>
+            </m:funcPr>
+            <m:fName>
+              <m:r>
+                <m:rPr>
+                  <m:sty m:val="p"/>
+                </m:rPr>
+                <w:rPr>
+                  <w:rFonts w:ascii="Cambria Math" w:hAnsi="Cambria Math"/>
+                </w:rPr>
+                <m:t>Pr</m:t>
+              </m:r>
+            </m:fName>
+            <m:e>
+              <m:d>
+                <m:dPr>
+                  <m:ctrlPr>
+                    <w:rPr>
+                      <w:rFonts w:ascii="Cambria Math" w:hAnsi="Cambria Math"/>
+                      <w:i/>
+                    </w:rPr>
+                  </m:ctrlPr>
+                </m:dPr>
+                <m:e>
+                  <m:r>
+                    <w:rPr>
+                      <w:rFonts w:ascii="Cambria Math" w:hAnsi="Cambria Math"/>
+                    </w:rPr>
+                    <m:t>Y</m:t>
+                  </m:r>
+                  <m:r>
+                    <w:rPr>
+                      <w:rFonts w:ascii="Cambria Math" w:hAnsi="Cambria Math"/>
+                    </w:rPr>
+                    <m:t>=</m:t>
+                  </m:r>
+                  <m:sSub>
+                    <m:sSubPr>
+                      <m:ctrlPr>
+                        <w:rPr>
+                          <w:rFonts w:ascii="Cambria Math" w:eastAsiaTheme="minorEastAsia" w:hAnsi="Cambria Math"/>
+                          <w:i/>
+                        </w:rPr>
+                      </m:ctrlPr>
+                    </m:sSubPr>
+                    <m:e>
+                      <m:r>
+                        <w:rPr>
+                          <w:rFonts w:ascii="Cambria Math" w:eastAsiaTheme="minorEastAsia" w:hAnsi="Cambria Math"/>
+                        </w:rPr>
+                        <m:t>c</m:t>
+                      </m:r>
+                    </m:e>
+                    <m:sub>
+                      <m:r>
+                        <w:rPr>
+                          <w:rFonts w:ascii="Cambria Math" w:eastAsiaTheme="minorEastAsia" w:hAnsi="Cambria Math"/>
+                        </w:rPr>
+                        <m:t>1</m:t>
+                      </m:r>
+                    </m:sub>
+                  </m:sSub>
+                  <m:r>
+                    <w:rPr>
+                      <w:rFonts w:ascii="Cambria Math" w:eastAsiaTheme="minorEastAsia" w:hAnsi="Cambria Math"/>
+                    </w:rPr>
+                    <m:t>+</m:t>
+                  </m:r>
+                  <m:sSub>
+                    <m:sSubPr>
+                      <m:ctrlPr>
+                        <w:rPr>
+                          <w:rFonts w:ascii="Cambria Math" w:eastAsiaTheme="minorEastAsia" w:hAnsi="Cambria Math"/>
+                          <w:i/>
+                        </w:rPr>
+                      </m:ctrlPr>
+                    </m:sSubPr>
+                    <m:e>
+                      <m:r>
+                        <w:rPr>
+                          <w:rFonts w:ascii="Cambria Math" w:eastAsiaTheme="minorEastAsia" w:hAnsi="Cambria Math"/>
+                        </w:rPr>
+                        <m:t>c</m:t>
+                      </m:r>
+                    </m:e>
+                    <m:sub>
+                      <m:r>
+                        <w:rPr>
+                          <w:rFonts w:ascii="Cambria Math" w:eastAsiaTheme="minorEastAsia" w:hAnsi="Cambria Math"/>
+                        </w:rPr>
+                        <m:t>2</m:t>
+                      </m:r>
+                    </m:sub>
+                  </m:sSub>
+                </m:e>
+              </m:d>
+            </m:e>
+          </m:func>
+          <m:r>
+            <w:rPr>
+              <w:rFonts w:ascii="Cambria Math" w:hAnsi="Cambria Math"/>
+            </w:rPr>
+            <m:t>=p</m:t>
+          </m:r>
+        </m:oMath>
+      </m:oMathPara>
+    </w:p>
+    <w:p>
+      <w:pPr>
+        <w:rPr>
+          <w:rFonts w:eastAsiaTheme="minorEastAsia"/>
+        </w:rPr>
+      </w:pPr>
+      <m:oMathPara>
+        <m:oMath>
+          <m:func>
+            <m:funcPr>
+              <m:ctrlPr>
+                <w:rPr>
+                  <w:rFonts w:ascii="Cambria Math" w:hAnsi="Cambria Math"/>
+                </w:rPr>
+              </m:ctrlPr>
+            </m:funcPr>
+            <m:fName>
+              <m:r>
+                <m:rPr>
+                  <m:sty m:val="p"/>
+                </m:rPr>
+                <w:rPr>
+                  <w:rFonts w:ascii="Cambria Math" w:hAnsi="Cambria Math"/>
+                </w:rPr>
+                <m:t>Pr</m:t>
+              </m:r>
+            </m:fName>
+            <m:e>
+              <m:d>
+                <m:dPr>
+                  <m:ctrlPr>
+                    <w:rPr>
+                      <w:rFonts w:ascii="Cambria Math" w:hAnsi="Cambria Math"/>
+                      <w:i/>
+                    </w:rPr>
+                  </m:ctrlPr>
+                </m:dPr>
+                <m:e>
+                  <m:r>
+                    <w:rPr>
+                      <w:rFonts w:ascii="Cambria Math" w:hAnsi="Cambria Math"/>
+                    </w:rPr>
+                    <m:t>Y</m:t>
+                  </m:r>
+                  <m:r>
+                    <w:rPr>
+                      <w:rFonts w:ascii="Cambria Math" w:hAnsi="Cambria Math"/>
+                    </w:rPr>
+                    <m:t>=</m:t>
+                  </m:r>
+                  <m:sSub>
+                    <m:sSubPr>
+                      <m:ctrlPr>
+                        <w:rPr>
+                          <w:rFonts w:ascii="Cambria Math" w:eastAsiaTheme="minorEastAsia" w:hAnsi="Cambria Math"/>
+                          <w:i/>
+                        </w:rPr>
+                      </m:ctrlPr>
+                    </m:sSubPr>
+                    <m:e>
+                      <m:r>
+                        <w:rPr>
+                          <w:rFonts w:ascii="Cambria Math" w:eastAsiaTheme="minorEastAsia" w:hAnsi="Cambria Math"/>
+                        </w:rPr>
+                        <m:t>c</m:t>
+                      </m:r>
+                    </m:e>
+                    <m:sub>
+                      <m:r>
+                        <w:rPr>
+                          <w:rFonts w:ascii="Cambria Math" w:eastAsiaTheme="minorEastAsia" w:hAnsi="Cambria Math"/>
+                        </w:rPr>
+                        <m:t>2</m:t>
+                      </m:r>
+                    </m:sub>
+                  </m:sSub>
+                </m:e>
+              </m:d>
+            </m:e>
+          </m:func>
+          <m:r>
+            <w:rPr>
+              <w:rFonts w:ascii="Cambria Math" w:hAnsi="Cambria Math"/>
+            </w:rPr>
+            <m:t>=</m:t>
+          </m:r>
+          <m:r>
+            <w:rPr>
+              <w:rFonts w:ascii="Cambria Math" w:hAnsi="Cambria Math"/>
+            </w:rPr>
+            <m:t>1-</m:t>
+          </m:r>
+          <m:r>
+            <w:rPr>
+              <w:rFonts w:ascii="Cambria Math" w:hAnsi="Cambria Math"/>
+            </w:rPr>
+            <m:t>p</m:t>
+          </m:r>
+        </m:oMath>
+      </m:oMathPara>
+    </w:p>
+    <w:p>
+      <w:pPr>
+        <w:rPr>
+          <w:rFonts w:eastAsiaTheme="minorEastAsia"/>
+        </w:rPr>
+      </w:pPr>
+      <m:oMathPara>
+        <m:oMath>
+          <m:func>
+            <m:funcPr>
+              <m:ctrlPr>
+                <w:rPr>
+                  <w:rFonts w:ascii="Cambria Math" w:hAnsi="Cambria Math"/>
+                </w:rPr>
+              </m:ctrlPr>
+            </m:funcPr>
+            <m:fName>
+              <m:r>
+                <m:rPr>
+                  <m:sty m:val="p"/>
+                </m:rPr>
+                <w:rPr>
+                  <w:rFonts w:ascii="Cambria Math" w:hAnsi="Cambria Math"/>
+                </w:rPr>
+                <m:t>E</m:t>
+              </m:r>
+            </m:fName>
+            <m:e>
+              <m:d>
+                <m:dPr>
+                  <m:ctrlPr>
+                    <w:rPr>
+                      <w:rFonts w:ascii="Cambria Math" w:hAnsi="Cambria Math"/>
+                      <w:i/>
+                    </w:rPr>
+                  </m:ctrlPr>
+                </m:dPr>
+                <m:e>
+                  <m:r>
+                    <w:rPr>
+                      <w:rFonts w:ascii="Cambria Math" w:hAnsi="Cambria Math"/>
+                    </w:rPr>
+                    <m:t>Y</m:t>
+                  </m:r>
+                </m:e>
+              </m:d>
+            </m:e>
+          </m:func>
+          <m:r>
+            <w:rPr>
+              <w:rFonts w:ascii="Cambria Math" w:hAnsi="Cambria Math"/>
+            </w:rPr>
+            <m:t>=</m:t>
+          </m:r>
+          <m:sSub>
+            <m:sSubPr>
+              <m:ctrlPr>
+                <w:rPr>
+                  <w:rFonts w:ascii="Cambria Math" w:eastAsiaTheme="minorEastAsia" w:hAnsi="Cambria Math"/>
+                  <w:i/>
+                </w:rPr>
+              </m:ctrlPr>
+            </m:sSubPr>
+            <m:e>
+              <m:r>
+                <w:rPr>
+                  <w:rFonts w:ascii="Cambria Math" w:eastAsiaTheme="minorEastAsia" w:hAnsi="Cambria Math"/>
+                </w:rPr>
+                <m:t>c</m:t>
+              </m:r>
+            </m:e>
+            <m:sub>
+              <m:r>
+                <w:rPr>
+                  <w:rFonts w:ascii="Cambria Math" w:eastAsiaTheme="minorEastAsia" w:hAnsi="Cambria Math"/>
+                </w:rPr>
+                <m:t>1</m:t>
+              </m:r>
+            </m:sub>
+          </m:sSub>
+          <m:r>
+            <w:rPr>
+              <w:rFonts w:ascii="Cambria Math" w:hAnsi="Cambria Math"/>
+            </w:rPr>
+            <m:t>E</m:t>
+          </m:r>
+          <m:d>
+            <m:dPr>
+              <m:ctrlPr>
+                <w:rPr>
+                  <w:rFonts w:ascii="Cambria Math" w:hAnsi="Cambria Math"/>
+                  <w:i/>
+                </w:rPr>
+              </m:ctrlPr>
+            </m:dPr>
+            <m:e>
+              <m:r>
+                <w:rPr>
+                  <w:rFonts w:ascii="Cambria Math" w:hAnsi="Cambria Math"/>
+                </w:rPr>
+                <m:t>X</m:t>
+              </m:r>
+            </m:e>
+          </m:d>
+          <m:r>
+            <w:rPr>
+              <w:rFonts w:ascii="Cambria Math" w:hAnsi="Cambria Math"/>
+            </w:rPr>
+            <m:t xml:space="preserve">+ </m:t>
+          </m:r>
+          <m:sSub>
+            <m:sSubPr>
+              <m:ctrlPr>
+                <w:rPr>
+                  <w:rFonts w:ascii="Cambria Math" w:eastAsiaTheme="minorEastAsia" w:hAnsi="Cambria Math"/>
+                  <w:i/>
+                </w:rPr>
+              </m:ctrlPr>
+            </m:sSubPr>
+            <m:e>
+              <m:r>
+                <w:rPr>
+                  <w:rFonts w:ascii="Cambria Math" w:eastAsiaTheme="minorEastAsia" w:hAnsi="Cambria Math"/>
+                </w:rPr>
+                <m:t>c</m:t>
+              </m:r>
+            </m:e>
+            <m:sub>
+              <m:r>
+                <w:rPr>
+                  <w:rFonts w:ascii="Cambria Math" w:eastAsiaTheme="minorEastAsia" w:hAnsi="Cambria Math"/>
+                </w:rPr>
+                <m:t>2</m:t>
+              </m:r>
+            </m:sub>
+          </m:sSub>
+          <m:r>
+            <w:rPr>
+              <w:rFonts w:ascii="Cambria Math" w:eastAsiaTheme="minorEastAsia" w:hAnsi="Cambria Math"/>
+            </w:rPr>
+            <m:t>=</m:t>
+          </m:r>
+          <m:sSub>
+            <m:sSubPr>
+              <m:ctrlPr>
+                <w:rPr>
+                  <w:rFonts w:ascii="Cambria Math" w:eastAsiaTheme="minorEastAsia" w:hAnsi="Cambria Math"/>
+                  <w:i/>
+                </w:rPr>
+              </m:ctrlPr>
+            </m:sSubPr>
+            <m:e>
+              <m:r>
+                <w:rPr>
+                  <w:rFonts w:ascii="Cambria Math" w:eastAsiaTheme="minorEastAsia" w:hAnsi="Cambria Math"/>
+                </w:rPr>
+                <m:t>c</m:t>
+              </m:r>
+            </m:e>
+            <m:sub>
+              <m:r>
+                <w:rPr>
+                  <w:rFonts w:ascii="Cambria Math" w:eastAsiaTheme="minorEastAsia" w:hAnsi="Cambria Math"/>
+                </w:rPr>
+                <m:t>1</m:t>
+              </m:r>
+            </m:sub>
+          </m:sSub>
+          <m:r>
+            <w:rPr>
+              <w:rFonts w:ascii="Cambria Math" w:hAnsi="Cambria Math"/>
+            </w:rPr>
+            <m:t>p</m:t>
+          </m:r>
+          <m:r>
+            <w:rPr>
+              <w:rFonts w:ascii="Cambria Math" w:hAnsi="Cambria Math"/>
+            </w:rPr>
+            <m:t xml:space="preserve">+ </m:t>
+          </m:r>
+          <m:sSub>
+            <m:sSubPr>
+              <m:ctrlPr>
+                <w:rPr>
+                  <w:rFonts w:ascii="Cambria Math" w:eastAsiaTheme="minorEastAsia" w:hAnsi="Cambria Math"/>
+                  <w:i/>
+                </w:rPr>
+              </m:ctrlPr>
+            </m:sSubPr>
+            <m:e>
+              <m:r>
+                <w:rPr>
+                  <w:rFonts w:ascii="Cambria Math" w:eastAsiaTheme="minorEastAsia" w:hAnsi="Cambria Math"/>
+                </w:rPr>
+                <m:t>c</m:t>
+              </m:r>
+            </m:e>
+            <m:sub>
+              <m:r>
+                <w:rPr>
+                  <w:rFonts w:ascii="Cambria Math" w:eastAsiaTheme="minorEastAsia" w:hAnsi="Cambria Math"/>
+                </w:rPr>
+                <m:t>2</m:t>
+              </m:r>
+            </m:sub>
+          </m:sSub>
+        </m:oMath>
+      </m:oMathPara>
+    </w:p>
+    <w:p>
+      <w:pPr>
+        <w:rPr>
+          <w:rFonts w:eastAsiaTheme="minorEastAsia"/>
+        </w:rPr>
+      </w:pPr>
+      <m:oMathPara>
+        <m:oMath>
+          <m:func>
+            <m:funcPr>
+              <m:ctrlPr>
+                <w:rPr>
+                  <w:rFonts w:ascii="Cambria Math" w:hAnsi="Cambria Math"/>
+                </w:rPr>
+              </m:ctrlPr>
+            </m:funcPr>
+            <m:fName>
+              <m:r>
+                <m:rPr>
+                  <m:sty m:val="p"/>
+                </m:rPr>
+                <w:rPr>
+                  <w:rFonts w:ascii="Cambria Math" w:hAnsi="Cambria Math"/>
+                </w:rPr>
+                <m:t>Var</m:t>
+              </m:r>
+            </m:fName>
+            <m:e>
+              <m:d>
+                <m:dPr>
+                  <m:ctrlPr>
+                    <w:rPr>
+                      <w:rFonts w:ascii="Cambria Math" w:hAnsi="Cambria Math"/>
+                      <w:i/>
+                    </w:rPr>
+                  </m:ctrlPr>
+                </m:dPr>
+                <m:e>
+                  <m:r>
+                    <w:rPr>
+                      <w:rFonts w:ascii="Cambria Math" w:hAnsi="Cambria Math"/>
+                    </w:rPr>
+                    <m:t>Y</m:t>
+                  </m:r>
+                </m:e>
+              </m:d>
+            </m:e>
+          </m:func>
+          <m:r>
+            <w:rPr>
+              <w:rFonts w:ascii="Cambria Math" w:hAnsi="Cambria Math"/>
+            </w:rPr>
+            <m:t>=</m:t>
+          </m:r>
+          <m:sSubSup>
+            <m:sSubSupPr>
+              <m:ctrlPr>
+                <w:rPr>
+                  <w:rFonts w:ascii="Cambria Math" w:hAnsi="Cambria Math"/>
+                  <w:i/>
+                </w:rPr>
+              </m:ctrlPr>
+            </m:sSubSupPr>
+            <m:e>
+              <m:r>
+                <w:rPr>
+                  <w:rFonts w:ascii="Cambria Math" w:eastAsiaTheme="minorEastAsia" w:hAnsi="Cambria Math"/>
+                </w:rPr>
+                <m:t>c</m:t>
+              </m:r>
+              <m:ctrlPr>
+                <w:rPr>
+                  <w:rFonts w:ascii="Cambria Math" w:eastAsiaTheme="minorEastAsia" w:hAnsi="Cambria Math"/>
+                  <w:i/>
+                </w:rPr>
+              </m:ctrlPr>
+            </m:e>
+            <m:sub>
+              <m:r>
+                <w:rPr>
+                  <w:rFonts w:ascii="Cambria Math" w:eastAsiaTheme="minorEastAsia" w:hAnsi="Cambria Math"/>
+                </w:rPr>
+                <m:t>1</m:t>
+              </m:r>
+              <m:ctrlPr>
+                <w:rPr>
+                  <w:rFonts w:ascii="Cambria Math" w:eastAsiaTheme="minorEastAsia" w:hAnsi="Cambria Math"/>
+                  <w:i/>
+                </w:rPr>
+              </m:ctrlPr>
+            </m:sub>
+            <m:sup>
+              <m:r>
+                <w:rPr>
+                  <w:rFonts w:ascii="Cambria Math" w:hAnsi="Cambria Math"/>
+                </w:rPr>
+                <m:t>2</m:t>
+              </m:r>
+            </m:sup>
+          </m:sSubSup>
+          <m:r>
+            <w:rPr>
+              <w:rFonts w:ascii="Cambria Math" w:hAnsi="Cambria Math"/>
+            </w:rPr>
+            <m:t>p(1-p)</m:t>
+          </m:r>
+        </m:oMath>
+      </m:oMathPara>
+    </w:p>
+    <w:p>
+      <w:pPr>
+        <w:rPr>
+          <w:rFonts w:eastAsiaTheme="minorEastAsia"/>
+        </w:rPr>
+      </w:pPr>
+      <w:r>
+        <w:rPr>
+          <w:rFonts w:eastAsiaTheme="minorEastAsia"/>
+        </w:rPr>
+        <w:t xml:space="preserve">The scenarios above have different parameters </w:t>
+      </w:r>
+      <w:proofErr w:type="gramStart"/>
+      <w:r>
+        <w:rPr>
+          <w:rFonts w:eastAsiaTheme="minorEastAsia"/>
+        </w:rPr>
+        <w:t xml:space="preserve">for </w:t>
+      </w:r>
+      <w:proofErr w:type="gramEnd"/>
+      <m:oMath>
+        <m:sSub>
+          <m:sSubPr>
+            <m:ctrlPr>
+              <w:rPr>
+                <w:rFonts w:ascii="Cambria Math" w:eastAsiaTheme="minorEastAsia" w:hAnsi="Cambria Math"/>
+                <w:i/>
+              </w:rPr>
+            </m:ctrlPr>
+          </m:sSubPr>
+          <m:e>
+            <m:r>
+              <w:rPr>
+                <w:rFonts w:ascii="Cambria Math" w:eastAsiaTheme="minorEastAsia" w:hAnsi="Cambria Math"/>
+              </w:rPr>
+              <m:t>c</m:t>
+            </m:r>
+          </m:e>
+          <m:sub>
+            <m:r>
+              <w:rPr>
+                <w:rFonts w:ascii="Cambria Math" w:eastAsiaTheme="minorEastAsia" w:hAnsi="Cambria Math"/>
+              </w:rPr>
+              <m:t>1</m:t>
+            </m:r>
+          </m:sub>
+        </m:sSub>
+      </m:oMath>
+      <w:r>
+        <w:rPr>
+          <w:rFonts w:eastAsiaTheme="minorEastAsia"/>
+        </w:rPr>
+        <w:t xml:space="preserve">, </w:t>
+      </w:r>
+      <m:oMath>
+        <m:sSub>
+          <m:sSubPr>
+            <m:ctrlPr>
+              <w:rPr>
+                <w:rFonts w:ascii="Cambria Math" w:eastAsiaTheme="minorEastAsia" w:hAnsi="Cambria Math"/>
+                <w:i/>
+              </w:rPr>
+            </m:ctrlPr>
+          </m:sSubPr>
+          <m:e>
+            <m:r>
+              <w:rPr>
+                <w:rFonts w:ascii="Cambria Math" w:eastAsiaTheme="minorEastAsia" w:hAnsi="Cambria Math"/>
+              </w:rPr>
+              <m:t>c</m:t>
+            </m:r>
+          </m:e>
+          <m:sub>
+            <m:r>
+              <w:rPr>
+                <w:rFonts w:ascii="Cambria Math" w:eastAsiaTheme="minorEastAsia" w:hAnsi="Cambria Math"/>
+              </w:rPr>
+              <m:t>2</m:t>
+            </m:r>
+          </m:sub>
+        </m:sSub>
+      </m:oMath>
+      <w:r>
+        <w:rPr>
+          <w:rFonts w:eastAsiaTheme="minorEastAsia"/>
+        </w:rPr>
+        <w:t xml:space="preserve">, and </w:t>
+      </w:r>
+      <m:oMath>
+        <m:r>
+          <w:rPr>
+            <w:rFonts w:ascii="Cambria Math" w:hAnsi="Cambria Math"/>
+          </w:rPr>
+          <m:t>p</m:t>
+        </m:r>
+      </m:oMath>
+      <w:r>
+        <w:rPr>
+          <w:rFonts w:eastAsiaTheme="minorEastAsia"/>
+        </w:rPr>
+        <w:t xml:space="preserve">. </w:t>
+      </w:r>
+    </w:p>
+    <w:p>
+      <w:pPr>
+        <w:rPr>
+          <w:rFonts w:eastAsiaTheme="minorEastAsia"/>
+        </w:rPr>
+      </w:pPr>
+      <m:oMathPara>
+        <m:oMath>
+          <m:r>
+            <m:rPr>
+              <m:sty m:val="p"/>
+            </m:rPr>
+            <w:rPr>
+              <w:rFonts w:ascii="Cambria Math" w:eastAsiaTheme="minorEastAsia" w:hAnsi="Cambria Math"/>
+            </w:rPr>
+            <m:t>Scenario 1</m:t>
+          </m:r>
+          <m:r>
+            <m:rPr>
+              <m:sty m:val="p"/>
+            </m:rPr>
+            <w:rPr>
+              <w:rFonts w:ascii="Cambria Math" w:eastAsiaTheme="minorEastAsia" w:hAnsi="Cambria Math"/>
+            </w:rPr>
+            <m:t xml:space="preserve">: </m:t>
+          </m:r>
+          <m:sSub>
+            <m:sSubPr>
+              <m:ctrlPr>
+                <w:rPr>
+                  <w:rFonts w:ascii="Cambria Math" w:eastAsiaTheme="minorEastAsia" w:hAnsi="Cambria Math"/>
+                  <w:i/>
+                </w:rPr>
+              </m:ctrlPr>
+            </m:sSubPr>
+            <m:e>
+              <m:r>
+                <w:rPr>
+                  <w:rFonts w:ascii="Cambria Math" w:eastAsiaTheme="minorEastAsia" w:hAnsi="Cambria Math"/>
+                </w:rPr>
+                <m:t>c</m:t>
+              </m:r>
+            </m:e>
+            <m:sub>
+              <m:r>
+                <w:rPr>
+                  <w:rFonts w:ascii="Cambria Math" w:eastAsiaTheme="minorEastAsia" w:hAnsi="Cambria Math"/>
+                </w:rPr>
+                <m:t>1</m:t>
+              </m:r>
+            </m:sub>
+          </m:sSub>
+          <m:r>
+            <w:rPr>
+              <w:rFonts w:ascii="Cambria Math" w:eastAsiaTheme="minorEastAsia" w:hAnsi="Cambria Math"/>
+            </w:rPr>
+            <m:t xml:space="preserve">=25000, </m:t>
+          </m:r>
+          <m:sSub>
+            <m:sSubPr>
+              <m:ctrlPr>
+                <w:rPr>
+                  <w:rFonts w:ascii="Cambria Math" w:eastAsiaTheme="minorEastAsia" w:hAnsi="Cambria Math"/>
+                  <w:i/>
+                </w:rPr>
+              </m:ctrlPr>
+            </m:sSubPr>
+            <m:e>
+              <m:r>
+                <w:rPr>
+                  <w:rFonts w:ascii="Cambria Math" w:eastAsiaTheme="minorEastAsia" w:hAnsi="Cambria Math"/>
+                </w:rPr>
+                <m:t>c</m:t>
+              </m:r>
+            </m:e>
+            <m:sub>
+              <m:r>
+                <w:rPr>
+                  <w:rFonts w:ascii="Cambria Math" w:eastAsiaTheme="minorEastAsia" w:hAnsi="Cambria Math"/>
+                </w:rPr>
+                <m:t>2</m:t>
+              </m:r>
+            </m:sub>
+          </m:sSub>
+          <m:r>
+            <w:rPr>
+              <w:rFonts w:ascii="Cambria Math" w:eastAsiaTheme="minorEastAsia" w:hAnsi="Cambria Math"/>
+            </w:rPr>
+            <m:t>=0</m:t>
+          </m:r>
+          <m:r>
+            <w:rPr>
+              <w:rFonts w:ascii="Cambria Math" w:eastAsiaTheme="minorEastAsia" w:hAnsi="Cambria Math"/>
+            </w:rPr>
+            <m:t xml:space="preserve">, and </m:t>
+          </m:r>
+          <m:r>
+            <w:rPr>
+              <w:rFonts w:ascii="Cambria Math" w:hAnsi="Cambria Math"/>
+            </w:rPr>
+            <m:t>p=.2</m:t>
+          </m:r>
+        </m:oMath>
+      </m:oMathPara>
+    </w:p>
+    <w:p>
+      <w:pPr>
+        <w:rPr>
+          <w:rFonts w:eastAsiaTheme="minorEastAsia"/>
+        </w:rPr>
+      </w:pPr>
+      <m:oMathPara>
+        <m:oMath>
+          <m:r>
+            <m:rPr>
+              <m:sty m:val="p"/>
+            </m:rPr>
+            <w:rPr>
+              <w:rFonts w:ascii="Cambria Math" w:eastAsiaTheme="minorEastAsia" w:hAnsi="Cambria Math"/>
+            </w:rPr>
+            <m:t xml:space="preserve">Scenario 2: </m:t>
+          </m:r>
+          <m:sSub>
+            <m:sSubPr>
+              <m:ctrlPr>
+                <w:rPr>
+                  <w:rFonts w:ascii="Cambria Math" w:eastAsiaTheme="minorEastAsia" w:hAnsi="Cambria Math"/>
+                  <w:i/>
+                </w:rPr>
+              </m:ctrlPr>
+            </m:sSubPr>
+            <m:e>
+              <m:r>
+                <w:rPr>
+                  <w:rFonts w:ascii="Cambria Math" w:eastAsiaTheme="minorEastAsia" w:hAnsi="Cambria Math"/>
+                </w:rPr>
+                <m:t>c</m:t>
+              </m:r>
+            </m:e>
+            <m:sub>
+              <m:r>
+                <w:rPr>
+                  <w:rFonts w:ascii="Cambria Math" w:eastAsiaTheme="minorEastAsia" w:hAnsi="Cambria Math"/>
+                </w:rPr>
+                <m:t>1</m:t>
+              </m:r>
+            </m:sub>
+          </m:sSub>
+          <m:r>
+            <w:rPr>
+              <w:rFonts w:ascii="Cambria Math" w:eastAsiaTheme="minorEastAsia" w:hAnsi="Cambria Math"/>
+            </w:rPr>
+            <m:t xml:space="preserve">=20000, </m:t>
+          </m:r>
+          <m:sSub>
+            <m:sSubPr>
+              <m:ctrlPr>
+                <w:rPr>
+                  <w:rFonts w:ascii="Cambria Math" w:eastAsiaTheme="minorEastAsia" w:hAnsi="Cambria Math"/>
+                  <w:i/>
+                </w:rPr>
+              </m:ctrlPr>
+            </m:sSubPr>
+            <m:e>
+              <m:r>
+                <w:rPr>
+                  <w:rFonts w:ascii="Cambria Math" w:eastAsiaTheme="minorEastAsia" w:hAnsi="Cambria Math"/>
+                </w:rPr>
+                <m:t>c</m:t>
+              </m:r>
+            </m:e>
+            <m:sub>
+              <m:r>
+                <w:rPr>
+                  <w:rFonts w:ascii="Cambria Math" w:eastAsiaTheme="minorEastAsia" w:hAnsi="Cambria Math"/>
+                </w:rPr>
+                <m:t>2</m:t>
+              </m:r>
+            </m:sub>
+          </m:sSub>
+          <m:r>
+            <w:rPr>
+              <w:rFonts w:ascii="Cambria Math" w:eastAsiaTheme="minorEastAsia" w:hAnsi="Cambria Math"/>
+            </w:rPr>
+            <m:t xml:space="preserve">=-5000, and </m:t>
+          </m:r>
+          <m:r>
+            <w:rPr>
+              <w:rFonts w:ascii="Cambria Math" w:hAnsi="Cambria Math"/>
+            </w:rPr>
+            <m:t>p=.5</m:t>
+          </m:r>
+        </m:oMath>
+      </m:oMathPara>
+    </w:p>
+    <w:p>
+      <w:pPr>
+        <w:rPr>
+          <w:rFonts w:eastAsiaTheme="minorEastAsia"/>
+        </w:rPr>
+      </w:pPr>
+      <w:r>
+        <w:rPr>
+          <w:rFonts w:eastAsiaTheme="minorEastAsia"/>
+        </w:rPr>
+        <w:t>Therefore, the expectations and variances are as follows</w:t>
+      </w:r>
+    </w:p>
+    <w:p>
+      <w:pPr>
+        <w:rPr>
+          <w:rFonts w:eastAsiaTheme="minorEastAsia"/>
+        </w:rPr>
+      </w:pPr>
+      <m:oMathPara>
+        <m:oMath>
+          <m:r>
+            <w:rPr>
+              <w:rFonts w:ascii="Cambria Math" w:eastAsiaTheme="minorEastAsia" w:hAnsi="Cambria Math"/>
+            </w:rPr>
+            <m:t>E</m:t>
+          </m:r>
+          <m:d>
+            <m:dPr>
+              <m:ctrlPr>
+                <w:rPr>
+                  <w:rFonts w:ascii="Cambria Math" w:eastAsiaTheme="minorEastAsia" w:hAnsi="Cambria Math"/>
+                  <w:i/>
+                </w:rPr>
+              </m:ctrlPr>
+            </m:dPr>
+            <m:e>
+              <m:sSub>
+                <m:sSubPr>
+                  <m:ctrlPr>
+                    <w:rPr>
+                      <w:rFonts w:ascii="Cambria Math" w:eastAsiaTheme="minorEastAsia" w:hAnsi="Cambria Math"/>
+                      <w:i/>
+                    </w:rPr>
+                  </m:ctrlPr>
+                </m:sSubPr>
+                <m:e>
+                  <m:r>
+                    <w:rPr>
+                      <w:rFonts w:ascii="Cambria Math" w:eastAsiaTheme="minorEastAsia" w:hAnsi="Cambria Math"/>
+                    </w:rPr>
+                    <m:t>Y</m:t>
+                  </m:r>
+                </m:e>
+                <m:sub>
+                  <m:r>
+                    <w:rPr>
+                      <w:rFonts w:ascii="Cambria Math" w:eastAsiaTheme="minorEastAsia" w:hAnsi="Cambria Math"/>
+                    </w:rPr>
+                    <m:t>1</m:t>
+                  </m:r>
+                </m:sub>
+              </m:sSub>
+            </m:e>
+          </m:d>
+          <m:r>
+            <w:rPr>
+              <w:rFonts w:ascii="Cambria Math" w:eastAsiaTheme="minorEastAsia" w:hAnsi="Cambria Math"/>
+            </w:rPr>
+            <m:t>= 25000*.2+0=5000</m:t>
+          </m:r>
+        </m:oMath>
+      </m:oMathPara>
+    </w:p>
+    <w:p>
+      <w:pPr>
+        <w:rPr>
+          <w:rFonts w:eastAsiaTheme="minorEastAsia"/>
+        </w:rPr>
+      </w:pPr>
+      <m:oMathPara>
+        <m:oMath>
+          <m:sSub>
+            <m:sSubPr>
+              <m:ctrlPr>
+                <w:rPr>
+                  <w:rFonts w:ascii="Cambria Math" w:eastAsiaTheme="minorEastAsia" w:hAnsi="Cambria Math"/>
+                  <w:i/>
+                </w:rPr>
+              </m:ctrlPr>
+            </m:sSubPr>
+            <m:e>
+              <m:r>
+                <w:rPr>
+                  <w:rFonts w:ascii="Cambria Math" w:eastAsiaTheme="minorEastAsia" w:hAnsi="Cambria Math"/>
+                </w:rPr>
+                <m:t>σ</m:t>
+              </m:r>
+            </m:e>
+            <m:sub>
+              <m:sSub>
+                <m:sSubPr>
+                  <m:ctrlPr>
+                    <w:rPr>
+                      <w:rFonts w:ascii="Cambria Math" w:eastAsiaTheme="minorEastAsia" w:hAnsi="Cambria Math"/>
+                      <w:i/>
+                    </w:rPr>
+                  </m:ctrlPr>
+                </m:sSubPr>
+                <m:e>
+                  <m:r>
+                    <w:rPr>
+                      <w:rFonts w:ascii="Cambria Math" w:eastAsiaTheme="minorEastAsia" w:hAnsi="Cambria Math"/>
+                    </w:rPr>
+                    <m:t>Y</m:t>
+                  </m:r>
+                </m:e>
+                <m:sub>
+                  <m:r>
+                    <w:rPr>
+                      <w:rFonts w:ascii="Cambria Math" w:eastAsiaTheme="minorEastAsia" w:hAnsi="Cambria Math"/>
+                    </w:rPr>
+                    <m:t>1</m:t>
+                  </m:r>
+                </m:sub>
+              </m:sSub>
+            </m:sub>
+          </m:sSub>
+          <m:r>
+            <w:rPr>
+              <w:rFonts w:ascii="Cambria Math" w:eastAsiaTheme="minorEastAsia" w:hAnsi="Cambria Math"/>
+            </w:rPr>
+            <m:t xml:space="preserve">= </m:t>
+          </m:r>
+          <m:func>
+            <m:funcPr>
+              <m:ctrlPr>
+                <w:rPr>
+                  <w:rFonts w:ascii="Cambria Math" w:hAnsi="Cambria Math"/>
+                </w:rPr>
+              </m:ctrlPr>
+            </m:funcPr>
+            <m:fName>
+              <m:r>
+                <m:rPr>
+                  <m:sty m:val="p"/>
+                </m:rPr>
+                <w:rPr>
+                  <w:rFonts w:ascii="Cambria Math" w:hAnsi="Cambria Math"/>
+                </w:rPr>
+                <m:t>Var</m:t>
+              </m:r>
+            </m:fName>
+            <m:e>
+              <m:sSup>
+                <m:sSupPr>
+                  <m:ctrlPr>
+                    <w:rPr>
+                      <w:rFonts w:ascii="Cambria Math" w:hAnsi="Cambria Math"/>
+                      <w:i/>
+                    </w:rPr>
+                  </m:ctrlPr>
+                </m:sSupPr>
+                <m:e>
+                  <m:d>
+                    <m:dPr>
+                      <m:ctrlPr>
+                        <w:rPr>
+                          <w:rFonts w:ascii="Cambria Math" w:hAnsi="Cambria Math"/>
+                          <w:i/>
+                        </w:rPr>
+                      </m:ctrlPr>
+                    </m:dPr>
+                    <m:e>
+                      <m:sSub>
+                        <m:sSubPr>
+                          <m:ctrlPr>
+                            <w:rPr>
+                              <w:rFonts w:ascii="Cambria Math" w:hAnsi="Cambria Math"/>
+                              <w:i/>
+                            </w:rPr>
+                          </m:ctrlPr>
+                        </m:sSubPr>
+                        <m:e>
+                          <m:r>
+                            <w:rPr>
+                              <w:rFonts w:ascii="Cambria Math" w:hAnsi="Cambria Math"/>
+                            </w:rPr>
+                            <m:t>Y</m:t>
+                          </m:r>
+                        </m:e>
+                        <m:sub>
+                          <m:r>
+                            <w:rPr>
+                              <w:rFonts w:ascii="Cambria Math" w:hAnsi="Cambria Math"/>
+                            </w:rPr>
+                            <m:t>1</m:t>
+                          </m:r>
+                        </m:sub>
+                      </m:sSub>
+                    </m:e>
+                  </m:d>
+                </m:e>
+                <m:sup>
+                  <m:r>
+                    <w:rPr>
+                      <w:rFonts w:ascii="Cambria Math" w:hAnsi="Cambria Math"/>
+                    </w:rPr>
+                    <m:t>1/2</m:t>
+                  </m:r>
+                </m:sup>
+              </m:sSup>
+            </m:e>
+          </m:func>
+          <m:r>
+            <w:rPr>
+              <w:rFonts w:ascii="Cambria Math" w:eastAsiaTheme="minorEastAsia" w:hAnsi="Cambria Math"/>
+            </w:rPr>
+            <m:t>=</m:t>
+          </m:r>
+          <m:sSup>
+            <m:sSupPr>
+              <m:ctrlPr>
+                <w:rPr>
+                  <w:rFonts w:ascii="Cambria Math" w:hAnsi="Cambria Math"/>
+                  <w:i/>
+                </w:rPr>
+              </m:ctrlPr>
+            </m:sSupPr>
+            <m:e>
+              <m:d>
+                <m:dPr>
+                  <m:ctrlPr>
+                    <w:rPr>
+                      <w:rFonts w:ascii="Cambria Math" w:hAnsi="Cambria Math"/>
+                      <w:i/>
+                    </w:rPr>
+                  </m:ctrlPr>
+                </m:dPr>
+                <m:e>
+                  <m:sSup>
+                    <m:sSupPr>
+                      <m:ctrlPr>
+                        <w:rPr>
+                          <w:rFonts w:ascii="Cambria Math" w:eastAsiaTheme="minorEastAsia" w:hAnsi="Cambria Math"/>
+                          <w:i/>
+                        </w:rPr>
+                      </m:ctrlPr>
+                    </m:sSupPr>
+                    <m:e>
+                      <m:r>
+                        <w:rPr>
+                          <w:rFonts w:ascii="Cambria Math" w:eastAsiaTheme="minorEastAsia" w:hAnsi="Cambria Math"/>
+                        </w:rPr>
+                        <m:t>25000</m:t>
+                      </m:r>
+                    </m:e>
+                    <m:sup>
+                      <m:r>
+                        <w:rPr>
+                          <w:rFonts w:ascii="Cambria Math" w:eastAsiaTheme="minorEastAsia" w:hAnsi="Cambria Math"/>
+                        </w:rPr>
+                        <m:t>2</m:t>
+                      </m:r>
+                    </m:sup>
+                  </m:sSup>
+                  <m:r>
+                    <w:rPr>
+                      <w:rFonts w:ascii="Cambria Math" w:eastAsiaTheme="minorEastAsia" w:hAnsi="Cambria Math"/>
+                    </w:rPr>
+                    <m:t>*.2</m:t>
+                  </m:r>
+                  <m:r>
+                    <w:rPr>
+                      <w:rFonts w:ascii="Cambria Math" w:eastAsiaTheme="minorEastAsia" w:hAnsi="Cambria Math"/>
+                    </w:rPr>
+                    <m:t>*.8</m:t>
+                  </m:r>
+                </m:e>
+              </m:d>
+            </m:e>
+            <m:sup>
+              <m:r>
+                <w:rPr>
+                  <w:rFonts w:ascii="Cambria Math" w:hAnsi="Cambria Math"/>
+                </w:rPr>
+                <m:t>1/2</m:t>
+              </m:r>
+            </m:sup>
+          </m:sSup>
+          <m:r>
+            <w:rPr>
+              <w:rFonts w:ascii="Cambria Math" w:hAnsi="Cambria Math"/>
+            </w:rPr>
+            <m:t>=10000</m:t>
+          </m:r>
+        </m:oMath>
+      </m:oMathPara>
+    </w:p>
+    <w:p>
+      <w:pPr>
+        <w:rPr>
+          <w:rFonts w:eastAsiaTheme="minorEastAsia"/>
+        </w:rPr>
+      </w:pPr>
+      <m:oMathPara>
+        <m:oMath>
+          <m:r>
+            <w:rPr>
+              <w:rFonts w:ascii="Cambria Math" w:eastAsiaTheme="minorEastAsia" w:hAnsi="Cambria Math"/>
+            </w:rPr>
+            <m:t>E</m:t>
+          </m:r>
+          <m:d>
+            <m:dPr>
+              <m:ctrlPr>
+                <w:rPr>
+                  <w:rFonts w:ascii="Cambria Math" w:eastAsiaTheme="minorEastAsia" w:hAnsi="Cambria Math"/>
+                  <w:i/>
+                </w:rPr>
+              </m:ctrlPr>
+            </m:dPr>
+            <m:e>
+              <m:sSub>
+                <m:sSubPr>
+                  <m:ctrlPr>
+                    <w:rPr>
+                      <w:rFonts w:ascii="Cambria Math" w:eastAsiaTheme="minorEastAsia" w:hAnsi="Cambria Math"/>
+                      <w:i/>
+                    </w:rPr>
+                  </m:ctrlPr>
+                </m:sSubPr>
+                <m:e>
+                  <m:r>
+                    <w:rPr>
+                      <w:rFonts w:ascii="Cambria Math" w:eastAsiaTheme="minorEastAsia" w:hAnsi="Cambria Math"/>
+                    </w:rPr>
+                    <m:t>Y</m:t>
+                  </m:r>
+                </m:e>
+                <m:sub>
+                  <m:r>
+                    <w:rPr>
+                      <w:rFonts w:ascii="Cambria Math" w:eastAsiaTheme="minorEastAsia" w:hAnsi="Cambria Math"/>
+                    </w:rPr>
+                    <m:t>2</m:t>
+                  </m:r>
+                </m:sub>
+              </m:sSub>
+            </m:e>
+          </m:d>
+          <m:r>
+            <w:rPr>
+              <w:rFonts w:ascii="Cambria Math" w:eastAsiaTheme="minorEastAsia" w:hAnsi="Cambria Math"/>
+            </w:rPr>
+            <m:t xml:space="preserve">= </m:t>
+          </m:r>
+          <m:r>
+            <w:rPr>
+              <w:rFonts w:ascii="Cambria Math" w:eastAsiaTheme="minorEastAsia" w:hAnsi="Cambria Math"/>
+            </w:rPr>
+            <m:t>20000*.5-500</m:t>
+          </m:r>
+          <m:r>
+            <w:rPr>
+              <w:rFonts w:ascii="Cambria Math" w:eastAsiaTheme="minorEastAsia" w:hAnsi="Cambria Math"/>
+            </w:rPr>
+            <m:t>0=5000</m:t>
+          </m:r>
+        </m:oMath>
+      </m:oMathPara>
+    </w:p>
+    <w:p>
+      <w:pPr>
+        <w:rPr>
+          <w:rFonts w:eastAsiaTheme="minorEastAsia"/>
+        </w:rPr>
+      </w:pPr>
+      <m:oMathPara>
+        <m:oMath>
+          <m:sSub>
+            <m:sSubPr>
+              <m:ctrlPr>
+                <w:rPr>
+                  <w:rFonts w:ascii="Cambria Math" w:eastAsiaTheme="minorEastAsia" w:hAnsi="Cambria Math"/>
+                  <w:i/>
+                </w:rPr>
+              </m:ctrlPr>
+            </m:sSubPr>
+            <m:e>
+              <m:r>
+                <w:rPr>
+                  <w:rFonts w:ascii="Cambria Math" w:eastAsiaTheme="minorEastAsia" w:hAnsi="Cambria Math"/>
+                </w:rPr>
+                <m:t>σ</m:t>
+              </m:r>
+            </m:e>
+            <m:sub>
+              <m:sSub>
+                <m:sSubPr>
+                  <m:ctrlPr>
+                    <w:rPr>
+                      <w:rFonts w:ascii="Cambria Math" w:eastAsiaTheme="minorEastAsia" w:hAnsi="Cambria Math"/>
+                      <w:i/>
+                    </w:rPr>
+                  </m:ctrlPr>
+                </m:sSubPr>
+                <m:e>
+                  <m:r>
+                    <w:rPr>
+                      <w:rFonts w:ascii="Cambria Math" w:eastAsiaTheme="minorEastAsia" w:hAnsi="Cambria Math"/>
+                    </w:rPr>
+                    <m:t>Y</m:t>
+                  </m:r>
+                </m:e>
+                <m:sub>
+                  <m:r>
+                    <w:rPr>
+                      <w:rFonts w:ascii="Cambria Math" w:eastAsiaTheme="minorEastAsia" w:hAnsi="Cambria Math"/>
+                    </w:rPr>
+                    <m:t>2</m:t>
+                  </m:r>
+                </m:sub>
+              </m:sSub>
+            </m:sub>
+          </m:sSub>
+          <m:r>
+            <w:rPr>
+              <w:rFonts w:ascii="Cambria Math" w:eastAsiaTheme="minorEastAsia" w:hAnsi="Cambria Math"/>
+            </w:rPr>
+            <m:t xml:space="preserve">= </m:t>
+          </m:r>
+          <m:func>
+            <m:funcPr>
+              <m:ctrlPr>
+                <w:rPr>
+                  <w:rFonts w:ascii="Cambria Math" w:hAnsi="Cambria Math"/>
+                </w:rPr>
+              </m:ctrlPr>
+            </m:funcPr>
+            <m:fName>
+              <m:r>
+                <m:rPr>
+                  <m:sty m:val="p"/>
+                </m:rPr>
+                <w:rPr>
+                  <w:rFonts w:ascii="Cambria Math" w:hAnsi="Cambria Math"/>
+                </w:rPr>
+                <m:t>Var</m:t>
+              </m:r>
+            </m:fName>
+            <m:e>
+              <m:sSup>
+                <m:sSupPr>
+                  <m:ctrlPr>
+                    <w:rPr>
+                      <w:rFonts w:ascii="Cambria Math" w:hAnsi="Cambria Math"/>
+                      <w:i/>
+                    </w:rPr>
+                  </m:ctrlPr>
+                </m:sSupPr>
+                <m:e>
+                  <m:d>
+                    <m:dPr>
+                      <m:ctrlPr>
+                        <w:rPr>
+                          <w:rFonts w:ascii="Cambria Math" w:hAnsi="Cambria Math"/>
+                          <w:i/>
+                        </w:rPr>
+                      </m:ctrlPr>
+                    </m:dPr>
+                    <m:e>
+                      <m:sSub>
+                        <m:sSubPr>
+                          <m:ctrlPr>
+                            <w:rPr>
+                              <w:rFonts w:ascii="Cambria Math" w:hAnsi="Cambria Math"/>
+                              <w:i/>
+                            </w:rPr>
+                          </m:ctrlPr>
+                        </m:sSubPr>
+                        <m:e>
+                          <m:r>
+                            <w:rPr>
+                              <w:rFonts w:ascii="Cambria Math" w:hAnsi="Cambria Math"/>
+                            </w:rPr>
+                            <m:t>Y</m:t>
+                          </m:r>
+                        </m:e>
+                        <m:sub>
+                          <m:r>
+                            <w:rPr>
+                              <w:rFonts w:ascii="Cambria Math" w:hAnsi="Cambria Math"/>
+                            </w:rPr>
+                            <m:t>2</m:t>
+                          </m:r>
+                        </m:sub>
+                      </m:sSub>
+                    </m:e>
+                  </m:d>
+                </m:e>
+                <m:sup>
+                  <m:r>
+                    <w:rPr>
+                      <w:rFonts w:ascii="Cambria Math" w:hAnsi="Cambria Math"/>
+                    </w:rPr>
+                    <m:t>1/2</m:t>
+                  </m:r>
+                </m:sup>
+              </m:sSup>
+            </m:e>
+          </m:func>
+          <m:r>
+            <w:rPr>
+              <w:rFonts w:ascii="Cambria Math" w:eastAsiaTheme="minorEastAsia" w:hAnsi="Cambria Math"/>
+            </w:rPr>
+            <m:t>=</m:t>
+          </m:r>
+          <m:sSup>
+            <m:sSupPr>
+              <m:ctrlPr>
+                <w:rPr>
+                  <w:rFonts w:ascii="Cambria Math" w:hAnsi="Cambria Math"/>
+                  <w:i/>
+                </w:rPr>
+              </m:ctrlPr>
+            </m:sSupPr>
+            <m:e>
+              <m:d>
+                <m:dPr>
+                  <m:ctrlPr>
+                    <w:rPr>
+                      <w:rFonts w:ascii="Cambria Math" w:hAnsi="Cambria Math"/>
+                      <w:i/>
+                    </w:rPr>
+                  </m:ctrlPr>
+                </m:dPr>
+                <m:e>
+                  <m:sSup>
+                    <m:sSupPr>
+                      <m:ctrlPr>
+                        <w:rPr>
+                          <w:rFonts w:ascii="Cambria Math" w:eastAsiaTheme="minorEastAsia" w:hAnsi="Cambria Math"/>
+                          <w:i/>
+                        </w:rPr>
+                      </m:ctrlPr>
+                    </m:sSupPr>
+                    <m:e>
+                      <m:r>
+                        <w:rPr>
+                          <w:rFonts w:ascii="Cambria Math" w:eastAsiaTheme="minorEastAsia" w:hAnsi="Cambria Math"/>
+                        </w:rPr>
+                        <m:t>20</m:t>
+                      </m:r>
+                      <m:r>
+                        <w:rPr>
+                          <w:rFonts w:ascii="Cambria Math" w:eastAsiaTheme="minorEastAsia" w:hAnsi="Cambria Math"/>
+                        </w:rPr>
+                        <m:t>000</m:t>
+                      </m:r>
+                    </m:e>
+                    <m:sup>
+                      <m:r>
+                        <w:rPr>
+                          <w:rFonts w:ascii="Cambria Math" w:eastAsiaTheme="minorEastAsia" w:hAnsi="Cambria Math"/>
+                        </w:rPr>
+                        <m:t>2</m:t>
+                      </m:r>
+                    </m:sup>
+                  </m:sSup>
+                  <m:r>
+                    <w:rPr>
+                      <w:rFonts w:ascii="Cambria Math" w:eastAsiaTheme="minorEastAsia" w:hAnsi="Cambria Math"/>
+                    </w:rPr>
+                    <m:t>*</m:t>
+                  </m:r>
+                  <m:sSup>
+                    <m:sSupPr>
+                      <m:ctrlPr>
+                        <w:rPr>
+                          <w:rFonts w:ascii="Cambria Math" w:eastAsiaTheme="minorEastAsia" w:hAnsi="Cambria Math"/>
+                          <w:i/>
+                        </w:rPr>
+                      </m:ctrlPr>
+                    </m:sSupPr>
+                    <m:e>
+                      <m:r>
+                        <w:rPr>
+                          <w:rFonts w:ascii="Cambria Math" w:eastAsiaTheme="minorEastAsia" w:hAnsi="Cambria Math"/>
+                        </w:rPr>
+                        <m:t>.5</m:t>
+                      </m:r>
+                    </m:e>
+                    <m:sup>
+                      <m:r>
+                        <w:rPr>
+                          <w:rFonts w:ascii="Cambria Math" w:eastAsiaTheme="minorEastAsia" w:hAnsi="Cambria Math"/>
+                        </w:rPr>
+                        <m:t>2</m:t>
+                      </m:r>
+                    </m:sup>
+                  </m:sSup>
+                </m:e>
+              </m:d>
+            </m:e>
+            <m:sup>
+              <m:r>
+                <w:rPr>
+                  <w:rFonts w:ascii="Cambria Math" w:hAnsi="Cambria Math"/>
+                </w:rPr>
+                <m:t>1/2</m:t>
+              </m:r>
+            </m:sup>
+          </m:sSup>
+          <m:r>
+            <w:rPr>
+              <w:rFonts w:ascii="Cambria Math" w:hAnsi="Cambria Math"/>
+            </w:rPr>
+            <m:t>=10000</m:t>
+          </m:r>
+        </m:oMath>
+      </m:oMathPara>
+    </w:p>
+    <w:p>
+      <w:pPr>
+        <w:rPr>
+          <w:rFonts w:eastAsiaTheme="minorEastAsia"/>
+        </w:rPr>
+      </w:pPr>
+      <w:r>
+        <w:rPr>
+          <w:rFonts w:eastAsiaTheme="minorEastAsia"/>
+        </w:rPr>
+        <w:t>Since both of these scenarios have the same Expectations and Variance, they are equivalent under Modern Portfolio Theory. However, they are not necessarily equivalent from the perspective of Goal-Based Investing. An investor with a required cash flow of $22000 in one year has a 20% chance of reaching his goal with Scenario 1 and 0% with two. Therefore, Scenario 2 is certainly riskier. If the required cash flow is $15000 instead, the investor has a 50% chance of matching it with Scenario 2 and 20% with Scenario 1. Therefore, Scenario 1 is riskier. Consequently, Goal-Based Investing is more discerning in terms of risk than MPT.</w:t>
+      </w:r>
+    </w:p>
+    <w:p>
+      <w:pPr>
+        <w:rPr>
+          <w:b/>
+        </w:rPr>
+      </w:pPr>
+      <w:r>
+        <w:rPr>
+          <w:b/>
+        </w:rPr>
+        <w:t xml:space="preserve">Client </w:t>
+      </w:r>
+      <w:r>
+        <w:rPr>
+          <w:b/>
+        </w:rPr>
+        <w:t>Narrative</w:t>
+      </w:r>
+    </w:p>
+    <w:p>
+      <w:r>
+        <w:t xml:space="preserve">Rose is a 70 year old widow who recently received a lump sum distribution of $400,000 from a </w:t>
+      </w:r>
+      <w:r>
+        <w:t>law suit</w:t>
+      </w:r>
+      <w:r>
+        <w:t xml:space="preserve">. She </w:t>
+      </w:r>
+      <w:r>
+        <w:t>receives income from a life insurance policy</w:t>
+      </w:r>
+      <w:r>
+        <w:t xml:space="preserve"> and</w:t>
+      </w:r>
+      <w:r>
+        <w:t xml:space="preserve"> social security, which covers her</w:t>
+      </w:r>
+      <w:r>
+        <w:t xml:space="preserve"> basic expenses. Her goal for the discretionary portfolio is to fund private school for her grandson. The best private </w:t>
+      </w:r>
+      <w:proofErr w:type="gramStart"/>
+      <w:r>
+        <w:t>school</w:t>
+      </w:r>
+      <w:proofErr w:type="gramEnd"/>
+      <w:r>
+        <w:t xml:space="preserve"> </w:t>
+      </w:r>
+      <w:r>
+        <w:t xml:space="preserve">in the area </w:t>
+      </w:r>
+      <w:r>
+        <w:t xml:space="preserve">costs $40,000 in inflation-adjusted dollars each year, and he has 10 years before he graduates. </w:t>
       </w:r>
       <w:bookmarkStart w:id="0" w:name="_GoBack"/>
       <w:bookmarkEnd w:id="0"/>
-    </w:p>
-    <w:p>
-      <w:pPr>
-        <w:rPr>
-          <w:b/>
-        </w:rPr>
-      </w:pPr>
-      <w:r>
-        <w:rPr>
-          <w:b/>
-        </w:rPr>
-        <w:t xml:space="preserve">Client </w:t>
-      </w:r>
-      <w:r>
-        <w:rPr>
-          <w:b/>
-        </w:rPr>
-        <w:t>Narrative</w:t>
-      </w:r>
-    </w:p>
-    <w:p>
-      <w:r>
-        <w:t xml:space="preserve">Rose is a 70 year old widow who recently received a lump sum distribution of $400,000 from a </w:t>
-      </w:r>
-      <w:r>
-        <w:t>law suit</w:t>
-      </w:r>
-      <w:r>
-        <w:t xml:space="preserve">. She </w:t>
-      </w:r>
-      <w:r>
-        <w:t>receives income from a life insurance policy</w:t>
-      </w:r>
-      <w:r>
-        <w:t xml:space="preserve"> and</w:t>
-      </w:r>
-      <w:r>
-        <w:t xml:space="preserve"> social security, which covers her</w:t>
-      </w:r>
-      <w:r>
-        <w:t xml:space="preserve"> basic expenses. Her goal for the discretionary portfolio is to fund private school for her grandson. The best private school </w:t>
-      </w:r>
-      <w:r>
-        <w:t xml:space="preserve">in the area </w:t>
-      </w:r>
-      <w:r>
-        <w:t xml:space="preserve">costs $40,000 in inflation-adjusted dollars each year, and he has 10 years before he graduates. </w:t>
-      </w:r>
     </w:p>
     <w:p>
       <w:r>
@@ -254,6 +2267,7 @@
     </w:p>
     <w:p>
       <w:r>
+        <w:lastRenderedPageBreak/>
         <w:t xml:space="preserve">Investing in 100% results in the highest probability of success of </w:t>
       </w:r>
       <w:r>
@@ -281,17 +2295,7 @@
     </w:p>
     <w:p>
       <w:r>
-        <w:t xml:space="preserve">The investment simulations in the client narrative require a long-term forecast for stocks. Meredith gathered daily S&amp;P 500 returns from 12/1/2007 to 12/1/2017 and resampled these with replacement 1000 times for 252 to create a baseline forecast. </w:t>
-      </w:r>
-      <w:r>
-        <w:t xml:space="preserve">She then alters this baseline to match current </w:t>
-      </w:r>
-      <w:r>
-        <w:lastRenderedPageBreak/>
-        <w:t>conditions</w:t>
-      </w:r>
-      <w:r>
-        <w:t xml:space="preserve"> according to her judgment</w:t>
+        <w:t>The investment simulations in the client narrative require a long-term forecast for stocks. Meredith gathered daily S&amp;P 500 returns from 12/1/2007 to 12/1/2017 and resampled these with replacement 1000 times for 252 to create a baseline forecast. She then alters this baseline to match current conditions according to her judgment</w:t>
       </w:r>
       <w:r>
         <w:t xml:space="preserve">. She determines the worst and best annual outcomes for stocks might be -50% and 50% returns. On average, she expects stocks to return about 5% and assigns this to be the most likely outcome. Lastly, the historical volatility is higher than she expects going forward, and her forecast reflects this view. Lastly, she determines that a slightly negative skewness, or asymmetry in the risk and reward, is appropriate and slightly positive excess </w:t>
@@ -1184,7 +3188,21 @@
         <w:rPr>
           <w:rFonts w:eastAsiaTheme="minorEastAsia"/>
         </w:rPr>
-        <w:t xml:space="preserve"> denotes a discrete cash outflow at any future time, </w:t>
+        <w:t xml:space="preserve"> </w:t>
+      </w:r>
+      <w:proofErr w:type="gramStart"/>
+      <w:r>
+        <w:rPr>
+          <w:rFonts w:eastAsiaTheme="minorEastAsia"/>
+        </w:rPr>
+        <w:t>denotes</w:t>
+      </w:r>
+      <w:proofErr w:type="gramEnd"/>
+      <w:r>
+        <w:rPr>
+          <w:rFonts w:eastAsiaTheme="minorEastAsia"/>
+        </w:rPr>
+        <w:t xml:space="preserve"> a discrete cash outflow at any future time, </w:t>
       </w:r>
       <m:oMath>
         <m:r>
@@ -1493,7 +3511,21 @@
         <w:rPr>
           <w:rFonts w:eastAsiaTheme="minorEastAsia"/>
         </w:rPr>
-        <w:t xml:space="preserve"> signifies the probability of achieving a goal and </w:t>
+        <w:t xml:space="preserve"> </w:t>
+      </w:r>
+      <w:proofErr w:type="gramStart"/>
+      <w:r>
+        <w:rPr>
+          <w:rFonts w:eastAsiaTheme="minorEastAsia"/>
+        </w:rPr>
+        <w:t>signifies</w:t>
+      </w:r>
+      <w:proofErr w:type="gramEnd"/>
+      <w:r>
+        <w:rPr>
+          <w:rFonts w:eastAsiaTheme="minorEastAsia"/>
+        </w:rPr>
+        <w:t xml:space="preserve"> the probability of achieving a goal and </w:t>
       </w:r>
       <m:oMath>
         <m:sSub>
@@ -1574,7 +3606,21 @@
         <w:rPr>
           <w:rFonts w:eastAsiaTheme="minorEastAsia"/>
         </w:rPr>
-        <w:t xml:space="preserve"> is stochastic; consequently, we simulate it via Monte Carlo and estimate  </w:t>
+        <w:t xml:space="preserve"> </w:t>
+      </w:r>
+      <w:proofErr w:type="gramStart"/>
+      <w:r>
+        <w:rPr>
+          <w:rFonts w:eastAsiaTheme="minorEastAsia"/>
+        </w:rPr>
+        <w:t>is</w:t>
+      </w:r>
+      <w:proofErr w:type="gramEnd"/>
+      <w:r>
+        <w:rPr>
+          <w:rFonts w:eastAsiaTheme="minorEastAsia"/>
+        </w:rPr>
+        <w:t xml:space="preserve"> stochastic; consequently, we simulate it via Monte Carlo and estimate  </w:t>
       </w:r>
       <m:oMath>
         <m:r>
@@ -1939,7 +3985,21 @@
         <w:rPr>
           <w:rFonts w:eastAsiaTheme="minorEastAsia"/>
         </w:rPr>
-        <w:t xml:space="preserve"> indexes the Monte Carlo trials and </w:t>
+        <w:t xml:space="preserve"> </w:t>
+      </w:r>
+      <w:proofErr w:type="gramStart"/>
+      <w:r>
+        <w:rPr>
+          <w:rFonts w:eastAsiaTheme="minorEastAsia"/>
+        </w:rPr>
+        <w:t>indexes</w:t>
+      </w:r>
+      <w:proofErr w:type="gramEnd"/>
+      <w:r>
+        <w:rPr>
+          <w:rFonts w:eastAsiaTheme="minorEastAsia"/>
+        </w:rPr>
+        <w:t xml:space="preserve"> the Monte Carlo trials and </w:t>
       </w:r>
       <m:oMath>
         <m:r>
@@ -3880,8 +5940,16 @@
         <w:rPr>
           <w:rFonts w:eastAsiaTheme="minorEastAsia"/>
         </w:rPr>
-        <w:t xml:space="preserve"> and </w:t>
-      </w:r>
+        <w:t xml:space="preserve"> </w:t>
+      </w:r>
+      <w:proofErr w:type="gramStart"/>
+      <w:r>
+        <w:rPr>
+          <w:rFonts w:eastAsiaTheme="minorEastAsia"/>
+        </w:rPr>
+        <w:t xml:space="preserve">and </w:t>
+      </w:r>
+      <w:proofErr w:type="gramEnd"/>
       <m:oMath>
         <m:sSub>
           <m:sSubPr>
@@ -4387,7 +6455,15 @@
                           <w:sz w:val="20"/>
                           <w:szCs w:val="20"/>
                         </w:rPr>
-                        <m:t>good</m:t>
+                        <m:t>g</m:t>
+                      </m:r>
+                      <m:r>
+                        <w:rPr>
+                          <w:rFonts w:ascii="Cambria Math" w:hAnsi="Cambria Math"/>
+                          <w:sz w:val="20"/>
+                          <w:szCs w:val="20"/>
+                        </w:rPr>
+                        <m:t>ood</m:t>
                       </m:r>
                     </m:sub>
                   </m:sSub>
@@ -5994,13 +8070,7 @@
                     <w:rPr>
                       <w:rFonts w:ascii="Cambria Math" w:hAnsi="Cambria Math"/>
                     </w:rPr>
-                    <m:t>ba</m:t>
-                  </m:r>
-                  <m:r>
-                    <w:rPr>
-                      <w:rFonts w:ascii="Cambria Math" w:hAnsi="Cambria Math"/>
-                    </w:rPr>
-                    <m:t>d</m:t>
+                    <m:t>bad</m:t>
                   </m:r>
                 </m:sub>
               </m:sSub>
@@ -7485,7 +9555,13 @@
                     <w:rPr>
                       <w:rFonts w:ascii="Cambria Math" w:hAnsi="Cambria Math"/>
                     </w:rPr>
-                    <m:t>max</m:t>
+                    <m:t>ma</m:t>
+                  </m:r>
+                  <m:r>
+                    <w:rPr>
+                      <w:rFonts w:ascii="Cambria Math" w:hAnsi="Cambria Math"/>
+                    </w:rPr>
+                    <m:t>x</m:t>
                   </m:r>
                 </m:sub>
               </m:sSub>
@@ -12626,8 +14702,16 @@
         <w:rPr>
           <w:rFonts w:eastAsiaTheme="minorEastAsia"/>
         </w:rPr>
-        <w:t xml:space="preserve">Consequently, for any randomly generated </w:t>
-      </w:r>
+        <w:t xml:space="preserve">Consequently, for any randomly </w:t>
+      </w:r>
+      <w:proofErr w:type="gramStart"/>
+      <w:r>
+        <w:rPr>
+          <w:rFonts w:eastAsiaTheme="minorEastAsia"/>
+        </w:rPr>
+        <w:t xml:space="preserve">generated </w:t>
+      </w:r>
+      <w:proofErr w:type="gramEnd"/>
       <m:oMath>
         <m:sSub>
           <m:sSubPr>
@@ -14738,9 +16822,11 @@
         </w:rPr>
         <w:annotationRef/>
       </w:r>
+      <w:proofErr w:type="gramStart"/>
       <w:r>
         <w:t>replace</w:t>
       </w:r>
+      <w:proofErr w:type="gramEnd"/>
     </w:p>
   </w:comment>
 </w:comments>
@@ -15120,6 +17206,178 @@
     </w:lvl>
   </w:abstractNum>
   <w:abstractNum w:abstractNumId="4">
+    <w:nsid w:val="5C061648"/>
+    <w:multiLevelType w:val="hybridMultilevel"/>
+    <w:tmpl w:val="D6844384"/>
+    <w:lvl w:ilvl="0" w:tplc="0409000F">
+      <w:start w:val="1"/>
+      <w:numFmt w:val="decimal"/>
+      <w:lvlText w:val="%1."/>
+      <w:lvlJc w:val="left"/>
+      <w:pPr>
+        <w:ind w:left="1440" w:hanging="360"/>
+      </w:pPr>
+    </w:lvl>
+    <w:lvl w:ilvl="1" w:tplc="04090019" w:tentative="1">
+      <w:start w:val="1"/>
+      <w:numFmt w:val="lowerLetter"/>
+      <w:lvlText w:val="%2."/>
+      <w:lvlJc w:val="left"/>
+      <w:pPr>
+        <w:ind w:left="2160" w:hanging="360"/>
+      </w:pPr>
+    </w:lvl>
+    <w:lvl w:ilvl="2" w:tplc="0409001B" w:tentative="1">
+      <w:start w:val="1"/>
+      <w:numFmt w:val="lowerRoman"/>
+      <w:lvlText w:val="%3."/>
+      <w:lvlJc w:val="right"/>
+      <w:pPr>
+        <w:ind w:left="2880" w:hanging="180"/>
+      </w:pPr>
+    </w:lvl>
+    <w:lvl w:ilvl="3" w:tplc="0409000F" w:tentative="1">
+      <w:start w:val="1"/>
+      <w:numFmt w:val="decimal"/>
+      <w:lvlText w:val="%4."/>
+      <w:lvlJc w:val="left"/>
+      <w:pPr>
+        <w:ind w:left="3600" w:hanging="360"/>
+      </w:pPr>
+    </w:lvl>
+    <w:lvl w:ilvl="4" w:tplc="04090019" w:tentative="1">
+      <w:start w:val="1"/>
+      <w:numFmt w:val="lowerLetter"/>
+      <w:lvlText w:val="%5."/>
+      <w:lvlJc w:val="left"/>
+      <w:pPr>
+        <w:ind w:left="4320" w:hanging="360"/>
+      </w:pPr>
+    </w:lvl>
+    <w:lvl w:ilvl="5" w:tplc="0409001B" w:tentative="1">
+      <w:start w:val="1"/>
+      <w:numFmt w:val="lowerRoman"/>
+      <w:lvlText w:val="%6."/>
+      <w:lvlJc w:val="right"/>
+      <w:pPr>
+        <w:ind w:left="5040" w:hanging="180"/>
+      </w:pPr>
+    </w:lvl>
+    <w:lvl w:ilvl="6" w:tplc="0409000F" w:tentative="1">
+      <w:start w:val="1"/>
+      <w:numFmt w:val="decimal"/>
+      <w:lvlText w:val="%7."/>
+      <w:lvlJc w:val="left"/>
+      <w:pPr>
+        <w:ind w:left="5760" w:hanging="360"/>
+      </w:pPr>
+    </w:lvl>
+    <w:lvl w:ilvl="7" w:tplc="04090019" w:tentative="1">
+      <w:start w:val="1"/>
+      <w:numFmt w:val="lowerLetter"/>
+      <w:lvlText w:val="%8."/>
+      <w:lvlJc w:val="left"/>
+      <w:pPr>
+        <w:ind w:left="6480" w:hanging="360"/>
+      </w:pPr>
+    </w:lvl>
+    <w:lvl w:ilvl="8" w:tplc="0409001B" w:tentative="1">
+      <w:start w:val="1"/>
+      <w:numFmt w:val="lowerRoman"/>
+      <w:lvlText w:val="%9."/>
+      <w:lvlJc w:val="right"/>
+      <w:pPr>
+        <w:ind w:left="7200" w:hanging="180"/>
+      </w:pPr>
+    </w:lvl>
+  </w:abstractNum>
+  <w:abstractNum w:abstractNumId="5">
+    <w:nsid w:val="5FBF6E1A"/>
+    <w:multiLevelType w:val="hybridMultilevel"/>
+    <w:tmpl w:val="D6844384"/>
+    <w:lvl w:ilvl="0" w:tplc="0409000F">
+      <w:start w:val="1"/>
+      <w:numFmt w:val="decimal"/>
+      <w:lvlText w:val="%1."/>
+      <w:lvlJc w:val="left"/>
+      <w:pPr>
+        <w:ind w:left="1440" w:hanging="360"/>
+      </w:pPr>
+    </w:lvl>
+    <w:lvl w:ilvl="1" w:tplc="04090019" w:tentative="1">
+      <w:start w:val="1"/>
+      <w:numFmt w:val="lowerLetter"/>
+      <w:lvlText w:val="%2."/>
+      <w:lvlJc w:val="left"/>
+      <w:pPr>
+        <w:ind w:left="2160" w:hanging="360"/>
+      </w:pPr>
+    </w:lvl>
+    <w:lvl w:ilvl="2" w:tplc="0409001B" w:tentative="1">
+      <w:start w:val="1"/>
+      <w:numFmt w:val="lowerRoman"/>
+      <w:lvlText w:val="%3."/>
+      <w:lvlJc w:val="right"/>
+      <w:pPr>
+        <w:ind w:left="2880" w:hanging="180"/>
+      </w:pPr>
+    </w:lvl>
+    <w:lvl w:ilvl="3" w:tplc="0409000F" w:tentative="1">
+      <w:start w:val="1"/>
+      <w:numFmt w:val="decimal"/>
+      <w:lvlText w:val="%4."/>
+      <w:lvlJc w:val="left"/>
+      <w:pPr>
+        <w:ind w:left="3600" w:hanging="360"/>
+      </w:pPr>
+    </w:lvl>
+    <w:lvl w:ilvl="4" w:tplc="04090019" w:tentative="1">
+      <w:start w:val="1"/>
+      <w:numFmt w:val="lowerLetter"/>
+      <w:lvlText w:val="%5."/>
+      <w:lvlJc w:val="left"/>
+      <w:pPr>
+        <w:ind w:left="4320" w:hanging="360"/>
+      </w:pPr>
+    </w:lvl>
+    <w:lvl w:ilvl="5" w:tplc="0409001B" w:tentative="1">
+      <w:start w:val="1"/>
+      <w:numFmt w:val="lowerRoman"/>
+      <w:lvlText w:val="%6."/>
+      <w:lvlJc w:val="right"/>
+      <w:pPr>
+        <w:ind w:left="5040" w:hanging="180"/>
+      </w:pPr>
+    </w:lvl>
+    <w:lvl w:ilvl="6" w:tplc="0409000F" w:tentative="1">
+      <w:start w:val="1"/>
+      <w:numFmt w:val="decimal"/>
+      <w:lvlText w:val="%7."/>
+      <w:lvlJc w:val="left"/>
+      <w:pPr>
+        <w:ind w:left="5760" w:hanging="360"/>
+      </w:pPr>
+    </w:lvl>
+    <w:lvl w:ilvl="7" w:tplc="04090019" w:tentative="1">
+      <w:start w:val="1"/>
+      <w:numFmt w:val="lowerLetter"/>
+      <w:lvlText w:val="%8."/>
+      <w:lvlJc w:val="left"/>
+      <w:pPr>
+        <w:ind w:left="6480" w:hanging="360"/>
+      </w:pPr>
+    </w:lvl>
+    <w:lvl w:ilvl="8" w:tplc="0409001B" w:tentative="1">
+      <w:start w:val="1"/>
+      <w:numFmt w:val="lowerRoman"/>
+      <w:lvlText w:val="%9."/>
+      <w:lvlJc w:val="right"/>
+      <w:pPr>
+        <w:ind w:left="7200" w:hanging="180"/>
+      </w:pPr>
+    </w:lvl>
+  </w:abstractNum>
+  <w:abstractNum w:abstractNumId="6">
     <w:nsid w:val="6ADA6D65"/>
     <w:multiLevelType w:val="hybridMultilevel"/>
     <w:tmpl w:val="3A84514A"/>
@@ -15205,8 +17463,94 @@
       </w:pPr>
     </w:lvl>
   </w:abstractNum>
+  <w:abstractNum w:abstractNumId="7">
+    <w:nsid w:val="7CEF2B03"/>
+    <w:multiLevelType w:val="hybridMultilevel"/>
+    <w:tmpl w:val="99527034"/>
+    <w:lvl w:ilvl="0" w:tplc="0409000F">
+      <w:start w:val="1"/>
+      <w:numFmt w:val="decimal"/>
+      <w:lvlText w:val="%1."/>
+      <w:lvlJc w:val="left"/>
+      <w:pPr>
+        <w:ind w:left="720" w:hanging="360"/>
+      </w:pPr>
+    </w:lvl>
+    <w:lvl w:ilvl="1" w:tplc="04090019" w:tentative="1">
+      <w:start w:val="1"/>
+      <w:numFmt w:val="lowerLetter"/>
+      <w:lvlText w:val="%2."/>
+      <w:lvlJc w:val="left"/>
+      <w:pPr>
+        <w:ind w:left="1440" w:hanging="360"/>
+      </w:pPr>
+    </w:lvl>
+    <w:lvl w:ilvl="2" w:tplc="0409001B" w:tentative="1">
+      <w:start w:val="1"/>
+      <w:numFmt w:val="lowerRoman"/>
+      <w:lvlText w:val="%3."/>
+      <w:lvlJc w:val="right"/>
+      <w:pPr>
+        <w:ind w:left="2160" w:hanging="180"/>
+      </w:pPr>
+    </w:lvl>
+    <w:lvl w:ilvl="3" w:tplc="0409000F" w:tentative="1">
+      <w:start w:val="1"/>
+      <w:numFmt w:val="decimal"/>
+      <w:lvlText w:val="%4."/>
+      <w:lvlJc w:val="left"/>
+      <w:pPr>
+        <w:ind w:left="2880" w:hanging="360"/>
+      </w:pPr>
+    </w:lvl>
+    <w:lvl w:ilvl="4" w:tplc="04090019" w:tentative="1">
+      <w:start w:val="1"/>
+      <w:numFmt w:val="lowerLetter"/>
+      <w:lvlText w:val="%5."/>
+      <w:lvlJc w:val="left"/>
+      <w:pPr>
+        <w:ind w:left="3600" w:hanging="360"/>
+      </w:pPr>
+    </w:lvl>
+    <w:lvl w:ilvl="5" w:tplc="0409001B" w:tentative="1">
+      <w:start w:val="1"/>
+      <w:numFmt w:val="lowerRoman"/>
+      <w:lvlText w:val="%6."/>
+      <w:lvlJc w:val="right"/>
+      <w:pPr>
+        <w:ind w:left="4320" w:hanging="180"/>
+      </w:pPr>
+    </w:lvl>
+    <w:lvl w:ilvl="6" w:tplc="0409000F" w:tentative="1">
+      <w:start w:val="1"/>
+      <w:numFmt w:val="decimal"/>
+      <w:lvlText w:val="%7."/>
+      <w:lvlJc w:val="left"/>
+      <w:pPr>
+        <w:ind w:left="5040" w:hanging="360"/>
+      </w:pPr>
+    </w:lvl>
+    <w:lvl w:ilvl="7" w:tplc="04090019" w:tentative="1">
+      <w:start w:val="1"/>
+      <w:numFmt w:val="lowerLetter"/>
+      <w:lvlText w:val="%8."/>
+      <w:lvlJc w:val="left"/>
+      <w:pPr>
+        <w:ind w:left="5760" w:hanging="360"/>
+      </w:pPr>
+    </w:lvl>
+    <w:lvl w:ilvl="8" w:tplc="0409001B" w:tentative="1">
+      <w:start w:val="1"/>
+      <w:numFmt w:val="lowerRoman"/>
+      <w:lvlText w:val="%9."/>
+      <w:lvlJc w:val="right"/>
+      <w:pPr>
+        <w:ind w:left="6480" w:hanging="180"/>
+      </w:pPr>
+    </w:lvl>
+  </w:abstractNum>
   <w:num w:numId="1">
-    <w:abstractNumId w:val="4"/>
+    <w:abstractNumId w:val="6"/>
   </w:num>
   <w:num w:numId="2">
     <w:abstractNumId w:val="3"/>
@@ -15219,6 +17563,15 @@
   </w:num>
   <w:num w:numId="5">
     <w:abstractNumId w:val="2"/>
+  </w:num>
+  <w:num w:numId="6">
+    <w:abstractNumId w:val="7"/>
+  </w:num>
+  <w:num w:numId="7">
+    <w:abstractNumId w:val="4"/>
+  </w:num>
+  <w:num w:numId="8">
+    <w:abstractNumId w:val="5"/>
   </w:num>
 </w:numbering>
 </file>

</xml_diff>

<commit_message>
Added Statistics to Node. Refactored Node and Distribution to use DI.
</commit_message>
<xml_diff>
--- a/GoalBasedJournalArticle.docx
+++ b/GoalBasedJournalArticle.docx
@@ -101,15 +101,7 @@
     </w:p>
     <w:p>
       <w:r>
-        <w:t xml:space="preserve">Since these types of coin flips are mathematically equivalent to a transformed Bernoulli </w:t>
-      </w:r>
-      <w:proofErr w:type="gramStart"/>
-      <w:r>
-        <w:t>Distribution</w:t>
-      </w:r>
-      <w:proofErr w:type="gramEnd"/>
-      <w:r>
-        <w:t xml:space="preserve">, their Expectation and Variance are analytically calculated. Suppose </w:t>
+        <w:t xml:space="preserve">Since these types of coin flips are mathematically equivalent to a transformed Bernoulli Distribution, their Expectation and Variance are analytically calculated. Suppose </w:t>
       </w:r>
       <m:oMath>
         <m:r>
@@ -120,15 +112,7 @@
         </m:r>
       </m:oMath>
       <w:r>
-        <w:t xml:space="preserve"> is a random variable such it conforms to a Bernoulli </w:t>
-      </w:r>
-      <w:proofErr w:type="gramStart"/>
-      <w:r>
-        <w:t>Distribution</w:t>
-      </w:r>
-      <w:proofErr w:type="gramEnd"/>
-      <w:r>
-        <w:t>. Then, it has the following properties.</w:t>
+        <w:t xml:space="preserve"> is a random variable such it conforms to a Bernoulli Distribution. Then, it has the following properties.</w:t>
       </w:r>
     </w:p>
     <w:p>
@@ -441,16 +425,8 @@
         <w:rPr>
           <w:rFonts w:eastAsiaTheme="minorEastAsia"/>
         </w:rPr>
-        <w:t xml:space="preserve"> and shift </w:t>
-      </w:r>
-      <w:proofErr w:type="gramStart"/>
-      <w:r>
-        <w:rPr>
-          <w:rFonts w:eastAsiaTheme="minorEastAsia"/>
-        </w:rPr>
-        <w:t xml:space="preserve">constant </w:t>
-      </w:r>
-      <w:proofErr w:type="gramEnd"/>
+        <w:t xml:space="preserve"> and shift constant </w:t>
+      </w:r>
       <m:oMath>
         <m:sSub>
           <m:sSubPr>
@@ -1108,16 +1084,8 @@
         <w:rPr>
           <w:rFonts w:eastAsiaTheme="minorEastAsia"/>
         </w:rPr>
-        <w:t xml:space="preserve">The scenarios above have different parameters </w:t>
-      </w:r>
-      <w:proofErr w:type="gramStart"/>
-      <w:r>
-        <w:rPr>
-          <w:rFonts w:eastAsiaTheme="minorEastAsia"/>
-        </w:rPr>
-        <w:t xml:space="preserve">for </w:t>
-      </w:r>
-      <w:proofErr w:type="gramEnd"/>
+        <w:t xml:space="preserve">The scenarios above have different parameters for </w:t>
+      </w:r>
       <m:oMath>
         <m:sSub>
           <m:sSubPr>
@@ -2031,6 +1999,20 @@
         </w:rPr>
         <w:t>Since both of these scenarios have the same Expectations and Variance, they are equivalent under Modern Portfolio Theory. However, they are not necessarily equivalent from the perspective of Goal-Based Investing. An investor with a required cash flow of $22000 in one year has a 20% chance of reaching his goal with Scenario 1 and 0% with two. Therefore, Scenario 2 is certainly riskier. If the required cash flow is $15000 instead, the investor has a 50% chance of matching it with Scenario 2 and 20% with Scenario 1. Therefore, Scenario 1 is riskier. Consequently, Goal-Based Investing is more discerning in terms of risk than MPT.</w:t>
       </w:r>
+      <w:r>
+        <w:rPr>
+          <w:rFonts w:eastAsiaTheme="minorEastAsia"/>
+        </w:rPr>
+        <w:t xml:space="preserve"> In particular, it is sensitive </w:t>
+      </w:r>
+      <w:r>
+        <w:rPr>
+          <w:rFonts w:eastAsiaTheme="minorEastAsia"/>
+        </w:rPr>
+        <w:t>to assets whose distributions are asymmetrical and fat-tailed.</w:t>
+      </w:r>
+      <w:bookmarkStart w:id="0" w:name="_GoBack"/>
+      <w:bookmarkEnd w:id="0"/>
     </w:p>
     <w:p>
       <w:pPr>
@@ -2071,15 +2053,7 @@
         <w:t xml:space="preserve"> social security, which covers her</w:t>
       </w:r>
       <w:r>
-        <w:t xml:space="preserve"> basic expenses. Her goal for the discretionary portfolio is to fund private school for her grandson. The best private </w:t>
-      </w:r>
-      <w:proofErr w:type="gramStart"/>
-      <w:r>
-        <w:t>school</w:t>
-      </w:r>
-      <w:proofErr w:type="gramEnd"/>
-      <w:r>
-        <w:t xml:space="preserve"> </w:t>
+        <w:t xml:space="preserve"> basic expenses. Her goal for the discretionary portfolio is to fund private school for her grandson. The best private school </w:t>
       </w:r>
       <w:r>
         <w:t xml:space="preserve">in the area </w:t>
@@ -2087,8 +2061,6 @@
       <w:r>
         <w:t xml:space="preserve">costs $40,000 in inflation-adjusted dollars each year, and he has 10 years before he graduates. </w:t>
       </w:r>
-      <w:bookmarkStart w:id="0" w:name="_GoBack"/>
-      <w:bookmarkEnd w:id="0"/>
     </w:p>
     <w:p>
       <w:r>
@@ -3188,21 +3160,7 @@
         <w:rPr>
           <w:rFonts w:eastAsiaTheme="minorEastAsia"/>
         </w:rPr>
-        <w:t xml:space="preserve"> </w:t>
-      </w:r>
-      <w:proofErr w:type="gramStart"/>
-      <w:r>
-        <w:rPr>
-          <w:rFonts w:eastAsiaTheme="minorEastAsia"/>
-        </w:rPr>
-        <w:t>denotes</w:t>
-      </w:r>
-      <w:proofErr w:type="gramEnd"/>
-      <w:r>
-        <w:rPr>
-          <w:rFonts w:eastAsiaTheme="minorEastAsia"/>
-        </w:rPr>
-        <w:t xml:space="preserve"> a discrete cash outflow at any future time, </w:t>
+        <w:t xml:space="preserve"> denotes a discrete cash outflow at any future time, </w:t>
       </w:r>
       <m:oMath>
         <m:r>
@@ -3511,21 +3469,7 @@
         <w:rPr>
           <w:rFonts w:eastAsiaTheme="minorEastAsia"/>
         </w:rPr>
-        <w:t xml:space="preserve"> </w:t>
-      </w:r>
-      <w:proofErr w:type="gramStart"/>
-      <w:r>
-        <w:rPr>
-          <w:rFonts w:eastAsiaTheme="minorEastAsia"/>
-        </w:rPr>
-        <w:t>signifies</w:t>
-      </w:r>
-      <w:proofErr w:type="gramEnd"/>
-      <w:r>
-        <w:rPr>
-          <w:rFonts w:eastAsiaTheme="minorEastAsia"/>
-        </w:rPr>
-        <w:t xml:space="preserve"> the probability of achieving a goal and </w:t>
+        <w:t xml:space="preserve"> signifies the probability of achieving a goal and </w:t>
       </w:r>
       <m:oMath>
         <m:sSub>
@@ -3606,21 +3550,7 @@
         <w:rPr>
           <w:rFonts w:eastAsiaTheme="minorEastAsia"/>
         </w:rPr>
-        <w:t xml:space="preserve"> </w:t>
-      </w:r>
-      <w:proofErr w:type="gramStart"/>
-      <w:r>
-        <w:rPr>
-          <w:rFonts w:eastAsiaTheme="minorEastAsia"/>
-        </w:rPr>
-        <w:t>is</w:t>
-      </w:r>
-      <w:proofErr w:type="gramEnd"/>
-      <w:r>
-        <w:rPr>
-          <w:rFonts w:eastAsiaTheme="minorEastAsia"/>
-        </w:rPr>
-        <w:t xml:space="preserve"> stochastic; consequently, we simulate it via Monte Carlo and estimate  </w:t>
+        <w:t xml:space="preserve"> is stochastic; consequently, we simulate it via Monte Carlo and estimate  </w:t>
       </w:r>
       <m:oMath>
         <m:r>
@@ -3985,21 +3915,7 @@
         <w:rPr>
           <w:rFonts w:eastAsiaTheme="minorEastAsia"/>
         </w:rPr>
-        <w:t xml:space="preserve"> </w:t>
-      </w:r>
-      <w:proofErr w:type="gramStart"/>
-      <w:r>
-        <w:rPr>
-          <w:rFonts w:eastAsiaTheme="minorEastAsia"/>
-        </w:rPr>
-        <w:t>indexes</w:t>
-      </w:r>
-      <w:proofErr w:type="gramEnd"/>
-      <w:r>
-        <w:rPr>
-          <w:rFonts w:eastAsiaTheme="minorEastAsia"/>
-        </w:rPr>
-        <w:t xml:space="preserve"> the Monte Carlo trials and </w:t>
+        <w:t xml:space="preserve"> indexes the Monte Carlo trials and </w:t>
       </w:r>
       <m:oMath>
         <m:r>
@@ -5940,16 +5856,8 @@
         <w:rPr>
           <w:rFonts w:eastAsiaTheme="minorEastAsia"/>
         </w:rPr>
-        <w:t xml:space="preserve"> </w:t>
-      </w:r>
-      <w:proofErr w:type="gramStart"/>
-      <w:r>
-        <w:rPr>
-          <w:rFonts w:eastAsiaTheme="minorEastAsia"/>
-        </w:rPr>
-        <w:t xml:space="preserve">and </w:t>
-      </w:r>
-      <w:proofErr w:type="gramEnd"/>
+        <w:t xml:space="preserve"> and </w:t>
+      </w:r>
       <m:oMath>
         <m:sSub>
           <m:sSubPr>
@@ -14702,16 +14610,8 @@
         <w:rPr>
           <w:rFonts w:eastAsiaTheme="minorEastAsia"/>
         </w:rPr>
-        <w:t xml:space="preserve">Consequently, for any randomly </w:t>
-      </w:r>
-      <w:proofErr w:type="gramStart"/>
-      <w:r>
-        <w:rPr>
-          <w:rFonts w:eastAsiaTheme="minorEastAsia"/>
-        </w:rPr>
-        <w:t xml:space="preserve">generated </w:t>
-      </w:r>
-      <w:proofErr w:type="gramEnd"/>
+        <w:t xml:space="preserve">Consequently, for any randomly generated </w:t>
+      </w:r>
       <m:oMath>
         <m:sSub>
           <m:sSubPr>
@@ -16822,11 +16722,9 @@
         </w:rPr>
         <w:annotationRef/>
       </w:r>
-      <w:proofErr w:type="gramStart"/>
       <w:r>
         <w:t>replace</w:t>
       </w:r>
-      <w:proofErr w:type="gramEnd"/>
     </w:p>
   </w:comment>
 </w:comments>

</xml_diff>

<commit_message>
Added Approximating the Normal Distribution Section
</commit_message>
<xml_diff>
--- a/GoalBasedJournalArticle.docx
+++ b/GoalBasedJournalArticle.docx
@@ -14,6 +14,134 @@
         </w:rPr>
         <w:t>Goal-Based Investing: A Simulation Approach</w:t>
       </w:r>
+    </w:p>
+    <w:p>
+      <w:pPr>
+        <w:rPr>
+          <w:b/>
+        </w:rPr>
+      </w:pPr>
+      <w:r>
+        <w:rPr>
+          <w:b/>
+        </w:rPr>
+        <w:t>Paper Scope</w:t>
+      </w:r>
+    </w:p>
+    <w:p>
+      <w:pPr>
+        <w:rPr>
+          <w:rFonts w:eastAsiaTheme="minorEastAsia"/>
+          <w:sz w:val="20"/>
+          <w:szCs w:val="20"/>
+        </w:rPr>
+      </w:pPr>
+      <w:r>
+        <w:rPr>
+          <w:rFonts w:eastAsiaTheme="minorEastAsia"/>
+          <w:sz w:val="20"/>
+          <w:szCs w:val="20"/>
+        </w:rPr>
+        <w:t>Although this paper only deals with a single asset, this general approach is compatible with modelling the relationships between multiple assets</w:t>
+      </w:r>
+      <w:r>
+        <w:rPr>
+          <w:rFonts w:eastAsiaTheme="minorEastAsia"/>
+          <w:sz w:val="20"/>
+          <w:szCs w:val="20"/>
+        </w:rPr>
+        <w:t xml:space="preserve">. </w:t>
+      </w:r>
+      <w:r>
+        <w:rPr>
+          <w:rFonts w:eastAsiaTheme="minorEastAsia"/>
+          <w:sz w:val="20"/>
+          <w:szCs w:val="20"/>
+        </w:rPr>
+        <w:t>Although a full discussion of this topic is outside of the scope of this paper, t</w:t>
+      </w:r>
+      <w:r>
+        <w:rPr>
+          <w:rFonts w:eastAsiaTheme="minorEastAsia"/>
+          <w:sz w:val="20"/>
+          <w:szCs w:val="20"/>
+        </w:rPr>
+        <w:t xml:space="preserve">he scenarios may be linked together using a Bayesian Network. </w:t>
+      </w:r>
+      <w:r>
+        <w:rPr>
+          <w:rFonts w:eastAsiaTheme="minorEastAsia"/>
+          <w:sz w:val="20"/>
+          <w:szCs w:val="20"/>
+          <w:highlight w:val="yellow"/>
+        </w:rPr>
+        <w:t>Shenoy</w:t>
+      </w:r>
+      <w:r>
+        <w:rPr>
+          <w:rFonts w:eastAsiaTheme="minorEastAsia"/>
+          <w:sz w:val="20"/>
+          <w:szCs w:val="20"/>
+        </w:rPr>
+        <w:t xml:space="preserve"> has already shown that Bayesian Netwo</w:t>
+      </w:r>
+      <w:r>
+        <w:rPr>
+          <w:rFonts w:eastAsiaTheme="minorEastAsia"/>
+          <w:sz w:val="20"/>
+          <w:szCs w:val="20"/>
+        </w:rPr>
+        <w:t>rks are compatible with MPT. It is the intention of the author to delve deeply into this topic in a future paper.</w:t>
+      </w:r>
+    </w:p>
+    <w:p>
+      <w:pPr>
+        <w:rPr>
+          <w:rFonts w:eastAsiaTheme="minorEastAsia"/>
+          <w:sz w:val="20"/>
+          <w:szCs w:val="20"/>
+        </w:rPr>
+      </w:pPr>
+      <w:r>
+        <w:rPr>
+          <w:rFonts w:eastAsiaTheme="minorEastAsia"/>
+          <w:sz w:val="20"/>
+          <w:szCs w:val="20"/>
+        </w:rPr>
+        <w:t xml:space="preserve">The proposed approach also may be extended to incorporate taxes and tax rules (e.g. tax loss harvesting) into the analysis. </w:t>
+      </w:r>
+      <w:r>
+        <w:rPr>
+          <w:rFonts w:eastAsiaTheme="minorEastAsia"/>
+          <w:sz w:val="20"/>
+          <w:szCs w:val="20"/>
+        </w:rPr>
+        <w:t xml:space="preserve">As discussed by </w:t>
+      </w:r>
+      <w:r>
+        <w:rPr>
+          <w:rFonts w:eastAsiaTheme="minorEastAsia"/>
+          <w:sz w:val="20"/>
+          <w:szCs w:val="20"/>
+          <w:highlight w:val="yellow"/>
+        </w:rPr>
+        <w:t>Brunel</w:t>
+      </w:r>
+      <w:r>
+        <w:rPr>
+          <w:rFonts w:eastAsiaTheme="minorEastAsia"/>
+          <w:sz w:val="20"/>
+          <w:szCs w:val="20"/>
+        </w:rPr>
+        <w:t>, this is critical. However, this topic complicates the analysis and thus is beyond the scope of this paper.</w:t>
+      </w:r>
+    </w:p>
+    <w:p>
+      <w:pPr>
+        <w:rPr>
+          <w:b/>
+        </w:rPr>
+      </w:pPr>
     </w:p>
     <w:p>
       <w:pPr>
@@ -214,13 +342,7 @@
                     <w:rPr>
                       <w:rFonts w:ascii="Cambria Math" w:hAnsi="Cambria Math"/>
                     </w:rPr>
-                    <m:t>X</m:t>
-                  </m:r>
-                  <m:r>
-                    <w:rPr>
-                      <w:rFonts w:ascii="Cambria Math" w:hAnsi="Cambria Math"/>
-                    </w:rPr>
-                    <m:t>=0</m:t>
+                    <m:t>X=0</m:t>
                   </m:r>
                 </m:e>
               </m:d>
@@ -230,19 +352,7 @@
             <w:rPr>
               <w:rFonts w:ascii="Cambria Math" w:hAnsi="Cambria Math"/>
             </w:rPr>
-            <m:t>=</m:t>
-          </m:r>
-          <m:r>
-            <w:rPr>
-              <w:rFonts w:ascii="Cambria Math" w:hAnsi="Cambria Math"/>
-            </w:rPr>
-            <m:t>1-</m:t>
-          </m:r>
-          <m:r>
-            <w:rPr>
-              <w:rFonts w:ascii="Cambria Math" w:hAnsi="Cambria Math"/>
-            </w:rPr>
-            <m:t>p</m:t>
+            <m:t>=1-p</m:t>
           </m:r>
         </m:oMath>
       </m:oMathPara>
@@ -356,13 +466,7 @@
             <w:rPr>
               <w:rFonts w:ascii="Cambria Math" w:hAnsi="Cambria Math"/>
             </w:rPr>
-            <m:t>=p</m:t>
-          </m:r>
-          <m:r>
-            <w:rPr>
-              <w:rFonts w:ascii="Cambria Math" w:hAnsi="Cambria Math"/>
-            </w:rPr>
-            <m:t>(1-p)</m:t>
+            <m:t>=p(1-p)</m:t>
           </m:r>
         </m:oMath>
       </m:oMathPara>
@@ -576,13 +680,7 @@
                     <w:rPr>
                       <w:rFonts w:ascii="Cambria Math" w:hAnsi="Cambria Math"/>
                     </w:rPr>
-                    <m:t>Y</m:t>
-                  </m:r>
-                  <m:r>
-                    <w:rPr>
-                      <w:rFonts w:ascii="Cambria Math" w:hAnsi="Cambria Math"/>
-                    </w:rPr>
-                    <m:t>=</m:t>
+                    <m:t>Y=</m:t>
                   </m:r>
                   <m:sSub>
                     <m:sSubPr>
@@ -697,13 +795,7 @@
                     <w:rPr>
                       <w:rFonts w:ascii="Cambria Math" w:hAnsi="Cambria Math"/>
                     </w:rPr>
-                    <m:t>Y</m:t>
-                  </m:r>
-                  <m:r>
-                    <w:rPr>
-                      <w:rFonts w:ascii="Cambria Math" w:hAnsi="Cambria Math"/>
-                    </w:rPr>
-                    <m:t>=</m:t>
+                    <m:t>Y=</m:t>
                   </m:r>
                   <m:sSub>
                     <m:sSubPr>
@@ -739,19 +831,7 @@
             <w:rPr>
               <w:rFonts w:ascii="Cambria Math" w:hAnsi="Cambria Math"/>
             </w:rPr>
-            <m:t>=</m:t>
-          </m:r>
-          <m:r>
-            <w:rPr>
-              <w:rFonts w:ascii="Cambria Math" w:hAnsi="Cambria Math"/>
-            </w:rPr>
-            <m:t>1-</m:t>
-          </m:r>
-          <m:r>
-            <w:rPr>
-              <w:rFonts w:ascii="Cambria Math" w:hAnsi="Cambria Math"/>
-            </w:rPr>
-            <m:t>p</m:t>
+            <m:t>=1-p</m:t>
           </m:r>
         </m:oMath>
       </m:oMathPara>
@@ -928,13 +1008,7 @@
             <w:rPr>
               <w:rFonts w:ascii="Cambria Math" w:hAnsi="Cambria Math"/>
             </w:rPr>
-            <m:t>p</m:t>
-          </m:r>
-          <m:r>
-            <w:rPr>
-              <w:rFonts w:ascii="Cambria Math" w:hAnsi="Cambria Math"/>
-            </w:rPr>
-            <m:t xml:space="preserve">+ </m:t>
+            <m:t xml:space="preserve">p+ </m:t>
           </m:r>
           <m:sSub>
             <m:sSubPr>
@@ -1084,6 +1158,7 @@
         <w:rPr>
           <w:rFonts w:eastAsiaTheme="minorEastAsia"/>
         </w:rPr>
+        <w:lastRenderedPageBreak/>
         <w:t xml:space="preserve">The scenarios above have different parameters for </w:t>
       </w:r>
       <m:oMath>
@@ -1184,16 +1259,7 @@
             <w:rPr>
               <w:rFonts w:ascii="Cambria Math" w:eastAsiaTheme="minorEastAsia" w:hAnsi="Cambria Math"/>
             </w:rPr>
-            <m:t>Scenario 1</m:t>
-          </m:r>
-          <m:r>
-            <m:rPr>
-              <m:sty m:val="p"/>
-            </m:rPr>
-            <w:rPr>
-              <w:rFonts w:ascii="Cambria Math" w:eastAsiaTheme="minorEastAsia" w:hAnsi="Cambria Math"/>
-            </w:rPr>
-            <m:t xml:space="preserve">: </m:t>
+            <m:t xml:space="preserve">Scenario 1: </m:t>
           </m:r>
           <m:sSub>
             <m:sSubPr>
@@ -1257,13 +1323,7 @@
             <w:rPr>
               <w:rFonts w:ascii="Cambria Math" w:eastAsiaTheme="minorEastAsia" w:hAnsi="Cambria Math"/>
             </w:rPr>
-            <m:t>=0</m:t>
-          </m:r>
-          <m:r>
-            <w:rPr>
-              <w:rFonts w:ascii="Cambria Math" w:eastAsiaTheme="minorEastAsia" w:hAnsi="Cambria Math"/>
-            </w:rPr>
-            <m:t xml:space="preserve">, and </m:t>
+            <m:t xml:space="preserve">=0, and </m:t>
           </m:r>
           <m:r>
             <w:rPr>
@@ -1634,13 +1694,7 @@
                     <w:rPr>
                       <w:rFonts w:ascii="Cambria Math" w:eastAsiaTheme="minorEastAsia" w:hAnsi="Cambria Math"/>
                     </w:rPr>
-                    <m:t>*.2</m:t>
-                  </m:r>
-                  <m:r>
-                    <w:rPr>
-                      <w:rFonts w:ascii="Cambria Math" w:eastAsiaTheme="minorEastAsia" w:hAnsi="Cambria Math"/>
-                    </w:rPr>
-                    <m:t>*.8</m:t>
+                    <m:t>*.2*.8</m:t>
                   </m:r>
                 </m:e>
               </m:d>
@@ -1719,19 +1773,7 @@
             <w:rPr>
               <w:rFonts w:ascii="Cambria Math" w:eastAsiaTheme="minorEastAsia" w:hAnsi="Cambria Math"/>
             </w:rPr>
-            <m:t xml:space="preserve">= </m:t>
-          </m:r>
-          <m:r>
-            <w:rPr>
-              <w:rFonts w:ascii="Cambria Math" w:eastAsiaTheme="minorEastAsia" w:hAnsi="Cambria Math"/>
-            </w:rPr>
-            <m:t>20000*.5-500</m:t>
-          </m:r>
-          <m:r>
-            <w:rPr>
-              <w:rFonts w:ascii="Cambria Math" w:eastAsiaTheme="minorEastAsia" w:hAnsi="Cambria Math"/>
-            </w:rPr>
-            <m:t>0=5000</m:t>
+            <m:t>= 20000*.5-5000=5000</m:t>
           </m:r>
         </m:oMath>
       </m:oMathPara>
@@ -1916,13 +1958,7 @@
                         <w:rPr>
                           <w:rFonts w:ascii="Cambria Math" w:eastAsiaTheme="minorEastAsia" w:hAnsi="Cambria Math"/>
                         </w:rPr>
-                        <m:t>20</m:t>
-                      </m:r>
-                      <m:r>
-                        <w:rPr>
-                          <w:rFonts w:ascii="Cambria Math" w:eastAsiaTheme="minorEastAsia" w:hAnsi="Cambria Math"/>
-                        </w:rPr>
-                        <m:t>000</m:t>
+                        <m:t>20000</m:t>
                       </m:r>
                     </m:e>
                     <m:sup>
@@ -2011,8 +2047,6 @@
         </w:rPr>
         <w:t>to assets whose distributions are asymmetrical and fat-tailed.</w:t>
       </w:r>
-      <w:bookmarkStart w:id="0" w:name="_GoBack"/>
-      <w:bookmarkEnd w:id="0"/>
     </w:p>
     <w:p>
       <w:pPr>
@@ -2099,6 +2133,7 @@
         <w:rPr>
           <w:noProof/>
         </w:rPr>
+        <w:lastRenderedPageBreak/>
         <w:drawing>
           <wp:anchor distT="0" distB="0" distL="114300" distR="114300" simplePos="0" relativeHeight="251659264" behindDoc="0" locked="0" layoutInCell="1" allowOverlap="1" wp14:anchorId="5EB1C46C" wp14:editId="64C943AA">
             <wp:simplePos x="0" y="0"/>
@@ -2239,7 +2274,6 @@
     </w:p>
     <w:p>
       <w:r>
-        <w:lastRenderedPageBreak/>
         <w:t xml:space="preserve">Investing in 100% results in the highest probability of success of </w:t>
       </w:r>
       <w:r>
@@ -2332,7 +2366,7 @@
             <w:tcW w:w="1915" w:type="dxa"/>
           </w:tcPr>
           <w:p>
-            <w:commentRangeStart w:id="1"/>
+            <w:commentRangeStart w:id="0"/>
             <w:r>
               <w:t>Minimum</w:t>
             </w:r>
@@ -2493,16 +2527,17 @@
         </w:rPr>
         <w:t>Table 1: Annual summary statistics from resampled gains and losses of the SPDR S&amp;P 500 ETF from 12/1/2007 through 12/1/2017 (Daily Gains and Losses from Yahoo Finance)</w:t>
       </w:r>
-      <w:commentRangeEnd w:id="1"/>
+      <w:commentRangeEnd w:id="0"/>
       <w:r>
         <w:rPr>
           <w:rStyle w:val="CommentReference"/>
         </w:rPr>
-        <w:commentReference w:id="1"/>
+        <w:commentReference w:id="0"/>
       </w:r>
     </w:p>
     <w:p>
       <w:r>
+        <w:lastRenderedPageBreak/>
         <w:t xml:space="preserve">Meredith’s software draws a probability distribution based on her scenarios. </w:t>
       </w:r>
       <w:r>
@@ -9085,7 +9120,13 @@
                     <w:rPr>
                       <w:rFonts w:ascii="Cambria Math" w:hAnsi="Cambria Math"/>
                     </w:rPr>
-                    <m:t>good</m:t>
+                    <m:t>g</m:t>
+                  </m:r>
+                  <m:r>
+                    <w:rPr>
+                      <w:rFonts w:ascii="Cambria Math" w:hAnsi="Cambria Math"/>
+                    </w:rPr>
+                    <m:t>ood</m:t>
                   </m:r>
                 </m:sub>
               </m:sSub>
@@ -9463,13 +9504,7 @@
                     <w:rPr>
                       <w:rFonts w:ascii="Cambria Math" w:hAnsi="Cambria Math"/>
                     </w:rPr>
-                    <m:t>ma</m:t>
-                  </m:r>
-                  <m:r>
-                    <w:rPr>
-                      <w:rFonts w:ascii="Cambria Math" w:hAnsi="Cambria Math"/>
-                    </w:rPr>
-                    <m:t>x</m:t>
+                    <m:t>max</m:t>
                   </m:r>
                 </m:sub>
               </m:sSub>
@@ -11353,7 +11388,13 @@
                         <w:rPr>
                           <w:rFonts w:ascii="Cambria Math" w:hAnsi="Cambria Math"/>
                         </w:rPr>
-                        <m:t>likely</m:t>
+                        <m:t>l</m:t>
+                      </m:r>
+                      <m:r>
+                        <w:rPr>
+                          <w:rFonts w:ascii="Cambria Math" w:hAnsi="Cambria Math"/>
+                        </w:rPr>
+                        <m:t>ikely</m:t>
                       </m:r>
                     </m:sub>
                   </m:sSub>
@@ -16698,6 +16739,1976 @@
           <w:szCs w:val="20"/>
         </w:rPr>
       </w:pPr>
+      <w:r>
+        <w:rPr>
+          <w:rFonts w:eastAsiaTheme="minorEastAsia"/>
+          <w:sz w:val="20"/>
+          <w:szCs w:val="20"/>
+        </w:rPr>
+        <w:br w:type="page"/>
+      </w:r>
+    </w:p>
+    <w:p>
+      <w:pPr>
+        <w:rPr>
+          <w:rFonts w:eastAsiaTheme="minorEastAsia"/>
+          <w:b/>
+          <w:sz w:val="20"/>
+          <w:szCs w:val="20"/>
+        </w:rPr>
+      </w:pPr>
+      <w:r>
+        <w:rPr>
+          <w:rFonts w:eastAsiaTheme="minorEastAsia"/>
+          <w:b/>
+          <w:sz w:val="20"/>
+          <w:szCs w:val="20"/>
+        </w:rPr>
+        <w:lastRenderedPageBreak/>
+        <w:t>E</w:t>
+      </w:r>
+      <w:r>
+        <w:rPr>
+          <w:rFonts w:eastAsiaTheme="minorEastAsia"/>
+          <w:b/>
+          <w:sz w:val="20"/>
+          <w:szCs w:val="20"/>
+        </w:rPr>
+        <w:t>stimating the Normal Distribution with Scenarios</w:t>
+      </w:r>
+    </w:p>
+    <w:p>
+      <w:pPr>
+        <w:rPr>
+          <w:rFonts w:eastAsiaTheme="minorEastAsia"/>
+          <w:sz w:val="20"/>
+          <w:szCs w:val="20"/>
+        </w:rPr>
+      </w:pPr>
+      <w:r>
+        <w:rPr>
+          <w:rFonts w:eastAsiaTheme="minorEastAsia"/>
+          <w:sz w:val="20"/>
+          <w:szCs w:val="20"/>
+        </w:rPr>
+        <w:t>A key attribute of Goal-Based Inve</w:t>
+      </w:r>
+      <w:r>
+        <w:rPr>
+          <w:rFonts w:eastAsiaTheme="minorEastAsia"/>
+          <w:sz w:val="20"/>
+          <w:szCs w:val="20"/>
+        </w:rPr>
+        <w:t xml:space="preserve">sting </w:t>
+      </w:r>
+      <w:r>
+        <w:rPr>
+          <w:rFonts w:eastAsiaTheme="minorEastAsia"/>
+          <w:sz w:val="20"/>
+          <w:szCs w:val="20"/>
+        </w:rPr>
+        <w:t>is that it seeks to explain asset allocation intelligibly</w:t>
+      </w:r>
+      <w:r>
+        <w:rPr>
+          <w:rFonts w:eastAsiaTheme="minorEastAsia"/>
+          <w:sz w:val="20"/>
+          <w:szCs w:val="20"/>
+        </w:rPr>
+        <w:t xml:space="preserve">. </w:t>
+      </w:r>
+      <w:r>
+        <w:rPr>
+          <w:rFonts w:eastAsiaTheme="minorEastAsia"/>
+          <w:sz w:val="20"/>
+          <w:szCs w:val="20"/>
+        </w:rPr>
+        <w:t>This section suggests a m</w:t>
+      </w:r>
+      <w:r>
+        <w:rPr>
+          <w:rFonts w:eastAsiaTheme="minorEastAsia"/>
+          <w:sz w:val="20"/>
+          <w:szCs w:val="20"/>
+        </w:rPr>
+        <w:t>ethod for forecasting portfolio and security</w:t>
+      </w:r>
+      <w:r>
+        <w:rPr>
+          <w:rFonts w:eastAsiaTheme="minorEastAsia"/>
+          <w:sz w:val="20"/>
+          <w:szCs w:val="20"/>
+        </w:rPr>
+        <w:t xml:space="preserve"> performance </w:t>
+      </w:r>
+      <w:r>
+        <w:rPr>
+          <w:rFonts w:eastAsiaTheme="minorEastAsia"/>
+          <w:sz w:val="20"/>
+          <w:szCs w:val="20"/>
+        </w:rPr>
+        <w:t>and risk</w:t>
+      </w:r>
+      <w:r>
+        <w:rPr>
+          <w:rFonts w:eastAsiaTheme="minorEastAsia"/>
+          <w:sz w:val="20"/>
+          <w:szCs w:val="20"/>
+        </w:rPr>
+        <w:t xml:space="preserve"> intuitive</w:t>
+      </w:r>
+      <w:r>
+        <w:rPr>
+          <w:rFonts w:eastAsiaTheme="minorEastAsia"/>
+          <w:sz w:val="20"/>
+          <w:szCs w:val="20"/>
+        </w:rPr>
+        <w:t>ly</w:t>
+      </w:r>
+      <w:r>
+        <w:rPr>
+          <w:rFonts w:eastAsiaTheme="minorEastAsia"/>
+          <w:sz w:val="20"/>
+          <w:szCs w:val="20"/>
+        </w:rPr>
+        <w:t xml:space="preserve">. </w:t>
+      </w:r>
+      <w:r>
+        <w:rPr>
+          <w:rFonts w:eastAsiaTheme="minorEastAsia"/>
+          <w:sz w:val="20"/>
+          <w:szCs w:val="20"/>
+        </w:rPr>
+        <w:t xml:space="preserve">Rather than </w:t>
+      </w:r>
+      <w:r>
+        <w:rPr>
+          <w:rFonts w:eastAsiaTheme="minorEastAsia"/>
+          <w:sz w:val="20"/>
+          <w:szCs w:val="20"/>
+        </w:rPr>
+        <w:t>assuming</w:t>
+      </w:r>
+      <w:r>
+        <w:rPr>
+          <w:rFonts w:eastAsiaTheme="minorEastAsia"/>
+          <w:sz w:val="20"/>
+          <w:szCs w:val="20"/>
+        </w:rPr>
+        <w:t xml:space="preserve"> abstract terms such as “risk” and “reward”</w:t>
+      </w:r>
+      <w:r>
+        <w:rPr>
+          <w:rFonts w:eastAsiaTheme="minorEastAsia"/>
+          <w:sz w:val="20"/>
+          <w:szCs w:val="20"/>
+        </w:rPr>
+        <w:t xml:space="preserve"> are parameters of a</w:t>
+      </w:r>
+      <w:r>
+        <w:rPr>
+          <w:rFonts w:eastAsiaTheme="minorEastAsia"/>
+          <w:sz w:val="20"/>
+          <w:szCs w:val="20"/>
+        </w:rPr>
+        <w:t xml:space="preserve"> probability distribution, narratives are mapped to scenarios</w:t>
+      </w:r>
+      <w:r>
+        <w:rPr>
+          <w:rFonts w:eastAsiaTheme="minorEastAsia"/>
+          <w:sz w:val="20"/>
+          <w:szCs w:val="20"/>
+        </w:rPr>
+        <w:t xml:space="preserve"> and </w:t>
+      </w:r>
+      <w:r>
+        <w:rPr>
+          <w:rFonts w:eastAsiaTheme="minorEastAsia"/>
+          <w:sz w:val="20"/>
+          <w:szCs w:val="20"/>
+        </w:rPr>
+        <w:t xml:space="preserve">these </w:t>
+      </w:r>
+      <w:r>
+        <w:rPr>
+          <w:rFonts w:eastAsiaTheme="minorEastAsia"/>
+          <w:sz w:val="20"/>
+          <w:szCs w:val="20"/>
+        </w:rPr>
+        <w:t>scenarios are transformed</w:t>
+      </w:r>
+      <w:r>
+        <w:rPr>
+          <w:rFonts w:eastAsiaTheme="minorEastAsia"/>
+          <w:sz w:val="20"/>
+          <w:szCs w:val="20"/>
+        </w:rPr>
+        <w:t xml:space="preserve"> into a probability distribution.</w:t>
+      </w:r>
+      <w:r>
+        <w:rPr>
+          <w:rFonts w:eastAsiaTheme="minorEastAsia"/>
+          <w:sz w:val="20"/>
+          <w:szCs w:val="20"/>
+        </w:rPr>
+        <w:t xml:space="preserve"> Narratives in this context are expressed in plain language, such as</w:t>
+      </w:r>
+      <w:r>
+        <w:rPr>
+          <w:rFonts w:eastAsiaTheme="minorEastAsia"/>
+          <w:sz w:val="20"/>
+          <w:szCs w:val="20"/>
+        </w:rPr>
+        <w:t xml:space="preserve"> this simplistic example</w:t>
+      </w:r>
+      <w:r>
+        <w:rPr>
+          <w:rFonts w:eastAsiaTheme="minorEastAsia"/>
+          <w:sz w:val="20"/>
+          <w:szCs w:val="20"/>
+        </w:rPr>
+        <w:t>:</w:t>
+      </w:r>
+    </w:p>
+    <w:p>
+      <w:pPr>
+        <w:rPr>
+          <w:rFonts w:eastAsiaTheme="minorEastAsia"/>
+          <w:sz w:val="20"/>
+          <w:szCs w:val="20"/>
+        </w:rPr>
+      </w:pPr>
+      <w:r>
+        <w:rPr>
+          <w:rFonts w:eastAsiaTheme="minorEastAsia"/>
+          <w:sz w:val="20"/>
+          <w:szCs w:val="20"/>
+        </w:rPr>
+        <w:t>“</w:t>
+      </w:r>
+      <w:r>
+        <w:rPr>
+          <w:rFonts w:eastAsiaTheme="minorEastAsia"/>
+          <w:sz w:val="20"/>
+          <w:szCs w:val="20"/>
+        </w:rPr>
+        <w:t>In the pa</w:t>
+      </w:r>
+      <w:r>
+        <w:rPr>
+          <w:rFonts w:eastAsiaTheme="minorEastAsia"/>
+          <w:sz w:val="20"/>
+          <w:szCs w:val="20"/>
+        </w:rPr>
+        <w:t>st 5</w:t>
+      </w:r>
+      <w:r>
+        <w:rPr>
+          <w:rFonts w:eastAsiaTheme="minorEastAsia"/>
+          <w:sz w:val="20"/>
+          <w:szCs w:val="20"/>
+        </w:rPr>
+        <w:t>0 years, stocks have lost at most 40% in a year. Going forward, I expect the worst possible outcome to be slightly better than the past. Therefore, 35% sounds reasonable.”</w:t>
+      </w:r>
+    </w:p>
+    <w:p>
+      <w:pPr>
+        <w:rPr>
+          <w:rFonts w:eastAsiaTheme="minorEastAsia"/>
+          <w:sz w:val="20"/>
+          <w:szCs w:val="20"/>
+        </w:rPr>
+      </w:pPr>
+      <w:r>
+        <w:rPr>
+          <w:rFonts w:eastAsiaTheme="minorEastAsia"/>
+          <w:sz w:val="20"/>
+          <w:szCs w:val="20"/>
+        </w:rPr>
+        <w:t>Mapp</w:t>
+      </w:r>
+      <w:r>
+        <w:rPr>
+          <w:rFonts w:eastAsiaTheme="minorEastAsia"/>
+          <w:sz w:val="20"/>
+          <w:szCs w:val="20"/>
+        </w:rPr>
+        <w:t>ed to a scenario, this becomes: “</w:t>
+      </w:r>
+      <w:r>
+        <w:rPr>
+          <w:rFonts w:eastAsiaTheme="minorEastAsia"/>
+          <w:sz w:val="20"/>
+          <w:szCs w:val="20"/>
+        </w:rPr>
+        <w:t>The Minimum return for stocks is 35%.</w:t>
+      </w:r>
+      <w:r>
+        <w:rPr>
+          <w:rFonts w:eastAsiaTheme="minorEastAsia"/>
+          <w:sz w:val="20"/>
+          <w:szCs w:val="20"/>
+        </w:rPr>
+        <w:t>”</w:t>
+      </w:r>
+    </w:p>
+    <w:p>
+      <w:pPr>
+        <w:rPr>
+          <w:rFonts w:eastAsiaTheme="minorEastAsia"/>
+          <w:sz w:val="20"/>
+          <w:szCs w:val="20"/>
+        </w:rPr>
+      </w:pPr>
+      <w:r>
+        <w:rPr>
+          <w:rFonts w:eastAsiaTheme="minorEastAsia"/>
+          <w:sz w:val="20"/>
+          <w:szCs w:val="20"/>
+        </w:rPr>
+        <w:t>These mappings are performed for the Maximum and Most Likely cases as well. Lastly, a narrative is constructed such as the following:</w:t>
+      </w:r>
+    </w:p>
+    <w:p>
+      <w:pPr>
+        <w:rPr>
+          <w:rFonts w:eastAsiaTheme="minorEastAsia"/>
+          <w:sz w:val="20"/>
+          <w:szCs w:val="20"/>
+        </w:rPr>
+      </w:pPr>
+      <w:r>
+        <w:rPr>
+          <w:rFonts w:eastAsiaTheme="minorEastAsia"/>
+          <w:sz w:val="20"/>
+          <w:szCs w:val="20"/>
+        </w:rPr>
+        <w:t>“</w:t>
+      </w:r>
+      <w:r>
+        <w:rPr>
+          <w:rFonts w:eastAsiaTheme="minorEastAsia"/>
+          <w:sz w:val="20"/>
+          <w:szCs w:val="20"/>
+        </w:rPr>
+        <w:t>In the past 50</w:t>
+      </w:r>
+      <w:r>
+        <w:rPr>
+          <w:rFonts w:eastAsiaTheme="minorEastAsia"/>
+          <w:sz w:val="20"/>
+          <w:szCs w:val="20"/>
+        </w:rPr>
+        <w:t xml:space="preserve"> years, stocks have returned between </w:t>
+      </w:r>
+      <w:r>
+        <w:rPr>
+          <w:rFonts w:eastAsiaTheme="minorEastAsia"/>
+          <w:sz w:val="20"/>
+          <w:szCs w:val="20"/>
+        </w:rPr>
+        <w:t>-15</w:t>
+      </w:r>
+      <w:r>
+        <w:rPr>
+          <w:rFonts w:eastAsiaTheme="minorEastAsia"/>
+          <w:sz w:val="20"/>
+          <w:szCs w:val="20"/>
+        </w:rPr>
+        <w:t>% and 20% 80</w:t>
+      </w:r>
+      <w:r>
+        <w:rPr>
+          <w:rFonts w:eastAsiaTheme="minorEastAsia"/>
+          <w:sz w:val="20"/>
+          <w:szCs w:val="20"/>
+        </w:rPr>
+        <w:t>%</w:t>
+      </w:r>
+      <w:r>
+        <w:rPr>
+          <w:rFonts w:eastAsiaTheme="minorEastAsia"/>
+          <w:sz w:val="20"/>
+          <w:szCs w:val="20"/>
+        </w:rPr>
+        <w:t xml:space="preserve"> of the time. I suspect the future to be similar.”</w:t>
+      </w:r>
+    </w:p>
+    <w:p>
+      <w:pPr>
+        <w:rPr>
+          <w:rFonts w:eastAsiaTheme="minorEastAsia"/>
+          <w:sz w:val="20"/>
+          <w:szCs w:val="20"/>
+        </w:rPr>
+      </w:pPr>
+      <w:r>
+        <w:rPr>
+          <w:rFonts w:eastAsiaTheme="minorEastAsia"/>
+          <w:sz w:val="20"/>
+          <w:szCs w:val="20"/>
+        </w:rPr>
+        <w:t>This narrative would map to “Bad” and “Good” outcomes of -15% and 20%.</w:t>
+      </w:r>
+      <w:r>
+        <w:rPr>
+          <w:rFonts w:eastAsiaTheme="minorEastAsia"/>
+          <w:sz w:val="20"/>
+          <w:szCs w:val="20"/>
+        </w:rPr>
+        <w:t xml:space="preserve"> In addition, “80%” establishes the convention that the “left-tail” and “right-tail” of the probability distribution each have probabilities of 10%.  </w:t>
+      </w:r>
+    </w:p>
+    <w:p>
+      <w:pPr>
+        <w:rPr>
+          <w:rFonts w:eastAsiaTheme="minorEastAsia"/>
+          <w:sz w:val="20"/>
+          <w:szCs w:val="20"/>
+        </w:rPr>
+      </w:pPr>
+      <w:r>
+        <w:rPr>
+          <w:rFonts w:eastAsiaTheme="minorEastAsia"/>
+          <w:sz w:val="20"/>
+          <w:szCs w:val="20"/>
+        </w:rPr>
+        <w:t>With these narratives, the investor will understand the assumptions and analysis underlying the investment forecasts required to estimate the probability of reaching a goal. As with the cliché car analogy, the i</w:t>
+      </w:r>
+      <w:r>
+        <w:rPr>
+          <w:rFonts w:eastAsiaTheme="minorEastAsia"/>
+          <w:sz w:val="20"/>
+          <w:szCs w:val="20"/>
+        </w:rPr>
+        <w:t>nvestor can recognize these narratives control the calculation like a steering wheel turns a car without knowing how the underlying math works or the steering wheel manipulates the tires.</w:t>
+      </w:r>
+    </w:p>
+    <w:p>
+      <w:pPr>
+        <w:rPr>
+          <w:rFonts w:eastAsiaTheme="minorEastAsia"/>
+          <w:i/>
+          <w:sz w:val="20"/>
+          <w:szCs w:val="20"/>
+        </w:rPr>
+      </w:pPr>
+      <w:r>
+        <w:rPr>
+          <w:rFonts w:eastAsiaTheme="minorEastAsia"/>
+          <w:i/>
+          <w:sz w:val="20"/>
+          <w:szCs w:val="20"/>
+        </w:rPr>
+        <w:t>Transforming Scenarios to a Probability Distribution</w:t>
+      </w:r>
+    </w:p>
+    <w:p>
+      <w:pPr>
+        <w:rPr>
+          <w:rFonts w:eastAsiaTheme="minorEastAsia"/>
+          <w:sz w:val="20"/>
+          <w:szCs w:val="20"/>
+        </w:rPr>
+      </w:pPr>
+      <w:r>
+        <w:rPr>
+          <w:rFonts w:eastAsiaTheme="minorEastAsia"/>
+          <w:sz w:val="20"/>
+          <w:szCs w:val="20"/>
+        </w:rPr>
+        <w:t>The choice of</w:t>
+      </w:r>
+      <w:r>
+        <w:rPr>
+          <w:rFonts w:eastAsiaTheme="minorEastAsia"/>
+          <w:sz w:val="20"/>
+          <w:szCs w:val="20"/>
+        </w:rPr>
+        <w:t xml:space="preserve"> five scenarios</w:t>
+      </w:r>
+      <w:r>
+        <w:rPr>
+          <w:rFonts w:eastAsiaTheme="minorEastAsia"/>
+          <w:sz w:val="20"/>
+          <w:szCs w:val="20"/>
+        </w:rPr>
+        <w:t xml:space="preserve"> </w:t>
+      </w:r>
+      <w:r>
+        <w:rPr>
+          <w:rFonts w:eastAsiaTheme="minorEastAsia"/>
+          <w:sz w:val="20"/>
+          <w:szCs w:val="20"/>
+        </w:rPr>
+        <w:t>(</w:t>
+      </w:r>
+      <w:r>
+        <w:rPr>
+          <w:rFonts w:eastAsiaTheme="minorEastAsia"/>
+          <w:sz w:val="20"/>
+          <w:szCs w:val="20"/>
+        </w:rPr>
+        <w:t>Minimum, Bad, Likely, Good, and Maximum</w:t>
+      </w:r>
+      <w:r>
+        <w:rPr>
+          <w:rFonts w:eastAsiaTheme="minorEastAsia"/>
+          <w:sz w:val="20"/>
+          <w:szCs w:val="20"/>
+        </w:rPr>
+        <w:t>)</w:t>
+      </w:r>
+      <w:r>
+        <w:rPr>
+          <w:rFonts w:eastAsiaTheme="minorEastAsia"/>
+          <w:sz w:val="20"/>
+          <w:szCs w:val="20"/>
+        </w:rPr>
+        <w:t xml:space="preserve"> is heuristic but not entirely arbitrary.</w:t>
+      </w:r>
+      <w:r>
+        <w:rPr>
+          <w:rFonts w:eastAsiaTheme="minorEastAsia"/>
+          <w:sz w:val="20"/>
+          <w:szCs w:val="20"/>
+        </w:rPr>
+        <w:t xml:space="preserve"> Descriptive statistics are commonly used to characterize the first four central moments (Mean, Standard Deviation, Skewness, and Kurtosis). Five scenarios means five parameters correspond to four equations for the central moments. Therefore, five is one more degree of freedom than is required to specify the first four moments.</w:t>
+      </w:r>
+    </w:p>
+    <w:p>
+      <w:pPr>
+        <w:rPr>
+          <w:rFonts w:eastAsiaTheme="minorEastAsia"/>
+          <w:sz w:val="20"/>
+          <w:szCs w:val="20"/>
+        </w:rPr>
+      </w:pPr>
+      <w:r>
+        <w:rPr>
+          <w:rFonts w:eastAsiaTheme="minorEastAsia"/>
+          <w:sz w:val="20"/>
+          <w:szCs w:val="20"/>
+        </w:rPr>
+        <w:t xml:space="preserve">One additional assumption is required to “draw” the PDF from the scenarios. </w:t>
+      </w:r>
+      <w:r>
+        <w:rPr>
+          <w:rFonts w:eastAsiaTheme="minorEastAsia"/>
+          <w:sz w:val="20"/>
+          <w:szCs w:val="20"/>
+        </w:rPr>
+        <w:t>This is the functional form of the segments between scenarios</w:t>
+      </w:r>
+      <w:r>
+        <w:rPr>
+          <w:rFonts w:eastAsiaTheme="minorEastAsia"/>
+          <w:sz w:val="20"/>
+          <w:szCs w:val="20"/>
+        </w:rPr>
+        <w:t xml:space="preserve"> is assumed to be linear</w:t>
+      </w:r>
+      <w:r>
+        <w:rPr>
+          <w:rFonts w:eastAsiaTheme="minorEastAsia"/>
+          <w:sz w:val="20"/>
+          <w:szCs w:val="20"/>
+        </w:rPr>
+        <w:t>.</w:t>
+      </w:r>
+      <w:r>
+        <w:rPr>
+          <w:rFonts w:eastAsiaTheme="minorEastAsia"/>
+          <w:sz w:val="20"/>
+          <w:szCs w:val="20"/>
+        </w:rPr>
+        <w:t xml:space="preserve"> In other words, the Probability Density Function is assumed to be piecewise linear with the scenarios defining the ends of the pieces. Conceptually, this is analogous to estimating an integral with the Trapezoid Rule; although, the intervals in this case are uneven.</w:t>
+      </w:r>
+    </w:p>
+    <w:p>
+      <w:pPr>
+        <w:rPr>
+          <w:rFonts w:eastAsiaTheme="minorEastAsia"/>
+          <w:sz w:val="20"/>
+          <w:szCs w:val="20"/>
+        </w:rPr>
+      </w:pPr>
+      <w:r>
+        <w:rPr>
+          <w:rFonts w:eastAsiaTheme="minorEastAsia"/>
+          <w:sz w:val="20"/>
+          <w:szCs w:val="20"/>
+        </w:rPr>
+        <w:t xml:space="preserve">Practical results justify this assumption. Suppose </w:t>
+      </w:r>
+      <w:r>
+        <w:rPr>
+          <w:rFonts w:eastAsiaTheme="minorEastAsia"/>
+          <w:sz w:val="20"/>
+          <w:szCs w:val="20"/>
+        </w:rPr>
+        <w:t xml:space="preserve">a piecewise linear PDF based on scenarios is meant to approximate the normal distribution with mean of 5 and standard deviation of 16. If the Minimum and Maximum scenarios are chosen to be at the .1 and .999 percentiles of the normal distribution, and the Likely scenario is the same as the mean, then </w:t>
+      </w:r>
+      <w:r>
+        <w:rPr>
+          <w:rFonts w:eastAsiaTheme="minorEastAsia"/>
+          <w:sz w:val="20"/>
+          <w:szCs w:val="20"/>
+          <w:highlight w:val="yellow"/>
+        </w:rPr>
+        <w:t>Figure AAA</w:t>
+      </w:r>
+      <w:r>
+        <w:rPr>
+          <w:rFonts w:eastAsiaTheme="minorEastAsia"/>
+          <w:sz w:val="20"/>
+          <w:szCs w:val="20"/>
+        </w:rPr>
+        <w:t xml:space="preserve"> </w:t>
+      </w:r>
+      <w:r>
+        <w:rPr>
+          <w:rFonts w:eastAsiaTheme="minorEastAsia"/>
+          <w:sz w:val="20"/>
+          <w:szCs w:val="20"/>
+        </w:rPr>
+        <w:t>shows the estimated versus actual PDF.</w:t>
+      </w:r>
+    </w:p>
+    <w:p>
+      <w:pPr>
+        <w:rPr>
+          <w:rFonts w:eastAsiaTheme="minorEastAsia"/>
+          <w:sz w:val="20"/>
+          <w:szCs w:val="20"/>
+        </w:rPr>
+      </w:pPr>
+      <w:r>
+        <w:rPr>
+          <w:rFonts w:eastAsiaTheme="minorEastAsia"/>
+          <w:noProof/>
+          <w:sz w:val="20"/>
+          <w:szCs w:val="20"/>
+        </w:rPr>
+        <w:lastRenderedPageBreak/>
+        <w:drawing>
+          <wp:inline distT="0" distB="0" distL="0" distR="0" wp14:anchorId="27D2E5B8">
+            <wp:extent cx="3916673" cy="2743200"/>
+            <wp:effectExtent l="0" t="0" r="8255" b="0"/>
+            <wp:docPr id="1" name="Picture 1"/>
+            <wp:cNvGraphicFramePr>
+              <a:graphicFrameLocks xmlns:a="http://schemas.openxmlformats.org/drawingml/2006/main" noChangeAspect="1"/>
+            </wp:cNvGraphicFramePr>
+            <a:graphic xmlns:a="http://schemas.openxmlformats.org/drawingml/2006/main">
+              <a:graphicData uri="http://schemas.openxmlformats.org/drawingml/2006/picture">
+                <pic:pic xmlns:pic="http://schemas.openxmlformats.org/drawingml/2006/picture">
+                  <pic:nvPicPr>
+                    <pic:cNvPr id="0" name="Picture 2"/>
+                    <pic:cNvPicPr>
+                      <a:picLocks noChangeAspect="1" noChangeArrowheads="1"/>
+                    </pic:cNvPicPr>
+                  </pic:nvPicPr>
+                  <pic:blipFill>
+                    <a:blip r:embed="rId10">
+                      <a:extLst>
+                        <a:ext uri="{28A0092B-C50C-407E-A947-70E740481C1C}">
+                          <a14:useLocalDpi xmlns:a14="http://schemas.microsoft.com/office/drawing/2010/main" val="0"/>
+                        </a:ext>
+                      </a:extLst>
+                    </a:blip>
+                    <a:srcRect/>
+                    <a:stretch>
+                      <a:fillRect/>
+                    </a:stretch>
+                  </pic:blipFill>
+                  <pic:spPr bwMode="auto">
+                    <a:xfrm>
+                      <a:off x="0" y="0"/>
+                      <a:ext cx="3916673" cy="2743200"/>
+                    </a:xfrm>
+                    <a:prstGeom prst="rect">
+                      <a:avLst/>
+                    </a:prstGeom>
+                    <a:noFill/>
+                  </pic:spPr>
+                </pic:pic>
+              </a:graphicData>
+            </a:graphic>
+          </wp:inline>
+        </w:drawing>
+      </w:r>
+      <w:r>
+        <w:rPr>
+          <w:rFonts w:eastAsiaTheme="minorEastAsia"/>
+          <w:sz w:val="20"/>
+          <w:szCs w:val="20"/>
+        </w:rPr>
+        <w:t xml:space="preserve"> </w:t>
+      </w:r>
+      <w:r>
+        <w:rPr>
+          <w:rFonts w:eastAsiaTheme="minorEastAsia"/>
+          <w:sz w:val="20"/>
+          <w:szCs w:val="20"/>
+        </w:rPr>
+        <w:t xml:space="preserve"> </w:t>
+      </w:r>
+      <w:r>
+        <w:rPr>
+          <w:rFonts w:eastAsiaTheme="minorEastAsia"/>
+          <w:sz w:val="20"/>
+          <w:szCs w:val="20"/>
+        </w:rPr>
+        <w:t xml:space="preserve"> </w:t>
+      </w:r>
+      <w:r>
+        <w:rPr>
+          <w:rFonts w:eastAsiaTheme="minorEastAsia"/>
+          <w:sz w:val="20"/>
+          <w:szCs w:val="20"/>
+        </w:rPr>
+        <w:t xml:space="preserve">  </w:t>
+      </w:r>
+      <w:r>
+        <w:rPr>
+          <w:rFonts w:eastAsiaTheme="minorEastAsia"/>
+          <w:sz w:val="20"/>
+          <w:szCs w:val="20"/>
+        </w:rPr>
+        <w:t xml:space="preserve"> </w:t>
+      </w:r>
+      <w:r>
+        <w:rPr>
+          <w:rFonts w:eastAsiaTheme="minorEastAsia"/>
+          <w:sz w:val="20"/>
+          <w:szCs w:val="20"/>
+        </w:rPr>
+        <w:t xml:space="preserve"> </w:t>
+      </w:r>
+    </w:p>
+    <w:p>
+      <w:pPr>
+        <w:rPr>
+          <w:rFonts w:eastAsiaTheme="minorEastAsia"/>
+          <w:sz w:val="20"/>
+          <w:szCs w:val="20"/>
+        </w:rPr>
+      </w:pPr>
+      <w:r>
+        <w:rPr>
+          <w:rFonts w:eastAsiaTheme="minorEastAsia"/>
+          <w:sz w:val="20"/>
+          <w:szCs w:val="20"/>
+        </w:rPr>
+        <w:t xml:space="preserve">In addition, the central moments of the two distributions are similar as shown in </w:t>
+      </w:r>
+      <w:r>
+        <w:rPr>
+          <w:rFonts w:eastAsiaTheme="minorEastAsia"/>
+          <w:sz w:val="20"/>
+          <w:szCs w:val="20"/>
+          <w:highlight w:val="yellow"/>
+        </w:rPr>
+        <w:t>Table XXX</w:t>
+      </w:r>
+      <w:r>
+        <w:rPr>
+          <w:rFonts w:eastAsiaTheme="minorEastAsia"/>
+          <w:sz w:val="20"/>
+          <w:szCs w:val="20"/>
+        </w:rPr>
+        <w:t>.</w:t>
+      </w:r>
+    </w:p>
+    <w:tbl>
+      <w:tblPr>
+        <w:tblStyle w:val="MediumList2-Accent1"/>
+        <w:tblW w:w="2516" w:type="pct"/>
+        <w:tblLook w:val="04A0" w:firstRow="1" w:lastRow="0" w:firstColumn="1" w:lastColumn="0" w:noHBand="0" w:noVBand="1"/>
+      </w:tblPr>
+      <w:tblGrid>
+        <w:gridCol w:w="1567"/>
+        <w:gridCol w:w="1626"/>
+        <w:gridCol w:w="1626"/>
+      </w:tblGrid>
+      <w:tr>
+        <w:trPr>
+          <w:cnfStyle w:val="100000000000" w:firstRow="1" w:lastRow="0" w:firstColumn="0" w:lastColumn="0" w:oddVBand="0" w:evenVBand="0" w:oddHBand="0" w:evenHBand="0" w:firstRowFirstColumn="0" w:firstRowLastColumn="0" w:lastRowFirstColumn="0" w:lastRowLastColumn="0"/>
+        </w:trPr>
+        <w:tc>
+          <w:tcPr>
+            <w:cnfStyle w:val="001000000100" w:firstRow="0" w:lastRow="0" w:firstColumn="1" w:lastColumn="0" w:oddVBand="0" w:evenVBand="0" w:oddHBand="0" w:evenHBand="0" w:firstRowFirstColumn="1" w:firstRowLastColumn="0" w:lastRowFirstColumn="0" w:lastRowLastColumn="0"/>
+            <w:tcW w:w="1626" w:type="pct"/>
+            <w:noWrap/>
+          </w:tcPr>
+          <w:p>
+            <w:pPr>
+              <w:rPr>
+                <w:rFonts w:asciiTheme="minorHAnsi" w:eastAsiaTheme="minorEastAsia" w:hAnsiTheme="minorHAnsi" w:cstheme="minorBidi"/>
+                <w:color w:val="000000"/>
+                <w:sz w:val="22"/>
+                <w:szCs w:val="22"/>
+              </w:rPr>
+            </w:pPr>
+            <w:r>
+              <w:rPr>
+                <w:rFonts w:asciiTheme="minorHAnsi" w:eastAsiaTheme="minorEastAsia" w:hAnsiTheme="minorHAnsi" w:cstheme="minorBidi"/>
+                <w:color w:val="000000"/>
+                <w:sz w:val="22"/>
+                <w:szCs w:val="22"/>
+              </w:rPr>
+              <w:t>Statistic</w:t>
+            </w:r>
+          </w:p>
+        </w:tc>
+        <w:tc>
+          <w:tcPr>
+            <w:tcW w:w="1687" w:type="pct"/>
+          </w:tcPr>
+          <w:p>
+            <w:pPr>
+              <w:jc w:val="center"/>
+              <w:cnfStyle w:val="100000000000" w:firstRow="1" w:lastRow="0" w:firstColumn="0" w:lastColumn="0" w:oddVBand="0" w:evenVBand="0" w:oddHBand="0" w:evenHBand="0" w:firstRowFirstColumn="0" w:firstRowLastColumn="0" w:lastRowFirstColumn="0" w:lastRowLastColumn="0"/>
+              <w:rPr>
+                <w:rFonts w:asciiTheme="minorHAnsi" w:eastAsiaTheme="minorEastAsia" w:hAnsiTheme="minorHAnsi" w:cstheme="minorBidi"/>
+                <w:color w:val="000000"/>
+                <w:sz w:val="22"/>
+                <w:szCs w:val="22"/>
+              </w:rPr>
+            </w:pPr>
+            <w:r>
+              <w:rPr>
+                <w:rFonts w:asciiTheme="minorHAnsi" w:eastAsiaTheme="minorEastAsia" w:hAnsiTheme="minorHAnsi" w:cstheme="minorBidi"/>
+                <w:color w:val="000000"/>
+                <w:sz w:val="22"/>
+                <w:szCs w:val="22"/>
+              </w:rPr>
+              <w:t>Normal</w:t>
+            </w:r>
+          </w:p>
+        </w:tc>
+        <w:tc>
+          <w:tcPr>
+            <w:tcW w:w="1687" w:type="pct"/>
+          </w:tcPr>
+          <w:p>
+            <w:pPr>
+              <w:jc w:val="center"/>
+              <w:cnfStyle w:val="100000000000" w:firstRow="1" w:lastRow="0" w:firstColumn="0" w:lastColumn="0" w:oddVBand="0" w:evenVBand="0" w:oddHBand="0" w:evenHBand="0" w:firstRowFirstColumn="0" w:firstRowLastColumn="0" w:lastRowFirstColumn="0" w:lastRowLastColumn="0"/>
+              <w:rPr>
+                <w:rFonts w:asciiTheme="minorHAnsi" w:eastAsiaTheme="minorEastAsia" w:hAnsiTheme="minorHAnsi" w:cstheme="minorBidi"/>
+                <w:color w:val="000000"/>
+                <w:sz w:val="22"/>
+                <w:szCs w:val="22"/>
+              </w:rPr>
+            </w:pPr>
+            <w:r>
+              <w:rPr>
+                <w:rFonts w:asciiTheme="minorHAnsi" w:eastAsiaTheme="minorEastAsia" w:hAnsiTheme="minorHAnsi" w:cstheme="minorBidi"/>
+                <w:color w:val="000000"/>
+                <w:sz w:val="22"/>
+                <w:szCs w:val="22"/>
+              </w:rPr>
+              <w:t>Estimate</w:t>
+            </w:r>
+          </w:p>
+        </w:tc>
+      </w:tr>
+      <w:tr>
+        <w:trPr>
+          <w:cnfStyle w:val="000000100000" w:firstRow="0" w:lastRow="0" w:firstColumn="0" w:lastColumn="0" w:oddVBand="0" w:evenVBand="0" w:oddHBand="1" w:evenHBand="0" w:firstRowFirstColumn="0" w:firstRowLastColumn="0" w:lastRowFirstColumn="0" w:lastRowLastColumn="0"/>
+        </w:trPr>
+        <w:tc>
+          <w:tcPr>
+            <w:cnfStyle w:val="001000000000" w:firstRow="0" w:lastRow="0" w:firstColumn="1" w:lastColumn="0" w:oddVBand="0" w:evenVBand="0" w:oddHBand="0" w:evenHBand="0" w:firstRowFirstColumn="0" w:firstRowLastColumn="0" w:lastRowFirstColumn="0" w:lastRowLastColumn="0"/>
+            <w:tcW w:w="1626" w:type="pct"/>
+            <w:noWrap/>
+          </w:tcPr>
+          <w:p>
+            <w:pPr>
+              <w:rPr>
+                <w:rFonts w:asciiTheme="minorHAnsi" w:eastAsiaTheme="minorEastAsia" w:hAnsiTheme="minorHAnsi" w:cstheme="minorBidi"/>
+                <w:color w:val="000000"/>
+              </w:rPr>
+            </w:pPr>
+            <w:r>
+              <w:rPr>
+                <w:rFonts w:asciiTheme="minorHAnsi" w:eastAsiaTheme="minorEastAsia" w:hAnsiTheme="minorHAnsi" w:cstheme="minorBidi"/>
+                <w:color w:val="000000"/>
+              </w:rPr>
+              <w:t>Mean</w:t>
+            </w:r>
+          </w:p>
+        </w:tc>
+        <w:tc>
+          <w:tcPr>
+            <w:tcW w:w="1687" w:type="pct"/>
+          </w:tcPr>
+          <w:p>
+            <w:pPr>
+              <w:jc w:val="center"/>
+              <w:cnfStyle w:val="000000100000" w:firstRow="0" w:lastRow="0" w:firstColumn="0" w:lastColumn="0" w:oddVBand="0" w:evenVBand="0" w:oddHBand="1" w:evenHBand="0" w:firstRowFirstColumn="0" w:firstRowLastColumn="0" w:lastRowFirstColumn="0" w:lastRowLastColumn="0"/>
+              <w:rPr>
+                <w:rFonts w:asciiTheme="minorHAnsi" w:eastAsiaTheme="minorEastAsia" w:hAnsiTheme="minorHAnsi" w:cstheme="minorBidi"/>
+                <w:color w:val="000000"/>
+              </w:rPr>
+            </w:pPr>
+            <w:r>
+              <w:rPr>
+                <w:rFonts w:asciiTheme="minorHAnsi" w:eastAsiaTheme="minorEastAsia" w:hAnsiTheme="minorHAnsi" w:cstheme="minorBidi"/>
+                <w:color w:val="000000"/>
+              </w:rPr>
+              <w:t>5</w:t>
+            </w:r>
+          </w:p>
+        </w:tc>
+        <w:tc>
+          <w:tcPr>
+            <w:tcW w:w="1687" w:type="pct"/>
+          </w:tcPr>
+          <w:p>
+            <w:pPr>
+              <w:jc w:val="center"/>
+              <w:cnfStyle w:val="000000100000" w:firstRow="0" w:lastRow="0" w:firstColumn="0" w:lastColumn="0" w:oddVBand="0" w:evenVBand="0" w:oddHBand="1" w:evenHBand="0" w:firstRowFirstColumn="0" w:firstRowLastColumn="0" w:lastRowFirstColumn="0" w:lastRowLastColumn="0"/>
+              <w:rPr>
+                <w:rFonts w:asciiTheme="minorHAnsi" w:eastAsiaTheme="minorEastAsia" w:hAnsiTheme="minorHAnsi" w:cstheme="minorBidi"/>
+                <w:color w:val="000000"/>
+              </w:rPr>
+            </w:pPr>
+            <w:r>
+              <w:rPr>
+                <w:rFonts w:asciiTheme="minorHAnsi" w:eastAsiaTheme="minorEastAsia" w:hAnsiTheme="minorHAnsi" w:cstheme="minorBidi"/>
+                <w:color w:val="000000"/>
+              </w:rPr>
+              <w:t>5</w:t>
+            </w:r>
+          </w:p>
+        </w:tc>
+      </w:tr>
+      <w:tr>
+        <w:tc>
+          <w:tcPr>
+            <w:cnfStyle w:val="001000000000" w:firstRow="0" w:lastRow="0" w:firstColumn="1" w:lastColumn="0" w:oddVBand="0" w:evenVBand="0" w:oddHBand="0" w:evenHBand="0" w:firstRowFirstColumn="0" w:firstRowLastColumn="0" w:lastRowFirstColumn="0" w:lastRowLastColumn="0"/>
+            <w:tcW w:w="1626" w:type="pct"/>
+            <w:noWrap/>
+          </w:tcPr>
+          <w:p>
+            <w:pPr>
+              <w:rPr>
+                <w:rFonts w:asciiTheme="minorHAnsi" w:eastAsiaTheme="minorEastAsia" w:hAnsiTheme="minorHAnsi" w:cstheme="minorBidi"/>
+                <w:color w:val="000000"/>
+              </w:rPr>
+            </w:pPr>
+            <w:r>
+              <w:rPr>
+                <w:rFonts w:asciiTheme="minorHAnsi" w:eastAsiaTheme="minorEastAsia" w:hAnsiTheme="minorHAnsi" w:cstheme="minorBidi"/>
+                <w:color w:val="000000"/>
+              </w:rPr>
+              <w:t>Stdev</w:t>
+            </w:r>
+          </w:p>
+        </w:tc>
+        <w:tc>
+          <w:tcPr>
+            <w:tcW w:w="1687" w:type="pct"/>
+          </w:tcPr>
+          <w:p>
+            <w:pPr>
+              <w:jc w:val="center"/>
+              <w:cnfStyle w:val="000000000000" w:firstRow="0" w:lastRow="0" w:firstColumn="0" w:lastColumn="0" w:oddVBand="0" w:evenVBand="0" w:oddHBand="0" w:evenHBand="0" w:firstRowFirstColumn="0" w:firstRowLastColumn="0" w:lastRowFirstColumn="0" w:lastRowLastColumn="0"/>
+              <w:rPr>
+                <w:rFonts w:asciiTheme="minorHAnsi" w:eastAsiaTheme="minorEastAsia" w:hAnsiTheme="minorHAnsi" w:cstheme="minorBidi"/>
+                <w:color w:val="000000"/>
+              </w:rPr>
+            </w:pPr>
+            <w:r>
+              <w:rPr>
+                <w:rFonts w:asciiTheme="minorHAnsi" w:eastAsiaTheme="minorEastAsia" w:hAnsiTheme="minorHAnsi" w:cstheme="minorBidi"/>
+                <w:color w:val="000000"/>
+              </w:rPr>
+              <w:t>16</w:t>
+            </w:r>
+          </w:p>
+        </w:tc>
+        <w:tc>
+          <w:tcPr>
+            <w:tcW w:w="1687" w:type="pct"/>
+          </w:tcPr>
+          <w:p>
+            <w:pPr>
+              <w:jc w:val="center"/>
+              <w:cnfStyle w:val="000000000000" w:firstRow="0" w:lastRow="0" w:firstColumn="0" w:lastColumn="0" w:oddVBand="0" w:evenVBand="0" w:oddHBand="0" w:evenHBand="0" w:firstRowFirstColumn="0" w:firstRowLastColumn="0" w:lastRowFirstColumn="0" w:lastRowLastColumn="0"/>
+              <w:rPr>
+                <w:rFonts w:asciiTheme="minorHAnsi" w:eastAsiaTheme="minorEastAsia" w:hAnsiTheme="minorHAnsi" w:cstheme="minorBidi"/>
+                <w:color w:val="000000"/>
+              </w:rPr>
+            </w:pPr>
+            <w:r>
+              <w:rPr>
+                <w:rFonts w:asciiTheme="minorHAnsi" w:eastAsiaTheme="minorEastAsia" w:hAnsiTheme="minorHAnsi" w:cstheme="minorBidi"/>
+                <w:color w:val="000000"/>
+              </w:rPr>
+              <w:t>16.33</w:t>
+            </w:r>
+          </w:p>
+        </w:tc>
+      </w:tr>
+      <w:tr>
+        <w:trPr>
+          <w:cnfStyle w:val="000000100000" w:firstRow="0" w:lastRow="0" w:firstColumn="0" w:lastColumn="0" w:oddVBand="0" w:evenVBand="0" w:oddHBand="1" w:evenHBand="0" w:firstRowFirstColumn="0" w:firstRowLastColumn="0" w:lastRowFirstColumn="0" w:lastRowLastColumn="0"/>
+        </w:trPr>
+        <w:tc>
+          <w:tcPr>
+            <w:cnfStyle w:val="001000000000" w:firstRow="0" w:lastRow="0" w:firstColumn="1" w:lastColumn="0" w:oddVBand="0" w:evenVBand="0" w:oddHBand="0" w:evenHBand="0" w:firstRowFirstColumn="0" w:firstRowLastColumn="0" w:lastRowFirstColumn="0" w:lastRowLastColumn="0"/>
+            <w:tcW w:w="1626" w:type="pct"/>
+            <w:noWrap/>
+          </w:tcPr>
+          <w:p>
+            <w:pPr>
+              <w:rPr>
+                <w:rFonts w:asciiTheme="minorHAnsi" w:eastAsiaTheme="minorEastAsia" w:hAnsiTheme="minorHAnsi" w:cstheme="minorBidi"/>
+                <w:color w:val="000000"/>
+              </w:rPr>
+            </w:pPr>
+            <w:r>
+              <w:rPr>
+                <w:rFonts w:asciiTheme="minorHAnsi" w:eastAsiaTheme="minorEastAsia" w:hAnsiTheme="minorHAnsi" w:cstheme="minorBidi"/>
+                <w:color w:val="000000"/>
+              </w:rPr>
+              <w:t>Skew</w:t>
+            </w:r>
+          </w:p>
+        </w:tc>
+        <w:tc>
+          <w:tcPr>
+            <w:tcW w:w="1687" w:type="pct"/>
+          </w:tcPr>
+          <w:p>
+            <w:pPr>
+              <w:jc w:val="center"/>
+              <w:cnfStyle w:val="000000100000" w:firstRow="0" w:lastRow="0" w:firstColumn="0" w:lastColumn="0" w:oddVBand="0" w:evenVBand="0" w:oddHBand="1" w:evenHBand="0" w:firstRowFirstColumn="0" w:firstRowLastColumn="0" w:lastRowFirstColumn="0" w:lastRowLastColumn="0"/>
+              <w:rPr>
+                <w:rFonts w:asciiTheme="minorHAnsi" w:eastAsiaTheme="minorEastAsia" w:hAnsiTheme="minorHAnsi" w:cstheme="minorBidi"/>
+                <w:color w:val="000000"/>
+              </w:rPr>
+            </w:pPr>
+            <w:r>
+              <w:rPr>
+                <w:rFonts w:asciiTheme="minorHAnsi" w:eastAsiaTheme="minorEastAsia" w:hAnsiTheme="minorHAnsi" w:cstheme="minorBidi"/>
+                <w:color w:val="000000"/>
+              </w:rPr>
+              <w:t>0</w:t>
+            </w:r>
+          </w:p>
+        </w:tc>
+        <w:tc>
+          <w:tcPr>
+            <w:tcW w:w="1687" w:type="pct"/>
+          </w:tcPr>
+          <w:p>
+            <w:pPr>
+              <w:jc w:val="center"/>
+              <w:cnfStyle w:val="000000100000" w:firstRow="0" w:lastRow="0" w:firstColumn="0" w:lastColumn="0" w:oddVBand="0" w:evenVBand="0" w:oddHBand="1" w:evenHBand="0" w:firstRowFirstColumn="0" w:firstRowLastColumn="0" w:lastRowFirstColumn="0" w:lastRowLastColumn="0"/>
+              <w:rPr>
+                <w:rFonts w:asciiTheme="minorHAnsi" w:eastAsiaTheme="minorEastAsia" w:hAnsiTheme="minorHAnsi" w:cstheme="minorBidi"/>
+                <w:color w:val="000000"/>
+              </w:rPr>
+            </w:pPr>
+            <w:r>
+              <w:rPr>
+                <w:rFonts w:asciiTheme="minorHAnsi" w:eastAsiaTheme="minorEastAsia" w:hAnsiTheme="minorHAnsi" w:cstheme="minorBidi"/>
+                <w:color w:val="000000"/>
+              </w:rPr>
+              <w:t>0</w:t>
+            </w:r>
+          </w:p>
+        </w:tc>
+      </w:tr>
+      <w:tr>
+        <w:tc>
+          <w:tcPr>
+            <w:cnfStyle w:val="001000000000" w:firstRow="0" w:lastRow="0" w:firstColumn="1" w:lastColumn="0" w:oddVBand="0" w:evenVBand="0" w:oddHBand="0" w:evenHBand="0" w:firstRowFirstColumn="0" w:firstRowLastColumn="0" w:lastRowFirstColumn="0" w:lastRowLastColumn="0"/>
+            <w:tcW w:w="1626" w:type="pct"/>
+            <w:noWrap/>
+          </w:tcPr>
+          <w:p>
+            <w:pPr>
+              <w:rPr>
+                <w:rFonts w:asciiTheme="minorHAnsi" w:eastAsiaTheme="minorEastAsia" w:hAnsiTheme="minorHAnsi" w:cstheme="minorBidi"/>
+                <w:color w:val="000000"/>
+              </w:rPr>
+            </w:pPr>
+            <w:r>
+              <w:rPr>
+                <w:rFonts w:asciiTheme="minorHAnsi" w:eastAsiaTheme="minorEastAsia" w:hAnsiTheme="minorHAnsi" w:cstheme="minorBidi"/>
+                <w:color w:val="000000"/>
+              </w:rPr>
+              <w:t>Excess Kurt</w:t>
+            </w:r>
+          </w:p>
+        </w:tc>
+        <w:tc>
+          <w:tcPr>
+            <w:tcW w:w="1687" w:type="pct"/>
+          </w:tcPr>
+          <w:p>
+            <w:pPr>
+              <w:jc w:val="center"/>
+              <w:cnfStyle w:val="000000000000" w:firstRow="0" w:lastRow="0" w:firstColumn="0" w:lastColumn="0" w:oddVBand="0" w:evenVBand="0" w:oddHBand="0" w:evenHBand="0" w:firstRowFirstColumn="0" w:firstRowLastColumn="0" w:lastRowFirstColumn="0" w:lastRowLastColumn="0"/>
+              <w:rPr>
+                <w:rFonts w:asciiTheme="minorHAnsi" w:eastAsiaTheme="minorEastAsia" w:hAnsiTheme="minorHAnsi" w:cstheme="minorBidi"/>
+                <w:color w:val="000000"/>
+              </w:rPr>
+            </w:pPr>
+            <w:r>
+              <w:rPr>
+                <w:rFonts w:asciiTheme="minorHAnsi" w:eastAsiaTheme="minorEastAsia" w:hAnsiTheme="minorHAnsi" w:cstheme="minorBidi"/>
+                <w:color w:val="000000"/>
+              </w:rPr>
+              <w:t>0</w:t>
+            </w:r>
+          </w:p>
+        </w:tc>
+        <w:tc>
+          <w:tcPr>
+            <w:tcW w:w="1687" w:type="pct"/>
+          </w:tcPr>
+          <w:p>
+            <w:pPr>
+              <w:jc w:val="center"/>
+              <w:cnfStyle w:val="000000000000" w:firstRow="0" w:lastRow="0" w:firstColumn="0" w:lastColumn="0" w:oddVBand="0" w:evenVBand="0" w:oddHBand="0" w:evenHBand="0" w:firstRowFirstColumn="0" w:firstRowLastColumn="0" w:lastRowFirstColumn="0" w:lastRowLastColumn="0"/>
+              <w:rPr>
+                <w:rFonts w:asciiTheme="minorHAnsi" w:eastAsiaTheme="minorEastAsia" w:hAnsiTheme="minorHAnsi" w:cstheme="minorBidi"/>
+                <w:color w:val="000000"/>
+              </w:rPr>
+            </w:pPr>
+            <w:r>
+              <w:rPr>
+                <w:rFonts w:asciiTheme="minorHAnsi" w:eastAsiaTheme="minorEastAsia" w:hAnsiTheme="minorHAnsi" w:cstheme="minorBidi"/>
+                <w:color w:val="000000"/>
+              </w:rPr>
+              <w:t>.33</w:t>
+            </w:r>
+          </w:p>
+        </w:tc>
+      </w:tr>
+    </w:tbl>
+    <w:p>
+      <w:pPr>
+        <w:rPr>
+          <w:rFonts w:eastAsiaTheme="minorEastAsia"/>
+          <w:sz w:val="20"/>
+          <w:szCs w:val="20"/>
+        </w:rPr>
+      </w:pPr>
+    </w:p>
+    <w:p>
+      <w:pPr>
+        <w:rPr>
+          <w:rFonts w:eastAsiaTheme="minorEastAsia"/>
+          <w:sz w:val="20"/>
+          <w:szCs w:val="20"/>
+        </w:rPr>
+      </w:pPr>
+      <w:r>
+        <w:rPr>
+          <w:rFonts w:eastAsiaTheme="minorEastAsia"/>
+          <w:sz w:val="20"/>
+          <w:szCs w:val="20"/>
+        </w:rPr>
+        <w:t xml:space="preserve">The ability of the piecewise linear estimate to closely match other distributions both visually and statistically justifies its use in this context. However, it is not meant to be mathematically optimal, and better approaches may exist. This is left as a topic for further research. </w:t>
+      </w:r>
+    </w:p>
+    <w:p>
+      <w:pPr>
+        <w:rPr>
+          <w:rFonts w:eastAsiaTheme="minorEastAsia"/>
+          <w:sz w:val="20"/>
+          <w:szCs w:val="20"/>
+        </w:rPr>
+      </w:pPr>
+      <w:r>
+        <w:rPr>
+          <w:rFonts w:eastAsiaTheme="minorEastAsia"/>
+          <w:sz w:val="20"/>
+          <w:szCs w:val="20"/>
+        </w:rPr>
+        <w:t xml:space="preserve">As indicated in the table, the piecewise PDF is slightly fat-tailed (Excess Kurtosis greater than 0). In general, the scenarios can create asymmetrical and “fat-tailed” distributions. </w:t>
+      </w:r>
+      <w:r>
+        <w:rPr>
+          <w:rFonts w:eastAsiaTheme="minorEastAsia"/>
+          <w:sz w:val="20"/>
+          <w:szCs w:val="20"/>
+        </w:rPr>
+        <w:t>As a result, forecasts for assets with extreme outcomes such as venture capital and catastrophe bonds are possible. As discussed earlier, Goal-Based Investing</w:t>
+      </w:r>
+      <w:r>
+        <w:rPr>
+          <w:rFonts w:eastAsiaTheme="minorEastAsia"/>
+          <w:sz w:val="20"/>
+          <w:szCs w:val="20"/>
+        </w:rPr>
+        <w:t xml:space="preserve"> defines risk such that the Probability of Goal Achievement is sensitive to extreme and assymetrical outcomes. Therefore, this simulation approach capitalizes on one of the primary advantages of GBI over MPT.</w:t>
+      </w:r>
+      <w:bookmarkStart w:id="1" w:name="_GoBack"/>
+      <w:bookmarkEnd w:id="1"/>
+      <w:r>
+        <w:rPr>
+          <w:rFonts w:eastAsiaTheme="minorEastAsia"/>
+          <w:sz w:val="20"/>
+          <w:szCs w:val="20"/>
+        </w:rPr>
+        <w:t xml:space="preserve"> </w:t>
+      </w:r>
+    </w:p>
+    <w:p>
+      <w:pPr>
+        <w:rPr>
+          <w:rFonts w:eastAsiaTheme="minorEastAsia"/>
+          <w:b/>
+          <w:sz w:val="20"/>
+          <w:szCs w:val="20"/>
+        </w:rPr>
+      </w:pPr>
+      <w:r>
+        <w:rPr>
+          <w:rFonts w:eastAsiaTheme="minorEastAsia"/>
+          <w:b/>
+          <w:sz w:val="20"/>
+          <w:szCs w:val="20"/>
+          <w:highlight w:val="yellow"/>
+        </w:rPr>
+        <w:t>Error in Estimating the Normal Distribution with Trapezoidal Approximation</w:t>
+      </w:r>
+    </w:p>
+    <w:p>
+      <w:pPr>
+        <w:rPr>
+          <w:rFonts w:eastAsiaTheme="minorEastAsia"/>
+          <w:sz w:val="20"/>
+          <w:szCs w:val="20"/>
+          <w:highlight w:val="yellow"/>
+        </w:rPr>
+      </w:pPr>
+      <w:r>
+        <w:rPr>
+          <w:rFonts w:eastAsiaTheme="minorEastAsia"/>
+          <w:sz w:val="20"/>
+          <w:szCs w:val="20"/>
+          <w:highlight w:val="yellow"/>
+        </w:rPr>
+        <w:t xml:space="preserve">A property of the Trapezoid Rule is that it approximates </w:t>
+      </w:r>
+      <w:r>
+        <w:rPr>
+          <w:rFonts w:eastAsiaTheme="minorEastAsia"/>
+          <w:sz w:val="20"/>
+          <w:szCs w:val="20"/>
+          <w:highlight w:val="yellow"/>
+        </w:rPr>
+        <w:t>the integral of a</w:t>
+      </w:r>
+      <w:r>
+        <w:rPr>
+          <w:rFonts w:eastAsiaTheme="minorEastAsia"/>
+          <w:sz w:val="20"/>
+          <w:szCs w:val="20"/>
+          <w:highlight w:val="yellow"/>
+        </w:rPr>
+        <w:t xml:space="preserve"> function with the following error:</w:t>
+      </w:r>
+    </w:p>
+    <w:p>
+      <w:pPr>
+        <w:rPr>
+          <w:rFonts w:eastAsiaTheme="minorEastAsia"/>
+          <w:sz w:val="20"/>
+          <w:szCs w:val="20"/>
+          <w:highlight w:val="yellow"/>
+        </w:rPr>
+      </w:pPr>
+      <m:oMathPara>
+        <m:oMath>
+          <m:r>
+            <m:rPr>
+              <m:sty m:val="p"/>
+            </m:rPr>
+            <w:rPr>
+              <w:rFonts w:ascii="Cambria Math" w:eastAsiaTheme="minorEastAsia" w:hAnsi="Cambria Math"/>
+              <w:sz w:val="20"/>
+              <w:szCs w:val="20"/>
+              <w:highlight w:val="yellow"/>
+            </w:rPr>
+            <m:t>ε=-</m:t>
+          </m:r>
+          <m:f>
+            <m:fPr>
+              <m:ctrlPr>
+                <w:rPr>
+                  <w:rFonts w:ascii="Cambria Math" w:eastAsiaTheme="minorEastAsia" w:hAnsi="Cambria Math"/>
+                  <w:i/>
+                  <w:sz w:val="20"/>
+                  <w:szCs w:val="20"/>
+                  <w:highlight w:val="yellow"/>
+                </w:rPr>
+              </m:ctrlPr>
+            </m:fPr>
+            <m:num>
+              <m:sSup>
+                <m:sSupPr>
+                  <m:ctrlPr>
+                    <w:rPr>
+                      <w:rFonts w:ascii="Cambria Math" w:eastAsiaTheme="minorEastAsia" w:hAnsi="Cambria Math"/>
+                      <w:sz w:val="20"/>
+                      <w:szCs w:val="20"/>
+                      <w:highlight w:val="yellow"/>
+                    </w:rPr>
+                  </m:ctrlPr>
+                </m:sSupPr>
+                <m:e>
+                  <m:d>
+                    <m:dPr>
+                      <m:ctrlPr>
+                        <w:rPr>
+                          <w:rFonts w:ascii="Cambria Math" w:eastAsiaTheme="minorEastAsia" w:hAnsi="Cambria Math"/>
+                          <w:sz w:val="20"/>
+                          <w:szCs w:val="20"/>
+                          <w:highlight w:val="yellow"/>
+                        </w:rPr>
+                      </m:ctrlPr>
+                    </m:dPr>
+                    <m:e>
+                      <m:r>
+                        <m:rPr>
+                          <m:sty m:val="p"/>
+                        </m:rPr>
+                        <w:rPr>
+                          <w:rFonts w:ascii="Cambria Math" w:eastAsiaTheme="minorEastAsia" w:hAnsi="Cambria Math"/>
+                          <w:sz w:val="20"/>
+                          <w:szCs w:val="20"/>
+                          <w:highlight w:val="yellow"/>
+                        </w:rPr>
+                        <m:t>b-a</m:t>
+                      </m:r>
+                    </m:e>
+                  </m:d>
+                </m:e>
+                <m:sup>
+                  <m:r>
+                    <m:rPr>
+                      <m:sty m:val="p"/>
+                    </m:rPr>
+                    <w:rPr>
+                      <w:rFonts w:ascii="Cambria Math" w:eastAsiaTheme="minorEastAsia" w:hAnsi="Cambria Math"/>
+                      <w:sz w:val="20"/>
+                      <w:szCs w:val="20"/>
+                      <w:highlight w:val="yellow"/>
+                    </w:rPr>
+                    <m:t>3</m:t>
+                  </m:r>
+                </m:sup>
+              </m:sSup>
+              <m:ctrlPr>
+                <w:rPr>
+                  <w:rFonts w:ascii="Cambria Math" w:eastAsiaTheme="minorEastAsia" w:hAnsi="Cambria Math"/>
+                  <w:sz w:val="20"/>
+                  <w:szCs w:val="20"/>
+                  <w:highlight w:val="yellow"/>
+                </w:rPr>
+              </m:ctrlPr>
+            </m:num>
+            <m:den>
+              <m:d>
+                <m:dPr>
+                  <m:ctrlPr>
+                    <w:rPr>
+                      <w:rFonts w:ascii="Cambria Math" w:eastAsiaTheme="minorEastAsia" w:hAnsi="Cambria Math"/>
+                      <w:i/>
+                      <w:sz w:val="20"/>
+                      <w:szCs w:val="20"/>
+                      <w:highlight w:val="yellow"/>
+                    </w:rPr>
+                  </m:ctrlPr>
+                </m:dPr>
+                <m:e>
+                  <m:r>
+                    <w:rPr>
+                      <w:rFonts w:ascii="Cambria Math" w:eastAsiaTheme="minorEastAsia" w:hAnsi="Cambria Math"/>
+                      <w:sz w:val="20"/>
+                      <w:szCs w:val="20"/>
+                      <w:highlight w:val="yellow"/>
+                    </w:rPr>
+                    <m:t>12</m:t>
+                  </m:r>
+                  <m:sSup>
+                    <m:sSupPr>
+                      <m:ctrlPr>
+                        <w:rPr>
+                          <w:rFonts w:ascii="Cambria Math" w:eastAsiaTheme="minorEastAsia" w:hAnsi="Cambria Math"/>
+                          <w:i/>
+                          <w:sz w:val="20"/>
+                          <w:szCs w:val="20"/>
+                          <w:highlight w:val="yellow"/>
+                        </w:rPr>
+                      </m:ctrlPr>
+                    </m:sSupPr>
+                    <m:e>
+                      <m:r>
+                        <w:rPr>
+                          <w:rFonts w:ascii="Cambria Math" w:eastAsiaTheme="minorEastAsia" w:hAnsi="Cambria Math"/>
+                          <w:sz w:val="20"/>
+                          <w:szCs w:val="20"/>
+                          <w:highlight w:val="yellow"/>
+                        </w:rPr>
+                        <m:t>N</m:t>
+                      </m:r>
+                    </m:e>
+                    <m:sup>
+                      <m:r>
+                        <w:rPr>
+                          <w:rFonts w:ascii="Cambria Math" w:eastAsiaTheme="minorEastAsia" w:hAnsi="Cambria Math"/>
+                          <w:sz w:val="20"/>
+                          <w:szCs w:val="20"/>
+                          <w:highlight w:val="yellow"/>
+                        </w:rPr>
+                        <m:t>2</m:t>
+                      </m:r>
+                    </m:sup>
+                  </m:sSup>
+                </m:e>
+              </m:d>
+            </m:den>
+          </m:f>
+          <m:r>
+            <w:rPr>
+              <w:rFonts w:ascii="Cambria Math" w:eastAsiaTheme="minorEastAsia" w:hAnsi="Cambria Math"/>
+              <w:sz w:val="20"/>
+              <w:szCs w:val="20"/>
+              <w:highlight w:val="yellow"/>
+            </w:rPr>
+            <m:t>f''(ξ)</m:t>
+          </m:r>
+        </m:oMath>
+      </m:oMathPara>
+    </w:p>
+    <w:p>
+      <w:pPr>
+        <w:rPr>
+          <w:rFonts w:eastAsiaTheme="minorEastAsia"/>
+          <w:sz w:val="20"/>
+          <w:szCs w:val="20"/>
+          <w:highlight w:val="yellow"/>
+        </w:rPr>
+      </w:pPr>
+      <m:oMath>
+        <m:r>
+          <w:rPr>
+            <w:rFonts w:ascii="Cambria Math" w:eastAsiaTheme="minorEastAsia" w:hAnsi="Cambria Math"/>
+            <w:sz w:val="20"/>
+            <w:szCs w:val="20"/>
+            <w:highlight w:val="yellow"/>
+          </w:rPr>
+          <m:t>ξ</m:t>
+        </m:r>
+      </m:oMath>
+      <w:r>
+        <w:rPr>
+          <w:rFonts w:eastAsiaTheme="minorEastAsia"/>
+          <w:sz w:val="20"/>
+          <w:szCs w:val="20"/>
+          <w:highlight w:val="yellow"/>
+        </w:rPr>
+        <w:t xml:space="preserve"> is a number between </w:t>
+      </w:r>
+      <m:oMath>
+        <m:r>
+          <w:rPr>
+            <w:rFonts w:ascii="Cambria Math" w:eastAsiaTheme="minorEastAsia" w:hAnsi="Cambria Math"/>
+            <w:sz w:val="20"/>
+            <w:szCs w:val="20"/>
+            <w:highlight w:val="yellow"/>
+          </w:rPr>
+          <m:t>a</m:t>
+        </m:r>
+      </m:oMath>
+      <w:r>
+        <w:rPr>
+          <w:rFonts w:eastAsiaTheme="minorEastAsia"/>
+          <w:sz w:val="20"/>
+          <w:szCs w:val="20"/>
+          <w:highlight w:val="yellow"/>
+        </w:rPr>
+        <w:t xml:space="preserve"> and </w:t>
+      </w:r>
+      <m:oMath>
+        <m:r>
+          <w:rPr>
+            <w:rFonts w:ascii="Cambria Math" w:eastAsiaTheme="minorEastAsia" w:hAnsi="Cambria Math"/>
+            <w:sz w:val="20"/>
+            <w:szCs w:val="20"/>
+            <w:highlight w:val="yellow"/>
+          </w:rPr>
+          <m:t>b</m:t>
+        </m:r>
+      </m:oMath>
+      <w:r>
+        <w:rPr>
+          <w:rFonts w:eastAsiaTheme="minorEastAsia"/>
+          <w:sz w:val="20"/>
+          <w:szCs w:val="20"/>
+          <w:highlight w:val="yellow"/>
+        </w:rPr>
+        <w:t>.</w:t>
+      </w:r>
+      <w:r>
+        <w:rPr>
+          <w:rFonts w:eastAsiaTheme="minorEastAsia"/>
+          <w:sz w:val="20"/>
+          <w:szCs w:val="20"/>
+          <w:highlight w:val="yellow"/>
+        </w:rPr>
+        <w:t xml:space="preserve"> If </w:t>
+      </w:r>
+      <m:oMath>
+        <m:r>
+          <w:rPr>
+            <w:rFonts w:ascii="Cambria Math" w:eastAsiaTheme="minorEastAsia" w:hAnsi="Cambria Math"/>
+            <w:sz w:val="20"/>
+            <w:szCs w:val="20"/>
+            <w:highlight w:val="yellow"/>
+          </w:rPr>
+          <m:t>f(x)</m:t>
+        </m:r>
+      </m:oMath>
+      <w:r>
+        <w:rPr>
+          <w:rFonts w:eastAsiaTheme="minorEastAsia"/>
+          <w:sz w:val="20"/>
+          <w:szCs w:val="20"/>
+          <w:highlight w:val="yellow"/>
+        </w:rPr>
+        <w:t xml:space="preserve"> is the Probability Density Function of the Normal Distribution, then its second derivative is as follows:</w:t>
+      </w:r>
+    </w:p>
+    <w:p>
+      <w:pPr>
+        <w:rPr>
+          <w:rFonts w:eastAsiaTheme="minorEastAsia"/>
+          <w:sz w:val="20"/>
+          <w:szCs w:val="20"/>
+          <w:highlight w:val="yellow"/>
+        </w:rPr>
+      </w:pPr>
+      <m:oMathPara>
+        <m:oMath>
+          <m:sSup>
+            <m:sSupPr>
+              <m:ctrlPr>
+                <w:rPr>
+                  <w:rFonts w:ascii="Cambria Math" w:eastAsiaTheme="minorEastAsia" w:hAnsi="Cambria Math"/>
+                  <w:i/>
+                  <w:sz w:val="20"/>
+                  <w:szCs w:val="20"/>
+                  <w:highlight w:val="yellow"/>
+                </w:rPr>
+              </m:ctrlPr>
+            </m:sSupPr>
+            <m:e>
+              <m:r>
+                <w:rPr>
+                  <w:rFonts w:ascii="Cambria Math" w:eastAsiaTheme="minorEastAsia" w:hAnsi="Cambria Math"/>
+                  <w:sz w:val="20"/>
+                  <w:szCs w:val="20"/>
+                  <w:highlight w:val="yellow"/>
+                </w:rPr>
+                <m:t>f</m:t>
+              </m:r>
+            </m:e>
+            <m:sup>
+              <m:r>
+                <w:rPr>
+                  <w:rFonts w:ascii="Cambria Math" w:eastAsiaTheme="minorEastAsia" w:hAnsi="Cambria Math"/>
+                  <w:sz w:val="20"/>
+                  <w:szCs w:val="20"/>
+                  <w:highlight w:val="yellow"/>
+                </w:rPr>
+                <m:t>''</m:t>
+              </m:r>
+            </m:sup>
+          </m:sSup>
+          <m:d>
+            <m:dPr>
+              <m:ctrlPr>
+                <w:rPr>
+                  <w:rFonts w:ascii="Cambria Math" w:eastAsiaTheme="minorEastAsia" w:hAnsi="Cambria Math"/>
+                  <w:i/>
+                  <w:sz w:val="20"/>
+                  <w:szCs w:val="20"/>
+                  <w:highlight w:val="yellow"/>
+                </w:rPr>
+              </m:ctrlPr>
+            </m:dPr>
+            <m:e>
+              <m:r>
+                <w:rPr>
+                  <w:rFonts w:ascii="Cambria Math" w:eastAsiaTheme="minorEastAsia" w:hAnsi="Cambria Math"/>
+                  <w:sz w:val="20"/>
+                  <w:szCs w:val="20"/>
+                  <w:highlight w:val="yellow"/>
+                </w:rPr>
+                <m:t>x</m:t>
+              </m:r>
+            </m:e>
+          </m:d>
+          <m:r>
+            <w:rPr>
+              <w:rFonts w:ascii="Cambria Math" w:eastAsiaTheme="minorEastAsia" w:hAnsi="Cambria Math"/>
+              <w:sz w:val="20"/>
+              <w:szCs w:val="20"/>
+              <w:highlight w:val="yellow"/>
+            </w:rPr>
+            <m:t>=</m:t>
+          </m:r>
+          <m:d>
+            <m:dPr>
+              <m:ctrlPr>
+                <w:rPr>
+                  <w:rFonts w:ascii="Cambria Math" w:eastAsiaTheme="minorEastAsia" w:hAnsi="Cambria Math"/>
+                  <w:i/>
+                  <w:sz w:val="20"/>
+                  <w:szCs w:val="20"/>
+                  <w:highlight w:val="yellow"/>
+                </w:rPr>
+              </m:ctrlPr>
+            </m:dPr>
+            <m:e>
+              <m:sSup>
+                <m:sSupPr>
+                  <m:ctrlPr>
+                    <w:rPr>
+                      <w:rFonts w:ascii="Cambria Math" w:eastAsiaTheme="minorEastAsia" w:hAnsi="Cambria Math"/>
+                      <w:i/>
+                      <w:sz w:val="20"/>
+                      <w:szCs w:val="20"/>
+                      <w:highlight w:val="yellow"/>
+                    </w:rPr>
+                  </m:ctrlPr>
+                </m:sSupPr>
+                <m:e>
+                  <m:r>
+                    <w:rPr>
+                      <w:rFonts w:ascii="Cambria Math" w:eastAsiaTheme="minorEastAsia" w:hAnsi="Cambria Math"/>
+                      <w:sz w:val="20"/>
+                      <w:szCs w:val="20"/>
+                      <w:highlight w:val="yellow"/>
+                    </w:rPr>
+                    <m:t>x</m:t>
+                  </m:r>
+                </m:e>
+                <m:sup>
+                  <m:r>
+                    <w:rPr>
+                      <w:rFonts w:ascii="Cambria Math" w:eastAsiaTheme="minorEastAsia" w:hAnsi="Cambria Math"/>
+                      <w:sz w:val="20"/>
+                      <w:szCs w:val="20"/>
+                      <w:highlight w:val="yellow"/>
+                    </w:rPr>
+                    <m:t>2</m:t>
+                  </m:r>
+                </m:sup>
+              </m:sSup>
+              <m:r>
+                <w:rPr>
+                  <w:rFonts w:ascii="Cambria Math" w:eastAsiaTheme="minorEastAsia" w:hAnsi="Cambria Math"/>
+                  <w:sz w:val="20"/>
+                  <w:szCs w:val="20"/>
+                  <w:highlight w:val="yellow"/>
+                </w:rPr>
+                <m:t>-1</m:t>
+              </m:r>
+            </m:e>
+          </m:d>
+          <m:r>
+            <w:rPr>
+              <w:rFonts w:ascii="Cambria Math" w:eastAsiaTheme="minorEastAsia" w:hAnsi="Cambria Math"/>
+              <w:sz w:val="20"/>
+              <w:szCs w:val="20"/>
+              <w:highlight w:val="yellow"/>
+            </w:rPr>
+            <m:t>f(x)</m:t>
+          </m:r>
+        </m:oMath>
+      </m:oMathPara>
+    </w:p>
+    <w:p>
+      <w:pPr>
+        <w:rPr>
+          <w:rFonts w:eastAsiaTheme="minorEastAsia"/>
+          <w:sz w:val="20"/>
+          <w:szCs w:val="20"/>
+          <w:highlight w:val="yellow"/>
+        </w:rPr>
+      </w:pPr>
+      <w:r>
+        <w:rPr>
+          <w:rFonts w:eastAsiaTheme="minorEastAsia"/>
+          <w:sz w:val="20"/>
+          <w:szCs w:val="20"/>
+          <w:highlight w:val="yellow"/>
+        </w:rPr>
+        <w:t>This can be substituted into the error equation.</w:t>
+      </w:r>
+    </w:p>
+    <w:p>
+      <w:pPr>
+        <w:rPr>
+          <w:rFonts w:eastAsiaTheme="minorEastAsia"/>
+          <w:sz w:val="20"/>
+          <w:szCs w:val="20"/>
+        </w:rPr>
+      </w:pPr>
+      <m:oMathPara>
+        <m:oMath>
+          <m:r>
+            <m:rPr>
+              <m:sty m:val="p"/>
+            </m:rPr>
+            <w:rPr>
+              <w:rFonts w:ascii="Cambria Math" w:eastAsiaTheme="minorEastAsia" w:hAnsi="Cambria Math"/>
+              <w:sz w:val="20"/>
+              <w:szCs w:val="20"/>
+              <w:highlight w:val="yellow"/>
+            </w:rPr>
+            <w:lastRenderedPageBreak/>
+            <m:t>ε=-</m:t>
+          </m:r>
+          <m:f>
+            <m:fPr>
+              <m:ctrlPr>
+                <w:rPr>
+                  <w:rFonts w:ascii="Cambria Math" w:eastAsiaTheme="minorEastAsia" w:hAnsi="Cambria Math"/>
+                  <w:i/>
+                  <w:sz w:val="20"/>
+                  <w:szCs w:val="20"/>
+                  <w:highlight w:val="yellow"/>
+                </w:rPr>
+              </m:ctrlPr>
+            </m:fPr>
+            <m:num>
+              <m:sSup>
+                <m:sSupPr>
+                  <m:ctrlPr>
+                    <w:rPr>
+                      <w:rFonts w:ascii="Cambria Math" w:eastAsiaTheme="minorEastAsia" w:hAnsi="Cambria Math"/>
+                      <w:sz w:val="20"/>
+                      <w:szCs w:val="20"/>
+                      <w:highlight w:val="yellow"/>
+                    </w:rPr>
+                  </m:ctrlPr>
+                </m:sSupPr>
+                <m:e>
+                  <m:d>
+                    <m:dPr>
+                      <m:ctrlPr>
+                        <w:rPr>
+                          <w:rFonts w:ascii="Cambria Math" w:eastAsiaTheme="minorEastAsia" w:hAnsi="Cambria Math"/>
+                          <w:sz w:val="20"/>
+                          <w:szCs w:val="20"/>
+                          <w:highlight w:val="yellow"/>
+                        </w:rPr>
+                      </m:ctrlPr>
+                    </m:dPr>
+                    <m:e>
+                      <m:r>
+                        <m:rPr>
+                          <m:sty m:val="p"/>
+                        </m:rPr>
+                        <w:rPr>
+                          <w:rFonts w:ascii="Cambria Math" w:eastAsiaTheme="minorEastAsia" w:hAnsi="Cambria Math"/>
+                          <w:sz w:val="20"/>
+                          <w:szCs w:val="20"/>
+                          <w:highlight w:val="yellow"/>
+                        </w:rPr>
+                        <m:t>b-a</m:t>
+                      </m:r>
+                    </m:e>
+                  </m:d>
+                </m:e>
+                <m:sup>
+                  <m:r>
+                    <m:rPr>
+                      <m:sty m:val="p"/>
+                    </m:rPr>
+                    <w:rPr>
+                      <w:rFonts w:ascii="Cambria Math" w:eastAsiaTheme="minorEastAsia" w:hAnsi="Cambria Math"/>
+                      <w:sz w:val="20"/>
+                      <w:szCs w:val="20"/>
+                      <w:highlight w:val="yellow"/>
+                    </w:rPr>
+                    <m:t>3</m:t>
+                  </m:r>
+                </m:sup>
+              </m:sSup>
+              <m:ctrlPr>
+                <w:rPr>
+                  <w:rFonts w:ascii="Cambria Math" w:eastAsiaTheme="minorEastAsia" w:hAnsi="Cambria Math"/>
+                  <w:sz w:val="20"/>
+                  <w:szCs w:val="20"/>
+                  <w:highlight w:val="yellow"/>
+                </w:rPr>
+              </m:ctrlPr>
+            </m:num>
+            <m:den>
+              <m:d>
+                <m:dPr>
+                  <m:ctrlPr>
+                    <w:rPr>
+                      <w:rFonts w:ascii="Cambria Math" w:eastAsiaTheme="minorEastAsia" w:hAnsi="Cambria Math"/>
+                      <w:i/>
+                      <w:sz w:val="20"/>
+                      <w:szCs w:val="20"/>
+                      <w:highlight w:val="yellow"/>
+                    </w:rPr>
+                  </m:ctrlPr>
+                </m:dPr>
+                <m:e>
+                  <m:r>
+                    <w:rPr>
+                      <w:rFonts w:ascii="Cambria Math" w:eastAsiaTheme="minorEastAsia" w:hAnsi="Cambria Math"/>
+                      <w:sz w:val="20"/>
+                      <w:szCs w:val="20"/>
+                      <w:highlight w:val="yellow"/>
+                    </w:rPr>
+                    <m:t>12</m:t>
+                  </m:r>
+                  <m:sSup>
+                    <m:sSupPr>
+                      <m:ctrlPr>
+                        <w:rPr>
+                          <w:rFonts w:ascii="Cambria Math" w:eastAsiaTheme="minorEastAsia" w:hAnsi="Cambria Math"/>
+                          <w:i/>
+                          <w:sz w:val="20"/>
+                          <w:szCs w:val="20"/>
+                          <w:highlight w:val="yellow"/>
+                        </w:rPr>
+                      </m:ctrlPr>
+                    </m:sSupPr>
+                    <m:e>
+                      <m:r>
+                        <w:rPr>
+                          <w:rFonts w:ascii="Cambria Math" w:eastAsiaTheme="minorEastAsia" w:hAnsi="Cambria Math"/>
+                          <w:sz w:val="20"/>
+                          <w:szCs w:val="20"/>
+                          <w:highlight w:val="yellow"/>
+                        </w:rPr>
+                        <m:t>N</m:t>
+                      </m:r>
+                    </m:e>
+                    <m:sup>
+                      <m:r>
+                        <w:rPr>
+                          <w:rFonts w:ascii="Cambria Math" w:eastAsiaTheme="minorEastAsia" w:hAnsi="Cambria Math"/>
+                          <w:sz w:val="20"/>
+                          <w:szCs w:val="20"/>
+                          <w:highlight w:val="yellow"/>
+                        </w:rPr>
+                        <m:t>2</m:t>
+                      </m:r>
+                    </m:sup>
+                  </m:sSup>
+                </m:e>
+              </m:d>
+            </m:den>
+          </m:f>
+          <m:d>
+            <m:dPr>
+              <m:ctrlPr>
+                <w:rPr>
+                  <w:rFonts w:ascii="Cambria Math" w:eastAsiaTheme="minorEastAsia" w:hAnsi="Cambria Math"/>
+                  <w:i/>
+                  <w:sz w:val="20"/>
+                  <w:szCs w:val="20"/>
+                  <w:highlight w:val="yellow"/>
+                </w:rPr>
+              </m:ctrlPr>
+            </m:dPr>
+            <m:e>
+              <m:sSup>
+                <m:sSupPr>
+                  <m:ctrlPr>
+                    <w:rPr>
+                      <w:rFonts w:ascii="Cambria Math" w:eastAsiaTheme="minorEastAsia" w:hAnsi="Cambria Math"/>
+                      <w:i/>
+                      <w:sz w:val="20"/>
+                      <w:szCs w:val="20"/>
+                      <w:highlight w:val="yellow"/>
+                    </w:rPr>
+                  </m:ctrlPr>
+                </m:sSupPr>
+                <m:e>
+                  <m:r>
+                    <w:rPr>
+                      <w:rFonts w:ascii="Cambria Math" w:eastAsiaTheme="minorEastAsia" w:hAnsi="Cambria Math"/>
+                      <w:sz w:val="20"/>
+                      <w:szCs w:val="20"/>
+                      <w:highlight w:val="yellow"/>
+                    </w:rPr>
+                    <m:t>ξ</m:t>
+                  </m:r>
+                </m:e>
+                <m:sup>
+                  <m:r>
+                    <w:rPr>
+                      <w:rFonts w:ascii="Cambria Math" w:eastAsiaTheme="minorEastAsia" w:hAnsi="Cambria Math"/>
+                      <w:sz w:val="20"/>
+                      <w:szCs w:val="20"/>
+                      <w:highlight w:val="yellow"/>
+                    </w:rPr>
+                    <m:t>2</m:t>
+                  </m:r>
+                </m:sup>
+              </m:sSup>
+              <m:r>
+                <w:rPr>
+                  <w:rFonts w:ascii="Cambria Math" w:eastAsiaTheme="minorEastAsia" w:hAnsi="Cambria Math"/>
+                  <w:sz w:val="20"/>
+                  <w:szCs w:val="20"/>
+                  <w:highlight w:val="yellow"/>
+                </w:rPr>
+                <m:t>-1</m:t>
+              </m:r>
+            </m:e>
+          </m:d>
+          <m:r>
+            <w:rPr>
+              <w:rFonts w:ascii="Cambria Math" w:eastAsiaTheme="minorEastAsia" w:hAnsi="Cambria Math"/>
+              <w:sz w:val="20"/>
+              <w:szCs w:val="20"/>
+              <w:highlight w:val="yellow"/>
+            </w:rPr>
+            <m:t>f(ξ)</m:t>
+          </m:r>
+        </m:oMath>
+      </m:oMathPara>
+    </w:p>
+    <w:p>
+      <w:pPr>
+        <w:rPr>
+          <w:rFonts w:eastAsiaTheme="minorEastAsia"/>
+          <w:sz w:val="20"/>
+          <w:szCs w:val="20"/>
+        </w:rPr>
+      </w:pPr>
+    </w:p>
+    <w:p>
+      <w:pPr>
+        <w:rPr>
+          <w:rFonts w:eastAsiaTheme="minorEastAsia"/>
+          <w:sz w:val="20"/>
+          <w:szCs w:val="20"/>
+        </w:rPr>
+      </w:pPr>
     </w:p>
     <w:sectPr>
       <w:pgSz w:w="12240" w:h="15840"/>
@@ -16711,7 +18722,7 @@
 
 <file path=word/comments.xml><?xml version="1.0" encoding="utf-8"?>
 <w:comments xmlns:wpc="http://schemas.microsoft.com/office/word/2010/wordprocessingCanvas" xmlns:mc="http://schemas.openxmlformats.org/markup-compatibility/2006" xmlns:o="urn:schemas-microsoft-com:office:office" xmlns:r="http://schemas.openxmlformats.org/officeDocument/2006/relationships" xmlns:m="http://schemas.openxmlformats.org/officeDocument/2006/math" xmlns:v="urn:schemas-microsoft-com:vml" xmlns:wp14="http://schemas.microsoft.com/office/word/2010/wordprocessingDrawing" xmlns:wp="http://schemas.openxmlformats.org/drawingml/2006/wordprocessingDrawing" xmlns:w10="urn:schemas-microsoft-com:office:word" xmlns:w="http://schemas.openxmlformats.org/wordprocessingml/2006/main" xmlns:w14="http://schemas.microsoft.com/office/word/2010/wordml" xmlns:wpg="http://schemas.microsoft.com/office/word/2010/wordprocessingGroup" xmlns:wpi="http://schemas.microsoft.com/office/word/2010/wordprocessingInk" xmlns:wne="http://schemas.microsoft.com/office/word/2006/wordml" xmlns:wps="http://schemas.microsoft.com/office/word/2010/wordprocessingShape" mc:Ignorable="w14 wp14">
-  <w:comment w:id="1" w:author="Popper" w:date="2019-07-22T10:50:00Z" w:initials="P">
+  <w:comment w:id="0" w:author="Popper" w:date="2019-07-22T10:50:00Z" w:initials="P">
     <w:p>
       <w:pPr>
         <w:pStyle w:val="CommentText"/>
@@ -17876,6 +19887,128 @@
       <w:szCs w:val="20"/>
     </w:rPr>
   </w:style>
+  <w:style w:type="table" w:styleId="MediumList2-Accent1">
+    <w:name w:val="Medium List 2 Accent 1"/>
+    <w:basedOn w:val="TableNormal"/>
+    <w:uiPriority w:val="66"/>
+    <w:rsid w:val="003059D2"/>
+    <w:pPr>
+      <w:spacing w:after="0" w:line="240" w:lineRule="auto"/>
+    </w:pPr>
+    <w:rPr>
+      <w:rFonts w:asciiTheme="majorHAnsi" w:eastAsiaTheme="majorEastAsia" w:hAnsiTheme="majorHAnsi" w:cstheme="majorBidi"/>
+      <w:color w:val="000000" w:themeColor="text1"/>
+      <w:lang w:eastAsia="ja-JP"/>
+    </w:rPr>
+    <w:tblPr>
+      <w:tblStyleRowBandSize w:val="1"/>
+      <w:tblStyleColBandSize w:val="1"/>
+      <w:tblBorders>
+        <w:top w:val="single" w:sz="8" w:space="0" w:color="4F81BD" w:themeColor="accent1"/>
+        <w:left w:val="single" w:sz="8" w:space="0" w:color="4F81BD" w:themeColor="accent1"/>
+        <w:bottom w:val="single" w:sz="8" w:space="0" w:color="4F81BD" w:themeColor="accent1"/>
+        <w:right w:val="single" w:sz="8" w:space="0" w:color="4F81BD" w:themeColor="accent1"/>
+      </w:tblBorders>
+    </w:tblPr>
+    <w:tblStylePr w:type="firstRow">
+      <w:rPr>
+        <w:sz w:val="24"/>
+        <w:szCs w:val="24"/>
+      </w:rPr>
+      <w:tblPr/>
+      <w:tcPr>
+        <w:tcBorders>
+          <w:top w:val="nil"/>
+          <w:left w:val="nil"/>
+          <w:bottom w:val="single" w:sz="24" w:space="0" w:color="4F81BD" w:themeColor="accent1"/>
+          <w:right w:val="nil"/>
+          <w:insideH w:val="nil"/>
+          <w:insideV w:val="nil"/>
+        </w:tcBorders>
+        <w:shd w:val="clear" w:color="auto" w:fill="FFFFFF" w:themeFill="background1"/>
+      </w:tcPr>
+    </w:tblStylePr>
+    <w:tblStylePr w:type="lastRow">
+      <w:tblPr/>
+      <w:tcPr>
+        <w:tcBorders>
+          <w:top w:val="single" w:sz="8" w:space="0" w:color="4F81BD" w:themeColor="accent1"/>
+          <w:left w:val="nil"/>
+          <w:bottom w:val="nil"/>
+          <w:right w:val="nil"/>
+          <w:insideH w:val="nil"/>
+          <w:insideV w:val="nil"/>
+        </w:tcBorders>
+        <w:shd w:val="clear" w:color="auto" w:fill="FFFFFF" w:themeFill="background1"/>
+      </w:tcPr>
+    </w:tblStylePr>
+    <w:tblStylePr w:type="firstCol">
+      <w:tblPr/>
+      <w:tcPr>
+        <w:tcBorders>
+          <w:top w:val="nil"/>
+          <w:left w:val="nil"/>
+          <w:bottom w:val="nil"/>
+          <w:right w:val="single" w:sz="8" w:space="0" w:color="4F81BD" w:themeColor="accent1"/>
+          <w:insideH w:val="nil"/>
+          <w:insideV w:val="nil"/>
+        </w:tcBorders>
+        <w:shd w:val="clear" w:color="auto" w:fill="FFFFFF" w:themeFill="background1"/>
+      </w:tcPr>
+    </w:tblStylePr>
+    <w:tblStylePr w:type="lastCol">
+      <w:tblPr/>
+      <w:tcPr>
+        <w:tcBorders>
+          <w:top w:val="nil"/>
+          <w:left w:val="single" w:sz="8" w:space="0" w:color="4F81BD" w:themeColor="accent1"/>
+          <w:bottom w:val="nil"/>
+          <w:right w:val="nil"/>
+          <w:insideH w:val="nil"/>
+          <w:insideV w:val="nil"/>
+        </w:tcBorders>
+        <w:shd w:val="clear" w:color="auto" w:fill="FFFFFF" w:themeFill="background1"/>
+      </w:tcPr>
+    </w:tblStylePr>
+    <w:tblStylePr w:type="band1Vert">
+      <w:tblPr/>
+      <w:tcPr>
+        <w:tcBorders>
+          <w:left w:val="nil"/>
+          <w:right w:val="nil"/>
+          <w:insideH w:val="nil"/>
+          <w:insideV w:val="nil"/>
+        </w:tcBorders>
+        <w:shd w:val="clear" w:color="auto" w:fill="D3DFEE" w:themeFill="accent1" w:themeFillTint="3F"/>
+      </w:tcPr>
+    </w:tblStylePr>
+    <w:tblStylePr w:type="band1Horz">
+      <w:tblPr/>
+      <w:tcPr>
+        <w:tcBorders>
+          <w:top w:val="nil"/>
+          <w:bottom w:val="nil"/>
+          <w:insideH w:val="nil"/>
+          <w:insideV w:val="nil"/>
+        </w:tcBorders>
+        <w:shd w:val="clear" w:color="auto" w:fill="D3DFEE" w:themeFill="accent1" w:themeFillTint="3F"/>
+      </w:tcPr>
+    </w:tblStylePr>
+    <w:tblStylePr w:type="nwCell">
+      <w:tblPr/>
+      <w:tcPr>
+        <w:shd w:val="clear" w:color="auto" w:fill="FFFFFF" w:themeFill="background1"/>
+      </w:tcPr>
+    </w:tblStylePr>
+    <w:tblStylePr w:type="swCell">
+      <w:tblPr/>
+      <w:tcPr>
+        <w:tcBorders>
+          <w:top w:val="nil"/>
+        </w:tcBorders>
+      </w:tcPr>
+    </w:tblStylePr>
+  </w:style>
 </w:styles>
 </file>
 
@@ -18280,6 +20413,128 @@
       <w:sz w:val="20"/>
       <w:szCs w:val="20"/>
     </w:rPr>
+  </w:style>
+  <w:style w:type="table" w:styleId="MediumList2-Accent1">
+    <w:name w:val="Medium List 2 Accent 1"/>
+    <w:basedOn w:val="TableNormal"/>
+    <w:uiPriority w:val="66"/>
+    <w:rsid w:val="003059D2"/>
+    <w:pPr>
+      <w:spacing w:after="0" w:line="240" w:lineRule="auto"/>
+    </w:pPr>
+    <w:rPr>
+      <w:rFonts w:asciiTheme="majorHAnsi" w:eastAsiaTheme="majorEastAsia" w:hAnsiTheme="majorHAnsi" w:cstheme="majorBidi"/>
+      <w:color w:val="000000" w:themeColor="text1"/>
+      <w:lang w:eastAsia="ja-JP"/>
+    </w:rPr>
+    <w:tblPr>
+      <w:tblStyleRowBandSize w:val="1"/>
+      <w:tblStyleColBandSize w:val="1"/>
+      <w:tblBorders>
+        <w:top w:val="single" w:sz="8" w:space="0" w:color="4F81BD" w:themeColor="accent1"/>
+        <w:left w:val="single" w:sz="8" w:space="0" w:color="4F81BD" w:themeColor="accent1"/>
+        <w:bottom w:val="single" w:sz="8" w:space="0" w:color="4F81BD" w:themeColor="accent1"/>
+        <w:right w:val="single" w:sz="8" w:space="0" w:color="4F81BD" w:themeColor="accent1"/>
+      </w:tblBorders>
+    </w:tblPr>
+    <w:tblStylePr w:type="firstRow">
+      <w:rPr>
+        <w:sz w:val="24"/>
+        <w:szCs w:val="24"/>
+      </w:rPr>
+      <w:tblPr/>
+      <w:tcPr>
+        <w:tcBorders>
+          <w:top w:val="nil"/>
+          <w:left w:val="nil"/>
+          <w:bottom w:val="single" w:sz="24" w:space="0" w:color="4F81BD" w:themeColor="accent1"/>
+          <w:right w:val="nil"/>
+          <w:insideH w:val="nil"/>
+          <w:insideV w:val="nil"/>
+        </w:tcBorders>
+        <w:shd w:val="clear" w:color="auto" w:fill="FFFFFF" w:themeFill="background1"/>
+      </w:tcPr>
+    </w:tblStylePr>
+    <w:tblStylePr w:type="lastRow">
+      <w:tblPr/>
+      <w:tcPr>
+        <w:tcBorders>
+          <w:top w:val="single" w:sz="8" w:space="0" w:color="4F81BD" w:themeColor="accent1"/>
+          <w:left w:val="nil"/>
+          <w:bottom w:val="nil"/>
+          <w:right w:val="nil"/>
+          <w:insideH w:val="nil"/>
+          <w:insideV w:val="nil"/>
+        </w:tcBorders>
+        <w:shd w:val="clear" w:color="auto" w:fill="FFFFFF" w:themeFill="background1"/>
+      </w:tcPr>
+    </w:tblStylePr>
+    <w:tblStylePr w:type="firstCol">
+      <w:tblPr/>
+      <w:tcPr>
+        <w:tcBorders>
+          <w:top w:val="nil"/>
+          <w:left w:val="nil"/>
+          <w:bottom w:val="nil"/>
+          <w:right w:val="single" w:sz="8" w:space="0" w:color="4F81BD" w:themeColor="accent1"/>
+          <w:insideH w:val="nil"/>
+          <w:insideV w:val="nil"/>
+        </w:tcBorders>
+        <w:shd w:val="clear" w:color="auto" w:fill="FFFFFF" w:themeFill="background1"/>
+      </w:tcPr>
+    </w:tblStylePr>
+    <w:tblStylePr w:type="lastCol">
+      <w:tblPr/>
+      <w:tcPr>
+        <w:tcBorders>
+          <w:top w:val="nil"/>
+          <w:left w:val="single" w:sz="8" w:space="0" w:color="4F81BD" w:themeColor="accent1"/>
+          <w:bottom w:val="nil"/>
+          <w:right w:val="nil"/>
+          <w:insideH w:val="nil"/>
+          <w:insideV w:val="nil"/>
+        </w:tcBorders>
+        <w:shd w:val="clear" w:color="auto" w:fill="FFFFFF" w:themeFill="background1"/>
+      </w:tcPr>
+    </w:tblStylePr>
+    <w:tblStylePr w:type="band1Vert">
+      <w:tblPr/>
+      <w:tcPr>
+        <w:tcBorders>
+          <w:left w:val="nil"/>
+          <w:right w:val="nil"/>
+          <w:insideH w:val="nil"/>
+          <w:insideV w:val="nil"/>
+        </w:tcBorders>
+        <w:shd w:val="clear" w:color="auto" w:fill="D3DFEE" w:themeFill="accent1" w:themeFillTint="3F"/>
+      </w:tcPr>
+    </w:tblStylePr>
+    <w:tblStylePr w:type="band1Horz">
+      <w:tblPr/>
+      <w:tcPr>
+        <w:tcBorders>
+          <w:top w:val="nil"/>
+          <w:bottom w:val="nil"/>
+          <w:insideH w:val="nil"/>
+          <w:insideV w:val="nil"/>
+        </w:tcBorders>
+        <w:shd w:val="clear" w:color="auto" w:fill="D3DFEE" w:themeFill="accent1" w:themeFillTint="3F"/>
+      </w:tcPr>
+    </w:tblStylePr>
+    <w:tblStylePr w:type="nwCell">
+      <w:tblPr/>
+      <w:tcPr>
+        <w:shd w:val="clear" w:color="auto" w:fill="FFFFFF" w:themeFill="background1"/>
+      </w:tcPr>
+    </w:tblStylePr>
+    <w:tblStylePr w:type="swCell">
+      <w:tblPr/>
+      <w:tcPr>
+        <w:tcBorders>
+          <w:top w:val="nil"/>
+        </w:tcBorders>
+      </w:tcPr>
+    </w:tblStylePr>
   </w:style>
 </w:styles>
 </file>

</xml_diff>

<commit_message>
Added section and appendix on using historical data for baseline forecasts
</commit_message>
<xml_diff>
--- a/GoalBasedJournalArticle.docx
+++ b/GoalBasedJournalArticle.docx
@@ -325,25 +325,7 @@
           <w:sz w:val="24"/>
           <w:szCs w:val="24"/>
         </w:rPr>
-        <w:t xml:space="preserve">Since these types of coin flips are mathematically equivalent to a transformed Bernoulli </w:t>
-      </w:r>
-      <w:proofErr w:type="gramStart"/>
-      <w:r>
-        <w:rPr>
-          <w:rFonts w:ascii="Times New Roman" w:hAnsi="Times New Roman" w:cs="Times New Roman"/>
-          <w:sz w:val="24"/>
-          <w:szCs w:val="24"/>
-        </w:rPr>
-        <w:t>Distribution</w:t>
-      </w:r>
-      <w:proofErr w:type="gramEnd"/>
-      <w:r>
-        <w:rPr>
-          <w:rFonts w:ascii="Times New Roman" w:hAnsi="Times New Roman" w:cs="Times New Roman"/>
-          <w:sz w:val="24"/>
-          <w:szCs w:val="24"/>
-        </w:rPr>
-        <w:t xml:space="preserve">, their Expectation and Variance are analytically calculated. Suppose </w:t>
+        <w:t xml:space="preserve">Since these types of coin flips are mathematically equivalent to a transformed Bernoulli Distribution, their Expectation and Variance are analytically calculated. Suppose </w:t>
       </w:r>
       <m:oMath>
         <m:r>
@@ -361,25 +343,7 @@
           <w:sz w:val="24"/>
           <w:szCs w:val="24"/>
         </w:rPr>
-        <w:t xml:space="preserve"> is a random variable such it conforms to a Bernoulli </w:t>
-      </w:r>
-      <w:proofErr w:type="gramStart"/>
-      <w:r>
-        <w:rPr>
-          <w:rFonts w:ascii="Times New Roman" w:hAnsi="Times New Roman" w:cs="Times New Roman"/>
-          <w:sz w:val="24"/>
-          <w:szCs w:val="24"/>
-        </w:rPr>
-        <w:t>Distribution</w:t>
-      </w:r>
-      <w:proofErr w:type="gramEnd"/>
-      <w:r>
-        <w:rPr>
-          <w:rFonts w:ascii="Times New Roman" w:hAnsi="Times New Roman" w:cs="Times New Roman"/>
-          <w:sz w:val="24"/>
-          <w:szCs w:val="24"/>
-        </w:rPr>
-        <w:t>. Then, it has the following properties.</w:t>
+        <w:t xml:space="preserve"> is a random variable such it conforms to a Bernoulli Distribution. Then, it has the following properties.</w:t>
       </w:r>
     </w:p>
     <w:p>
@@ -774,18 +738,8 @@
           <w:sz w:val="24"/>
           <w:szCs w:val="24"/>
         </w:rPr>
-        <w:t xml:space="preserve"> such </w:t>
-      </w:r>
-      <w:proofErr w:type="gramStart"/>
-      <w:r>
-        <w:rPr>
-          <w:rFonts w:ascii="Times New Roman" w:eastAsiaTheme="minorEastAsia" w:hAnsi="Times New Roman" w:cs="Times New Roman"/>
-          <w:sz w:val="24"/>
-          <w:szCs w:val="24"/>
-        </w:rPr>
-        <w:t xml:space="preserve">that </w:t>
-      </w:r>
-      <w:proofErr w:type="gramEnd"/>
+        <w:t xml:space="preserve"> such that </w:t>
+      </w:r>
       <m:oMath>
         <m:r>
           <w:rPr>
@@ -1520,18 +1474,8 @@
           <w:szCs w:val="24"/>
         </w:rPr>
         <w:lastRenderedPageBreak/>
-        <w:t xml:space="preserve">The scenarios above have different parameters </w:t>
-      </w:r>
-      <w:proofErr w:type="gramStart"/>
-      <w:r>
-        <w:rPr>
-          <w:rFonts w:ascii="Times New Roman" w:eastAsiaTheme="minorEastAsia" w:hAnsi="Times New Roman" w:cs="Times New Roman"/>
-          <w:sz w:val="24"/>
-          <w:szCs w:val="24"/>
-        </w:rPr>
-        <w:t xml:space="preserve">for </w:t>
-      </w:r>
-      <w:proofErr w:type="gramEnd"/>
+        <w:t xml:space="preserve">The scenarios above have different parameters for </w:t>
+      </w:r>
       <m:oMath>
         <m:sSub>
           <m:sSubPr>
@@ -3687,33 +3631,15 @@
           <w:sz w:val="24"/>
           <w:szCs w:val="24"/>
         </w:rPr>
-        <w:t xml:space="preserve">ual cash </w:t>
-      </w:r>
-      <w:proofErr w:type="gramStart"/>
+        <w:t>ual cash outflow</w:t>
+      </w:r>
       <w:r>
         <w:rPr>
           <w:rFonts w:ascii="Times New Roman" w:hAnsi="Times New Roman" w:cs="Times New Roman"/>
           <w:sz w:val="24"/>
           <w:szCs w:val="24"/>
         </w:rPr>
-        <w:t>outflow</w:t>
-      </w:r>
-      <w:r>
-        <w:rPr>
-          <w:rFonts w:ascii="Times New Roman" w:hAnsi="Times New Roman" w:cs="Times New Roman"/>
-          <w:sz w:val="24"/>
-          <w:szCs w:val="24"/>
-        </w:rPr>
-        <w:t xml:space="preserve"> .</w:t>
-      </w:r>
-      <w:proofErr w:type="gramEnd"/>
-      <w:r>
-        <w:rPr>
-          <w:rFonts w:ascii="Times New Roman" w:hAnsi="Times New Roman" w:cs="Times New Roman"/>
-          <w:sz w:val="24"/>
-          <w:szCs w:val="24"/>
-        </w:rPr>
-        <w:t xml:space="preserve"> To ease calculation, an initial outlay is assumed for the first interval, and an assumed rate of inflation yields the remaining cash outlays.</w:t>
+        <w:t xml:space="preserve"> . To ease calculation, an initial outlay is assumed for the first interval, and an assumed rate of inflation yields the remaining cash outlays.</w:t>
       </w:r>
       <w:r>
         <w:rPr>
@@ -4041,25 +3967,7 @@
           <w:sz w:val="24"/>
           <w:szCs w:val="24"/>
         </w:rPr>
-        <w:t xml:space="preserve">These mappings are performed for the </w:t>
-      </w:r>
-      <w:proofErr w:type="gramStart"/>
-      <w:r>
-        <w:rPr>
-          <w:rFonts w:ascii="Times New Roman" w:eastAsiaTheme="minorEastAsia" w:hAnsi="Times New Roman" w:cs="Times New Roman"/>
-          <w:sz w:val="24"/>
-          <w:szCs w:val="24"/>
-        </w:rPr>
-        <w:t>Maximum</w:t>
-      </w:r>
-      <w:proofErr w:type="gramEnd"/>
-      <w:r>
-        <w:rPr>
-          <w:rFonts w:ascii="Times New Roman" w:eastAsiaTheme="minorEastAsia" w:hAnsi="Times New Roman" w:cs="Times New Roman"/>
-          <w:sz w:val="24"/>
-          <w:szCs w:val="24"/>
-        </w:rPr>
-        <w:t xml:space="preserve"> and Most Likely cases as well. Lastly, a narrative is constructed such as the following:</w:t>
+        <w:t>These mappings are performed for the Maximum and Most Likely cases as well. Lastly, a narrative is constructed such as the following:</w:t>
       </w:r>
     </w:p>
     <w:p>
@@ -4110,17 +4018,7 @@
           <w:szCs w:val="24"/>
           <w:highlight w:val="yellow"/>
         </w:rPr>
-        <w:t xml:space="preserve">Figure </w:t>
-      </w:r>
-      <w:proofErr w:type="gramStart"/>
-      <w:r>
-        <w:rPr>
-          <w:rFonts w:ascii="Times New Roman" w:eastAsiaTheme="minorEastAsia" w:hAnsi="Times New Roman" w:cs="Times New Roman"/>
-          <w:sz w:val="24"/>
-          <w:szCs w:val="24"/>
-          <w:highlight w:val="yellow"/>
-        </w:rPr>
-        <w:t>DDD</w:t>
+        <w:t>Figure DDD</w:t>
       </w:r>
       <w:r>
         <w:rPr>
@@ -4136,16 +4034,7 @@
           <w:sz w:val="24"/>
           <w:szCs w:val="24"/>
         </w:rPr>
-        <w:t>shows</w:t>
-      </w:r>
-      <w:proofErr w:type="gramEnd"/>
-      <w:r>
-        <w:rPr>
-          <w:rFonts w:ascii="Times New Roman" w:eastAsiaTheme="minorEastAsia" w:hAnsi="Times New Roman" w:cs="Times New Roman"/>
-          <w:sz w:val="24"/>
-          <w:szCs w:val="24"/>
-        </w:rPr>
-        <w:t xml:space="preserve"> a generic Probability Density Function with labels for each of the previously defined terms. </w:t>
+        <w:t xml:space="preserve">shows a generic Probability Density Function with labels for each of the previously defined terms. </w:t>
       </w:r>
     </w:p>
     <w:p>
@@ -4269,25 +4158,7 @@
           <w:sz w:val="24"/>
           <w:szCs w:val="24"/>
         </w:rPr>
-        <w:t xml:space="preserve">The choice of five scenarios (Minimum, Bad, Likely, Good, and Maximum) is heuristic but not entirely arbitrary. Descriptive statistics are commonly used to characterize the first four central moments (Mean, Standard Deviation, Skewness, and Kurtosis). Five scenarios </w:t>
-      </w:r>
-      <w:proofErr w:type="gramStart"/>
-      <w:r>
-        <w:rPr>
-          <w:rFonts w:ascii="Times New Roman" w:eastAsiaTheme="minorEastAsia" w:hAnsi="Times New Roman" w:cs="Times New Roman"/>
-          <w:sz w:val="24"/>
-          <w:szCs w:val="24"/>
-        </w:rPr>
-        <w:t>means</w:t>
-      </w:r>
-      <w:proofErr w:type="gramEnd"/>
-      <w:r>
-        <w:rPr>
-          <w:rFonts w:ascii="Times New Roman" w:eastAsiaTheme="minorEastAsia" w:hAnsi="Times New Roman" w:cs="Times New Roman"/>
-          <w:sz w:val="24"/>
-          <w:szCs w:val="24"/>
-        </w:rPr>
-        <w:t xml:space="preserve"> five parameters correspond to four equations for the central moments. Therefore, five is one more degree of freedom than is required to specify the first four moments.</w:t>
+        <w:t>The choice of five scenarios (Minimum, Bad, Likely, Good, and Maximum) is heuristic but not entirely arbitrary. Descriptive statistics are commonly used to characterize the first four central moments (Mean, Standard Deviation, Skewness, and Kurtosis). Five scenarios means five parameters correspond to four equations for the central moments. Therefore, five is one more degree of freedom than is required to specify the first four moments.</w:t>
       </w:r>
     </w:p>
     <w:p>
@@ -4433,15 +4304,7 @@
           <w:sz w:val="24"/>
           <w:szCs w:val="24"/>
         </w:rPr>
-        <w:t xml:space="preserve">Visually, the scenario-based distribution approximates the normal distribution closely. </w:t>
-      </w:r>
-      <w:r>
-        <w:rPr>
-          <w:rFonts w:ascii="Times New Roman" w:eastAsiaTheme="minorEastAsia" w:hAnsi="Times New Roman" w:cs="Times New Roman"/>
-          <w:sz w:val="24"/>
-          <w:szCs w:val="24"/>
-        </w:rPr>
-        <w:t xml:space="preserve">In addition, the central moments of the two distributions are similar as shown in </w:t>
+        <w:t xml:space="preserve">Visually, the scenario-based distribution approximates the normal distribution closely. In addition, the central moments of the two distributions are similar as shown in </w:t>
       </w:r>
       <w:r>
         <w:rPr>
@@ -4458,15 +4321,7 @@
           <w:sz w:val="24"/>
           <w:szCs w:val="24"/>
         </w:rPr>
-        <w:t>.</w:t>
-      </w:r>
-      <w:r>
-        <w:rPr>
-          <w:rFonts w:ascii="Times New Roman" w:eastAsiaTheme="minorEastAsia" w:hAnsi="Times New Roman" w:cs="Times New Roman"/>
-          <w:sz w:val="24"/>
-          <w:szCs w:val="24"/>
-        </w:rPr>
-        <w:t xml:space="preserve"> The </w:t>
+        <w:t xml:space="preserve">. The </w:t>
       </w:r>
       <w:r>
         <w:rPr>
@@ -4529,8 +4384,6 @@
               </w:rPr>
               <w:t>Statistic</w:t>
             </w:r>
-            <w:bookmarkStart w:id="1" w:name="_GoBack"/>
-            <w:bookmarkEnd w:id="1"/>
           </w:p>
         </w:tc>
         <w:tc>
@@ -4928,25 +4781,7 @@
           <w:sz w:val="24"/>
           <w:szCs w:val="24"/>
         </w:rPr>
-        <w:t xml:space="preserve">The ability of the piecewise linear </w:t>
-      </w:r>
-      <w:proofErr w:type="gramStart"/>
-      <w:r>
-        <w:rPr>
-          <w:rFonts w:ascii="Times New Roman" w:eastAsiaTheme="minorEastAsia" w:hAnsi="Times New Roman" w:cs="Times New Roman"/>
-          <w:sz w:val="24"/>
-          <w:szCs w:val="24"/>
-        </w:rPr>
-        <w:t>estimate</w:t>
-      </w:r>
-      <w:proofErr w:type="gramEnd"/>
-      <w:r>
-        <w:rPr>
-          <w:rFonts w:ascii="Times New Roman" w:eastAsiaTheme="minorEastAsia" w:hAnsi="Times New Roman" w:cs="Times New Roman"/>
-          <w:sz w:val="24"/>
-          <w:szCs w:val="24"/>
-        </w:rPr>
-        <w:t xml:space="preserve"> to closely match other distributions both visually and statistically justifies its use in this context. However, it is not meant to be mathematically optimal, and better approaches may exist. This is left as a topic for further research. </w:t>
+        <w:t xml:space="preserve">The ability of the piecewise linear estimate to closely match other distributions both visually and statistically justifies its use in this context. However, it is not meant to be mathematically optimal, and better approaches may exist. This is left as a topic for further research. </w:t>
       </w:r>
     </w:p>
     <w:p>
@@ -5030,7 +4865,124 @@
           <w:sz w:val="24"/>
           <w:szCs w:val="24"/>
         </w:rPr>
-        <w:t>The previous subsection shows that a probability distribution based on scenarios can closely resemble a normal distribution that has been defined based on judgment. This subsection describes how historical data can be resampled to achieve a similar result.</w:t>
+        <w:t>The previous subsection shows that a probability distribution based on scenarios can closely resemble a normal distribution that has been defined based on judgment. This subsection describes how</w:t>
+      </w:r>
+      <w:r>
+        <w:rPr>
+          <w:rFonts w:ascii="Times New Roman" w:eastAsiaTheme="minorEastAsia" w:hAnsi="Times New Roman" w:cs="Times New Roman"/>
+          <w:sz w:val="24"/>
+          <w:szCs w:val="24"/>
+        </w:rPr>
+        <w:t xml:space="preserve"> a base forecast can be constructed using historical data</w:t>
+      </w:r>
+      <w:r>
+        <w:rPr>
+          <w:rFonts w:ascii="Times New Roman" w:eastAsiaTheme="minorEastAsia" w:hAnsi="Times New Roman" w:cs="Times New Roman"/>
+          <w:sz w:val="24"/>
+          <w:szCs w:val="24"/>
+        </w:rPr>
+        <w:t>.</w:t>
+      </w:r>
+    </w:p>
+    <w:p>
+      <w:pPr>
+        <w:rPr>
+          <w:rFonts w:ascii="Times New Roman" w:eastAsiaTheme="minorEastAsia" w:hAnsi="Times New Roman" w:cs="Times New Roman"/>
+          <w:sz w:val="24"/>
+          <w:szCs w:val="24"/>
+        </w:rPr>
+      </w:pPr>
+      <w:r>
+        <w:rPr>
+          <w:rFonts w:ascii="Times New Roman" w:eastAsiaTheme="minorEastAsia" w:hAnsi="Times New Roman" w:cs="Times New Roman"/>
+          <w:sz w:val="24"/>
+          <w:szCs w:val="24"/>
+        </w:rPr>
+        <w:t>If the forecast horizon is short (e.g. a month), sufficient historical returns exist, and the collected returns are all relevant to the present forecast, then descriptive statistics can be calculated directly from the historical data. For example, the Maximum base forecast would be the maximum from the sample. Standard estimators can be used to calculate the central moments, such as the mean. The forecaster can verify the reasonableness of these quantities and adjust the forecast accordingly.</w:t>
+      </w:r>
+    </w:p>
+    <w:p>
+      <w:pPr>
+        <w:rPr>
+          <w:rFonts w:ascii="Times New Roman" w:eastAsiaTheme="minorEastAsia" w:hAnsi="Times New Roman" w:cs="Times New Roman"/>
+          <w:sz w:val="24"/>
+          <w:szCs w:val="24"/>
+        </w:rPr>
+      </w:pPr>
+      <w:r>
+        <w:rPr>
+          <w:rFonts w:ascii="Times New Roman" w:eastAsiaTheme="minorEastAsia" w:hAnsi="Times New Roman" w:cs="Times New Roman"/>
+          <w:sz w:val="24"/>
+          <w:szCs w:val="24"/>
+        </w:rPr>
+        <w:t>However, it is most likely more practical to quarterly or annual forecasts. In this case, sufficient historical annual returns may be difficult or impossible to obtain or these quantities are deemed irrelevant to the present period. For example,</w:t>
+      </w:r>
+      <w:r>
+        <w:rPr>
+          <w:rFonts w:ascii="Times New Roman" w:eastAsiaTheme="minorEastAsia" w:hAnsi="Times New Roman" w:cs="Times New Roman"/>
+          <w:sz w:val="24"/>
+          <w:szCs w:val="24"/>
+        </w:rPr>
+        <w:t xml:space="preserve"> are stock market returns from 3</w:t>
+      </w:r>
+      <w:r>
+        <w:rPr>
+          <w:rFonts w:ascii="Times New Roman" w:eastAsiaTheme="minorEastAsia" w:hAnsi="Times New Roman" w:cs="Times New Roman"/>
+          <w:sz w:val="24"/>
+          <w:szCs w:val="24"/>
+        </w:rPr>
+        <w:t>0 years a</w:t>
+      </w:r>
+      <w:r>
+        <w:rPr>
+          <w:rFonts w:ascii="Times New Roman" w:eastAsiaTheme="minorEastAsia" w:hAnsi="Times New Roman" w:cs="Times New Roman"/>
+          <w:sz w:val="24"/>
+          <w:szCs w:val="24"/>
+        </w:rPr>
+        <w:t xml:space="preserve">go still relevant in determining such quantities as volatility today? If the answer is “no,” then another method of obtaining sufficient data for the forecast may be useful. For example, the historical daily returns for the last business cycle may be yield a sufficient number of relevant observations to the present period. Appendix E describes a method for “bootstrapping” estimated annual returns from daily observations. This requires resampling a certain number of daily returns to mimic a year of performance (e.g. 252 simulated days), compounding them to create an annual </w:t>
+      </w:r>
+      <w:r>
+        <w:rPr>
+          <w:rFonts w:ascii="Times New Roman" w:eastAsiaTheme="minorEastAsia" w:hAnsi="Times New Roman" w:cs="Times New Roman"/>
+          <w:sz w:val="24"/>
+          <w:szCs w:val="24"/>
+        </w:rPr>
+        <w:lastRenderedPageBreak/>
+        <w:t>estimate, and then repeating the resampling until a representative sample of annual estimates is obtained.</w:t>
+      </w:r>
+      <w:r>
+        <w:rPr>
+          <w:rFonts w:ascii="Times New Roman" w:eastAsiaTheme="minorEastAsia" w:hAnsi="Times New Roman" w:cs="Times New Roman"/>
+          <w:sz w:val="24"/>
+          <w:szCs w:val="24"/>
+        </w:rPr>
+        <w:t xml:space="preserve"> Lastly, the same statistical methods can be applied to these estimated annual returns as with actual historical data.</w:t>
+      </w:r>
+      <w:bookmarkStart w:id="1" w:name="_GoBack"/>
+      <w:bookmarkEnd w:id="1"/>
+      <w:r>
+        <w:rPr>
+          <w:rFonts w:ascii="Times New Roman" w:eastAsiaTheme="minorEastAsia" w:hAnsi="Times New Roman" w:cs="Times New Roman"/>
+          <w:sz w:val="24"/>
+          <w:szCs w:val="24"/>
+        </w:rPr>
+        <w:t xml:space="preserve"> </w:t>
+      </w:r>
+      <w:r>
+        <w:rPr>
+          <w:rFonts w:ascii="Times New Roman" w:eastAsiaTheme="minorEastAsia" w:hAnsi="Times New Roman" w:cs="Times New Roman"/>
+          <w:sz w:val="24"/>
+          <w:szCs w:val="24"/>
+        </w:rPr>
+        <w:t xml:space="preserve"> </w:t>
+      </w:r>
+      <w:r>
+        <w:rPr>
+          <w:rFonts w:ascii="Times New Roman" w:eastAsiaTheme="minorEastAsia" w:hAnsi="Times New Roman" w:cs="Times New Roman"/>
+          <w:sz w:val="24"/>
+          <w:szCs w:val="24"/>
+        </w:rPr>
+        <w:t xml:space="preserve"> </w:t>
       </w:r>
       <w:r>
         <w:rPr>
@@ -6113,25 +6065,7 @@
           <w:sz w:val="24"/>
           <w:szCs w:val="24"/>
         </w:rPr>
-        <w:t xml:space="preserve"> </w:t>
-      </w:r>
-      <w:proofErr w:type="gramStart"/>
-      <w:r>
-        <w:rPr>
-          <w:rFonts w:ascii="Times New Roman" w:eastAsiaTheme="minorEastAsia" w:hAnsi="Times New Roman" w:cs="Times New Roman"/>
-          <w:sz w:val="24"/>
-          <w:szCs w:val="24"/>
-        </w:rPr>
-        <w:t>denotes</w:t>
-      </w:r>
-      <w:proofErr w:type="gramEnd"/>
-      <w:r>
-        <w:rPr>
-          <w:rFonts w:ascii="Times New Roman" w:eastAsiaTheme="minorEastAsia" w:hAnsi="Times New Roman" w:cs="Times New Roman"/>
-          <w:sz w:val="24"/>
-          <w:szCs w:val="24"/>
-        </w:rPr>
-        <w:t xml:space="preserve"> a discrete cash outflow at any future time, </w:t>
+        <w:t xml:space="preserve"> denotes a discrete cash outflow at any future time, </w:t>
       </w:r>
       <m:oMath>
         <m:r>
@@ -6516,25 +6450,7 @@
           <w:sz w:val="24"/>
           <w:szCs w:val="24"/>
         </w:rPr>
-        <w:t xml:space="preserve"> </w:t>
-      </w:r>
-      <w:proofErr w:type="gramStart"/>
-      <w:r>
-        <w:rPr>
-          <w:rFonts w:ascii="Times New Roman" w:eastAsiaTheme="minorEastAsia" w:hAnsi="Times New Roman" w:cs="Times New Roman"/>
-          <w:sz w:val="24"/>
-          <w:szCs w:val="24"/>
-        </w:rPr>
-        <w:t>signifies</w:t>
-      </w:r>
-      <w:proofErr w:type="gramEnd"/>
-      <w:r>
-        <w:rPr>
-          <w:rFonts w:ascii="Times New Roman" w:eastAsiaTheme="minorEastAsia" w:hAnsi="Times New Roman" w:cs="Times New Roman"/>
-          <w:sz w:val="24"/>
-          <w:szCs w:val="24"/>
-        </w:rPr>
-        <w:t xml:space="preserve"> the probability of achieving a goal and </w:t>
+        <w:t xml:space="preserve"> signifies the probability of achieving a goal and </w:t>
       </w:r>
       <m:oMath>
         <m:sSub>
@@ -6635,25 +6551,7 @@
           <w:sz w:val="24"/>
           <w:szCs w:val="24"/>
         </w:rPr>
-        <w:t xml:space="preserve"> </w:t>
-      </w:r>
-      <w:proofErr w:type="gramStart"/>
-      <w:r>
-        <w:rPr>
-          <w:rFonts w:ascii="Times New Roman" w:eastAsiaTheme="minorEastAsia" w:hAnsi="Times New Roman" w:cs="Times New Roman"/>
-          <w:sz w:val="24"/>
-          <w:szCs w:val="24"/>
-        </w:rPr>
-        <w:t>is</w:t>
-      </w:r>
-      <w:proofErr w:type="gramEnd"/>
-      <w:r>
-        <w:rPr>
-          <w:rFonts w:ascii="Times New Roman" w:eastAsiaTheme="minorEastAsia" w:hAnsi="Times New Roman" w:cs="Times New Roman"/>
-          <w:sz w:val="24"/>
-          <w:szCs w:val="24"/>
-        </w:rPr>
-        <w:t xml:space="preserve"> stochastic; consequently, we simulate it via Monte Carlo and estimate  </w:t>
+        <w:t xml:space="preserve"> is stochastic; consequently, we simulate it via Monte Carlo and estimate  </w:t>
       </w:r>
       <m:oMath>
         <m:r>
@@ -7104,25 +7002,7 @@
           <w:sz w:val="24"/>
           <w:szCs w:val="24"/>
         </w:rPr>
-        <w:t xml:space="preserve"> </w:t>
-      </w:r>
-      <w:proofErr w:type="gramStart"/>
-      <w:r>
-        <w:rPr>
-          <w:rFonts w:ascii="Times New Roman" w:eastAsiaTheme="minorEastAsia" w:hAnsi="Times New Roman" w:cs="Times New Roman"/>
-          <w:sz w:val="24"/>
-          <w:szCs w:val="24"/>
-        </w:rPr>
-        <w:t>indexes</w:t>
-      </w:r>
-      <w:proofErr w:type="gramEnd"/>
-      <w:r>
-        <w:rPr>
-          <w:rFonts w:ascii="Times New Roman" w:eastAsiaTheme="minorEastAsia" w:hAnsi="Times New Roman" w:cs="Times New Roman"/>
-          <w:sz w:val="24"/>
-          <w:szCs w:val="24"/>
-        </w:rPr>
-        <w:t xml:space="preserve"> the Monte Carlo trials and </w:t>
+        <w:t xml:space="preserve"> indexes the Monte Carlo trials and </w:t>
       </w:r>
       <m:oMath>
         <m:r>
@@ -7177,6 +7057,15 @@
           <w:szCs w:val="24"/>
         </w:rPr>
         <w:lastRenderedPageBreak/>
+        <w:t xml:space="preserve">Appendix B: </w:t>
+      </w:r>
+      <w:r>
+        <w:rPr>
+          <w:rFonts w:ascii="Times New Roman" w:hAnsi="Times New Roman" w:cs="Times New Roman"/>
+          <w:b/>
+          <w:sz w:val="24"/>
+          <w:szCs w:val="24"/>
+        </w:rPr>
         <w:t>Forecasting Portfolio Outcomes Based on Scenarios</w:t>
       </w:r>
     </w:p>
@@ -9557,18 +9446,8 @@
           <w:sz w:val="24"/>
           <w:szCs w:val="24"/>
         </w:rPr>
-        <w:t xml:space="preserve"> </w:t>
-      </w:r>
-      <w:proofErr w:type="gramStart"/>
-      <w:r>
-        <w:rPr>
-          <w:rFonts w:ascii="Times New Roman" w:eastAsiaTheme="minorEastAsia" w:hAnsi="Times New Roman" w:cs="Times New Roman"/>
-          <w:sz w:val="24"/>
-          <w:szCs w:val="24"/>
-        </w:rPr>
-        <w:t xml:space="preserve">and </w:t>
-      </w:r>
-      <w:proofErr w:type="gramEnd"/>
+        <w:t xml:space="preserve"> and </w:t>
+      </w:r>
       <m:oMath>
         <m:sSub>
           <m:sSubPr>
@@ -10106,7 +9985,15 @@
                           <w:sz w:val="24"/>
                           <w:szCs w:val="24"/>
                         </w:rPr>
-                        <m:t>good</m:t>
+                        <m:t>g</m:t>
+                      </m:r>
+                      <m:r>
+                        <w:rPr>
+                          <w:rFonts w:ascii="Cambria Math" w:hAnsi="Cambria Math" w:cs="Times New Roman"/>
+                          <w:sz w:val="24"/>
+                          <w:szCs w:val="24"/>
+                        </w:rPr>
+                        <m:t>ood</m:t>
                       </m:r>
                     </m:sub>
                   </m:sSub>
@@ -13579,6 +13466,15 @@
           <w:szCs w:val="24"/>
         </w:rPr>
         <w:lastRenderedPageBreak/>
+        <w:t xml:space="preserve">Appendix C: </w:t>
+      </w:r>
+      <w:r>
+        <w:rPr>
+          <w:rFonts w:ascii="Times New Roman" w:eastAsiaTheme="minorEastAsia" w:hAnsi="Times New Roman" w:cs="Times New Roman"/>
+          <w:b/>
+          <w:sz w:val="24"/>
+          <w:szCs w:val="24"/>
+        </w:rPr>
         <w:t>Calculating Moments of the Forecast</w:t>
       </w:r>
     </w:p>
@@ -13730,7 +13626,15 @@
                       <w:sz w:val="24"/>
                       <w:szCs w:val="24"/>
                     </w:rPr>
-                    <m:t>max</m:t>
+                    <m:t>ma</m:t>
+                  </m:r>
+                  <m:r>
+                    <w:rPr>
+                      <w:rFonts w:ascii="Cambria Math" w:hAnsi="Cambria Math" w:cs="Times New Roman"/>
+                      <w:sz w:val="24"/>
+                      <w:szCs w:val="24"/>
+                    </w:rPr>
+                    <m:t>x</m:t>
                   </m:r>
                 </m:sub>
               </m:sSub>
@@ -14318,15 +14222,7 @@
                       <w:sz w:val="24"/>
                       <w:szCs w:val="24"/>
                     </w:rPr>
-                    <m:t>likel</m:t>
-                  </m:r>
-                  <m:r>
-                    <w:rPr>
-                      <w:rFonts w:ascii="Cambria Math" w:hAnsi="Cambria Math" w:cs="Times New Roman"/>
-                      <w:sz w:val="24"/>
-                      <w:szCs w:val="24"/>
-                    </w:rPr>
-                    <m:t>y</m:t>
+                    <m:t>likely</m:t>
                   </m:r>
                 </m:sub>
               </m:sSub>
@@ -15436,6 +15332,15 @@
           <w:szCs w:val="24"/>
         </w:rPr>
         <w:lastRenderedPageBreak/>
+        <w:t xml:space="preserve">Appendix D: </w:t>
+      </w:r>
+      <w:r>
+        <w:rPr>
+          <w:rFonts w:ascii="Times New Roman" w:eastAsiaTheme="minorEastAsia" w:hAnsi="Times New Roman" w:cs="Times New Roman"/>
+          <w:b/>
+          <w:sz w:val="24"/>
+          <w:szCs w:val="24"/>
+        </w:rPr>
         <w:t>Simulating Investment Performance based on the Forecasts</w:t>
       </w:r>
     </w:p>
@@ -19212,18 +19117,8 @@
           <w:szCs w:val="24"/>
         </w:rPr>
         <w:lastRenderedPageBreak/>
-        <w:t xml:space="preserve">Consequently, for any randomly </w:t>
-      </w:r>
-      <w:proofErr w:type="gramStart"/>
-      <w:r>
-        <w:rPr>
-          <w:rFonts w:ascii="Times New Roman" w:eastAsiaTheme="minorEastAsia" w:hAnsi="Times New Roman" w:cs="Times New Roman"/>
-          <w:sz w:val="24"/>
-          <w:szCs w:val="24"/>
-        </w:rPr>
-        <w:t xml:space="preserve">generated </w:t>
-      </w:r>
-      <w:proofErr w:type="gramEnd"/>
+        <w:t xml:space="preserve">Consequently, for any randomly generated </w:t>
+      </w:r>
       <m:oMath>
         <m:sSub>
           <m:sSubPr>
@@ -21446,6 +21341,937 @@
           <w:szCs w:val="24"/>
         </w:rPr>
       </w:pPr>
+      <w:r>
+        <w:rPr>
+          <w:rFonts w:ascii="Times New Roman" w:eastAsiaTheme="minorEastAsia" w:hAnsi="Times New Roman" w:cs="Times New Roman"/>
+          <w:sz w:val="24"/>
+          <w:szCs w:val="24"/>
+        </w:rPr>
+        <w:br w:type="page"/>
+      </w:r>
+    </w:p>
+    <w:p>
+      <w:pPr>
+        <w:rPr>
+          <w:rFonts w:ascii="Times New Roman" w:eastAsiaTheme="minorEastAsia" w:hAnsi="Times New Roman" w:cs="Times New Roman"/>
+          <w:b/>
+          <w:sz w:val="24"/>
+          <w:szCs w:val="24"/>
+        </w:rPr>
+      </w:pPr>
+      <w:r>
+        <w:rPr>
+          <w:rFonts w:ascii="Times New Roman" w:eastAsiaTheme="minorEastAsia" w:hAnsi="Times New Roman" w:cs="Times New Roman"/>
+          <w:b/>
+          <w:sz w:val="24"/>
+          <w:szCs w:val="24"/>
+        </w:rPr>
+        <w:lastRenderedPageBreak/>
+        <w:t xml:space="preserve">Appendix E: </w:t>
+      </w:r>
+      <w:r>
+        <w:rPr>
+          <w:rFonts w:ascii="Times New Roman" w:eastAsiaTheme="minorEastAsia" w:hAnsi="Times New Roman" w:cs="Times New Roman"/>
+          <w:b/>
+          <w:sz w:val="24"/>
+          <w:szCs w:val="24"/>
+        </w:rPr>
+        <w:t>Bootstrapping the Base Forecast</w:t>
+      </w:r>
+    </w:p>
+    <w:p>
+      <w:pPr>
+        <w:rPr>
+          <w:rFonts w:ascii="Times New Roman" w:eastAsiaTheme="minorEastAsia" w:hAnsi="Times New Roman" w:cs="Times New Roman"/>
+          <w:sz w:val="24"/>
+          <w:szCs w:val="24"/>
+        </w:rPr>
+      </w:pPr>
+      <w:r>
+        <w:rPr>
+          <w:rFonts w:ascii="Times New Roman" w:eastAsiaTheme="minorEastAsia" w:hAnsi="Times New Roman" w:cs="Times New Roman"/>
+          <w:sz w:val="24"/>
+          <w:szCs w:val="24"/>
+        </w:rPr>
+        <w:t>Suppose a sample of</w:t>
+      </w:r>
+      <w:r>
+        <w:rPr>
+          <w:rFonts w:ascii="Times New Roman" w:eastAsiaTheme="minorEastAsia" w:hAnsi="Times New Roman" w:cs="Times New Roman"/>
+          <w:sz w:val="24"/>
+          <w:szCs w:val="24"/>
+        </w:rPr>
+        <w:t xml:space="preserve"> </w:t>
+      </w:r>
+      <m:oMath>
+        <m:r>
+          <w:rPr>
+            <w:rFonts w:ascii="Cambria Math" w:eastAsiaTheme="minorEastAsia" w:hAnsi="Cambria Math" w:cs="Times New Roman"/>
+            <w:sz w:val="24"/>
+            <w:szCs w:val="24"/>
+          </w:rPr>
+          <m:t>N</m:t>
+        </m:r>
+      </m:oMath>
+      <w:r>
+        <w:rPr>
+          <w:rFonts w:ascii="Times New Roman" w:eastAsiaTheme="minorEastAsia" w:hAnsi="Times New Roman" w:cs="Times New Roman"/>
+          <w:sz w:val="24"/>
+          <w:szCs w:val="24"/>
+        </w:rPr>
+        <w:t xml:space="preserve"> historical returns</w:t>
+      </w:r>
+      <w:r>
+        <w:rPr>
+          <w:rFonts w:ascii="Times New Roman" w:eastAsiaTheme="minorEastAsia" w:hAnsi="Times New Roman" w:cs="Times New Roman"/>
+          <w:sz w:val="24"/>
+          <w:szCs w:val="24"/>
+        </w:rPr>
+        <w:t xml:space="preserve"> daily returns</w:t>
+      </w:r>
+      <w:r>
+        <w:rPr>
+          <w:rFonts w:ascii="Times New Roman" w:eastAsiaTheme="minorEastAsia" w:hAnsi="Times New Roman" w:cs="Times New Roman"/>
+          <w:sz w:val="24"/>
+          <w:szCs w:val="24"/>
+        </w:rPr>
+        <w:t xml:space="preserve">, </w:t>
+      </w:r>
+      <m:oMath>
+        <m:r>
+          <w:rPr>
+            <w:rFonts w:ascii="Cambria Math" w:eastAsiaTheme="minorEastAsia" w:hAnsi="Cambria Math" w:cs="Times New Roman"/>
+            <w:sz w:val="24"/>
+            <w:szCs w:val="24"/>
+          </w:rPr>
+          <m:t>X</m:t>
+        </m:r>
+      </m:oMath>
+      <w:r>
+        <w:rPr>
+          <w:rFonts w:ascii="Times New Roman" w:eastAsiaTheme="minorEastAsia" w:hAnsi="Times New Roman" w:cs="Times New Roman"/>
+          <w:sz w:val="24"/>
+          <w:szCs w:val="24"/>
+        </w:rPr>
+        <w:t>, has been</w:t>
+      </w:r>
+      <w:r>
+        <w:rPr>
+          <w:rFonts w:ascii="Times New Roman" w:eastAsiaTheme="minorEastAsia" w:hAnsi="Times New Roman" w:cs="Times New Roman"/>
+          <w:sz w:val="24"/>
+          <w:szCs w:val="24"/>
+        </w:rPr>
+        <w:t xml:space="preserve"> recorded</w:t>
+      </w:r>
+      <w:r>
+        <w:rPr>
+          <w:rFonts w:ascii="Times New Roman" w:eastAsiaTheme="minorEastAsia" w:hAnsi="Times New Roman" w:cs="Times New Roman"/>
+          <w:sz w:val="24"/>
+          <w:szCs w:val="24"/>
+        </w:rPr>
+        <w:t xml:space="preserve"> for an in</w:t>
+      </w:r>
+      <w:r>
+        <w:rPr>
+          <w:rFonts w:ascii="Times New Roman" w:eastAsiaTheme="minorEastAsia" w:hAnsi="Times New Roman" w:cs="Times New Roman"/>
+          <w:sz w:val="24"/>
+          <w:szCs w:val="24"/>
+        </w:rPr>
+        <w:t>vestment or its proxy (e.g. an i</w:t>
+      </w:r>
+      <w:r>
+        <w:rPr>
+          <w:rFonts w:ascii="Times New Roman" w:eastAsiaTheme="minorEastAsia" w:hAnsi="Times New Roman" w:cs="Times New Roman"/>
+          <w:sz w:val="24"/>
+          <w:szCs w:val="24"/>
+        </w:rPr>
+        <w:t xml:space="preserve">ndex) </w:t>
+      </w:r>
+    </w:p>
+    <w:p>
+      <w:pPr>
+        <w:rPr>
+          <w:rFonts w:ascii="Times New Roman" w:eastAsiaTheme="minorEastAsia" w:hAnsi="Times New Roman" w:cs="Times New Roman"/>
+          <w:sz w:val="24"/>
+          <w:szCs w:val="24"/>
+        </w:rPr>
+      </w:pPr>
+      <m:oMathPara>
+        <m:oMath>
+          <m:r>
+            <w:rPr>
+              <w:rFonts w:ascii="Cambria Math" w:eastAsiaTheme="minorEastAsia" w:hAnsi="Cambria Math" w:cs="Times New Roman"/>
+              <w:sz w:val="24"/>
+              <w:szCs w:val="24"/>
+            </w:rPr>
+            <m:t>X=</m:t>
+          </m:r>
+          <m:sSub>
+            <m:sSubPr>
+              <m:ctrlPr>
+                <w:rPr>
+                  <w:rFonts w:ascii="Cambria Math" w:eastAsiaTheme="minorEastAsia" w:hAnsi="Cambria Math" w:cs="Times New Roman"/>
+                  <w:i/>
+                  <w:sz w:val="24"/>
+                  <w:szCs w:val="24"/>
+                </w:rPr>
+              </m:ctrlPr>
+            </m:sSubPr>
+            <m:e>
+              <m:r>
+                <w:rPr>
+                  <w:rFonts w:ascii="Cambria Math" w:eastAsiaTheme="minorEastAsia" w:hAnsi="Cambria Math" w:cs="Times New Roman"/>
+                  <w:sz w:val="24"/>
+                  <w:szCs w:val="24"/>
+                </w:rPr>
+                <m:t>x</m:t>
+              </m:r>
+            </m:e>
+            <m:sub>
+              <m:r>
+                <w:rPr>
+                  <w:rFonts w:ascii="Cambria Math" w:eastAsiaTheme="minorEastAsia" w:hAnsi="Cambria Math" w:cs="Times New Roman"/>
+                  <w:sz w:val="24"/>
+                  <w:szCs w:val="24"/>
+                </w:rPr>
+                <m:t>1</m:t>
+              </m:r>
+            </m:sub>
+          </m:sSub>
+          <m:r>
+            <w:rPr>
+              <w:rFonts w:ascii="Cambria Math" w:eastAsiaTheme="minorEastAsia" w:hAnsi="Cambria Math" w:cs="Times New Roman"/>
+              <w:sz w:val="24"/>
+              <w:szCs w:val="24"/>
+            </w:rPr>
+            <m:t xml:space="preserve">, </m:t>
+          </m:r>
+          <m:sSub>
+            <m:sSubPr>
+              <m:ctrlPr>
+                <w:rPr>
+                  <w:rFonts w:ascii="Cambria Math" w:eastAsiaTheme="minorEastAsia" w:hAnsi="Cambria Math" w:cs="Times New Roman"/>
+                  <w:i/>
+                  <w:sz w:val="24"/>
+                  <w:szCs w:val="24"/>
+                </w:rPr>
+              </m:ctrlPr>
+            </m:sSubPr>
+            <m:e>
+              <m:r>
+                <w:rPr>
+                  <w:rFonts w:ascii="Cambria Math" w:eastAsiaTheme="minorEastAsia" w:hAnsi="Cambria Math" w:cs="Times New Roman"/>
+                  <w:sz w:val="24"/>
+                  <w:szCs w:val="24"/>
+                </w:rPr>
+                <m:t>x</m:t>
+              </m:r>
+            </m:e>
+            <m:sub>
+              <m:r>
+                <w:rPr>
+                  <w:rFonts w:ascii="Cambria Math" w:eastAsiaTheme="minorEastAsia" w:hAnsi="Cambria Math" w:cs="Times New Roman"/>
+                  <w:sz w:val="24"/>
+                  <w:szCs w:val="24"/>
+                </w:rPr>
+                <m:t>2</m:t>
+              </m:r>
+            </m:sub>
+          </m:sSub>
+          <m:r>
+            <w:rPr>
+              <w:rFonts w:ascii="Cambria Math" w:eastAsiaTheme="minorEastAsia" w:hAnsi="Cambria Math" w:cs="Times New Roman"/>
+              <w:sz w:val="24"/>
+              <w:szCs w:val="24"/>
+            </w:rPr>
+            <m:t>, …</m:t>
+          </m:r>
+          <m:sSub>
+            <m:sSubPr>
+              <m:ctrlPr>
+                <w:rPr>
+                  <w:rFonts w:ascii="Cambria Math" w:eastAsiaTheme="minorEastAsia" w:hAnsi="Cambria Math" w:cs="Times New Roman"/>
+                  <w:i/>
+                  <w:sz w:val="24"/>
+                  <w:szCs w:val="24"/>
+                </w:rPr>
+              </m:ctrlPr>
+            </m:sSubPr>
+            <m:e>
+              <m:r>
+                <w:rPr>
+                  <w:rFonts w:ascii="Cambria Math" w:eastAsiaTheme="minorEastAsia" w:hAnsi="Cambria Math" w:cs="Times New Roman"/>
+                  <w:sz w:val="24"/>
+                  <w:szCs w:val="24"/>
+                </w:rPr>
+                <m:t>x</m:t>
+              </m:r>
+            </m:e>
+            <m:sub>
+              <m:r>
+                <w:rPr>
+                  <w:rFonts w:ascii="Cambria Math" w:eastAsiaTheme="minorEastAsia" w:hAnsi="Cambria Math" w:cs="Times New Roman"/>
+                  <w:sz w:val="24"/>
+                  <w:szCs w:val="24"/>
+                </w:rPr>
+                <m:t>T</m:t>
+              </m:r>
+            </m:sub>
+          </m:sSub>
+        </m:oMath>
+      </m:oMathPara>
+    </w:p>
+    <w:p>
+      <w:pPr>
+        <w:rPr>
+          <w:rFonts w:ascii="Times New Roman" w:eastAsiaTheme="minorEastAsia" w:hAnsi="Times New Roman" w:cs="Times New Roman"/>
+          <w:sz w:val="24"/>
+          <w:szCs w:val="24"/>
+        </w:rPr>
+      </w:pPr>
+      <w:r>
+        <w:rPr>
+          <w:rFonts w:ascii="Times New Roman" w:eastAsiaTheme="minorEastAsia" w:hAnsi="Times New Roman" w:cs="Times New Roman"/>
+          <w:sz w:val="24"/>
+          <w:szCs w:val="24"/>
+        </w:rPr>
+        <w:t>The distribution of historical returns of a longer time period, such as a year, can be approximated through statistical bootstrapping of the daily returns. In other words, a subsample of the daily historical returns</w:t>
+      </w:r>
+      <w:r>
+        <w:rPr>
+          <w:rFonts w:ascii="Times New Roman" w:eastAsiaTheme="minorEastAsia" w:hAnsi="Times New Roman" w:cs="Times New Roman"/>
+          <w:sz w:val="24"/>
+          <w:szCs w:val="24"/>
+        </w:rPr>
+        <w:t xml:space="preserve"> can be chosen with replacement</w:t>
+      </w:r>
+      <w:r>
+        <w:rPr>
+          <w:rFonts w:ascii="Times New Roman" w:eastAsiaTheme="minorEastAsia" w:hAnsi="Times New Roman" w:cs="Times New Roman"/>
+          <w:sz w:val="24"/>
+          <w:szCs w:val="24"/>
+        </w:rPr>
+        <w:t xml:space="preserve"> and then compounded to mimic</w:t>
+      </w:r>
+      <w:r>
+        <w:rPr>
+          <w:rFonts w:ascii="Times New Roman" w:eastAsiaTheme="minorEastAsia" w:hAnsi="Times New Roman" w:cs="Times New Roman"/>
+          <w:sz w:val="24"/>
+          <w:szCs w:val="24"/>
+        </w:rPr>
+        <w:t xml:space="preserve"> annual returns.</w:t>
+      </w:r>
+    </w:p>
+    <w:p>
+      <w:pPr>
+        <w:rPr>
+          <w:rFonts w:ascii="Times New Roman" w:eastAsiaTheme="minorEastAsia" w:hAnsi="Times New Roman" w:cs="Times New Roman"/>
+          <w:sz w:val="24"/>
+          <w:szCs w:val="24"/>
+        </w:rPr>
+      </w:pPr>
+      <m:oMathPara>
+        <m:oMath>
+          <m:acc>
+            <m:accPr>
+              <m:ctrlPr>
+                <w:rPr>
+                  <w:rFonts w:ascii="Cambria Math" w:eastAsiaTheme="minorEastAsia" w:hAnsi="Cambria Math" w:cs="Times New Roman"/>
+                  <w:i/>
+                  <w:sz w:val="24"/>
+                  <w:szCs w:val="24"/>
+                </w:rPr>
+              </m:ctrlPr>
+            </m:accPr>
+            <m:e>
+              <m:r>
+                <w:rPr>
+                  <w:rFonts w:ascii="Cambria Math" w:eastAsiaTheme="minorEastAsia" w:hAnsi="Cambria Math" w:cs="Times New Roman"/>
+                  <w:sz w:val="24"/>
+                  <w:szCs w:val="24"/>
+                </w:rPr>
+                <m:t>y</m:t>
+              </m:r>
+            </m:e>
+          </m:acc>
+          <m:r>
+            <w:rPr>
+              <w:rFonts w:ascii="Cambria Math" w:eastAsiaTheme="minorEastAsia" w:hAnsi="Cambria Math" w:cs="Times New Roman"/>
+              <w:sz w:val="24"/>
+              <w:szCs w:val="24"/>
+            </w:rPr>
+            <m:t>=</m:t>
+          </m:r>
+          <m:r>
+            <w:rPr>
+              <w:rFonts w:ascii="Cambria Math" w:eastAsiaTheme="minorEastAsia" w:hAnsi="Cambria Math" w:cs="Times New Roman"/>
+              <w:sz w:val="24"/>
+              <w:szCs w:val="24"/>
+            </w:rPr>
+            <m:t>(1+</m:t>
+          </m:r>
+          <m:sSub>
+            <m:sSubPr>
+              <m:ctrlPr>
+                <w:rPr>
+                  <w:rFonts w:ascii="Cambria Math" w:eastAsiaTheme="minorEastAsia" w:hAnsi="Cambria Math" w:cs="Times New Roman"/>
+                  <w:i/>
+                  <w:sz w:val="24"/>
+                  <w:szCs w:val="24"/>
+                </w:rPr>
+              </m:ctrlPr>
+            </m:sSubPr>
+            <m:e>
+              <m:r>
+                <w:rPr>
+                  <w:rFonts w:ascii="Cambria Math" w:eastAsiaTheme="minorEastAsia" w:hAnsi="Cambria Math" w:cs="Times New Roman"/>
+                  <w:sz w:val="24"/>
+                  <w:szCs w:val="24"/>
+                </w:rPr>
+                <m:t>x</m:t>
+              </m:r>
+            </m:e>
+            <m:sub>
+              <m:r>
+                <w:rPr>
+                  <w:rFonts w:ascii="Cambria Math" w:eastAsiaTheme="minorEastAsia" w:hAnsi="Cambria Math" w:cs="Times New Roman"/>
+                  <w:sz w:val="24"/>
+                  <w:szCs w:val="24"/>
+                </w:rPr>
+                <m:t>i</m:t>
+              </m:r>
+            </m:sub>
+          </m:sSub>
+          <m:r>
+            <w:rPr>
+              <w:rFonts w:ascii="Cambria Math" w:eastAsiaTheme="minorEastAsia" w:hAnsi="Cambria Math" w:cs="Times New Roman"/>
+              <w:sz w:val="24"/>
+              <w:szCs w:val="24"/>
+            </w:rPr>
+            <m:t>)(1+</m:t>
+          </m:r>
+          <m:r>
+            <w:rPr>
+              <w:rFonts w:ascii="Cambria Math" w:eastAsiaTheme="minorEastAsia" w:hAnsi="Cambria Math" w:cs="Times New Roman"/>
+              <w:sz w:val="24"/>
+              <w:szCs w:val="24"/>
+            </w:rPr>
+            <m:t xml:space="preserve"> </m:t>
+          </m:r>
+          <m:sSub>
+            <m:sSubPr>
+              <m:ctrlPr>
+                <w:rPr>
+                  <w:rFonts w:ascii="Cambria Math" w:eastAsiaTheme="minorEastAsia" w:hAnsi="Cambria Math" w:cs="Times New Roman"/>
+                  <w:i/>
+                  <w:sz w:val="24"/>
+                  <w:szCs w:val="24"/>
+                </w:rPr>
+              </m:ctrlPr>
+            </m:sSubPr>
+            <m:e>
+              <m:r>
+                <w:rPr>
+                  <w:rFonts w:ascii="Cambria Math" w:eastAsiaTheme="minorEastAsia" w:hAnsi="Cambria Math" w:cs="Times New Roman"/>
+                  <w:sz w:val="24"/>
+                  <w:szCs w:val="24"/>
+                </w:rPr>
+                <m:t>x</m:t>
+              </m:r>
+            </m:e>
+            <m:sub>
+              <m:r>
+                <w:rPr>
+                  <w:rFonts w:ascii="Cambria Math" w:eastAsiaTheme="minorEastAsia" w:hAnsi="Cambria Math" w:cs="Times New Roman"/>
+                  <w:sz w:val="24"/>
+                  <w:szCs w:val="24"/>
+                </w:rPr>
+                <m:t>i+1</m:t>
+              </m:r>
+            </m:sub>
+          </m:sSub>
+          <m:r>
+            <w:rPr>
+              <w:rFonts w:ascii="Cambria Math" w:eastAsiaTheme="minorEastAsia" w:hAnsi="Cambria Math" w:cs="Times New Roman"/>
+              <w:sz w:val="24"/>
+              <w:szCs w:val="24"/>
+            </w:rPr>
+            <m:t>)</m:t>
+          </m:r>
+          <m:r>
+            <w:rPr>
+              <w:rFonts w:ascii="Cambria Math" w:eastAsiaTheme="minorEastAsia" w:hAnsi="Cambria Math" w:cs="Times New Roman"/>
+              <w:sz w:val="24"/>
+              <w:szCs w:val="24"/>
+            </w:rPr>
+            <m:t>, …</m:t>
+          </m:r>
+          <m:sSub>
+            <m:sSubPr>
+              <m:ctrlPr>
+                <w:rPr>
+                  <w:rFonts w:ascii="Cambria Math" w:eastAsiaTheme="minorEastAsia" w:hAnsi="Cambria Math" w:cs="Times New Roman"/>
+                  <w:i/>
+                  <w:sz w:val="24"/>
+                  <w:szCs w:val="24"/>
+                </w:rPr>
+              </m:ctrlPr>
+            </m:sSubPr>
+            <m:e>
+              <m:r>
+                <w:rPr>
+                  <w:rFonts w:ascii="Cambria Math" w:eastAsiaTheme="minorEastAsia" w:hAnsi="Cambria Math" w:cs="Times New Roman"/>
+                  <w:sz w:val="24"/>
+                  <w:szCs w:val="24"/>
+                </w:rPr>
+                <m:t>x</m:t>
+              </m:r>
+            </m:e>
+            <m:sub>
+              <m:r>
+                <w:rPr>
+                  <w:rFonts w:ascii="Cambria Math" w:eastAsiaTheme="minorEastAsia" w:hAnsi="Cambria Math" w:cs="Times New Roman"/>
+                  <w:sz w:val="24"/>
+                  <w:szCs w:val="24"/>
+                </w:rPr>
+                <m:t>t</m:t>
+              </m:r>
+            </m:sub>
+          </m:sSub>
+        </m:oMath>
+      </m:oMathPara>
+    </w:p>
+    <w:p>
+      <w:pPr>
+        <w:rPr>
+          <w:rFonts w:ascii="Times New Roman" w:eastAsiaTheme="minorEastAsia" w:hAnsi="Times New Roman" w:cs="Times New Roman"/>
+          <w:sz w:val="24"/>
+          <w:szCs w:val="24"/>
+        </w:rPr>
+      </w:pPr>
+      <m:oMath>
+        <m:acc>
+          <m:accPr>
+            <m:ctrlPr>
+              <w:rPr>
+                <w:rFonts w:ascii="Cambria Math" w:eastAsiaTheme="minorEastAsia" w:hAnsi="Cambria Math" w:cs="Times New Roman"/>
+                <w:i/>
+                <w:sz w:val="24"/>
+                <w:szCs w:val="24"/>
+              </w:rPr>
+            </m:ctrlPr>
+          </m:accPr>
+          <m:e>
+            <m:r>
+              <w:rPr>
+                <w:rFonts w:ascii="Cambria Math" w:eastAsiaTheme="minorEastAsia" w:hAnsi="Cambria Math" w:cs="Times New Roman"/>
+                <w:sz w:val="24"/>
+                <w:szCs w:val="24"/>
+              </w:rPr>
+              <m:t>y</m:t>
+            </m:r>
+          </m:e>
+        </m:acc>
+      </m:oMath>
+      <w:r>
+        <w:rPr>
+          <w:rFonts w:ascii="Times New Roman" w:eastAsiaTheme="minorEastAsia" w:hAnsi="Times New Roman" w:cs="Times New Roman"/>
+          <w:sz w:val="24"/>
+          <w:szCs w:val="24"/>
+        </w:rPr>
+        <w:t xml:space="preserve"> is the estimated annual return based on bootstrapping, </w:t>
+      </w:r>
+      <m:oMath>
+        <m:r>
+          <w:rPr>
+            <w:rFonts w:ascii="Cambria Math" w:eastAsiaTheme="minorEastAsia" w:hAnsi="Cambria Math" w:cs="Times New Roman"/>
+            <w:sz w:val="24"/>
+            <w:szCs w:val="24"/>
+          </w:rPr>
+          <m:t>i</m:t>
+        </m:r>
+      </m:oMath>
+      <w:r>
+        <w:rPr>
+          <w:rFonts w:ascii="Times New Roman" w:eastAsiaTheme="minorEastAsia" w:hAnsi="Times New Roman" w:cs="Times New Roman"/>
+          <w:sz w:val="24"/>
+          <w:szCs w:val="24"/>
+        </w:rPr>
+        <w:t xml:space="preserve"> is the index of the randomly sampled first daily return, </w:t>
+      </w:r>
+      <m:oMath>
+        <m:r>
+          <w:rPr>
+            <w:rFonts w:ascii="Cambria Math" w:eastAsiaTheme="minorEastAsia" w:hAnsi="Cambria Math" w:cs="Times New Roman"/>
+            <w:sz w:val="24"/>
+            <w:szCs w:val="24"/>
+          </w:rPr>
+          <m:t>i+1</m:t>
+        </m:r>
+      </m:oMath>
+      <w:r>
+        <w:rPr>
+          <w:rFonts w:ascii="Times New Roman" w:eastAsiaTheme="minorEastAsia" w:hAnsi="Times New Roman" w:cs="Times New Roman"/>
+          <w:sz w:val="24"/>
+          <w:szCs w:val="24"/>
+        </w:rPr>
+        <w:t xml:space="preserve"> is the index of the randomly sampled second daily return, and </w:t>
+      </w:r>
+      <m:oMath>
+        <m:r>
+          <w:rPr>
+            <w:rFonts w:ascii="Cambria Math" w:eastAsiaTheme="minorEastAsia" w:hAnsi="Cambria Math" w:cs="Times New Roman"/>
+            <w:sz w:val="24"/>
+            <w:szCs w:val="24"/>
+          </w:rPr>
+          <m:t>t</m:t>
+        </m:r>
+      </m:oMath>
+      <w:r>
+        <w:rPr>
+          <w:rFonts w:ascii="Times New Roman" w:eastAsiaTheme="minorEastAsia" w:hAnsi="Times New Roman" w:cs="Times New Roman"/>
+          <w:sz w:val="24"/>
+          <w:szCs w:val="24"/>
+        </w:rPr>
+        <w:t xml:space="preserve"> represents the total number of samples chosen. If there are approximately 252 trading days in a year, then </w:t>
+      </w:r>
+      <m:oMath>
+        <m:r>
+          <w:rPr>
+            <w:rFonts w:ascii="Cambria Math" w:eastAsiaTheme="minorEastAsia" w:hAnsi="Cambria Math" w:cs="Times New Roman"/>
+            <w:sz w:val="24"/>
+            <w:szCs w:val="24"/>
+          </w:rPr>
+          <m:t>t</m:t>
+        </m:r>
+      </m:oMath>
+      <w:r>
+        <w:rPr>
+          <w:rFonts w:ascii="Times New Roman" w:eastAsiaTheme="minorEastAsia" w:hAnsi="Times New Roman" w:cs="Times New Roman"/>
+          <w:sz w:val="24"/>
+          <w:szCs w:val="24"/>
+        </w:rPr>
+        <w:t xml:space="preserve"> would equal 252.</w:t>
+      </w:r>
+    </w:p>
+    <w:p>
+      <w:pPr>
+        <w:rPr>
+          <w:rFonts w:ascii="Times New Roman" w:eastAsiaTheme="minorEastAsia" w:hAnsi="Times New Roman" w:cs="Times New Roman"/>
+          <w:sz w:val="24"/>
+          <w:szCs w:val="24"/>
+        </w:rPr>
+      </w:pPr>
+      <w:r>
+        <w:rPr>
+          <w:rFonts w:ascii="Times New Roman" w:eastAsiaTheme="minorEastAsia" w:hAnsi="Times New Roman" w:cs="Times New Roman"/>
+          <w:sz w:val="24"/>
+          <w:szCs w:val="24"/>
+        </w:rPr>
+        <w:t>If the above bootstrapping</w:t>
+      </w:r>
+      <w:r>
+        <w:rPr>
+          <w:rFonts w:ascii="Times New Roman" w:eastAsiaTheme="minorEastAsia" w:hAnsi="Times New Roman" w:cs="Times New Roman"/>
+          <w:sz w:val="24"/>
+          <w:szCs w:val="24"/>
+        </w:rPr>
+        <w:t xml:space="preserve"> is repeated, then the result is a sequence of estimated annual returns </w:t>
+      </w:r>
+      <m:oMath>
+        <m:acc>
+          <m:accPr>
+            <m:ctrlPr>
+              <w:rPr>
+                <w:rFonts w:ascii="Cambria Math" w:eastAsiaTheme="minorEastAsia" w:hAnsi="Cambria Math" w:cs="Times New Roman"/>
+                <w:i/>
+                <w:sz w:val="24"/>
+                <w:szCs w:val="24"/>
+              </w:rPr>
+            </m:ctrlPr>
+          </m:accPr>
+          <m:e>
+            <m:r>
+              <w:rPr>
+                <w:rFonts w:ascii="Cambria Math" w:eastAsiaTheme="minorEastAsia" w:hAnsi="Cambria Math" w:cs="Times New Roman"/>
+                <w:sz w:val="24"/>
+                <w:szCs w:val="24"/>
+              </w:rPr>
+              <m:t>Y</m:t>
+            </m:r>
+          </m:e>
+        </m:acc>
+      </m:oMath>
+      <w:r>
+        <w:rPr>
+          <w:rFonts w:ascii="Times New Roman" w:eastAsiaTheme="minorEastAsia" w:hAnsi="Times New Roman" w:cs="Times New Roman"/>
+          <w:sz w:val="24"/>
+          <w:szCs w:val="24"/>
+        </w:rPr>
+        <w:t>.</w:t>
+      </w:r>
+    </w:p>
+    <w:p>
+      <w:pPr>
+        <w:rPr>
+          <w:rFonts w:ascii="Times New Roman" w:eastAsiaTheme="minorEastAsia" w:hAnsi="Times New Roman" w:cs="Times New Roman"/>
+          <w:sz w:val="24"/>
+          <w:szCs w:val="24"/>
+        </w:rPr>
+      </w:pPr>
+      <m:oMathPara>
+        <m:oMath>
+          <m:acc>
+            <m:accPr>
+              <m:ctrlPr>
+                <w:rPr>
+                  <w:rFonts w:ascii="Cambria Math" w:eastAsiaTheme="minorEastAsia" w:hAnsi="Cambria Math" w:cs="Times New Roman"/>
+                  <w:i/>
+                  <w:sz w:val="24"/>
+                  <w:szCs w:val="24"/>
+                </w:rPr>
+              </m:ctrlPr>
+            </m:accPr>
+            <m:e>
+              <m:r>
+                <w:rPr>
+                  <w:rFonts w:ascii="Cambria Math" w:eastAsiaTheme="minorEastAsia" w:hAnsi="Cambria Math" w:cs="Times New Roman"/>
+                  <w:sz w:val="24"/>
+                  <w:szCs w:val="24"/>
+                </w:rPr>
+                <m:t>Y</m:t>
+              </m:r>
+            </m:e>
+          </m:acc>
+          <m:r>
+            <w:rPr>
+              <w:rFonts w:ascii="Cambria Math" w:eastAsiaTheme="minorEastAsia" w:hAnsi="Cambria Math" w:cs="Times New Roman"/>
+              <w:sz w:val="24"/>
+              <w:szCs w:val="24"/>
+            </w:rPr>
+            <m:t xml:space="preserve">= </m:t>
+          </m:r>
+          <m:sSub>
+            <m:sSubPr>
+              <m:ctrlPr>
+                <w:rPr>
+                  <w:rFonts w:ascii="Cambria Math" w:eastAsiaTheme="minorEastAsia" w:hAnsi="Cambria Math" w:cs="Times New Roman"/>
+                  <w:i/>
+                  <w:sz w:val="24"/>
+                  <w:szCs w:val="24"/>
+                </w:rPr>
+              </m:ctrlPr>
+            </m:sSubPr>
+            <m:e>
+              <m:acc>
+                <m:accPr>
+                  <m:ctrlPr>
+                    <w:rPr>
+                      <w:rFonts w:ascii="Cambria Math" w:eastAsiaTheme="minorEastAsia" w:hAnsi="Cambria Math" w:cs="Times New Roman"/>
+                      <w:i/>
+                      <w:sz w:val="24"/>
+                      <w:szCs w:val="24"/>
+                    </w:rPr>
+                  </m:ctrlPr>
+                </m:accPr>
+                <m:e>
+                  <m:r>
+                    <w:rPr>
+                      <w:rFonts w:ascii="Cambria Math" w:eastAsiaTheme="minorEastAsia" w:hAnsi="Cambria Math" w:cs="Times New Roman"/>
+                      <w:sz w:val="24"/>
+                      <w:szCs w:val="24"/>
+                    </w:rPr>
+                    <m:t>y</m:t>
+                  </m:r>
+                </m:e>
+              </m:acc>
+            </m:e>
+            <m:sub>
+              <m:r>
+                <w:rPr>
+                  <w:rFonts w:ascii="Cambria Math" w:eastAsiaTheme="minorEastAsia" w:hAnsi="Cambria Math" w:cs="Times New Roman"/>
+                  <w:sz w:val="24"/>
+                  <w:szCs w:val="24"/>
+                </w:rPr>
+                <m:t>1</m:t>
+              </m:r>
+            </m:sub>
+          </m:sSub>
+          <m:r>
+            <w:rPr>
+              <w:rFonts w:ascii="Cambria Math" w:eastAsiaTheme="minorEastAsia" w:hAnsi="Cambria Math" w:cs="Times New Roman"/>
+              <w:sz w:val="24"/>
+              <w:szCs w:val="24"/>
+            </w:rPr>
+            <m:t xml:space="preserve">, </m:t>
+          </m:r>
+          <m:sSub>
+            <m:sSubPr>
+              <m:ctrlPr>
+                <w:rPr>
+                  <w:rFonts w:ascii="Cambria Math" w:eastAsiaTheme="minorEastAsia" w:hAnsi="Cambria Math" w:cs="Times New Roman"/>
+                  <w:i/>
+                  <w:sz w:val="24"/>
+                  <w:szCs w:val="24"/>
+                </w:rPr>
+              </m:ctrlPr>
+            </m:sSubPr>
+            <m:e>
+              <m:acc>
+                <m:accPr>
+                  <m:ctrlPr>
+                    <w:rPr>
+                      <w:rFonts w:ascii="Cambria Math" w:eastAsiaTheme="minorEastAsia" w:hAnsi="Cambria Math" w:cs="Times New Roman"/>
+                      <w:i/>
+                      <w:sz w:val="24"/>
+                      <w:szCs w:val="24"/>
+                    </w:rPr>
+                  </m:ctrlPr>
+                </m:accPr>
+                <m:e>
+                  <m:r>
+                    <w:rPr>
+                      <w:rFonts w:ascii="Cambria Math" w:eastAsiaTheme="minorEastAsia" w:hAnsi="Cambria Math" w:cs="Times New Roman"/>
+                      <w:sz w:val="24"/>
+                      <w:szCs w:val="24"/>
+                    </w:rPr>
+                    <m:t>y</m:t>
+                  </m:r>
+                </m:e>
+              </m:acc>
+            </m:e>
+            <m:sub>
+              <m:r>
+                <w:rPr>
+                  <w:rFonts w:ascii="Cambria Math" w:eastAsiaTheme="minorEastAsia" w:hAnsi="Cambria Math" w:cs="Times New Roman"/>
+                  <w:sz w:val="24"/>
+                  <w:szCs w:val="24"/>
+                </w:rPr>
+                <m:t>2</m:t>
+              </m:r>
+            </m:sub>
+          </m:sSub>
+          <m:r>
+            <w:rPr>
+              <w:rFonts w:ascii="Cambria Math" w:eastAsiaTheme="minorEastAsia" w:hAnsi="Cambria Math" w:cs="Times New Roman"/>
+              <w:sz w:val="24"/>
+              <w:szCs w:val="24"/>
+            </w:rPr>
+            <m:t>, …</m:t>
+          </m:r>
+          <m:sSub>
+            <m:sSubPr>
+              <m:ctrlPr>
+                <w:rPr>
+                  <w:rFonts w:ascii="Cambria Math" w:eastAsiaTheme="minorEastAsia" w:hAnsi="Cambria Math" w:cs="Times New Roman"/>
+                  <w:i/>
+                  <w:sz w:val="24"/>
+                  <w:szCs w:val="24"/>
+                </w:rPr>
+              </m:ctrlPr>
+            </m:sSubPr>
+            <m:e>
+              <m:acc>
+                <m:accPr>
+                  <m:ctrlPr>
+                    <w:rPr>
+                      <w:rFonts w:ascii="Cambria Math" w:eastAsiaTheme="minorEastAsia" w:hAnsi="Cambria Math" w:cs="Times New Roman"/>
+                      <w:i/>
+                      <w:sz w:val="24"/>
+                      <w:szCs w:val="24"/>
+                    </w:rPr>
+                  </m:ctrlPr>
+                </m:accPr>
+                <m:e>
+                  <m:r>
+                    <w:rPr>
+                      <w:rFonts w:ascii="Cambria Math" w:eastAsiaTheme="minorEastAsia" w:hAnsi="Cambria Math" w:cs="Times New Roman"/>
+                      <w:sz w:val="24"/>
+                      <w:szCs w:val="24"/>
+                    </w:rPr>
+                    <m:t>y</m:t>
+                  </m:r>
+                </m:e>
+              </m:acc>
+            </m:e>
+            <m:sub>
+              <m:r>
+                <w:rPr>
+                  <w:rFonts w:ascii="Cambria Math" w:eastAsiaTheme="minorEastAsia" w:hAnsi="Cambria Math" w:cs="Times New Roman"/>
+                  <w:sz w:val="24"/>
+                  <w:szCs w:val="24"/>
+                </w:rPr>
+                <m:t>N</m:t>
+              </m:r>
+            </m:sub>
+          </m:sSub>
+        </m:oMath>
+      </m:oMathPara>
+    </w:p>
+    <w:p>
+      <w:pPr>
+        <w:rPr>
+          <w:rFonts w:ascii="Times New Roman" w:eastAsiaTheme="minorEastAsia" w:hAnsi="Times New Roman" w:cs="Times New Roman"/>
+          <w:sz w:val="24"/>
+          <w:szCs w:val="24"/>
+        </w:rPr>
+      </w:pPr>
+      <w:r>
+        <w:rPr>
+          <w:rFonts w:ascii="Times New Roman" w:eastAsiaTheme="minorEastAsia" w:hAnsi="Times New Roman" w:cs="Times New Roman"/>
+          <w:sz w:val="24"/>
+          <w:szCs w:val="24"/>
+        </w:rPr>
+        <w:t>Descriptive s</w:t>
+      </w:r>
+      <w:r>
+        <w:rPr>
+          <w:rFonts w:ascii="Times New Roman" w:eastAsiaTheme="minorEastAsia" w:hAnsi="Times New Roman" w:cs="Times New Roman"/>
+          <w:sz w:val="24"/>
+          <w:szCs w:val="24"/>
+        </w:rPr>
+        <w:t>tatistics such as the cent</w:t>
+      </w:r>
+      <w:r>
+        <w:rPr>
+          <w:rFonts w:ascii="Times New Roman" w:eastAsiaTheme="minorEastAsia" w:hAnsi="Times New Roman" w:cs="Times New Roman"/>
+          <w:sz w:val="24"/>
+          <w:szCs w:val="24"/>
+        </w:rPr>
+        <w:t xml:space="preserve">ral moments and percentiles can be obtained using standard estimators and formulas. For example, the Minimum annual return for the base forecast is simply the minimum observed value of </w:t>
+      </w:r>
+      <m:oMath>
+        <m:acc>
+          <m:accPr>
+            <m:ctrlPr>
+              <w:rPr>
+                <w:rFonts w:ascii="Cambria Math" w:eastAsiaTheme="minorEastAsia" w:hAnsi="Cambria Math" w:cs="Times New Roman"/>
+                <w:i/>
+                <w:sz w:val="24"/>
+                <w:szCs w:val="24"/>
+              </w:rPr>
+            </m:ctrlPr>
+          </m:accPr>
+          <m:e>
+            <m:r>
+              <w:rPr>
+                <w:rFonts w:ascii="Cambria Math" w:eastAsiaTheme="minorEastAsia" w:hAnsi="Cambria Math" w:cs="Times New Roman"/>
+                <w:sz w:val="24"/>
+                <w:szCs w:val="24"/>
+              </w:rPr>
+              <m:t>Y</m:t>
+            </m:r>
+          </m:e>
+        </m:acc>
+      </m:oMath>
+      <w:r>
+        <w:rPr>
+          <w:rFonts w:ascii="Times New Roman" w:eastAsiaTheme="minorEastAsia" w:hAnsi="Times New Roman" w:cs="Times New Roman"/>
+          <w:sz w:val="24"/>
+          <w:szCs w:val="24"/>
+        </w:rPr>
+        <w:t>.</w:t>
+      </w:r>
     </w:p>
     <w:sectPr>
       <w:pgSz w:w="12240" w:h="15840"/>
@@ -21470,11 +22296,9 @@
         </w:rPr>
         <w:annotationRef/>
       </w:r>
-      <w:proofErr w:type="gramStart"/>
       <w:r>
         <w:t>replace</w:t>
       </w:r>
-      <w:proofErr w:type="gramEnd"/>
     </w:p>
   </w:comment>
 </w:comments>

</xml_diff>

<commit_message>
Added Subsection Describing Simulation
</commit_message>
<xml_diff>
--- a/GoalBasedJournalArticle.docx
+++ b/GoalBasedJournalArticle.docx
@@ -3880,7 +3880,7 @@
           <w:szCs w:val="24"/>
         </w:rPr>
         <w:lastRenderedPageBreak/>
-        <w:t xml:space="preserve">Forecasting Portfolio Value Intuitively </w:t>
+        <w:t>Scenario-Based Forecasting</w:t>
       </w:r>
     </w:p>
     <w:p>
@@ -4956,42 +4956,256 @@
           <w:sz w:val="24"/>
           <w:szCs w:val="24"/>
         </w:rPr>
-        <w:t xml:space="preserve"> Lastly, the same statistical methods can be applied to these estimated annual returns as with actual historical data.</w:t>
+        <w:t xml:space="preserve"> Lastly, the same statistical methods can be applied to these estimated annual returns as with actual historical data. </w:t>
+      </w:r>
+      <w:r>
+        <w:rPr>
+          <w:rFonts w:ascii="Times New Roman" w:eastAsiaTheme="minorEastAsia" w:hAnsi="Times New Roman" w:cs="Times New Roman"/>
+          <w:sz w:val="24"/>
+          <w:szCs w:val="24"/>
+        </w:rPr>
+        <w:t xml:space="preserve"> </w:t>
+      </w:r>
+      <w:r>
+        <w:rPr>
+          <w:rFonts w:ascii="Times New Roman" w:eastAsiaTheme="minorEastAsia" w:hAnsi="Times New Roman" w:cs="Times New Roman"/>
+          <w:sz w:val="24"/>
+          <w:szCs w:val="24"/>
+        </w:rPr>
+        <w:t xml:space="preserve"> </w:t>
+      </w:r>
+    </w:p>
+    <w:p>
+      <w:pPr>
+        <w:rPr>
+          <w:rFonts w:ascii="Times New Roman" w:eastAsiaTheme="minorEastAsia" w:hAnsi="Times New Roman" w:cs="Times New Roman"/>
+          <w:i/>
+          <w:sz w:val="24"/>
+          <w:szCs w:val="24"/>
+        </w:rPr>
+      </w:pPr>
+      <w:r>
+        <w:rPr>
+          <w:rFonts w:ascii="Times New Roman" w:eastAsiaTheme="minorEastAsia" w:hAnsi="Times New Roman" w:cs="Times New Roman"/>
+          <w:i/>
+          <w:sz w:val="24"/>
+          <w:szCs w:val="24"/>
+        </w:rPr>
+        <w:t>Simulating Investment Performance</w:t>
+      </w:r>
+    </w:p>
+    <w:p>
+      <w:pPr>
+        <w:rPr>
+          <w:rFonts w:ascii="Times New Roman" w:eastAsiaTheme="minorEastAsia" w:hAnsi="Times New Roman" w:cs="Times New Roman"/>
+          <w:sz w:val="24"/>
+          <w:szCs w:val="24"/>
+        </w:rPr>
+      </w:pPr>
+      <w:r>
+        <w:rPr>
+          <w:rFonts w:ascii="Times New Roman" w:eastAsiaTheme="minorEastAsia" w:hAnsi="Times New Roman" w:cs="Times New Roman"/>
+          <w:sz w:val="24"/>
+          <w:szCs w:val="24"/>
+        </w:rPr>
+        <w:t xml:space="preserve">Thus far, this section has discussed methods for </w:t>
+      </w:r>
+      <w:r>
+        <w:rPr>
+          <w:rFonts w:ascii="Times New Roman" w:eastAsiaTheme="minorEastAsia" w:hAnsi="Times New Roman" w:cs="Times New Roman"/>
+          <w:sz w:val="24"/>
+          <w:szCs w:val="24"/>
+        </w:rPr>
+        <w:t xml:space="preserve">mapping </w:t>
+      </w:r>
+      <w:r>
+        <w:rPr>
+          <w:rFonts w:ascii="Times New Roman" w:eastAsiaTheme="minorEastAsia" w:hAnsi="Times New Roman" w:cs="Times New Roman"/>
+          <w:sz w:val="24"/>
+          <w:szCs w:val="24"/>
+        </w:rPr>
+        <w:t>historical da</w:t>
+      </w:r>
+      <w:r>
+        <w:rPr>
+          <w:rFonts w:ascii="Times New Roman" w:eastAsiaTheme="minorEastAsia" w:hAnsi="Times New Roman" w:cs="Times New Roman"/>
+          <w:sz w:val="24"/>
+          <w:szCs w:val="24"/>
+        </w:rPr>
+        <w:t>ta and judgment</w:t>
+      </w:r>
+      <w:r>
+        <w:rPr>
+          <w:rFonts w:ascii="Times New Roman" w:eastAsiaTheme="minorEastAsia" w:hAnsi="Times New Roman" w:cs="Times New Roman"/>
+          <w:sz w:val="24"/>
+          <w:szCs w:val="24"/>
+        </w:rPr>
+        <w:t xml:space="preserve"> to a Probability Density Function using scenarios.</w:t>
+      </w:r>
+      <w:r>
+        <w:rPr>
+          <w:rFonts w:ascii="Times New Roman" w:eastAsiaTheme="minorEastAsia" w:hAnsi="Times New Roman" w:cs="Times New Roman"/>
+          <w:sz w:val="24"/>
+          <w:szCs w:val="24"/>
+        </w:rPr>
+        <w:t xml:space="preserve"> This subsection describes how the resulting Cumulative Density Function maps Uniformly Random “probabilities” to simulated investment returns.</w:t>
+      </w:r>
+      <w:r>
+        <w:rPr>
+          <w:rFonts w:ascii="Times New Roman" w:eastAsiaTheme="minorEastAsia" w:hAnsi="Times New Roman" w:cs="Times New Roman"/>
+          <w:sz w:val="24"/>
+          <w:szCs w:val="24"/>
+        </w:rPr>
+        <w:t xml:space="preserve"> </w:t>
+      </w:r>
+    </w:p>
+    <w:p>
+      <w:pPr>
+        <w:rPr>
+          <w:rFonts w:ascii="Times New Roman" w:eastAsiaTheme="minorEastAsia" w:hAnsi="Times New Roman" w:cs="Times New Roman"/>
+          <w:sz w:val="24"/>
+          <w:szCs w:val="24"/>
+        </w:rPr>
+      </w:pPr>
+      <w:r>
+        <w:rPr>
+          <w:rFonts w:ascii="Times New Roman" w:eastAsiaTheme="minorEastAsia" w:hAnsi="Times New Roman" w:cs="Times New Roman"/>
+          <w:sz w:val="24"/>
+          <w:szCs w:val="24"/>
+        </w:rPr>
+        <w:t xml:space="preserve">As shown in </w:t>
+      </w:r>
+      <w:r>
+        <w:rPr>
+          <w:rFonts w:ascii="Times New Roman" w:eastAsiaTheme="minorEastAsia" w:hAnsi="Times New Roman" w:cs="Times New Roman"/>
+          <w:sz w:val="24"/>
+          <w:szCs w:val="24"/>
+          <w:highlight w:val="yellow"/>
+        </w:rPr>
+        <w:t>Figure DDD</w:t>
+      </w:r>
+      <w:r>
+        <w:rPr>
+          <w:rFonts w:ascii="Times New Roman" w:eastAsiaTheme="minorEastAsia" w:hAnsi="Times New Roman" w:cs="Times New Roman"/>
+          <w:sz w:val="24"/>
+          <w:szCs w:val="24"/>
+        </w:rPr>
+        <w:t>,</w:t>
+      </w:r>
+      <w:r>
+        <w:rPr>
+          <w:rFonts w:ascii="Times New Roman" w:eastAsiaTheme="minorEastAsia" w:hAnsi="Times New Roman" w:cs="Times New Roman"/>
+          <w:sz w:val="24"/>
+          <w:szCs w:val="24"/>
+        </w:rPr>
+        <w:t xml:space="preserve"> two steps are required to simulate investment returns</w:t>
+      </w:r>
+      <w:r>
+        <w:rPr>
+          <w:rFonts w:ascii="Times New Roman" w:eastAsiaTheme="minorEastAsia" w:hAnsi="Times New Roman" w:cs="Times New Roman"/>
+          <w:sz w:val="24"/>
+          <w:szCs w:val="24"/>
+        </w:rPr>
+        <w:t>.</w:t>
+      </w:r>
+    </w:p>
+    <w:p>
+      <w:pPr>
+        <w:pStyle w:val="ListParagraph"/>
+        <w:numPr>
+          <w:ilvl w:val="0"/>
+          <w:numId w:val="9"/>
+        </w:numPr>
+        <w:rPr>
+          <w:rFonts w:ascii="Times New Roman" w:eastAsiaTheme="minorEastAsia" w:hAnsi="Times New Roman" w:cs="Times New Roman"/>
+          <w:sz w:val="24"/>
+          <w:szCs w:val="24"/>
+        </w:rPr>
+      </w:pPr>
+      <w:r>
+        <w:rPr>
+          <w:rFonts w:ascii="Times New Roman" w:eastAsiaTheme="minorEastAsia" w:hAnsi="Times New Roman" w:cs="Times New Roman"/>
+          <w:sz w:val="24"/>
+          <w:szCs w:val="24"/>
+        </w:rPr>
+        <w:t xml:space="preserve"> A</w:t>
+      </w:r>
+      <w:r>
+        <w:rPr>
+          <w:rFonts w:ascii="Times New Roman" w:eastAsiaTheme="minorEastAsia" w:hAnsi="Times New Roman" w:cs="Times New Roman"/>
+          <w:sz w:val="24"/>
+          <w:szCs w:val="24"/>
+        </w:rPr>
+        <w:t xml:space="preserve"> simulated probability is drawn from the Uniform Random distribution. Since the Y axis in </w:t>
+      </w:r>
+      <w:r>
+        <w:rPr>
+          <w:rFonts w:ascii="Times New Roman" w:eastAsiaTheme="minorEastAsia" w:hAnsi="Times New Roman" w:cs="Times New Roman"/>
+          <w:sz w:val="24"/>
+          <w:szCs w:val="24"/>
+          <w:highlight w:val="yellow"/>
+        </w:rPr>
+        <w:t>Figure DDD</w:t>
+      </w:r>
+      <w:r>
+        <w:rPr>
+          <w:rFonts w:ascii="Times New Roman" w:eastAsiaTheme="minorEastAsia" w:hAnsi="Times New Roman" w:cs="Times New Roman"/>
+          <w:sz w:val="24"/>
+          <w:szCs w:val="24"/>
+        </w:rPr>
+        <w:t xml:space="preserve"> represents probability, a horizontal line between the axis and the CDF maps the simulated probability to the corresponding point on the CDF.</w:t>
+      </w:r>
+    </w:p>
+    <w:p>
+      <w:pPr>
+        <w:pStyle w:val="ListParagraph"/>
+        <w:numPr>
+          <w:ilvl w:val="0"/>
+          <w:numId w:val="9"/>
+        </w:numPr>
+        <w:rPr>
+          <w:rFonts w:ascii="Times New Roman" w:eastAsiaTheme="minorEastAsia" w:hAnsi="Times New Roman" w:cs="Times New Roman"/>
+          <w:sz w:val="24"/>
+          <w:szCs w:val="24"/>
+        </w:rPr>
+      </w:pPr>
+      <w:r>
+        <w:rPr>
+          <w:rFonts w:ascii="Times New Roman" w:eastAsiaTheme="minorEastAsia" w:hAnsi="Times New Roman" w:cs="Times New Roman"/>
+          <w:sz w:val="24"/>
+          <w:szCs w:val="24"/>
+        </w:rPr>
+        <w:t>To determine the corresponding simulated return, a vertical line is drawn from the CDF to the X-axis, which represents investment returns. The X value of the intersection is the simulated return.</w:t>
+      </w:r>
+    </w:p>
+    <w:p>
+      <w:pPr>
+        <w:rPr>
+          <w:rFonts w:ascii="Times New Roman" w:eastAsiaTheme="minorEastAsia" w:hAnsi="Times New Roman" w:cs="Times New Roman"/>
+          <w:sz w:val="24"/>
+          <w:szCs w:val="24"/>
+        </w:rPr>
+      </w:pPr>
+      <w:r>
+        <w:rPr>
+          <w:rFonts w:ascii="Times New Roman" w:eastAsiaTheme="minorEastAsia" w:hAnsi="Times New Roman" w:cs="Times New Roman"/>
+          <w:sz w:val="24"/>
+          <w:szCs w:val="24"/>
+        </w:rPr>
+        <w:t>Mathematically, the above simulation requires the Inverse Cumulative Density Function. Appendix E derives the relevant equations for Scenario-Based Investment Simulation.</w:t>
       </w:r>
       <w:bookmarkStart w:id="1" w:name="_GoBack"/>
       <w:bookmarkEnd w:id="1"/>
-      <w:r>
-        <w:rPr>
-          <w:rFonts w:ascii="Times New Roman" w:eastAsiaTheme="minorEastAsia" w:hAnsi="Times New Roman" w:cs="Times New Roman"/>
-          <w:sz w:val="24"/>
-          <w:szCs w:val="24"/>
-        </w:rPr>
-        <w:t xml:space="preserve"> </w:t>
-      </w:r>
-      <w:r>
-        <w:rPr>
-          <w:rFonts w:ascii="Times New Roman" w:eastAsiaTheme="minorEastAsia" w:hAnsi="Times New Roman" w:cs="Times New Roman"/>
-          <w:sz w:val="24"/>
-          <w:szCs w:val="24"/>
-        </w:rPr>
-        <w:t xml:space="preserve"> </w:t>
-      </w:r>
-      <w:r>
-        <w:rPr>
-          <w:rFonts w:ascii="Times New Roman" w:eastAsiaTheme="minorEastAsia" w:hAnsi="Times New Roman" w:cs="Times New Roman"/>
-          <w:sz w:val="24"/>
-          <w:szCs w:val="24"/>
-        </w:rPr>
-        <w:t xml:space="preserve"> </w:t>
-      </w:r>
-      <w:r>
-        <w:rPr>
-          <w:rFonts w:ascii="Times New Roman" w:eastAsiaTheme="minorEastAsia" w:hAnsi="Times New Roman" w:cs="Times New Roman"/>
-          <w:sz w:val="24"/>
-          <w:szCs w:val="24"/>
-        </w:rPr>
-        <w:br w:type="page"/>
-      </w:r>
+    </w:p>
+    <w:p>
+      <w:pPr>
+        <w:rPr>
+          <w:rFonts w:ascii="Times New Roman" w:hAnsi="Times New Roman" w:cs="Times New Roman"/>
+          <w:b/>
+          <w:sz w:val="24"/>
+          <w:szCs w:val="24"/>
+        </w:rPr>
+      </w:pPr>
       <w:r>
         <w:rPr>
           <w:rFonts w:ascii="Times New Roman" w:eastAsiaTheme="minorEastAsia" w:hAnsi="Times New Roman" w:cs="Times New Roman"/>
@@ -4999,9 +5213,8 @@
           <w:sz w:val="24"/>
           <w:szCs w:val="24"/>
         </w:rPr>
-        <w:lastRenderedPageBreak/>
         <w:drawing>
-          <wp:inline distT="0" distB="0" distL="0" distR="0" wp14:anchorId="13E6E29D" wp14:editId="1B904BE6">
+          <wp:inline distT="0" distB="0" distL="0" distR="0" wp14:anchorId="74B2B6D4" wp14:editId="071CE758">
             <wp:extent cx="3846961" cy="2743200"/>
             <wp:effectExtent l="0" t="0" r="0" b="0"/>
             <wp:docPr id="5" name="Picture 5"/>
@@ -5046,6 +5259,15 @@
           </wp:inline>
         </w:drawing>
       </w:r>
+      <w:r>
+        <w:rPr>
+          <w:rFonts w:ascii="Times New Roman" w:hAnsi="Times New Roman" w:cs="Times New Roman"/>
+          <w:b/>
+          <w:sz w:val="24"/>
+          <w:szCs w:val="24"/>
+        </w:rPr>
+        <w:br w:type="page"/>
+      </w:r>
     </w:p>
     <w:p>
       <w:pPr>
@@ -5063,6 +5285,7 @@
           <w:sz w:val="24"/>
           <w:szCs w:val="24"/>
         </w:rPr>
+        <w:lastRenderedPageBreak/>
         <w:t>Framework Objectives</w:t>
       </w:r>
     </w:p>
@@ -5642,7 +5865,6 @@
           <w:sz w:val="24"/>
           <w:szCs w:val="24"/>
         </w:rPr>
-        <w:lastRenderedPageBreak/>
         <w:t>Encompass existing portfolio metrics associated with Modern Portfolio Theory and extend them</w:t>
       </w:r>
     </w:p>
@@ -7543,7 +7765,15 @@
                   <w:sz w:val="24"/>
                   <w:szCs w:val="24"/>
                 </w:rPr>
-                <m:t>good</m:t>
+                <m:t>goo</m:t>
+              </m:r>
+              <m:r>
+                <w:rPr>
+                  <w:rFonts w:ascii="Cambria Math" w:hAnsi="Cambria Math" w:cs="Times New Roman"/>
+                  <w:sz w:val="24"/>
+                  <w:szCs w:val="24"/>
+                </w:rPr>
+                <m:t>d</m:t>
               </m:r>
             </m:sub>
           </m:sSub>
@@ -9985,15 +10215,7 @@
                           <w:sz w:val="24"/>
                           <w:szCs w:val="24"/>
                         </w:rPr>
-                        <m:t>g</m:t>
-                      </m:r>
-                      <m:r>
-                        <w:rPr>
-                          <w:rFonts w:ascii="Cambria Math" w:hAnsi="Cambria Math" w:cs="Times New Roman"/>
-                          <w:sz w:val="24"/>
-                          <w:szCs w:val="24"/>
-                        </w:rPr>
-                        <m:t>ood</m:t>
+                        <m:t>good</m:t>
                       </m:r>
                     </m:sub>
                   </m:sSub>
@@ -13626,15 +13848,7 @@
                       <w:sz w:val="24"/>
                       <w:szCs w:val="24"/>
                     </w:rPr>
-                    <m:t>ma</m:t>
-                  </m:r>
-                  <m:r>
-                    <w:rPr>
-                      <w:rFonts w:ascii="Cambria Math" w:hAnsi="Cambria Math" w:cs="Times New Roman"/>
-                      <w:sz w:val="24"/>
-                      <w:szCs w:val="24"/>
-                    </w:rPr>
-                    <m:t>x</m:t>
+                    <m:t>max</m:t>
                   </m:r>
                 </m:sub>
               </m:sSub>
@@ -15332,7 +15546,821 @@
           <w:szCs w:val="24"/>
         </w:rPr>
         <w:lastRenderedPageBreak/>
-        <w:t xml:space="preserve">Appendix D: </w:t>
+        <w:t>Appendix D: Bootstrapping the Base Forecast</w:t>
+      </w:r>
+    </w:p>
+    <w:p>
+      <w:pPr>
+        <w:rPr>
+          <w:rFonts w:ascii="Times New Roman" w:eastAsiaTheme="minorEastAsia" w:hAnsi="Times New Roman" w:cs="Times New Roman"/>
+          <w:sz w:val="24"/>
+          <w:szCs w:val="24"/>
+        </w:rPr>
+      </w:pPr>
+      <w:r>
+        <w:rPr>
+          <w:rFonts w:ascii="Times New Roman" w:eastAsiaTheme="minorEastAsia" w:hAnsi="Times New Roman" w:cs="Times New Roman"/>
+          <w:sz w:val="24"/>
+          <w:szCs w:val="24"/>
+        </w:rPr>
+        <w:t xml:space="preserve">Suppose a sample of </w:t>
+      </w:r>
+      <m:oMath>
+        <m:r>
+          <w:rPr>
+            <w:rFonts w:ascii="Cambria Math" w:eastAsiaTheme="minorEastAsia" w:hAnsi="Cambria Math" w:cs="Times New Roman"/>
+            <w:sz w:val="24"/>
+            <w:szCs w:val="24"/>
+          </w:rPr>
+          <m:t>N</m:t>
+        </m:r>
+      </m:oMath>
+      <w:r>
+        <w:rPr>
+          <w:rFonts w:ascii="Times New Roman" w:eastAsiaTheme="minorEastAsia" w:hAnsi="Times New Roman" w:cs="Times New Roman"/>
+          <w:sz w:val="24"/>
+          <w:szCs w:val="24"/>
+        </w:rPr>
+        <w:t xml:space="preserve"> historical returns daily returns, </w:t>
+      </w:r>
+      <m:oMath>
+        <m:r>
+          <w:rPr>
+            <w:rFonts w:ascii="Cambria Math" w:eastAsiaTheme="minorEastAsia" w:hAnsi="Cambria Math" w:cs="Times New Roman"/>
+            <w:sz w:val="24"/>
+            <w:szCs w:val="24"/>
+          </w:rPr>
+          <m:t>X</m:t>
+        </m:r>
+      </m:oMath>
+      <w:r>
+        <w:rPr>
+          <w:rFonts w:ascii="Times New Roman" w:eastAsiaTheme="minorEastAsia" w:hAnsi="Times New Roman" w:cs="Times New Roman"/>
+          <w:sz w:val="24"/>
+          <w:szCs w:val="24"/>
+        </w:rPr>
+        <w:t xml:space="preserve">, has been recorded for an investment or its proxy (e.g. an index) </w:t>
+      </w:r>
+    </w:p>
+    <w:p>
+      <w:pPr>
+        <w:rPr>
+          <w:rFonts w:ascii="Times New Roman" w:eastAsiaTheme="minorEastAsia" w:hAnsi="Times New Roman" w:cs="Times New Roman"/>
+          <w:sz w:val="24"/>
+          <w:szCs w:val="24"/>
+        </w:rPr>
+      </w:pPr>
+      <m:oMathPara>
+        <m:oMath>
+          <m:r>
+            <w:rPr>
+              <w:rFonts w:ascii="Cambria Math" w:eastAsiaTheme="minorEastAsia" w:hAnsi="Cambria Math" w:cs="Times New Roman"/>
+              <w:sz w:val="24"/>
+              <w:szCs w:val="24"/>
+            </w:rPr>
+            <m:t>X=</m:t>
+          </m:r>
+          <m:sSub>
+            <m:sSubPr>
+              <m:ctrlPr>
+                <w:rPr>
+                  <w:rFonts w:ascii="Cambria Math" w:eastAsiaTheme="minorEastAsia" w:hAnsi="Cambria Math" w:cs="Times New Roman"/>
+                  <w:i/>
+                  <w:sz w:val="24"/>
+                  <w:szCs w:val="24"/>
+                </w:rPr>
+              </m:ctrlPr>
+            </m:sSubPr>
+            <m:e>
+              <m:r>
+                <w:rPr>
+                  <w:rFonts w:ascii="Cambria Math" w:eastAsiaTheme="minorEastAsia" w:hAnsi="Cambria Math" w:cs="Times New Roman"/>
+                  <w:sz w:val="24"/>
+                  <w:szCs w:val="24"/>
+                </w:rPr>
+                <m:t>x</m:t>
+              </m:r>
+            </m:e>
+            <m:sub>
+              <m:r>
+                <w:rPr>
+                  <w:rFonts w:ascii="Cambria Math" w:eastAsiaTheme="minorEastAsia" w:hAnsi="Cambria Math" w:cs="Times New Roman"/>
+                  <w:sz w:val="24"/>
+                  <w:szCs w:val="24"/>
+                </w:rPr>
+                <m:t>1</m:t>
+              </m:r>
+            </m:sub>
+          </m:sSub>
+          <m:r>
+            <w:rPr>
+              <w:rFonts w:ascii="Cambria Math" w:eastAsiaTheme="minorEastAsia" w:hAnsi="Cambria Math" w:cs="Times New Roman"/>
+              <w:sz w:val="24"/>
+              <w:szCs w:val="24"/>
+            </w:rPr>
+            <m:t xml:space="preserve">, </m:t>
+          </m:r>
+          <m:sSub>
+            <m:sSubPr>
+              <m:ctrlPr>
+                <w:rPr>
+                  <w:rFonts w:ascii="Cambria Math" w:eastAsiaTheme="minorEastAsia" w:hAnsi="Cambria Math" w:cs="Times New Roman"/>
+                  <w:i/>
+                  <w:sz w:val="24"/>
+                  <w:szCs w:val="24"/>
+                </w:rPr>
+              </m:ctrlPr>
+            </m:sSubPr>
+            <m:e>
+              <m:r>
+                <w:rPr>
+                  <w:rFonts w:ascii="Cambria Math" w:eastAsiaTheme="minorEastAsia" w:hAnsi="Cambria Math" w:cs="Times New Roman"/>
+                  <w:sz w:val="24"/>
+                  <w:szCs w:val="24"/>
+                </w:rPr>
+                <m:t>x</m:t>
+              </m:r>
+            </m:e>
+            <m:sub>
+              <m:r>
+                <w:rPr>
+                  <w:rFonts w:ascii="Cambria Math" w:eastAsiaTheme="minorEastAsia" w:hAnsi="Cambria Math" w:cs="Times New Roman"/>
+                  <w:sz w:val="24"/>
+                  <w:szCs w:val="24"/>
+                </w:rPr>
+                <m:t>2</m:t>
+              </m:r>
+            </m:sub>
+          </m:sSub>
+          <m:r>
+            <w:rPr>
+              <w:rFonts w:ascii="Cambria Math" w:eastAsiaTheme="minorEastAsia" w:hAnsi="Cambria Math" w:cs="Times New Roman"/>
+              <w:sz w:val="24"/>
+              <w:szCs w:val="24"/>
+            </w:rPr>
+            <m:t>, …</m:t>
+          </m:r>
+          <m:sSub>
+            <m:sSubPr>
+              <m:ctrlPr>
+                <w:rPr>
+                  <w:rFonts w:ascii="Cambria Math" w:eastAsiaTheme="minorEastAsia" w:hAnsi="Cambria Math" w:cs="Times New Roman"/>
+                  <w:i/>
+                  <w:sz w:val="24"/>
+                  <w:szCs w:val="24"/>
+                </w:rPr>
+              </m:ctrlPr>
+            </m:sSubPr>
+            <m:e>
+              <m:r>
+                <w:rPr>
+                  <w:rFonts w:ascii="Cambria Math" w:eastAsiaTheme="minorEastAsia" w:hAnsi="Cambria Math" w:cs="Times New Roman"/>
+                  <w:sz w:val="24"/>
+                  <w:szCs w:val="24"/>
+                </w:rPr>
+                <m:t>x</m:t>
+              </m:r>
+            </m:e>
+            <m:sub>
+              <m:r>
+                <w:rPr>
+                  <w:rFonts w:ascii="Cambria Math" w:eastAsiaTheme="minorEastAsia" w:hAnsi="Cambria Math" w:cs="Times New Roman"/>
+                  <w:sz w:val="24"/>
+                  <w:szCs w:val="24"/>
+                </w:rPr>
+                <m:t>T</m:t>
+              </m:r>
+            </m:sub>
+          </m:sSub>
+        </m:oMath>
+      </m:oMathPara>
+    </w:p>
+    <w:p>
+      <w:pPr>
+        <w:rPr>
+          <w:rFonts w:ascii="Times New Roman" w:eastAsiaTheme="minorEastAsia" w:hAnsi="Times New Roman" w:cs="Times New Roman"/>
+          <w:sz w:val="24"/>
+          <w:szCs w:val="24"/>
+        </w:rPr>
+      </w:pPr>
+      <w:r>
+        <w:rPr>
+          <w:rFonts w:ascii="Times New Roman" w:eastAsiaTheme="minorEastAsia" w:hAnsi="Times New Roman" w:cs="Times New Roman"/>
+          <w:sz w:val="24"/>
+          <w:szCs w:val="24"/>
+        </w:rPr>
+        <w:t>The distribution of historical returns of a longer time period, such as a year, can be approximated through statistical bootstrapping of the daily returns. In other words, a subsample of the daily historical returns can be chosen with replacement and then compounded to mimic annual returns.</w:t>
+      </w:r>
+    </w:p>
+    <w:p>
+      <w:pPr>
+        <w:rPr>
+          <w:rFonts w:ascii="Times New Roman" w:eastAsiaTheme="minorEastAsia" w:hAnsi="Times New Roman" w:cs="Times New Roman"/>
+          <w:sz w:val="24"/>
+          <w:szCs w:val="24"/>
+        </w:rPr>
+      </w:pPr>
+      <m:oMathPara>
+        <m:oMath>
+          <m:acc>
+            <m:accPr>
+              <m:ctrlPr>
+                <w:rPr>
+                  <w:rFonts w:ascii="Cambria Math" w:eastAsiaTheme="minorEastAsia" w:hAnsi="Cambria Math" w:cs="Times New Roman"/>
+                  <w:i/>
+                  <w:sz w:val="24"/>
+                  <w:szCs w:val="24"/>
+                </w:rPr>
+              </m:ctrlPr>
+            </m:accPr>
+            <m:e>
+              <m:r>
+                <w:rPr>
+                  <w:rFonts w:ascii="Cambria Math" w:eastAsiaTheme="minorEastAsia" w:hAnsi="Cambria Math" w:cs="Times New Roman"/>
+                  <w:sz w:val="24"/>
+                  <w:szCs w:val="24"/>
+                </w:rPr>
+                <m:t>y</m:t>
+              </m:r>
+            </m:e>
+          </m:acc>
+          <m:r>
+            <w:rPr>
+              <w:rFonts w:ascii="Cambria Math" w:eastAsiaTheme="minorEastAsia" w:hAnsi="Cambria Math" w:cs="Times New Roman"/>
+              <w:sz w:val="24"/>
+              <w:szCs w:val="24"/>
+            </w:rPr>
+            <m:t>=(1+</m:t>
+          </m:r>
+          <m:sSub>
+            <m:sSubPr>
+              <m:ctrlPr>
+                <w:rPr>
+                  <w:rFonts w:ascii="Cambria Math" w:eastAsiaTheme="minorEastAsia" w:hAnsi="Cambria Math" w:cs="Times New Roman"/>
+                  <w:i/>
+                  <w:sz w:val="24"/>
+                  <w:szCs w:val="24"/>
+                </w:rPr>
+              </m:ctrlPr>
+            </m:sSubPr>
+            <m:e>
+              <m:r>
+                <w:rPr>
+                  <w:rFonts w:ascii="Cambria Math" w:eastAsiaTheme="minorEastAsia" w:hAnsi="Cambria Math" w:cs="Times New Roman"/>
+                  <w:sz w:val="24"/>
+                  <w:szCs w:val="24"/>
+                </w:rPr>
+                <m:t>x</m:t>
+              </m:r>
+            </m:e>
+            <m:sub>
+              <m:r>
+                <w:rPr>
+                  <w:rFonts w:ascii="Cambria Math" w:eastAsiaTheme="minorEastAsia" w:hAnsi="Cambria Math" w:cs="Times New Roman"/>
+                  <w:sz w:val="24"/>
+                  <w:szCs w:val="24"/>
+                </w:rPr>
+                <m:t>i</m:t>
+              </m:r>
+            </m:sub>
+          </m:sSub>
+          <m:r>
+            <w:rPr>
+              <w:rFonts w:ascii="Cambria Math" w:eastAsiaTheme="minorEastAsia" w:hAnsi="Cambria Math" w:cs="Times New Roman"/>
+              <w:sz w:val="24"/>
+              <w:szCs w:val="24"/>
+            </w:rPr>
+            <m:t xml:space="preserve">)(1+ </m:t>
+          </m:r>
+          <m:sSub>
+            <m:sSubPr>
+              <m:ctrlPr>
+                <w:rPr>
+                  <w:rFonts w:ascii="Cambria Math" w:eastAsiaTheme="minorEastAsia" w:hAnsi="Cambria Math" w:cs="Times New Roman"/>
+                  <w:i/>
+                  <w:sz w:val="24"/>
+                  <w:szCs w:val="24"/>
+                </w:rPr>
+              </m:ctrlPr>
+            </m:sSubPr>
+            <m:e>
+              <m:r>
+                <w:rPr>
+                  <w:rFonts w:ascii="Cambria Math" w:eastAsiaTheme="minorEastAsia" w:hAnsi="Cambria Math" w:cs="Times New Roman"/>
+                  <w:sz w:val="24"/>
+                  <w:szCs w:val="24"/>
+                </w:rPr>
+                <m:t>x</m:t>
+              </m:r>
+            </m:e>
+            <m:sub>
+              <m:r>
+                <w:rPr>
+                  <w:rFonts w:ascii="Cambria Math" w:eastAsiaTheme="minorEastAsia" w:hAnsi="Cambria Math" w:cs="Times New Roman"/>
+                  <w:sz w:val="24"/>
+                  <w:szCs w:val="24"/>
+                </w:rPr>
+                <m:t>i+1</m:t>
+              </m:r>
+            </m:sub>
+          </m:sSub>
+          <m:r>
+            <w:rPr>
+              <w:rFonts w:ascii="Cambria Math" w:eastAsiaTheme="minorEastAsia" w:hAnsi="Cambria Math" w:cs="Times New Roman"/>
+              <w:sz w:val="24"/>
+              <w:szCs w:val="24"/>
+            </w:rPr>
+            <m:t>), …</m:t>
+          </m:r>
+          <m:sSub>
+            <m:sSubPr>
+              <m:ctrlPr>
+                <w:rPr>
+                  <w:rFonts w:ascii="Cambria Math" w:eastAsiaTheme="minorEastAsia" w:hAnsi="Cambria Math" w:cs="Times New Roman"/>
+                  <w:i/>
+                  <w:sz w:val="24"/>
+                  <w:szCs w:val="24"/>
+                </w:rPr>
+              </m:ctrlPr>
+            </m:sSubPr>
+            <m:e>
+              <m:r>
+                <w:rPr>
+                  <w:rFonts w:ascii="Cambria Math" w:eastAsiaTheme="minorEastAsia" w:hAnsi="Cambria Math" w:cs="Times New Roman"/>
+                  <w:sz w:val="24"/>
+                  <w:szCs w:val="24"/>
+                </w:rPr>
+                <m:t>x</m:t>
+              </m:r>
+            </m:e>
+            <m:sub>
+              <m:r>
+                <w:rPr>
+                  <w:rFonts w:ascii="Cambria Math" w:eastAsiaTheme="minorEastAsia" w:hAnsi="Cambria Math" w:cs="Times New Roman"/>
+                  <w:sz w:val="24"/>
+                  <w:szCs w:val="24"/>
+                </w:rPr>
+                <m:t>t</m:t>
+              </m:r>
+            </m:sub>
+          </m:sSub>
+        </m:oMath>
+      </m:oMathPara>
+    </w:p>
+    <w:p>
+      <w:pPr>
+        <w:rPr>
+          <w:rFonts w:ascii="Times New Roman" w:eastAsiaTheme="minorEastAsia" w:hAnsi="Times New Roman" w:cs="Times New Roman"/>
+          <w:sz w:val="24"/>
+          <w:szCs w:val="24"/>
+        </w:rPr>
+      </w:pPr>
+      <m:oMath>
+        <m:acc>
+          <m:accPr>
+            <m:ctrlPr>
+              <w:rPr>
+                <w:rFonts w:ascii="Cambria Math" w:eastAsiaTheme="minorEastAsia" w:hAnsi="Cambria Math" w:cs="Times New Roman"/>
+                <w:i/>
+                <w:sz w:val="24"/>
+                <w:szCs w:val="24"/>
+              </w:rPr>
+            </m:ctrlPr>
+          </m:accPr>
+          <m:e>
+            <m:r>
+              <w:rPr>
+                <w:rFonts w:ascii="Cambria Math" w:eastAsiaTheme="minorEastAsia" w:hAnsi="Cambria Math" w:cs="Times New Roman"/>
+                <w:sz w:val="24"/>
+                <w:szCs w:val="24"/>
+              </w:rPr>
+              <m:t>y</m:t>
+            </m:r>
+          </m:e>
+        </m:acc>
+      </m:oMath>
+      <w:r>
+        <w:rPr>
+          <w:rFonts w:ascii="Times New Roman" w:eastAsiaTheme="minorEastAsia" w:hAnsi="Times New Roman" w:cs="Times New Roman"/>
+          <w:sz w:val="24"/>
+          <w:szCs w:val="24"/>
+        </w:rPr>
+        <w:t xml:space="preserve"> is the estimated annual return based on bootstrapping, </w:t>
+      </w:r>
+      <m:oMath>
+        <m:r>
+          <w:rPr>
+            <w:rFonts w:ascii="Cambria Math" w:eastAsiaTheme="minorEastAsia" w:hAnsi="Cambria Math" w:cs="Times New Roman"/>
+            <w:sz w:val="24"/>
+            <w:szCs w:val="24"/>
+          </w:rPr>
+          <m:t>i</m:t>
+        </m:r>
+      </m:oMath>
+      <w:r>
+        <w:rPr>
+          <w:rFonts w:ascii="Times New Roman" w:eastAsiaTheme="minorEastAsia" w:hAnsi="Times New Roman" w:cs="Times New Roman"/>
+          <w:sz w:val="24"/>
+          <w:szCs w:val="24"/>
+        </w:rPr>
+        <w:t xml:space="preserve"> is the index of the randomly sampled first daily return, </w:t>
+      </w:r>
+      <m:oMath>
+        <m:r>
+          <w:rPr>
+            <w:rFonts w:ascii="Cambria Math" w:eastAsiaTheme="minorEastAsia" w:hAnsi="Cambria Math" w:cs="Times New Roman"/>
+            <w:sz w:val="24"/>
+            <w:szCs w:val="24"/>
+          </w:rPr>
+          <m:t>i+1</m:t>
+        </m:r>
+      </m:oMath>
+      <w:r>
+        <w:rPr>
+          <w:rFonts w:ascii="Times New Roman" w:eastAsiaTheme="minorEastAsia" w:hAnsi="Times New Roman" w:cs="Times New Roman"/>
+          <w:sz w:val="24"/>
+          <w:szCs w:val="24"/>
+        </w:rPr>
+        <w:t xml:space="preserve"> is the index of the randomly sampled second daily return, and </w:t>
+      </w:r>
+      <m:oMath>
+        <m:r>
+          <w:rPr>
+            <w:rFonts w:ascii="Cambria Math" w:eastAsiaTheme="minorEastAsia" w:hAnsi="Cambria Math" w:cs="Times New Roman"/>
+            <w:sz w:val="24"/>
+            <w:szCs w:val="24"/>
+          </w:rPr>
+          <m:t>t</m:t>
+        </m:r>
+      </m:oMath>
+      <w:r>
+        <w:rPr>
+          <w:rFonts w:ascii="Times New Roman" w:eastAsiaTheme="minorEastAsia" w:hAnsi="Times New Roman" w:cs="Times New Roman"/>
+          <w:sz w:val="24"/>
+          <w:szCs w:val="24"/>
+        </w:rPr>
+        <w:t xml:space="preserve"> represents the total number of samples chosen. If there are approximately 252 trading days in a year, then </w:t>
+      </w:r>
+      <m:oMath>
+        <m:r>
+          <w:rPr>
+            <w:rFonts w:ascii="Cambria Math" w:eastAsiaTheme="minorEastAsia" w:hAnsi="Cambria Math" w:cs="Times New Roman"/>
+            <w:sz w:val="24"/>
+            <w:szCs w:val="24"/>
+          </w:rPr>
+          <m:t>t</m:t>
+        </m:r>
+      </m:oMath>
+      <w:r>
+        <w:rPr>
+          <w:rFonts w:ascii="Times New Roman" w:eastAsiaTheme="minorEastAsia" w:hAnsi="Times New Roman" w:cs="Times New Roman"/>
+          <w:sz w:val="24"/>
+          <w:szCs w:val="24"/>
+        </w:rPr>
+        <w:t xml:space="preserve"> would equal 252.</w:t>
+      </w:r>
+    </w:p>
+    <w:p>
+      <w:pPr>
+        <w:rPr>
+          <w:rFonts w:ascii="Times New Roman" w:eastAsiaTheme="minorEastAsia" w:hAnsi="Times New Roman" w:cs="Times New Roman"/>
+          <w:sz w:val="24"/>
+          <w:szCs w:val="24"/>
+        </w:rPr>
+      </w:pPr>
+      <w:r>
+        <w:rPr>
+          <w:rFonts w:ascii="Times New Roman" w:eastAsiaTheme="minorEastAsia" w:hAnsi="Times New Roman" w:cs="Times New Roman"/>
+          <w:sz w:val="24"/>
+          <w:szCs w:val="24"/>
+        </w:rPr>
+        <w:t xml:space="preserve">If the above bootstrapping is repeated, then the result is a sequence of estimated annual returns </w:t>
+      </w:r>
+      <m:oMath>
+        <m:acc>
+          <m:accPr>
+            <m:ctrlPr>
+              <w:rPr>
+                <w:rFonts w:ascii="Cambria Math" w:eastAsiaTheme="minorEastAsia" w:hAnsi="Cambria Math" w:cs="Times New Roman"/>
+                <w:i/>
+                <w:sz w:val="24"/>
+                <w:szCs w:val="24"/>
+              </w:rPr>
+            </m:ctrlPr>
+          </m:accPr>
+          <m:e>
+            <m:r>
+              <w:rPr>
+                <w:rFonts w:ascii="Cambria Math" w:eastAsiaTheme="minorEastAsia" w:hAnsi="Cambria Math" w:cs="Times New Roman"/>
+                <w:sz w:val="24"/>
+                <w:szCs w:val="24"/>
+              </w:rPr>
+              <m:t>Y</m:t>
+            </m:r>
+          </m:e>
+        </m:acc>
+      </m:oMath>
+      <w:r>
+        <w:rPr>
+          <w:rFonts w:ascii="Times New Roman" w:eastAsiaTheme="minorEastAsia" w:hAnsi="Times New Roman" w:cs="Times New Roman"/>
+          <w:sz w:val="24"/>
+          <w:szCs w:val="24"/>
+        </w:rPr>
+        <w:t>.</w:t>
+      </w:r>
+    </w:p>
+    <w:p>
+      <w:pPr>
+        <w:rPr>
+          <w:rFonts w:ascii="Times New Roman" w:eastAsiaTheme="minorEastAsia" w:hAnsi="Times New Roman" w:cs="Times New Roman"/>
+          <w:sz w:val="24"/>
+          <w:szCs w:val="24"/>
+        </w:rPr>
+      </w:pPr>
+      <m:oMathPara>
+        <m:oMath>
+          <m:acc>
+            <m:accPr>
+              <m:ctrlPr>
+                <w:rPr>
+                  <w:rFonts w:ascii="Cambria Math" w:eastAsiaTheme="minorEastAsia" w:hAnsi="Cambria Math" w:cs="Times New Roman"/>
+                  <w:i/>
+                  <w:sz w:val="24"/>
+                  <w:szCs w:val="24"/>
+                </w:rPr>
+              </m:ctrlPr>
+            </m:accPr>
+            <m:e>
+              <m:r>
+                <w:rPr>
+                  <w:rFonts w:ascii="Cambria Math" w:eastAsiaTheme="minorEastAsia" w:hAnsi="Cambria Math" w:cs="Times New Roman"/>
+                  <w:sz w:val="24"/>
+                  <w:szCs w:val="24"/>
+                </w:rPr>
+                <m:t>Y</m:t>
+              </m:r>
+            </m:e>
+          </m:acc>
+          <m:r>
+            <w:rPr>
+              <w:rFonts w:ascii="Cambria Math" w:eastAsiaTheme="minorEastAsia" w:hAnsi="Cambria Math" w:cs="Times New Roman"/>
+              <w:sz w:val="24"/>
+              <w:szCs w:val="24"/>
+            </w:rPr>
+            <m:t xml:space="preserve">= </m:t>
+          </m:r>
+          <m:sSub>
+            <m:sSubPr>
+              <m:ctrlPr>
+                <w:rPr>
+                  <w:rFonts w:ascii="Cambria Math" w:eastAsiaTheme="minorEastAsia" w:hAnsi="Cambria Math" w:cs="Times New Roman"/>
+                  <w:i/>
+                  <w:sz w:val="24"/>
+                  <w:szCs w:val="24"/>
+                </w:rPr>
+              </m:ctrlPr>
+            </m:sSubPr>
+            <m:e>
+              <m:acc>
+                <m:accPr>
+                  <m:ctrlPr>
+                    <w:rPr>
+                      <w:rFonts w:ascii="Cambria Math" w:eastAsiaTheme="minorEastAsia" w:hAnsi="Cambria Math" w:cs="Times New Roman"/>
+                      <w:i/>
+                      <w:sz w:val="24"/>
+                      <w:szCs w:val="24"/>
+                    </w:rPr>
+                  </m:ctrlPr>
+                </m:accPr>
+                <m:e>
+                  <m:r>
+                    <w:rPr>
+                      <w:rFonts w:ascii="Cambria Math" w:eastAsiaTheme="minorEastAsia" w:hAnsi="Cambria Math" w:cs="Times New Roman"/>
+                      <w:sz w:val="24"/>
+                      <w:szCs w:val="24"/>
+                    </w:rPr>
+                    <m:t>y</m:t>
+                  </m:r>
+                </m:e>
+              </m:acc>
+            </m:e>
+            <m:sub>
+              <m:r>
+                <w:rPr>
+                  <w:rFonts w:ascii="Cambria Math" w:eastAsiaTheme="minorEastAsia" w:hAnsi="Cambria Math" w:cs="Times New Roman"/>
+                  <w:sz w:val="24"/>
+                  <w:szCs w:val="24"/>
+                </w:rPr>
+                <m:t>1</m:t>
+              </m:r>
+            </m:sub>
+          </m:sSub>
+          <m:r>
+            <w:rPr>
+              <w:rFonts w:ascii="Cambria Math" w:eastAsiaTheme="minorEastAsia" w:hAnsi="Cambria Math" w:cs="Times New Roman"/>
+              <w:sz w:val="24"/>
+              <w:szCs w:val="24"/>
+            </w:rPr>
+            <m:t xml:space="preserve">, </m:t>
+          </m:r>
+          <m:sSub>
+            <m:sSubPr>
+              <m:ctrlPr>
+                <w:rPr>
+                  <w:rFonts w:ascii="Cambria Math" w:eastAsiaTheme="minorEastAsia" w:hAnsi="Cambria Math" w:cs="Times New Roman"/>
+                  <w:i/>
+                  <w:sz w:val="24"/>
+                  <w:szCs w:val="24"/>
+                </w:rPr>
+              </m:ctrlPr>
+            </m:sSubPr>
+            <m:e>
+              <m:acc>
+                <m:accPr>
+                  <m:ctrlPr>
+                    <w:rPr>
+                      <w:rFonts w:ascii="Cambria Math" w:eastAsiaTheme="minorEastAsia" w:hAnsi="Cambria Math" w:cs="Times New Roman"/>
+                      <w:i/>
+                      <w:sz w:val="24"/>
+                      <w:szCs w:val="24"/>
+                    </w:rPr>
+                  </m:ctrlPr>
+                </m:accPr>
+                <m:e>
+                  <m:r>
+                    <w:rPr>
+                      <w:rFonts w:ascii="Cambria Math" w:eastAsiaTheme="minorEastAsia" w:hAnsi="Cambria Math" w:cs="Times New Roman"/>
+                      <w:sz w:val="24"/>
+                      <w:szCs w:val="24"/>
+                    </w:rPr>
+                    <m:t>y</m:t>
+                  </m:r>
+                </m:e>
+              </m:acc>
+            </m:e>
+            <m:sub>
+              <m:r>
+                <w:rPr>
+                  <w:rFonts w:ascii="Cambria Math" w:eastAsiaTheme="minorEastAsia" w:hAnsi="Cambria Math" w:cs="Times New Roman"/>
+                  <w:sz w:val="24"/>
+                  <w:szCs w:val="24"/>
+                </w:rPr>
+                <m:t>2</m:t>
+              </m:r>
+            </m:sub>
+          </m:sSub>
+          <m:r>
+            <w:rPr>
+              <w:rFonts w:ascii="Cambria Math" w:eastAsiaTheme="minorEastAsia" w:hAnsi="Cambria Math" w:cs="Times New Roman"/>
+              <w:sz w:val="24"/>
+              <w:szCs w:val="24"/>
+            </w:rPr>
+            <m:t>, …</m:t>
+          </m:r>
+          <m:sSub>
+            <m:sSubPr>
+              <m:ctrlPr>
+                <w:rPr>
+                  <w:rFonts w:ascii="Cambria Math" w:eastAsiaTheme="minorEastAsia" w:hAnsi="Cambria Math" w:cs="Times New Roman"/>
+                  <w:i/>
+                  <w:sz w:val="24"/>
+                  <w:szCs w:val="24"/>
+                </w:rPr>
+              </m:ctrlPr>
+            </m:sSubPr>
+            <m:e>
+              <m:acc>
+                <m:accPr>
+                  <m:ctrlPr>
+                    <w:rPr>
+                      <w:rFonts w:ascii="Cambria Math" w:eastAsiaTheme="minorEastAsia" w:hAnsi="Cambria Math" w:cs="Times New Roman"/>
+                      <w:i/>
+                      <w:sz w:val="24"/>
+                      <w:szCs w:val="24"/>
+                    </w:rPr>
+                  </m:ctrlPr>
+                </m:accPr>
+                <m:e>
+                  <m:r>
+                    <w:rPr>
+                      <w:rFonts w:ascii="Cambria Math" w:eastAsiaTheme="minorEastAsia" w:hAnsi="Cambria Math" w:cs="Times New Roman"/>
+                      <w:sz w:val="24"/>
+                      <w:szCs w:val="24"/>
+                    </w:rPr>
+                    <m:t>y</m:t>
+                  </m:r>
+                </m:e>
+              </m:acc>
+            </m:e>
+            <m:sub>
+              <m:r>
+                <w:rPr>
+                  <w:rFonts w:ascii="Cambria Math" w:eastAsiaTheme="minorEastAsia" w:hAnsi="Cambria Math" w:cs="Times New Roman"/>
+                  <w:sz w:val="24"/>
+                  <w:szCs w:val="24"/>
+                </w:rPr>
+                <m:t>N</m:t>
+              </m:r>
+            </m:sub>
+          </m:sSub>
+        </m:oMath>
+      </m:oMathPara>
+    </w:p>
+    <w:p>
+      <w:pPr>
+        <w:rPr>
+          <w:rFonts w:ascii="Times New Roman" w:eastAsiaTheme="minorEastAsia" w:hAnsi="Times New Roman" w:cs="Times New Roman"/>
+          <w:sz w:val="24"/>
+          <w:szCs w:val="24"/>
+        </w:rPr>
+      </w:pPr>
+      <w:r>
+        <w:rPr>
+          <w:rFonts w:ascii="Times New Roman" w:eastAsiaTheme="minorEastAsia" w:hAnsi="Times New Roman" w:cs="Times New Roman"/>
+          <w:sz w:val="24"/>
+          <w:szCs w:val="24"/>
+        </w:rPr>
+        <w:t xml:space="preserve">Descriptive statistics such as the central moments and percentiles can be obtained using standard estimators and formulas. For example, the Minimum annual return for the base forecast is simply the minimum observed value of </w:t>
+      </w:r>
+      <m:oMath>
+        <m:acc>
+          <m:accPr>
+            <m:ctrlPr>
+              <w:rPr>
+                <w:rFonts w:ascii="Cambria Math" w:eastAsiaTheme="minorEastAsia" w:hAnsi="Cambria Math" w:cs="Times New Roman"/>
+                <w:i/>
+                <w:sz w:val="24"/>
+                <w:szCs w:val="24"/>
+              </w:rPr>
+            </m:ctrlPr>
+          </m:accPr>
+          <m:e>
+            <m:r>
+              <w:rPr>
+                <w:rFonts w:ascii="Cambria Math" w:eastAsiaTheme="minorEastAsia" w:hAnsi="Cambria Math" w:cs="Times New Roman"/>
+                <w:sz w:val="24"/>
+                <w:szCs w:val="24"/>
+              </w:rPr>
+              <m:t>Y</m:t>
+            </m:r>
+          </m:e>
+        </m:acc>
+      </m:oMath>
+      <w:r>
+        <w:rPr>
+          <w:rFonts w:ascii="Times New Roman" w:eastAsiaTheme="minorEastAsia" w:hAnsi="Times New Roman" w:cs="Times New Roman"/>
+          <w:sz w:val="24"/>
+          <w:szCs w:val="24"/>
+        </w:rPr>
+        <w:t>.</w:t>
+      </w:r>
+    </w:p>
+    <w:p>
+      <w:pPr>
+        <w:rPr>
+          <w:rFonts w:ascii="Times New Roman" w:eastAsiaTheme="minorEastAsia" w:hAnsi="Times New Roman" w:cs="Times New Roman"/>
+          <w:b/>
+          <w:sz w:val="24"/>
+          <w:szCs w:val="24"/>
+        </w:rPr>
+      </w:pPr>
+      <w:r>
+        <w:rPr>
+          <w:rFonts w:ascii="Times New Roman" w:eastAsiaTheme="minorEastAsia" w:hAnsi="Times New Roman" w:cs="Times New Roman"/>
+          <w:b/>
+          <w:sz w:val="24"/>
+          <w:szCs w:val="24"/>
+        </w:rPr>
+        <w:br w:type="page"/>
+      </w:r>
+    </w:p>
+    <w:p>
+      <w:pPr>
+        <w:rPr>
+          <w:rFonts w:ascii="Times New Roman" w:eastAsiaTheme="minorEastAsia" w:hAnsi="Times New Roman" w:cs="Times New Roman"/>
+          <w:b/>
+          <w:sz w:val="24"/>
+          <w:szCs w:val="24"/>
+        </w:rPr>
+      </w:pPr>
+      <w:r>
+        <w:rPr>
+          <w:rFonts w:ascii="Times New Roman" w:eastAsiaTheme="minorEastAsia" w:hAnsi="Times New Roman" w:cs="Times New Roman"/>
+          <w:b/>
+          <w:sz w:val="24"/>
+          <w:szCs w:val="24"/>
+        </w:rPr>
+        <w:lastRenderedPageBreak/>
+        <w:t>Appendix E</w:t>
+      </w:r>
+      <w:r>
+        <w:rPr>
+          <w:rFonts w:ascii="Times New Roman" w:eastAsiaTheme="minorEastAsia" w:hAnsi="Times New Roman" w:cs="Times New Roman"/>
+          <w:b/>
+          <w:sz w:val="24"/>
+          <w:szCs w:val="24"/>
+        </w:rPr>
+        <w:t xml:space="preserve">: </w:t>
       </w:r>
       <w:r>
         <w:rPr>
@@ -19826,7 +20854,15 @@
                               <w:sz w:val="24"/>
                               <w:szCs w:val="24"/>
                             </w:rPr>
-                            <m:t>left_tail</m:t>
+                            <m:t>lef</m:t>
+                          </m:r>
+                          <m:r>
+                            <w:rPr>
+                              <w:rFonts w:ascii="Cambria Math" w:hAnsi="Cambria Math" w:cs="Times New Roman"/>
+                              <w:sz w:val="24"/>
+                              <w:szCs w:val="24"/>
+                            </w:rPr>
+                            <m:t>t_tail</m:t>
                           </m:r>
                         </m:sub>
                       </m:sSub>
@@ -21350,929 +22386,6 @@
         <w:br w:type="page"/>
       </w:r>
     </w:p>
-    <w:p>
-      <w:pPr>
-        <w:rPr>
-          <w:rFonts w:ascii="Times New Roman" w:eastAsiaTheme="minorEastAsia" w:hAnsi="Times New Roman" w:cs="Times New Roman"/>
-          <w:b/>
-          <w:sz w:val="24"/>
-          <w:szCs w:val="24"/>
-        </w:rPr>
-      </w:pPr>
-      <w:r>
-        <w:rPr>
-          <w:rFonts w:ascii="Times New Roman" w:eastAsiaTheme="minorEastAsia" w:hAnsi="Times New Roman" w:cs="Times New Roman"/>
-          <w:b/>
-          <w:sz w:val="24"/>
-          <w:szCs w:val="24"/>
-        </w:rPr>
-        <w:lastRenderedPageBreak/>
-        <w:t xml:space="preserve">Appendix E: </w:t>
-      </w:r>
-      <w:r>
-        <w:rPr>
-          <w:rFonts w:ascii="Times New Roman" w:eastAsiaTheme="minorEastAsia" w:hAnsi="Times New Roman" w:cs="Times New Roman"/>
-          <w:b/>
-          <w:sz w:val="24"/>
-          <w:szCs w:val="24"/>
-        </w:rPr>
-        <w:t>Bootstrapping the Base Forecast</w:t>
-      </w:r>
-    </w:p>
-    <w:p>
-      <w:pPr>
-        <w:rPr>
-          <w:rFonts w:ascii="Times New Roman" w:eastAsiaTheme="minorEastAsia" w:hAnsi="Times New Roman" w:cs="Times New Roman"/>
-          <w:sz w:val="24"/>
-          <w:szCs w:val="24"/>
-        </w:rPr>
-      </w:pPr>
-      <w:r>
-        <w:rPr>
-          <w:rFonts w:ascii="Times New Roman" w:eastAsiaTheme="minorEastAsia" w:hAnsi="Times New Roman" w:cs="Times New Roman"/>
-          <w:sz w:val="24"/>
-          <w:szCs w:val="24"/>
-        </w:rPr>
-        <w:t>Suppose a sample of</w:t>
-      </w:r>
-      <w:r>
-        <w:rPr>
-          <w:rFonts w:ascii="Times New Roman" w:eastAsiaTheme="minorEastAsia" w:hAnsi="Times New Roman" w:cs="Times New Roman"/>
-          <w:sz w:val="24"/>
-          <w:szCs w:val="24"/>
-        </w:rPr>
-        <w:t xml:space="preserve"> </w:t>
-      </w:r>
-      <m:oMath>
-        <m:r>
-          <w:rPr>
-            <w:rFonts w:ascii="Cambria Math" w:eastAsiaTheme="minorEastAsia" w:hAnsi="Cambria Math" w:cs="Times New Roman"/>
-            <w:sz w:val="24"/>
-            <w:szCs w:val="24"/>
-          </w:rPr>
-          <m:t>N</m:t>
-        </m:r>
-      </m:oMath>
-      <w:r>
-        <w:rPr>
-          <w:rFonts w:ascii="Times New Roman" w:eastAsiaTheme="minorEastAsia" w:hAnsi="Times New Roman" w:cs="Times New Roman"/>
-          <w:sz w:val="24"/>
-          <w:szCs w:val="24"/>
-        </w:rPr>
-        <w:t xml:space="preserve"> historical returns</w:t>
-      </w:r>
-      <w:r>
-        <w:rPr>
-          <w:rFonts w:ascii="Times New Roman" w:eastAsiaTheme="minorEastAsia" w:hAnsi="Times New Roman" w:cs="Times New Roman"/>
-          <w:sz w:val="24"/>
-          <w:szCs w:val="24"/>
-        </w:rPr>
-        <w:t xml:space="preserve"> daily returns</w:t>
-      </w:r>
-      <w:r>
-        <w:rPr>
-          <w:rFonts w:ascii="Times New Roman" w:eastAsiaTheme="minorEastAsia" w:hAnsi="Times New Roman" w:cs="Times New Roman"/>
-          <w:sz w:val="24"/>
-          <w:szCs w:val="24"/>
-        </w:rPr>
-        <w:t xml:space="preserve">, </w:t>
-      </w:r>
-      <m:oMath>
-        <m:r>
-          <w:rPr>
-            <w:rFonts w:ascii="Cambria Math" w:eastAsiaTheme="minorEastAsia" w:hAnsi="Cambria Math" w:cs="Times New Roman"/>
-            <w:sz w:val="24"/>
-            <w:szCs w:val="24"/>
-          </w:rPr>
-          <m:t>X</m:t>
-        </m:r>
-      </m:oMath>
-      <w:r>
-        <w:rPr>
-          <w:rFonts w:ascii="Times New Roman" w:eastAsiaTheme="minorEastAsia" w:hAnsi="Times New Roman" w:cs="Times New Roman"/>
-          <w:sz w:val="24"/>
-          <w:szCs w:val="24"/>
-        </w:rPr>
-        <w:t>, has been</w:t>
-      </w:r>
-      <w:r>
-        <w:rPr>
-          <w:rFonts w:ascii="Times New Roman" w:eastAsiaTheme="minorEastAsia" w:hAnsi="Times New Roman" w:cs="Times New Roman"/>
-          <w:sz w:val="24"/>
-          <w:szCs w:val="24"/>
-        </w:rPr>
-        <w:t xml:space="preserve"> recorded</w:t>
-      </w:r>
-      <w:r>
-        <w:rPr>
-          <w:rFonts w:ascii="Times New Roman" w:eastAsiaTheme="minorEastAsia" w:hAnsi="Times New Roman" w:cs="Times New Roman"/>
-          <w:sz w:val="24"/>
-          <w:szCs w:val="24"/>
-        </w:rPr>
-        <w:t xml:space="preserve"> for an in</w:t>
-      </w:r>
-      <w:r>
-        <w:rPr>
-          <w:rFonts w:ascii="Times New Roman" w:eastAsiaTheme="minorEastAsia" w:hAnsi="Times New Roman" w:cs="Times New Roman"/>
-          <w:sz w:val="24"/>
-          <w:szCs w:val="24"/>
-        </w:rPr>
-        <w:t>vestment or its proxy (e.g. an i</w:t>
-      </w:r>
-      <w:r>
-        <w:rPr>
-          <w:rFonts w:ascii="Times New Roman" w:eastAsiaTheme="minorEastAsia" w:hAnsi="Times New Roman" w:cs="Times New Roman"/>
-          <w:sz w:val="24"/>
-          <w:szCs w:val="24"/>
-        </w:rPr>
-        <w:t xml:space="preserve">ndex) </w:t>
-      </w:r>
-    </w:p>
-    <w:p>
-      <w:pPr>
-        <w:rPr>
-          <w:rFonts w:ascii="Times New Roman" w:eastAsiaTheme="minorEastAsia" w:hAnsi="Times New Roman" w:cs="Times New Roman"/>
-          <w:sz w:val="24"/>
-          <w:szCs w:val="24"/>
-        </w:rPr>
-      </w:pPr>
-      <m:oMathPara>
-        <m:oMath>
-          <m:r>
-            <w:rPr>
-              <w:rFonts w:ascii="Cambria Math" w:eastAsiaTheme="minorEastAsia" w:hAnsi="Cambria Math" w:cs="Times New Roman"/>
-              <w:sz w:val="24"/>
-              <w:szCs w:val="24"/>
-            </w:rPr>
-            <m:t>X=</m:t>
-          </m:r>
-          <m:sSub>
-            <m:sSubPr>
-              <m:ctrlPr>
-                <w:rPr>
-                  <w:rFonts w:ascii="Cambria Math" w:eastAsiaTheme="minorEastAsia" w:hAnsi="Cambria Math" w:cs="Times New Roman"/>
-                  <w:i/>
-                  <w:sz w:val="24"/>
-                  <w:szCs w:val="24"/>
-                </w:rPr>
-              </m:ctrlPr>
-            </m:sSubPr>
-            <m:e>
-              <m:r>
-                <w:rPr>
-                  <w:rFonts w:ascii="Cambria Math" w:eastAsiaTheme="minorEastAsia" w:hAnsi="Cambria Math" w:cs="Times New Roman"/>
-                  <w:sz w:val="24"/>
-                  <w:szCs w:val="24"/>
-                </w:rPr>
-                <m:t>x</m:t>
-              </m:r>
-            </m:e>
-            <m:sub>
-              <m:r>
-                <w:rPr>
-                  <w:rFonts w:ascii="Cambria Math" w:eastAsiaTheme="minorEastAsia" w:hAnsi="Cambria Math" w:cs="Times New Roman"/>
-                  <w:sz w:val="24"/>
-                  <w:szCs w:val="24"/>
-                </w:rPr>
-                <m:t>1</m:t>
-              </m:r>
-            </m:sub>
-          </m:sSub>
-          <m:r>
-            <w:rPr>
-              <w:rFonts w:ascii="Cambria Math" w:eastAsiaTheme="minorEastAsia" w:hAnsi="Cambria Math" w:cs="Times New Roman"/>
-              <w:sz w:val="24"/>
-              <w:szCs w:val="24"/>
-            </w:rPr>
-            <m:t xml:space="preserve">, </m:t>
-          </m:r>
-          <m:sSub>
-            <m:sSubPr>
-              <m:ctrlPr>
-                <w:rPr>
-                  <w:rFonts w:ascii="Cambria Math" w:eastAsiaTheme="minorEastAsia" w:hAnsi="Cambria Math" w:cs="Times New Roman"/>
-                  <w:i/>
-                  <w:sz w:val="24"/>
-                  <w:szCs w:val="24"/>
-                </w:rPr>
-              </m:ctrlPr>
-            </m:sSubPr>
-            <m:e>
-              <m:r>
-                <w:rPr>
-                  <w:rFonts w:ascii="Cambria Math" w:eastAsiaTheme="minorEastAsia" w:hAnsi="Cambria Math" w:cs="Times New Roman"/>
-                  <w:sz w:val="24"/>
-                  <w:szCs w:val="24"/>
-                </w:rPr>
-                <m:t>x</m:t>
-              </m:r>
-            </m:e>
-            <m:sub>
-              <m:r>
-                <w:rPr>
-                  <w:rFonts w:ascii="Cambria Math" w:eastAsiaTheme="minorEastAsia" w:hAnsi="Cambria Math" w:cs="Times New Roman"/>
-                  <w:sz w:val="24"/>
-                  <w:szCs w:val="24"/>
-                </w:rPr>
-                <m:t>2</m:t>
-              </m:r>
-            </m:sub>
-          </m:sSub>
-          <m:r>
-            <w:rPr>
-              <w:rFonts w:ascii="Cambria Math" w:eastAsiaTheme="minorEastAsia" w:hAnsi="Cambria Math" w:cs="Times New Roman"/>
-              <w:sz w:val="24"/>
-              <w:szCs w:val="24"/>
-            </w:rPr>
-            <m:t>, …</m:t>
-          </m:r>
-          <m:sSub>
-            <m:sSubPr>
-              <m:ctrlPr>
-                <w:rPr>
-                  <w:rFonts w:ascii="Cambria Math" w:eastAsiaTheme="minorEastAsia" w:hAnsi="Cambria Math" w:cs="Times New Roman"/>
-                  <w:i/>
-                  <w:sz w:val="24"/>
-                  <w:szCs w:val="24"/>
-                </w:rPr>
-              </m:ctrlPr>
-            </m:sSubPr>
-            <m:e>
-              <m:r>
-                <w:rPr>
-                  <w:rFonts w:ascii="Cambria Math" w:eastAsiaTheme="minorEastAsia" w:hAnsi="Cambria Math" w:cs="Times New Roman"/>
-                  <w:sz w:val="24"/>
-                  <w:szCs w:val="24"/>
-                </w:rPr>
-                <m:t>x</m:t>
-              </m:r>
-            </m:e>
-            <m:sub>
-              <m:r>
-                <w:rPr>
-                  <w:rFonts w:ascii="Cambria Math" w:eastAsiaTheme="minorEastAsia" w:hAnsi="Cambria Math" w:cs="Times New Roman"/>
-                  <w:sz w:val="24"/>
-                  <w:szCs w:val="24"/>
-                </w:rPr>
-                <m:t>T</m:t>
-              </m:r>
-            </m:sub>
-          </m:sSub>
-        </m:oMath>
-      </m:oMathPara>
-    </w:p>
-    <w:p>
-      <w:pPr>
-        <w:rPr>
-          <w:rFonts w:ascii="Times New Roman" w:eastAsiaTheme="minorEastAsia" w:hAnsi="Times New Roman" w:cs="Times New Roman"/>
-          <w:sz w:val="24"/>
-          <w:szCs w:val="24"/>
-        </w:rPr>
-      </w:pPr>
-      <w:r>
-        <w:rPr>
-          <w:rFonts w:ascii="Times New Roman" w:eastAsiaTheme="minorEastAsia" w:hAnsi="Times New Roman" w:cs="Times New Roman"/>
-          <w:sz w:val="24"/>
-          <w:szCs w:val="24"/>
-        </w:rPr>
-        <w:t>The distribution of historical returns of a longer time period, such as a year, can be approximated through statistical bootstrapping of the daily returns. In other words, a subsample of the daily historical returns</w:t>
-      </w:r>
-      <w:r>
-        <w:rPr>
-          <w:rFonts w:ascii="Times New Roman" w:eastAsiaTheme="minorEastAsia" w:hAnsi="Times New Roman" w:cs="Times New Roman"/>
-          <w:sz w:val="24"/>
-          <w:szCs w:val="24"/>
-        </w:rPr>
-        <w:t xml:space="preserve"> can be chosen with replacement</w:t>
-      </w:r>
-      <w:r>
-        <w:rPr>
-          <w:rFonts w:ascii="Times New Roman" w:eastAsiaTheme="minorEastAsia" w:hAnsi="Times New Roman" w:cs="Times New Roman"/>
-          <w:sz w:val="24"/>
-          <w:szCs w:val="24"/>
-        </w:rPr>
-        <w:t xml:space="preserve"> and then compounded to mimic</w:t>
-      </w:r>
-      <w:r>
-        <w:rPr>
-          <w:rFonts w:ascii="Times New Roman" w:eastAsiaTheme="minorEastAsia" w:hAnsi="Times New Roman" w:cs="Times New Roman"/>
-          <w:sz w:val="24"/>
-          <w:szCs w:val="24"/>
-        </w:rPr>
-        <w:t xml:space="preserve"> annual returns.</w:t>
-      </w:r>
-    </w:p>
-    <w:p>
-      <w:pPr>
-        <w:rPr>
-          <w:rFonts w:ascii="Times New Roman" w:eastAsiaTheme="minorEastAsia" w:hAnsi="Times New Roman" w:cs="Times New Roman"/>
-          <w:sz w:val="24"/>
-          <w:szCs w:val="24"/>
-        </w:rPr>
-      </w:pPr>
-      <m:oMathPara>
-        <m:oMath>
-          <m:acc>
-            <m:accPr>
-              <m:ctrlPr>
-                <w:rPr>
-                  <w:rFonts w:ascii="Cambria Math" w:eastAsiaTheme="minorEastAsia" w:hAnsi="Cambria Math" w:cs="Times New Roman"/>
-                  <w:i/>
-                  <w:sz w:val="24"/>
-                  <w:szCs w:val="24"/>
-                </w:rPr>
-              </m:ctrlPr>
-            </m:accPr>
-            <m:e>
-              <m:r>
-                <w:rPr>
-                  <w:rFonts w:ascii="Cambria Math" w:eastAsiaTheme="minorEastAsia" w:hAnsi="Cambria Math" w:cs="Times New Roman"/>
-                  <w:sz w:val="24"/>
-                  <w:szCs w:val="24"/>
-                </w:rPr>
-                <m:t>y</m:t>
-              </m:r>
-            </m:e>
-          </m:acc>
-          <m:r>
-            <w:rPr>
-              <w:rFonts w:ascii="Cambria Math" w:eastAsiaTheme="minorEastAsia" w:hAnsi="Cambria Math" w:cs="Times New Roman"/>
-              <w:sz w:val="24"/>
-              <w:szCs w:val="24"/>
-            </w:rPr>
-            <m:t>=</m:t>
-          </m:r>
-          <m:r>
-            <w:rPr>
-              <w:rFonts w:ascii="Cambria Math" w:eastAsiaTheme="minorEastAsia" w:hAnsi="Cambria Math" w:cs="Times New Roman"/>
-              <w:sz w:val="24"/>
-              <w:szCs w:val="24"/>
-            </w:rPr>
-            <m:t>(1+</m:t>
-          </m:r>
-          <m:sSub>
-            <m:sSubPr>
-              <m:ctrlPr>
-                <w:rPr>
-                  <w:rFonts w:ascii="Cambria Math" w:eastAsiaTheme="minorEastAsia" w:hAnsi="Cambria Math" w:cs="Times New Roman"/>
-                  <w:i/>
-                  <w:sz w:val="24"/>
-                  <w:szCs w:val="24"/>
-                </w:rPr>
-              </m:ctrlPr>
-            </m:sSubPr>
-            <m:e>
-              <m:r>
-                <w:rPr>
-                  <w:rFonts w:ascii="Cambria Math" w:eastAsiaTheme="minorEastAsia" w:hAnsi="Cambria Math" w:cs="Times New Roman"/>
-                  <w:sz w:val="24"/>
-                  <w:szCs w:val="24"/>
-                </w:rPr>
-                <m:t>x</m:t>
-              </m:r>
-            </m:e>
-            <m:sub>
-              <m:r>
-                <w:rPr>
-                  <w:rFonts w:ascii="Cambria Math" w:eastAsiaTheme="minorEastAsia" w:hAnsi="Cambria Math" w:cs="Times New Roman"/>
-                  <w:sz w:val="24"/>
-                  <w:szCs w:val="24"/>
-                </w:rPr>
-                <m:t>i</m:t>
-              </m:r>
-            </m:sub>
-          </m:sSub>
-          <m:r>
-            <w:rPr>
-              <w:rFonts w:ascii="Cambria Math" w:eastAsiaTheme="minorEastAsia" w:hAnsi="Cambria Math" w:cs="Times New Roman"/>
-              <w:sz w:val="24"/>
-              <w:szCs w:val="24"/>
-            </w:rPr>
-            <m:t>)(1+</m:t>
-          </m:r>
-          <m:r>
-            <w:rPr>
-              <w:rFonts w:ascii="Cambria Math" w:eastAsiaTheme="minorEastAsia" w:hAnsi="Cambria Math" w:cs="Times New Roman"/>
-              <w:sz w:val="24"/>
-              <w:szCs w:val="24"/>
-            </w:rPr>
-            <m:t xml:space="preserve"> </m:t>
-          </m:r>
-          <m:sSub>
-            <m:sSubPr>
-              <m:ctrlPr>
-                <w:rPr>
-                  <w:rFonts w:ascii="Cambria Math" w:eastAsiaTheme="minorEastAsia" w:hAnsi="Cambria Math" w:cs="Times New Roman"/>
-                  <w:i/>
-                  <w:sz w:val="24"/>
-                  <w:szCs w:val="24"/>
-                </w:rPr>
-              </m:ctrlPr>
-            </m:sSubPr>
-            <m:e>
-              <m:r>
-                <w:rPr>
-                  <w:rFonts w:ascii="Cambria Math" w:eastAsiaTheme="minorEastAsia" w:hAnsi="Cambria Math" w:cs="Times New Roman"/>
-                  <w:sz w:val="24"/>
-                  <w:szCs w:val="24"/>
-                </w:rPr>
-                <m:t>x</m:t>
-              </m:r>
-            </m:e>
-            <m:sub>
-              <m:r>
-                <w:rPr>
-                  <w:rFonts w:ascii="Cambria Math" w:eastAsiaTheme="minorEastAsia" w:hAnsi="Cambria Math" w:cs="Times New Roman"/>
-                  <w:sz w:val="24"/>
-                  <w:szCs w:val="24"/>
-                </w:rPr>
-                <m:t>i+1</m:t>
-              </m:r>
-            </m:sub>
-          </m:sSub>
-          <m:r>
-            <w:rPr>
-              <w:rFonts w:ascii="Cambria Math" w:eastAsiaTheme="minorEastAsia" w:hAnsi="Cambria Math" w:cs="Times New Roman"/>
-              <w:sz w:val="24"/>
-              <w:szCs w:val="24"/>
-            </w:rPr>
-            <m:t>)</m:t>
-          </m:r>
-          <m:r>
-            <w:rPr>
-              <w:rFonts w:ascii="Cambria Math" w:eastAsiaTheme="minorEastAsia" w:hAnsi="Cambria Math" w:cs="Times New Roman"/>
-              <w:sz w:val="24"/>
-              <w:szCs w:val="24"/>
-            </w:rPr>
-            <m:t>, …</m:t>
-          </m:r>
-          <m:sSub>
-            <m:sSubPr>
-              <m:ctrlPr>
-                <w:rPr>
-                  <w:rFonts w:ascii="Cambria Math" w:eastAsiaTheme="minorEastAsia" w:hAnsi="Cambria Math" w:cs="Times New Roman"/>
-                  <w:i/>
-                  <w:sz w:val="24"/>
-                  <w:szCs w:val="24"/>
-                </w:rPr>
-              </m:ctrlPr>
-            </m:sSubPr>
-            <m:e>
-              <m:r>
-                <w:rPr>
-                  <w:rFonts w:ascii="Cambria Math" w:eastAsiaTheme="minorEastAsia" w:hAnsi="Cambria Math" w:cs="Times New Roman"/>
-                  <w:sz w:val="24"/>
-                  <w:szCs w:val="24"/>
-                </w:rPr>
-                <m:t>x</m:t>
-              </m:r>
-            </m:e>
-            <m:sub>
-              <m:r>
-                <w:rPr>
-                  <w:rFonts w:ascii="Cambria Math" w:eastAsiaTheme="minorEastAsia" w:hAnsi="Cambria Math" w:cs="Times New Roman"/>
-                  <w:sz w:val="24"/>
-                  <w:szCs w:val="24"/>
-                </w:rPr>
-                <m:t>t</m:t>
-              </m:r>
-            </m:sub>
-          </m:sSub>
-        </m:oMath>
-      </m:oMathPara>
-    </w:p>
-    <w:p>
-      <w:pPr>
-        <w:rPr>
-          <w:rFonts w:ascii="Times New Roman" w:eastAsiaTheme="minorEastAsia" w:hAnsi="Times New Roman" w:cs="Times New Roman"/>
-          <w:sz w:val="24"/>
-          <w:szCs w:val="24"/>
-        </w:rPr>
-      </w:pPr>
-      <m:oMath>
-        <m:acc>
-          <m:accPr>
-            <m:ctrlPr>
-              <w:rPr>
-                <w:rFonts w:ascii="Cambria Math" w:eastAsiaTheme="minorEastAsia" w:hAnsi="Cambria Math" w:cs="Times New Roman"/>
-                <w:i/>
-                <w:sz w:val="24"/>
-                <w:szCs w:val="24"/>
-              </w:rPr>
-            </m:ctrlPr>
-          </m:accPr>
-          <m:e>
-            <m:r>
-              <w:rPr>
-                <w:rFonts w:ascii="Cambria Math" w:eastAsiaTheme="minorEastAsia" w:hAnsi="Cambria Math" w:cs="Times New Roman"/>
-                <w:sz w:val="24"/>
-                <w:szCs w:val="24"/>
-              </w:rPr>
-              <m:t>y</m:t>
-            </m:r>
-          </m:e>
-        </m:acc>
-      </m:oMath>
-      <w:r>
-        <w:rPr>
-          <w:rFonts w:ascii="Times New Roman" w:eastAsiaTheme="minorEastAsia" w:hAnsi="Times New Roman" w:cs="Times New Roman"/>
-          <w:sz w:val="24"/>
-          <w:szCs w:val="24"/>
-        </w:rPr>
-        <w:t xml:space="preserve"> is the estimated annual return based on bootstrapping, </w:t>
-      </w:r>
-      <m:oMath>
-        <m:r>
-          <w:rPr>
-            <w:rFonts w:ascii="Cambria Math" w:eastAsiaTheme="minorEastAsia" w:hAnsi="Cambria Math" w:cs="Times New Roman"/>
-            <w:sz w:val="24"/>
-            <w:szCs w:val="24"/>
-          </w:rPr>
-          <m:t>i</m:t>
-        </m:r>
-      </m:oMath>
-      <w:r>
-        <w:rPr>
-          <w:rFonts w:ascii="Times New Roman" w:eastAsiaTheme="minorEastAsia" w:hAnsi="Times New Roman" w:cs="Times New Roman"/>
-          <w:sz w:val="24"/>
-          <w:szCs w:val="24"/>
-        </w:rPr>
-        <w:t xml:space="preserve"> is the index of the randomly sampled first daily return, </w:t>
-      </w:r>
-      <m:oMath>
-        <m:r>
-          <w:rPr>
-            <w:rFonts w:ascii="Cambria Math" w:eastAsiaTheme="minorEastAsia" w:hAnsi="Cambria Math" w:cs="Times New Roman"/>
-            <w:sz w:val="24"/>
-            <w:szCs w:val="24"/>
-          </w:rPr>
-          <m:t>i+1</m:t>
-        </m:r>
-      </m:oMath>
-      <w:r>
-        <w:rPr>
-          <w:rFonts w:ascii="Times New Roman" w:eastAsiaTheme="minorEastAsia" w:hAnsi="Times New Roman" w:cs="Times New Roman"/>
-          <w:sz w:val="24"/>
-          <w:szCs w:val="24"/>
-        </w:rPr>
-        <w:t xml:space="preserve"> is the index of the randomly sampled second daily return, and </w:t>
-      </w:r>
-      <m:oMath>
-        <m:r>
-          <w:rPr>
-            <w:rFonts w:ascii="Cambria Math" w:eastAsiaTheme="minorEastAsia" w:hAnsi="Cambria Math" w:cs="Times New Roman"/>
-            <w:sz w:val="24"/>
-            <w:szCs w:val="24"/>
-          </w:rPr>
-          <m:t>t</m:t>
-        </m:r>
-      </m:oMath>
-      <w:r>
-        <w:rPr>
-          <w:rFonts w:ascii="Times New Roman" w:eastAsiaTheme="minorEastAsia" w:hAnsi="Times New Roman" w:cs="Times New Roman"/>
-          <w:sz w:val="24"/>
-          <w:szCs w:val="24"/>
-        </w:rPr>
-        <w:t xml:space="preserve"> represents the total number of samples chosen. If there are approximately 252 trading days in a year, then </w:t>
-      </w:r>
-      <m:oMath>
-        <m:r>
-          <w:rPr>
-            <w:rFonts w:ascii="Cambria Math" w:eastAsiaTheme="minorEastAsia" w:hAnsi="Cambria Math" w:cs="Times New Roman"/>
-            <w:sz w:val="24"/>
-            <w:szCs w:val="24"/>
-          </w:rPr>
-          <m:t>t</m:t>
-        </m:r>
-      </m:oMath>
-      <w:r>
-        <w:rPr>
-          <w:rFonts w:ascii="Times New Roman" w:eastAsiaTheme="minorEastAsia" w:hAnsi="Times New Roman" w:cs="Times New Roman"/>
-          <w:sz w:val="24"/>
-          <w:szCs w:val="24"/>
-        </w:rPr>
-        <w:t xml:space="preserve"> would equal 252.</w:t>
-      </w:r>
-    </w:p>
-    <w:p>
-      <w:pPr>
-        <w:rPr>
-          <w:rFonts w:ascii="Times New Roman" w:eastAsiaTheme="minorEastAsia" w:hAnsi="Times New Roman" w:cs="Times New Roman"/>
-          <w:sz w:val="24"/>
-          <w:szCs w:val="24"/>
-        </w:rPr>
-      </w:pPr>
-      <w:r>
-        <w:rPr>
-          <w:rFonts w:ascii="Times New Roman" w:eastAsiaTheme="minorEastAsia" w:hAnsi="Times New Roman" w:cs="Times New Roman"/>
-          <w:sz w:val="24"/>
-          <w:szCs w:val="24"/>
-        </w:rPr>
-        <w:t>If the above bootstrapping</w:t>
-      </w:r>
-      <w:r>
-        <w:rPr>
-          <w:rFonts w:ascii="Times New Roman" w:eastAsiaTheme="minorEastAsia" w:hAnsi="Times New Roman" w:cs="Times New Roman"/>
-          <w:sz w:val="24"/>
-          <w:szCs w:val="24"/>
-        </w:rPr>
-        <w:t xml:space="preserve"> is repeated, then the result is a sequence of estimated annual returns </w:t>
-      </w:r>
-      <m:oMath>
-        <m:acc>
-          <m:accPr>
-            <m:ctrlPr>
-              <w:rPr>
-                <w:rFonts w:ascii="Cambria Math" w:eastAsiaTheme="minorEastAsia" w:hAnsi="Cambria Math" w:cs="Times New Roman"/>
-                <w:i/>
-                <w:sz w:val="24"/>
-                <w:szCs w:val="24"/>
-              </w:rPr>
-            </m:ctrlPr>
-          </m:accPr>
-          <m:e>
-            <m:r>
-              <w:rPr>
-                <w:rFonts w:ascii="Cambria Math" w:eastAsiaTheme="minorEastAsia" w:hAnsi="Cambria Math" w:cs="Times New Roman"/>
-                <w:sz w:val="24"/>
-                <w:szCs w:val="24"/>
-              </w:rPr>
-              <m:t>Y</m:t>
-            </m:r>
-          </m:e>
-        </m:acc>
-      </m:oMath>
-      <w:r>
-        <w:rPr>
-          <w:rFonts w:ascii="Times New Roman" w:eastAsiaTheme="minorEastAsia" w:hAnsi="Times New Roman" w:cs="Times New Roman"/>
-          <w:sz w:val="24"/>
-          <w:szCs w:val="24"/>
-        </w:rPr>
-        <w:t>.</w:t>
-      </w:r>
-    </w:p>
-    <w:p>
-      <w:pPr>
-        <w:rPr>
-          <w:rFonts w:ascii="Times New Roman" w:eastAsiaTheme="minorEastAsia" w:hAnsi="Times New Roman" w:cs="Times New Roman"/>
-          <w:sz w:val="24"/>
-          <w:szCs w:val="24"/>
-        </w:rPr>
-      </w:pPr>
-      <m:oMathPara>
-        <m:oMath>
-          <m:acc>
-            <m:accPr>
-              <m:ctrlPr>
-                <w:rPr>
-                  <w:rFonts w:ascii="Cambria Math" w:eastAsiaTheme="minorEastAsia" w:hAnsi="Cambria Math" w:cs="Times New Roman"/>
-                  <w:i/>
-                  <w:sz w:val="24"/>
-                  <w:szCs w:val="24"/>
-                </w:rPr>
-              </m:ctrlPr>
-            </m:accPr>
-            <m:e>
-              <m:r>
-                <w:rPr>
-                  <w:rFonts w:ascii="Cambria Math" w:eastAsiaTheme="minorEastAsia" w:hAnsi="Cambria Math" w:cs="Times New Roman"/>
-                  <w:sz w:val="24"/>
-                  <w:szCs w:val="24"/>
-                </w:rPr>
-                <m:t>Y</m:t>
-              </m:r>
-            </m:e>
-          </m:acc>
-          <m:r>
-            <w:rPr>
-              <w:rFonts w:ascii="Cambria Math" w:eastAsiaTheme="minorEastAsia" w:hAnsi="Cambria Math" w:cs="Times New Roman"/>
-              <w:sz w:val="24"/>
-              <w:szCs w:val="24"/>
-            </w:rPr>
-            <m:t xml:space="preserve">= </m:t>
-          </m:r>
-          <m:sSub>
-            <m:sSubPr>
-              <m:ctrlPr>
-                <w:rPr>
-                  <w:rFonts w:ascii="Cambria Math" w:eastAsiaTheme="minorEastAsia" w:hAnsi="Cambria Math" w:cs="Times New Roman"/>
-                  <w:i/>
-                  <w:sz w:val="24"/>
-                  <w:szCs w:val="24"/>
-                </w:rPr>
-              </m:ctrlPr>
-            </m:sSubPr>
-            <m:e>
-              <m:acc>
-                <m:accPr>
-                  <m:ctrlPr>
-                    <w:rPr>
-                      <w:rFonts w:ascii="Cambria Math" w:eastAsiaTheme="minorEastAsia" w:hAnsi="Cambria Math" w:cs="Times New Roman"/>
-                      <w:i/>
-                      <w:sz w:val="24"/>
-                      <w:szCs w:val="24"/>
-                    </w:rPr>
-                  </m:ctrlPr>
-                </m:accPr>
-                <m:e>
-                  <m:r>
-                    <w:rPr>
-                      <w:rFonts w:ascii="Cambria Math" w:eastAsiaTheme="minorEastAsia" w:hAnsi="Cambria Math" w:cs="Times New Roman"/>
-                      <w:sz w:val="24"/>
-                      <w:szCs w:val="24"/>
-                    </w:rPr>
-                    <m:t>y</m:t>
-                  </m:r>
-                </m:e>
-              </m:acc>
-            </m:e>
-            <m:sub>
-              <m:r>
-                <w:rPr>
-                  <w:rFonts w:ascii="Cambria Math" w:eastAsiaTheme="minorEastAsia" w:hAnsi="Cambria Math" w:cs="Times New Roman"/>
-                  <w:sz w:val="24"/>
-                  <w:szCs w:val="24"/>
-                </w:rPr>
-                <m:t>1</m:t>
-              </m:r>
-            </m:sub>
-          </m:sSub>
-          <m:r>
-            <w:rPr>
-              <w:rFonts w:ascii="Cambria Math" w:eastAsiaTheme="minorEastAsia" w:hAnsi="Cambria Math" w:cs="Times New Roman"/>
-              <w:sz w:val="24"/>
-              <w:szCs w:val="24"/>
-            </w:rPr>
-            <m:t xml:space="preserve">, </m:t>
-          </m:r>
-          <m:sSub>
-            <m:sSubPr>
-              <m:ctrlPr>
-                <w:rPr>
-                  <w:rFonts w:ascii="Cambria Math" w:eastAsiaTheme="minorEastAsia" w:hAnsi="Cambria Math" w:cs="Times New Roman"/>
-                  <w:i/>
-                  <w:sz w:val="24"/>
-                  <w:szCs w:val="24"/>
-                </w:rPr>
-              </m:ctrlPr>
-            </m:sSubPr>
-            <m:e>
-              <m:acc>
-                <m:accPr>
-                  <m:ctrlPr>
-                    <w:rPr>
-                      <w:rFonts w:ascii="Cambria Math" w:eastAsiaTheme="minorEastAsia" w:hAnsi="Cambria Math" w:cs="Times New Roman"/>
-                      <w:i/>
-                      <w:sz w:val="24"/>
-                      <w:szCs w:val="24"/>
-                    </w:rPr>
-                  </m:ctrlPr>
-                </m:accPr>
-                <m:e>
-                  <m:r>
-                    <w:rPr>
-                      <w:rFonts w:ascii="Cambria Math" w:eastAsiaTheme="minorEastAsia" w:hAnsi="Cambria Math" w:cs="Times New Roman"/>
-                      <w:sz w:val="24"/>
-                      <w:szCs w:val="24"/>
-                    </w:rPr>
-                    <m:t>y</m:t>
-                  </m:r>
-                </m:e>
-              </m:acc>
-            </m:e>
-            <m:sub>
-              <m:r>
-                <w:rPr>
-                  <w:rFonts w:ascii="Cambria Math" w:eastAsiaTheme="minorEastAsia" w:hAnsi="Cambria Math" w:cs="Times New Roman"/>
-                  <w:sz w:val="24"/>
-                  <w:szCs w:val="24"/>
-                </w:rPr>
-                <m:t>2</m:t>
-              </m:r>
-            </m:sub>
-          </m:sSub>
-          <m:r>
-            <w:rPr>
-              <w:rFonts w:ascii="Cambria Math" w:eastAsiaTheme="minorEastAsia" w:hAnsi="Cambria Math" w:cs="Times New Roman"/>
-              <w:sz w:val="24"/>
-              <w:szCs w:val="24"/>
-            </w:rPr>
-            <m:t>, …</m:t>
-          </m:r>
-          <m:sSub>
-            <m:sSubPr>
-              <m:ctrlPr>
-                <w:rPr>
-                  <w:rFonts w:ascii="Cambria Math" w:eastAsiaTheme="minorEastAsia" w:hAnsi="Cambria Math" w:cs="Times New Roman"/>
-                  <w:i/>
-                  <w:sz w:val="24"/>
-                  <w:szCs w:val="24"/>
-                </w:rPr>
-              </m:ctrlPr>
-            </m:sSubPr>
-            <m:e>
-              <m:acc>
-                <m:accPr>
-                  <m:ctrlPr>
-                    <w:rPr>
-                      <w:rFonts w:ascii="Cambria Math" w:eastAsiaTheme="minorEastAsia" w:hAnsi="Cambria Math" w:cs="Times New Roman"/>
-                      <w:i/>
-                      <w:sz w:val="24"/>
-                      <w:szCs w:val="24"/>
-                    </w:rPr>
-                  </m:ctrlPr>
-                </m:accPr>
-                <m:e>
-                  <m:r>
-                    <w:rPr>
-                      <w:rFonts w:ascii="Cambria Math" w:eastAsiaTheme="minorEastAsia" w:hAnsi="Cambria Math" w:cs="Times New Roman"/>
-                      <w:sz w:val="24"/>
-                      <w:szCs w:val="24"/>
-                    </w:rPr>
-                    <m:t>y</m:t>
-                  </m:r>
-                </m:e>
-              </m:acc>
-            </m:e>
-            <m:sub>
-              <m:r>
-                <w:rPr>
-                  <w:rFonts w:ascii="Cambria Math" w:eastAsiaTheme="minorEastAsia" w:hAnsi="Cambria Math" w:cs="Times New Roman"/>
-                  <w:sz w:val="24"/>
-                  <w:szCs w:val="24"/>
-                </w:rPr>
-                <m:t>N</m:t>
-              </m:r>
-            </m:sub>
-          </m:sSub>
-        </m:oMath>
-      </m:oMathPara>
-    </w:p>
-    <w:p>
-      <w:pPr>
-        <w:rPr>
-          <w:rFonts w:ascii="Times New Roman" w:eastAsiaTheme="minorEastAsia" w:hAnsi="Times New Roman" w:cs="Times New Roman"/>
-          <w:sz w:val="24"/>
-          <w:szCs w:val="24"/>
-        </w:rPr>
-      </w:pPr>
-      <w:r>
-        <w:rPr>
-          <w:rFonts w:ascii="Times New Roman" w:eastAsiaTheme="minorEastAsia" w:hAnsi="Times New Roman" w:cs="Times New Roman"/>
-          <w:sz w:val="24"/>
-          <w:szCs w:val="24"/>
-        </w:rPr>
-        <w:t>Descriptive s</w:t>
-      </w:r>
-      <w:r>
-        <w:rPr>
-          <w:rFonts w:ascii="Times New Roman" w:eastAsiaTheme="minorEastAsia" w:hAnsi="Times New Roman" w:cs="Times New Roman"/>
-          <w:sz w:val="24"/>
-          <w:szCs w:val="24"/>
-        </w:rPr>
-        <w:t>tatistics such as the cent</w:t>
-      </w:r>
-      <w:r>
-        <w:rPr>
-          <w:rFonts w:ascii="Times New Roman" w:eastAsiaTheme="minorEastAsia" w:hAnsi="Times New Roman" w:cs="Times New Roman"/>
-          <w:sz w:val="24"/>
-          <w:szCs w:val="24"/>
-        </w:rPr>
-        <w:t xml:space="preserve">ral moments and percentiles can be obtained using standard estimators and formulas. For example, the Minimum annual return for the base forecast is simply the minimum observed value of </w:t>
-      </w:r>
-      <m:oMath>
-        <m:acc>
-          <m:accPr>
-            <m:ctrlPr>
-              <w:rPr>
-                <w:rFonts w:ascii="Cambria Math" w:eastAsiaTheme="minorEastAsia" w:hAnsi="Cambria Math" w:cs="Times New Roman"/>
-                <w:i/>
-                <w:sz w:val="24"/>
-                <w:szCs w:val="24"/>
-              </w:rPr>
-            </m:ctrlPr>
-          </m:accPr>
-          <m:e>
-            <m:r>
-              <w:rPr>
-                <w:rFonts w:ascii="Cambria Math" w:eastAsiaTheme="minorEastAsia" w:hAnsi="Cambria Math" w:cs="Times New Roman"/>
-                <w:sz w:val="24"/>
-                <w:szCs w:val="24"/>
-              </w:rPr>
-              <m:t>Y</m:t>
-            </m:r>
-          </m:e>
-        </m:acc>
-      </m:oMath>
-      <w:r>
-        <w:rPr>
-          <w:rFonts w:ascii="Times New Roman" w:eastAsiaTheme="minorEastAsia" w:hAnsi="Times New Roman" w:cs="Times New Roman"/>
-          <w:sz w:val="24"/>
-          <w:szCs w:val="24"/>
-        </w:rPr>
-        <w:t>.</w:t>
-      </w:r>
-    </w:p>
     <w:sectPr>
       <w:pgSz w:w="12240" w:h="15840"/>
       <w:pgMar w:top="1440" w:right="1440" w:bottom="1440" w:left="1440" w:header="720" w:footer="720" w:gutter="0"/>
@@ -22393,6 +22506,95 @@
     </w:lvl>
   </w:abstractNum>
   <w:abstractNum w:abstractNumId="1">
+    <w:nsid w:val="2A135727"/>
+    <w:multiLevelType w:val="hybridMultilevel"/>
+    <w:tmpl w:val="5F3AC664"/>
+    <w:lvl w:ilvl="0" w:tplc="04090011">
+      <w:start w:val="1"/>
+      <w:numFmt w:val="decimal"/>
+      <w:lvlText w:val="%1)"/>
+      <w:lvlJc w:val="left"/>
+      <w:pPr>
+        <w:ind w:left="720" w:hanging="360"/>
+      </w:pPr>
+      <w:rPr>
+        <w:rFonts w:hint="default"/>
+      </w:rPr>
+    </w:lvl>
+    <w:lvl w:ilvl="1" w:tplc="04090019" w:tentative="1">
+      <w:start w:val="1"/>
+      <w:numFmt w:val="lowerLetter"/>
+      <w:lvlText w:val="%2."/>
+      <w:lvlJc w:val="left"/>
+      <w:pPr>
+        <w:ind w:left="1440" w:hanging="360"/>
+      </w:pPr>
+    </w:lvl>
+    <w:lvl w:ilvl="2" w:tplc="0409001B" w:tentative="1">
+      <w:start w:val="1"/>
+      <w:numFmt w:val="lowerRoman"/>
+      <w:lvlText w:val="%3."/>
+      <w:lvlJc w:val="right"/>
+      <w:pPr>
+        <w:ind w:left="2160" w:hanging="180"/>
+      </w:pPr>
+    </w:lvl>
+    <w:lvl w:ilvl="3" w:tplc="0409000F" w:tentative="1">
+      <w:start w:val="1"/>
+      <w:numFmt w:val="decimal"/>
+      <w:lvlText w:val="%4."/>
+      <w:lvlJc w:val="left"/>
+      <w:pPr>
+        <w:ind w:left="2880" w:hanging="360"/>
+      </w:pPr>
+    </w:lvl>
+    <w:lvl w:ilvl="4" w:tplc="04090019" w:tentative="1">
+      <w:start w:val="1"/>
+      <w:numFmt w:val="lowerLetter"/>
+      <w:lvlText w:val="%5."/>
+      <w:lvlJc w:val="left"/>
+      <w:pPr>
+        <w:ind w:left="3600" w:hanging="360"/>
+      </w:pPr>
+    </w:lvl>
+    <w:lvl w:ilvl="5" w:tplc="0409001B" w:tentative="1">
+      <w:start w:val="1"/>
+      <w:numFmt w:val="lowerRoman"/>
+      <w:lvlText w:val="%6."/>
+      <w:lvlJc w:val="right"/>
+      <w:pPr>
+        <w:ind w:left="4320" w:hanging="180"/>
+      </w:pPr>
+    </w:lvl>
+    <w:lvl w:ilvl="6" w:tplc="0409000F" w:tentative="1">
+      <w:start w:val="1"/>
+      <w:numFmt w:val="decimal"/>
+      <w:lvlText w:val="%7."/>
+      <w:lvlJc w:val="left"/>
+      <w:pPr>
+        <w:ind w:left="5040" w:hanging="360"/>
+      </w:pPr>
+    </w:lvl>
+    <w:lvl w:ilvl="7" w:tplc="04090019" w:tentative="1">
+      <w:start w:val="1"/>
+      <w:numFmt w:val="lowerLetter"/>
+      <w:lvlText w:val="%8."/>
+      <w:lvlJc w:val="left"/>
+      <w:pPr>
+        <w:ind w:left="5760" w:hanging="360"/>
+      </w:pPr>
+    </w:lvl>
+    <w:lvl w:ilvl="8" w:tplc="0409001B" w:tentative="1">
+      <w:start w:val="1"/>
+      <w:numFmt w:val="lowerRoman"/>
+      <w:lvlText w:val="%9."/>
+      <w:lvlJc w:val="right"/>
+      <w:pPr>
+        <w:ind w:left="6480" w:hanging="180"/>
+      </w:pPr>
+    </w:lvl>
+  </w:abstractNum>
+  <w:abstractNum w:abstractNumId="2">
     <w:nsid w:val="33B020E8"/>
     <w:multiLevelType w:val="hybridMultilevel"/>
     <w:tmpl w:val="134C9F12"/>
@@ -22478,7 +22680,7 @@
       </w:pPr>
     </w:lvl>
   </w:abstractNum>
-  <w:abstractNum w:abstractNumId="2">
+  <w:abstractNum w:abstractNumId="3">
     <w:nsid w:val="471D7087"/>
     <w:multiLevelType w:val="hybridMultilevel"/>
     <w:tmpl w:val="7E7E1C80"/>
@@ -22564,7 +22766,7 @@
       </w:pPr>
     </w:lvl>
   </w:abstractNum>
-  <w:abstractNum w:abstractNumId="3">
+  <w:abstractNum w:abstractNumId="4">
     <w:nsid w:val="5594632B"/>
     <w:multiLevelType w:val="hybridMultilevel"/>
     <w:tmpl w:val="53C4059A"/>
@@ -22677,7 +22879,7 @@
       </w:rPr>
     </w:lvl>
   </w:abstractNum>
-  <w:abstractNum w:abstractNumId="4">
+  <w:abstractNum w:abstractNumId="5">
     <w:nsid w:val="5C061648"/>
     <w:multiLevelType w:val="hybridMultilevel"/>
     <w:tmpl w:val="D6844384"/>
@@ -22763,7 +22965,7 @@
       </w:pPr>
     </w:lvl>
   </w:abstractNum>
-  <w:abstractNum w:abstractNumId="5">
+  <w:abstractNum w:abstractNumId="6">
     <w:nsid w:val="5FBF6E1A"/>
     <w:multiLevelType w:val="hybridMultilevel"/>
     <w:tmpl w:val="D6844384"/>
@@ -22849,7 +23051,7 @@
       </w:pPr>
     </w:lvl>
   </w:abstractNum>
-  <w:abstractNum w:abstractNumId="6">
+  <w:abstractNum w:abstractNumId="7">
     <w:nsid w:val="6ADA6D65"/>
     <w:multiLevelType w:val="hybridMultilevel"/>
     <w:tmpl w:val="3A84514A"/>
@@ -22935,7 +23137,7 @@
       </w:pPr>
     </w:lvl>
   </w:abstractNum>
-  <w:abstractNum w:abstractNumId="7">
+  <w:abstractNum w:abstractNumId="8">
     <w:nsid w:val="7CEF2B03"/>
     <w:multiLevelType w:val="hybridMultilevel"/>
     <w:tmpl w:val="99527034"/>
@@ -23022,28 +23224,31 @@
     </w:lvl>
   </w:abstractNum>
   <w:num w:numId="1">
-    <w:abstractNumId w:val="6"/>
+    <w:abstractNumId w:val="7"/>
   </w:num>
   <w:num w:numId="2">
-    <w:abstractNumId w:val="3"/>
+    <w:abstractNumId w:val="4"/>
   </w:num>
   <w:num w:numId="3">
     <w:abstractNumId w:val="0"/>
   </w:num>
   <w:num w:numId="4">
-    <w:abstractNumId w:val="1"/>
+    <w:abstractNumId w:val="2"/>
   </w:num>
   <w:num w:numId="5">
-    <w:abstractNumId w:val="2"/>
+    <w:abstractNumId w:val="3"/>
   </w:num>
   <w:num w:numId="6">
-    <w:abstractNumId w:val="7"/>
+    <w:abstractNumId w:val="8"/>
   </w:num>
   <w:num w:numId="7">
-    <w:abstractNumId w:val="4"/>
+    <w:abstractNumId w:val="5"/>
   </w:num>
   <w:num w:numId="8">
-    <w:abstractNumId w:val="5"/>
+    <w:abstractNumId w:val="6"/>
+  </w:num>
+  <w:num w:numId="9">
+    <w:abstractNumId w:val="1"/>
   </w:num>
 </w:numbering>
 </file>

</xml_diff>

<commit_message>
Added Skewness and Kurtosis calculations to first appendix and summary of the potential leverage from technology to the introduction
</commit_message>
<xml_diff>
--- a/GoalBasedJournalArticle.docx
+++ b/GoalBasedJournalArticle.docx
@@ -543,7 +543,80 @@
           <w:sz w:val="24"/>
           <w:szCs w:val="24"/>
         </w:rPr>
-        <w:t xml:space="preserve"> In addition, probabilistic forecasts based on scenarios can be objectively scored using </w:t>
+        <w:t xml:space="preserve"> </w:t>
+      </w:r>
+      <w:r>
+        <w:rPr>
+          <w:rFonts w:ascii="Times New Roman" w:eastAsiaTheme="minorEastAsia" w:hAnsi="Times New Roman" w:cs="Times New Roman"/>
+          <w:sz w:val="24"/>
+          <w:szCs w:val="24"/>
+        </w:rPr>
+        <w:t>A computer then can simulate investment results</w:t>
+      </w:r>
+      <w:r>
+        <w:rPr>
+          <w:rFonts w:ascii="Times New Roman" w:eastAsiaTheme="minorEastAsia" w:hAnsi="Times New Roman" w:cs="Times New Roman"/>
+          <w:sz w:val="24"/>
+          <w:szCs w:val="24"/>
+        </w:rPr>
+        <w:t xml:space="preserve"> based</w:t>
+      </w:r>
+      <w:r>
+        <w:rPr>
+          <w:rFonts w:ascii="Times New Roman" w:eastAsiaTheme="minorEastAsia" w:hAnsi="Times New Roman" w:cs="Times New Roman"/>
+          <w:sz w:val="24"/>
+          <w:szCs w:val="24"/>
+        </w:rPr>
+        <w:t xml:space="preserve"> on the resulting distribution. Since the</w:t>
+      </w:r>
+      <w:r>
+        <w:rPr>
+          <w:rFonts w:ascii="Times New Roman" w:eastAsiaTheme="minorEastAsia" w:hAnsi="Times New Roman" w:cs="Times New Roman"/>
+          <w:sz w:val="24"/>
+          <w:szCs w:val="24"/>
+        </w:rPr>
+        <w:t xml:space="preserve"> numerical</w:t>
+      </w:r>
+      <w:r>
+        <w:rPr>
+          <w:rFonts w:ascii="Times New Roman" w:eastAsiaTheme="minorEastAsia" w:hAnsi="Times New Roman" w:cs="Times New Roman"/>
+          <w:sz w:val="24"/>
+          <w:szCs w:val="24"/>
+        </w:rPr>
+        <w:t xml:space="preserve"> scenarios can be transmit</w:t>
+      </w:r>
+      <w:r>
+        <w:rPr>
+          <w:rFonts w:ascii="Times New Roman" w:eastAsiaTheme="minorEastAsia" w:hAnsi="Times New Roman" w:cs="Times New Roman"/>
+          <w:sz w:val="24"/>
+          <w:szCs w:val="24"/>
+        </w:rPr>
+        <w:t xml:space="preserve">ted over computer networks, this approach enables different wealth managers and investors to leverage the same investment </w:t>
+      </w:r>
+      <w:r>
+        <w:rPr>
+          <w:rFonts w:ascii="Times New Roman" w:eastAsiaTheme="minorEastAsia" w:hAnsi="Times New Roman" w:cs="Times New Roman"/>
+          <w:sz w:val="24"/>
+          <w:szCs w:val="24"/>
+        </w:rPr>
+        <w:lastRenderedPageBreak/>
+        <w:t>forecast to calculate the probability of reaching different goals and potentially lower costs. This is mentioned for completeness and will not be explored further.</w:t>
+      </w:r>
+      <w:r>
+        <w:rPr>
+          <w:rFonts w:ascii="Times New Roman" w:eastAsiaTheme="minorEastAsia" w:hAnsi="Times New Roman" w:cs="Times New Roman"/>
+          <w:sz w:val="24"/>
+          <w:szCs w:val="24"/>
+        </w:rPr>
+        <w:t xml:space="preserve"> </w:t>
+      </w:r>
+      <w:r>
+        <w:rPr>
+          <w:rFonts w:ascii="Times New Roman" w:eastAsiaTheme="minorEastAsia" w:hAnsi="Times New Roman" w:cs="Times New Roman"/>
+          <w:sz w:val="24"/>
+          <w:szCs w:val="24"/>
+        </w:rPr>
+        <w:t xml:space="preserve">In addition, probabilistic forecasts based on scenarios can be objectively scored using </w:t>
       </w:r>
       <w:r>
         <w:rPr>
@@ -568,16 +641,7 @@
           <w:sz w:val="24"/>
           <w:szCs w:val="24"/>
         </w:rPr>
-        <w:t xml:space="preserve"> This topic is outside the scope of this paper but </w:t>
-      </w:r>
-      <w:r>
-        <w:rPr>
-          <w:rFonts w:ascii="Times New Roman" w:eastAsiaTheme="minorEastAsia" w:hAnsi="Times New Roman" w:cs="Times New Roman"/>
-          <w:sz w:val="24"/>
-          <w:szCs w:val="24"/>
-        </w:rPr>
-        <w:lastRenderedPageBreak/>
-        <w:t>becomes important when considering whether investment results are attributable to luck or skill (i.e. Performance Attribution).</w:t>
+        <w:t xml:space="preserve"> This topic is outside the scope of this paper but becomes important when considering whether investment results are attributable to luck or skill (i.e. Performance Attribution).</w:t>
       </w:r>
       <w:r>
         <w:rPr>
@@ -839,8 +903,6 @@
         </w:rPr>
         <w:t xml:space="preserve"> based on the normal distribution</w:t>
       </w:r>
-      <w:bookmarkStart w:id="0" w:name="_GoBack"/>
-      <w:bookmarkEnd w:id="0"/>
       <w:r>
         <w:rPr>
           <w:rFonts w:ascii="Times New Roman" w:eastAsiaTheme="minorEastAsia" w:hAnsi="Times New Roman" w:cs="Times New Roman"/>
@@ -848,6 +910,14 @@
           <w:szCs w:val="24"/>
         </w:rPr>
         <w:t xml:space="preserve"> are compatible with MPT. It is the intention of the author to delve deeply into this topic in a future paper.</w:t>
+      </w:r>
+      <w:r>
+        <w:rPr>
+          <w:rFonts w:ascii="Times New Roman" w:eastAsiaTheme="minorEastAsia" w:hAnsi="Times New Roman" w:cs="Times New Roman"/>
+          <w:sz w:val="24"/>
+          <w:szCs w:val="24"/>
+        </w:rPr>
+        <w:t xml:space="preserve"> </w:t>
       </w:r>
     </w:p>
     <w:p>
@@ -1077,7 +1147,16 @@
           <w:sz w:val="24"/>
           <w:szCs w:val="24"/>
         </w:rPr>
-        <w:t>Since both of these scenarios have the same Expectations and Variance, they are equivalent under Modern Portfolio Theory. However, they are not necessarily equivalent from the perspective of Goal-Based Investing. An investor with a required cash flow of $22000 in one year has a 20% chance of reaching his goal with Scenario 1 and 0% with two. Therefore, Scenario 2 is certainly riskier. If the required cash flow is $15000 instead, the investor has a 50% chance of matching it with Scenario 2 and 20% with Scenario 1. Therefore, Scenario 1 is riskier. Consequently, Goal-Based Investing is more discerning in terms of risk than MPT.</w:t>
+        <w:t xml:space="preserve">Since both of these scenarios have the same Expectations and Variance, they are equivalent under Modern Portfolio Theory. However, they are not necessarily equivalent from the perspective of Goal-Based Investing. An investor with a required cash flow of $22000 in one year has a 20% chance of reaching his goal with Scenario 1 and 0% with two. Therefore, Scenario 2 is certainly riskier. If the required cash flow is $15000 instead, the investor has a 50% chance of matching it with Scenario 2 and 20% with Scenario 1. Therefore, Scenario 1 is riskier. </w:t>
+      </w:r>
+      <w:r>
+        <w:rPr>
+          <w:rFonts w:ascii="Times New Roman" w:eastAsiaTheme="minorEastAsia" w:hAnsi="Times New Roman" w:cs="Times New Roman"/>
+          <w:sz w:val="24"/>
+          <w:szCs w:val="24"/>
+        </w:rPr>
+        <w:lastRenderedPageBreak/>
+        <w:t>Consequently, Goal-Based Investing is more discerning in terms of risk than MPT.</w:t>
       </w:r>
       <w:r>
         <w:rPr>
@@ -1112,7 +1191,6 @@
           <w:sz w:val="24"/>
           <w:szCs w:val="24"/>
         </w:rPr>
-        <w:lastRenderedPageBreak/>
         <w:t xml:space="preserve">Client </w:t>
       </w:r>
       <w:r>
@@ -1317,69 +1395,6 @@
                 <pic:pic xmlns:pic="http://schemas.openxmlformats.org/drawingml/2006/picture">
                   <pic:nvPicPr>
                     <pic:cNvPr id="0" name="40Cashflow400Stocks.PNG"/>
-                    <pic:cNvPicPr/>
-                  </pic:nvPicPr>
-                  <pic:blipFill>
-                    <a:blip r:embed="rId6">
-                      <a:extLst>
-                        <a:ext uri="{28A0092B-C50C-407E-A947-70E740481C1C}">
-                          <a14:useLocalDpi xmlns:a14="http://schemas.microsoft.com/office/drawing/2010/main" val="0"/>
-                        </a:ext>
-                      </a:extLst>
-                    </a:blip>
-                    <a:stretch>
-                      <a:fillRect/>
-                    </a:stretch>
-                  </pic:blipFill>
-                  <pic:spPr>
-                    <a:xfrm>
-                      <a:off x="0" y="0"/>
-                      <a:ext cx="2926080" cy="1866265"/>
-                    </a:xfrm>
-                    <a:prstGeom prst="rect">
-                      <a:avLst/>
-                    </a:prstGeom>
-                  </pic:spPr>
-                </pic:pic>
-              </a:graphicData>
-            </a:graphic>
-            <wp14:sizeRelH relativeFrom="page">
-              <wp14:pctWidth>0</wp14:pctWidth>
-            </wp14:sizeRelH>
-            <wp14:sizeRelV relativeFrom="page">
-              <wp14:pctHeight>0</wp14:pctHeight>
-            </wp14:sizeRelV>
-          </wp:anchor>
-        </w:drawing>
-      </w:r>
-      <w:r>
-        <w:rPr>
-          <w:rFonts w:ascii="Times New Roman" w:hAnsi="Times New Roman" w:cs="Times New Roman"/>
-          <w:noProof/>
-          <w:sz w:val="24"/>
-          <w:szCs w:val="24"/>
-        </w:rPr>
-        <w:drawing>
-          <wp:anchor distT="0" distB="0" distL="114300" distR="114300" simplePos="0" relativeHeight="251659264" behindDoc="0" locked="0" layoutInCell="1" allowOverlap="1" wp14:anchorId="2982BA03" wp14:editId="1726C3F5">
-            <wp:simplePos x="0" y="0"/>
-            <wp:positionH relativeFrom="column">
-              <wp:posOffset>152400</wp:posOffset>
-            </wp:positionH>
-            <wp:positionV relativeFrom="paragraph">
-              <wp:posOffset>940435</wp:posOffset>
-            </wp:positionV>
-            <wp:extent cx="2926080" cy="1866265"/>
-            <wp:effectExtent l="0" t="0" r="7620" b="635"/>
-            <wp:wrapTopAndBottom/>
-            <wp:docPr id="3" name="Picture 3"/>
-            <wp:cNvGraphicFramePr>
-              <a:graphicFrameLocks xmlns:a="http://schemas.openxmlformats.org/drawingml/2006/main" noChangeAspect="1"/>
-            </wp:cNvGraphicFramePr>
-            <a:graphic xmlns:a="http://schemas.openxmlformats.org/drawingml/2006/main">
-              <a:graphicData uri="http://schemas.openxmlformats.org/drawingml/2006/picture">
-                <pic:pic xmlns:pic="http://schemas.openxmlformats.org/drawingml/2006/picture">
-                  <pic:nvPicPr>
-                    <pic:cNvPr id="0" name="40Cashflow200Stocks.PNG"/>
                     <pic:cNvPicPr/>
                   </pic:nvPicPr>
                   <pic:blipFill>
@@ -1418,6 +1433,69 @@
       <w:r>
         <w:rPr>
           <w:rFonts w:ascii="Times New Roman" w:hAnsi="Times New Roman" w:cs="Times New Roman"/>
+          <w:noProof/>
+          <w:sz w:val="24"/>
+          <w:szCs w:val="24"/>
+        </w:rPr>
+        <w:drawing>
+          <wp:anchor distT="0" distB="0" distL="114300" distR="114300" simplePos="0" relativeHeight="251659264" behindDoc="0" locked="0" layoutInCell="1" allowOverlap="1" wp14:anchorId="2982BA03" wp14:editId="1726C3F5">
+            <wp:simplePos x="0" y="0"/>
+            <wp:positionH relativeFrom="column">
+              <wp:posOffset>152400</wp:posOffset>
+            </wp:positionH>
+            <wp:positionV relativeFrom="paragraph">
+              <wp:posOffset>940435</wp:posOffset>
+            </wp:positionV>
+            <wp:extent cx="2926080" cy="1866265"/>
+            <wp:effectExtent l="0" t="0" r="7620" b="635"/>
+            <wp:wrapTopAndBottom/>
+            <wp:docPr id="3" name="Picture 3"/>
+            <wp:cNvGraphicFramePr>
+              <a:graphicFrameLocks xmlns:a="http://schemas.openxmlformats.org/drawingml/2006/main" noChangeAspect="1"/>
+            </wp:cNvGraphicFramePr>
+            <a:graphic xmlns:a="http://schemas.openxmlformats.org/drawingml/2006/main">
+              <a:graphicData uri="http://schemas.openxmlformats.org/drawingml/2006/picture">
+                <pic:pic xmlns:pic="http://schemas.openxmlformats.org/drawingml/2006/picture">
+                  <pic:nvPicPr>
+                    <pic:cNvPr id="0" name="40Cashflow200Stocks.PNG"/>
+                    <pic:cNvPicPr/>
+                  </pic:nvPicPr>
+                  <pic:blipFill>
+                    <a:blip r:embed="rId8">
+                      <a:extLst>
+                        <a:ext uri="{28A0092B-C50C-407E-A947-70E740481C1C}">
+                          <a14:useLocalDpi xmlns:a14="http://schemas.microsoft.com/office/drawing/2010/main" val="0"/>
+                        </a:ext>
+                      </a:extLst>
+                    </a:blip>
+                    <a:stretch>
+                      <a:fillRect/>
+                    </a:stretch>
+                  </pic:blipFill>
+                  <pic:spPr>
+                    <a:xfrm>
+                      <a:off x="0" y="0"/>
+                      <a:ext cx="2926080" cy="1866265"/>
+                    </a:xfrm>
+                    <a:prstGeom prst="rect">
+                      <a:avLst/>
+                    </a:prstGeom>
+                  </pic:spPr>
+                </pic:pic>
+              </a:graphicData>
+            </a:graphic>
+            <wp14:sizeRelH relativeFrom="page">
+              <wp14:pctWidth>0</wp14:pctWidth>
+            </wp14:sizeRelH>
+            <wp14:sizeRelV relativeFrom="page">
+              <wp14:pctHeight>0</wp14:pctHeight>
+            </wp14:sizeRelV>
+          </wp:anchor>
+        </w:drawing>
+      </w:r>
+      <w:r>
+        <w:rPr>
+          <w:rFonts w:ascii="Times New Roman" w:hAnsi="Times New Roman" w:cs="Times New Roman"/>
           <w:b/>
           <w:i/>
           <w:sz w:val="24"/>
@@ -1503,16 +1581,8 @@
           <w:sz w:val="24"/>
           <w:szCs w:val="24"/>
         </w:rPr>
-        <w:t xml:space="preserve">The investment simulations in the client narrative require a long-term forecast for stocks. Meredith gathered daily S&amp;P 500 returns from 12/1/2007 to 12/1/2017 and resampled these with replacement 1000 times for 252 to create a baseline forecast. She then alters this baseline to </w:t>
-      </w:r>
-      <w:r>
-        <w:rPr>
-          <w:rFonts w:ascii="Times New Roman" w:hAnsi="Times New Roman" w:cs="Times New Roman"/>
-          <w:sz w:val="24"/>
-          <w:szCs w:val="24"/>
-        </w:rPr>
         <w:lastRenderedPageBreak/>
-        <w:t>match current conditions according to her judgment</w:t>
+        <w:t>The investment simulations in the client narrative require a long-term forecast for stocks. Meredith gathered daily S&amp;P 500 returns from 12/1/2007 to 12/1/2017 and resampled these with replacement 1000 times for 252 to create a baseline forecast. She then alters this baseline to match current conditions according to her judgment</w:t>
       </w:r>
       <w:r>
         <w:rPr>
@@ -1635,7 +1705,7 @@
                 <w:szCs w:val="24"/>
               </w:rPr>
             </w:pPr>
-            <w:commentRangeStart w:id="1"/>
+            <w:commentRangeStart w:id="0"/>
             <w:r>
               <w:rPr>
                 <w:rFonts w:ascii="Times New Roman" w:hAnsi="Times New Roman" w:cs="Times New Roman"/>
@@ -1915,7 +1985,7 @@
         </w:rPr>
         <w:t>Table 1: Annual summary statistics from resampled gains and losses of the SPDR S&amp;P 500 ETF from 12/1/2007 through 12/1/2017 (Daily Gains and Losses from Yahoo Finance)</w:t>
       </w:r>
-      <w:commentRangeEnd w:id="1"/>
+      <w:commentRangeEnd w:id="0"/>
       <w:r>
         <w:rPr>
           <w:rStyle w:val="CommentReference"/>
@@ -1923,7 +1993,7 @@
           <w:sz w:val="24"/>
           <w:szCs w:val="24"/>
         </w:rPr>
-        <w:commentReference w:id="1"/>
+        <w:commentReference w:id="0"/>
       </w:r>
     </w:p>
     <w:p>
@@ -1965,7 +2035,7 @@
                     <pic:cNvPicPr/>
                   </pic:nvPicPr>
                   <pic:blipFill>
-                    <a:blip r:embed="rId9">
+                    <a:blip r:embed="rId10">
                       <a:extLst>
                         <a:ext uri="{28A0092B-C50C-407E-A947-70E740481C1C}">
                           <a14:useLocalDpi xmlns:a14="http://schemas.microsoft.com/office/drawing/2010/main" val="0"/>
@@ -2253,7 +2323,7 @@
                     </pic:cNvPicPr>
                   </pic:nvPicPr>
                   <pic:blipFill>
-                    <a:blip r:embed="rId10">
+                    <a:blip r:embed="rId11">
                       <a:extLst>
                         <a:ext uri="{28A0092B-C50C-407E-A947-70E740481C1C}">
                           <a14:useLocalDpi xmlns:a14="http://schemas.microsoft.com/office/drawing/2010/main" val="0"/>
@@ -2368,7 +2438,7 @@
                     </pic:cNvPicPr>
                   </pic:nvPicPr>
                   <pic:blipFill>
-                    <a:blip r:embed="rId11">
+                    <a:blip r:embed="rId12">
                       <a:extLst>
                         <a:ext uri="{28A0092B-C50C-407E-A947-70E740481C1C}">
                           <a14:useLocalDpi xmlns:a14="http://schemas.microsoft.com/office/drawing/2010/main" val="0"/>
@@ -2660,7 +2730,7 @@
                     </pic:cNvPicPr>
                   </pic:nvPicPr>
                   <pic:blipFill>
-                    <a:blip r:embed="rId12" cstate="print">
+                    <a:blip r:embed="rId13" cstate="print">
                       <a:extLst>
                         <a:ext uri="{28A0092B-C50C-407E-A947-70E740481C1C}">
                           <a14:useLocalDpi xmlns:a14="http://schemas.microsoft.com/office/drawing/2010/main" val="0"/>
@@ -2861,7 +2931,7 @@
                     </pic:cNvPicPr>
                   </pic:nvPicPr>
                   <pic:blipFill>
-                    <a:blip r:embed="rId13">
+                    <a:blip r:embed="rId14">
                       <a:extLst>
                         <a:ext uri="{28A0092B-C50C-407E-A947-70E740481C1C}">
                           <a14:useLocalDpi xmlns:a14="http://schemas.microsoft.com/office/drawing/2010/main" val="0"/>
@@ -3887,7 +3957,7 @@
                     </pic:cNvPicPr>
                   </pic:nvPicPr>
                   <pic:blipFill>
-                    <a:blip r:embed="rId14" cstate="print">
+                    <a:blip r:embed="rId15" cstate="print">
                       <a:extLst>
                         <a:ext uri="{28A0092B-C50C-407E-A947-70E740481C1C}">
                           <a14:useLocalDpi xmlns:a14="http://schemas.microsoft.com/office/drawing/2010/main" val="0"/>
@@ -6912,30 +6982,610 @@
       <w:r>
         <w:rPr>
           <w:rFonts w:ascii="Times New Roman" w:hAnsi="Times New Roman" w:cs="Times New Roman"/>
-          <w:b/>
-          <w:sz w:val="24"/>
-          <w:szCs w:val="24"/>
-        </w:rPr>
-        <w:br w:type="page"/>
+          <w:sz w:val="24"/>
+          <w:szCs w:val="24"/>
+        </w:rPr>
+        <w:t xml:space="preserve">The skewness and excess kurtosis for a Bernoulli </w:t>
+      </w:r>
+      <w:proofErr w:type="gramStart"/>
+      <w:r>
+        <w:rPr>
+          <w:rFonts w:ascii="Times New Roman" w:hAnsi="Times New Roman" w:cs="Times New Roman"/>
+          <w:sz w:val="24"/>
+          <w:szCs w:val="24"/>
+        </w:rPr>
+        <w:t>Distribution</w:t>
+      </w:r>
+      <w:proofErr w:type="gramEnd"/>
+      <w:r>
+        <w:rPr>
+          <w:rFonts w:ascii="Times New Roman" w:hAnsi="Times New Roman" w:cs="Times New Roman"/>
+          <w:sz w:val="24"/>
+          <w:szCs w:val="24"/>
+        </w:rPr>
+        <w:t xml:space="preserve"> are as follows:</w:t>
       </w:r>
     </w:p>
     <w:p>
       <w:pPr>
         <w:rPr>
+          <w:rFonts w:ascii="Times New Roman" w:eastAsiaTheme="minorEastAsia" w:hAnsi="Times New Roman" w:cs="Times New Roman"/>
+          <w:sz w:val="24"/>
+          <w:szCs w:val="24"/>
+        </w:rPr>
+      </w:pPr>
+      <m:oMathPara>
+        <m:oMath>
+          <m:r>
+            <w:rPr>
+              <w:rFonts w:ascii="Cambria Math" w:hAnsi="Cambria Math" w:cs="Times New Roman"/>
+              <w:sz w:val="24"/>
+              <w:szCs w:val="24"/>
+            </w:rPr>
+            <m:t>Skewnes</m:t>
+          </m:r>
+          <m:r>
+            <w:rPr>
+              <w:rFonts w:ascii="Cambria Math" w:hAnsi="Cambria Math" w:cs="Times New Roman"/>
+              <w:sz w:val="24"/>
+              <w:szCs w:val="24"/>
+            </w:rPr>
+            <m:t>s=</m:t>
+          </m:r>
+          <m:f>
+            <m:fPr>
+              <m:ctrlPr>
+                <w:rPr>
+                  <w:rFonts w:ascii="Cambria Math" w:hAnsi="Cambria Math" w:cs="Times New Roman"/>
+                  <w:i/>
+                  <w:sz w:val="24"/>
+                  <w:szCs w:val="24"/>
+                </w:rPr>
+              </m:ctrlPr>
+            </m:fPr>
+            <m:num>
+              <m:r>
+                <w:rPr>
+                  <w:rFonts w:ascii="Cambria Math" w:hAnsi="Cambria Math" w:cs="Times New Roman"/>
+                  <w:sz w:val="24"/>
+                  <w:szCs w:val="24"/>
+                </w:rPr>
+                <m:t>1-2p</m:t>
+              </m:r>
+            </m:num>
+            <m:den>
+              <m:rad>
+                <m:radPr>
+                  <m:degHide m:val="1"/>
+                  <m:ctrlPr>
+                    <w:rPr>
+                      <w:rFonts w:ascii="Cambria Math" w:hAnsi="Cambria Math" w:cs="Times New Roman"/>
+                      <w:i/>
+                      <w:sz w:val="24"/>
+                      <w:szCs w:val="24"/>
+                    </w:rPr>
+                  </m:ctrlPr>
+                </m:radPr>
+                <m:deg/>
+                <m:e>
+                  <m:r>
+                    <w:rPr>
+                      <w:rFonts w:ascii="Cambria Math" w:hAnsi="Cambria Math" w:cs="Times New Roman"/>
+                      <w:sz w:val="24"/>
+                      <w:szCs w:val="24"/>
+                    </w:rPr>
+                    <m:t>p(1-p)</m:t>
+                  </m:r>
+                </m:e>
+              </m:rad>
+            </m:den>
+          </m:f>
+        </m:oMath>
+      </m:oMathPara>
+    </w:p>
+    <w:p>
+      <w:pPr>
+        <w:rPr>
           <w:rFonts w:ascii="Times New Roman" w:hAnsi="Times New Roman" w:cs="Times New Roman"/>
           <w:b/>
           <w:sz w:val="24"/>
           <w:szCs w:val="24"/>
         </w:rPr>
       </w:pPr>
-      <w:r>
+      <m:oMathPara>
+        <m:oMath>
+          <m:r>
+            <w:rPr>
+              <w:rFonts w:ascii="Cambria Math" w:hAnsi="Cambria Math" w:cs="Times New Roman"/>
+              <w:sz w:val="24"/>
+              <w:szCs w:val="24"/>
+            </w:rPr>
+            <w:lastRenderedPageBreak/>
+            <m:t>Excess Kurtosis=</m:t>
+          </m:r>
+          <m:f>
+            <m:fPr>
+              <m:ctrlPr>
+                <w:rPr>
+                  <w:rFonts w:ascii="Cambria Math" w:hAnsi="Cambria Math" w:cs="Times New Roman"/>
+                  <w:i/>
+                  <w:sz w:val="24"/>
+                  <w:szCs w:val="24"/>
+                </w:rPr>
+              </m:ctrlPr>
+            </m:fPr>
+            <m:num>
+              <m:r>
+                <w:rPr>
+                  <w:rFonts w:ascii="Cambria Math" w:hAnsi="Cambria Math" w:cs="Times New Roman"/>
+                  <w:sz w:val="24"/>
+                  <w:szCs w:val="24"/>
+                </w:rPr>
+                <m:t>1-6p</m:t>
+              </m:r>
+              <m:d>
+                <m:dPr>
+                  <m:ctrlPr>
+                    <w:rPr>
+                      <w:rFonts w:ascii="Cambria Math" w:hAnsi="Cambria Math" w:cs="Times New Roman"/>
+                      <w:i/>
+                      <w:sz w:val="24"/>
+                      <w:szCs w:val="24"/>
+                    </w:rPr>
+                  </m:ctrlPr>
+                </m:dPr>
+                <m:e>
+                  <m:r>
+                    <w:rPr>
+                      <w:rFonts w:ascii="Cambria Math" w:hAnsi="Cambria Math" w:cs="Times New Roman"/>
+                      <w:sz w:val="24"/>
+                      <w:szCs w:val="24"/>
+                    </w:rPr>
+                    <m:t>1-p</m:t>
+                  </m:r>
+                </m:e>
+              </m:d>
+              <m:ctrlPr>
+                <w:rPr>
+                  <w:rFonts w:ascii="Cambria Math" w:hAnsi="Cambria Math" w:cs="Times New Roman"/>
+                  <w:b/>
+                  <w:i/>
+                  <w:sz w:val="24"/>
+                  <w:szCs w:val="24"/>
+                </w:rPr>
+              </m:ctrlPr>
+            </m:num>
+            <m:den>
+              <m:r>
+                <w:rPr>
+                  <w:rFonts w:ascii="Cambria Math" w:hAnsi="Cambria Math" w:cs="Times New Roman"/>
+                  <w:sz w:val="24"/>
+                  <w:szCs w:val="24"/>
+                </w:rPr>
+                <m:t>p(1-p)</m:t>
+              </m:r>
+            </m:den>
+          </m:f>
+        </m:oMath>
+      </m:oMathPara>
+    </w:p>
+    <w:p>
+      <w:pPr>
+        <w:rPr>
+          <w:rFonts w:ascii="Times New Roman" w:eastAsiaTheme="minorEastAsia" w:hAnsi="Times New Roman" w:cs="Times New Roman"/>
+          <w:sz w:val="24"/>
+          <w:szCs w:val="24"/>
+        </w:rPr>
+      </w:pPr>
+      <w:r>
+        <w:rPr>
+          <w:rFonts w:ascii="Times New Roman" w:hAnsi="Times New Roman" w:cs="Times New Roman"/>
+          <w:sz w:val="24"/>
+          <w:szCs w:val="24"/>
+        </w:rPr>
+        <w:t>A linear transformation of a random variable with a positive scaling coefficient has the same kurtosis and skewness as the variable prior to the transformation. Therefore, the skewness and kurtosis for the two scenarios are:</w:t>
+      </w:r>
+      <m:oMath>
+        <m:r>
+          <w:rPr>
+            <w:rFonts w:ascii="Cambria Math" w:hAnsi="Cambria Math" w:cs="Times New Roman"/>
+            <w:sz w:val="24"/>
+            <w:szCs w:val="24"/>
+          </w:rPr>
+          <w:br/>
+        </m:r>
+      </m:oMath>
+      <m:oMathPara>
+        <m:oMath>
+          <m:r>
+            <w:rPr>
+              <w:rFonts w:ascii="Cambria Math" w:hAnsi="Cambria Math" w:cs="Times New Roman"/>
+              <w:sz w:val="24"/>
+              <w:szCs w:val="24"/>
+            </w:rPr>
+            <m:t>Scenario 1 Skewness=</m:t>
+          </m:r>
+          <m:f>
+            <m:fPr>
+              <m:ctrlPr>
+                <w:rPr>
+                  <w:rFonts w:ascii="Cambria Math" w:hAnsi="Cambria Math" w:cs="Times New Roman"/>
+                  <w:i/>
+                  <w:sz w:val="24"/>
+                  <w:szCs w:val="24"/>
+                </w:rPr>
+              </m:ctrlPr>
+            </m:fPr>
+            <m:num>
+              <m:r>
+                <w:rPr>
+                  <w:rFonts w:ascii="Cambria Math" w:hAnsi="Cambria Math" w:cs="Times New Roman"/>
+                  <w:sz w:val="24"/>
+                  <w:szCs w:val="24"/>
+                </w:rPr>
+                <m:t>1-2*.2</m:t>
+              </m:r>
+            </m:num>
+            <m:den>
+              <m:rad>
+                <m:radPr>
+                  <m:degHide m:val="1"/>
+                  <m:ctrlPr>
+                    <w:rPr>
+                      <w:rFonts w:ascii="Cambria Math" w:hAnsi="Cambria Math" w:cs="Times New Roman"/>
+                      <w:i/>
+                      <w:sz w:val="24"/>
+                      <w:szCs w:val="24"/>
+                    </w:rPr>
+                  </m:ctrlPr>
+                </m:radPr>
+                <m:deg/>
+                <m:e>
+                  <m:r>
+                    <w:rPr>
+                      <w:rFonts w:ascii="Cambria Math" w:hAnsi="Cambria Math" w:cs="Times New Roman"/>
+                      <w:sz w:val="24"/>
+                      <w:szCs w:val="24"/>
+                    </w:rPr>
+                    <m:t>.2(.8)</m:t>
+                  </m:r>
+                </m:e>
+              </m:rad>
+            </m:den>
+          </m:f>
+          <m:r>
+            <w:rPr>
+              <w:rFonts w:ascii="Cambria Math" w:hAnsi="Cambria Math" w:cs="Times New Roman"/>
+              <w:sz w:val="24"/>
+              <w:szCs w:val="24"/>
+            </w:rPr>
+            <m:t>=1.5</m:t>
+          </m:r>
+        </m:oMath>
+      </m:oMathPara>
+    </w:p>
+    <w:p>
+      <w:pPr>
+        <w:rPr>
+          <w:rFonts w:ascii="Times New Roman" w:hAnsi="Times New Roman" w:cs="Times New Roman"/>
+          <w:sz w:val="24"/>
+          <w:szCs w:val="24"/>
+        </w:rPr>
+      </w:pPr>
+      <m:oMathPara>
+        <m:oMath>
+          <m:r>
+            <w:rPr>
+              <w:rFonts w:ascii="Cambria Math" w:hAnsi="Cambria Math" w:cs="Times New Roman"/>
+              <w:sz w:val="24"/>
+              <w:szCs w:val="24"/>
+            </w:rPr>
+            <m:t>Scenario 2 Skewness=</m:t>
+          </m:r>
+          <m:f>
+            <m:fPr>
+              <m:ctrlPr>
+                <w:rPr>
+                  <w:rFonts w:ascii="Cambria Math" w:hAnsi="Cambria Math" w:cs="Times New Roman"/>
+                  <w:i/>
+                  <w:sz w:val="24"/>
+                  <w:szCs w:val="24"/>
+                </w:rPr>
+              </m:ctrlPr>
+            </m:fPr>
+            <m:num>
+              <m:r>
+                <w:rPr>
+                  <w:rFonts w:ascii="Cambria Math" w:hAnsi="Cambria Math" w:cs="Times New Roman"/>
+                  <w:sz w:val="24"/>
+                  <w:szCs w:val="24"/>
+                </w:rPr>
+                <m:t>1-2*.5</m:t>
+              </m:r>
+            </m:num>
+            <m:den>
+              <m:rad>
+                <m:radPr>
+                  <m:degHide m:val="1"/>
+                  <m:ctrlPr>
+                    <w:rPr>
+                      <w:rFonts w:ascii="Cambria Math" w:hAnsi="Cambria Math" w:cs="Times New Roman"/>
+                      <w:i/>
+                      <w:sz w:val="24"/>
+                      <w:szCs w:val="24"/>
+                    </w:rPr>
+                  </m:ctrlPr>
+                </m:radPr>
+                <m:deg/>
+                <m:e>
+                  <m:r>
+                    <w:rPr>
+                      <w:rFonts w:ascii="Cambria Math" w:hAnsi="Cambria Math" w:cs="Times New Roman"/>
+                      <w:sz w:val="24"/>
+                      <w:szCs w:val="24"/>
+                    </w:rPr>
+                    <m:t>.5*.5</m:t>
+                  </m:r>
+                </m:e>
+              </m:rad>
+            </m:den>
+          </m:f>
+          <m:r>
+            <w:rPr>
+              <w:rFonts w:ascii="Cambria Math" w:hAnsi="Cambria Math" w:cs="Times New Roman"/>
+              <w:sz w:val="24"/>
+              <w:szCs w:val="24"/>
+            </w:rPr>
+            <m:t>=0</m:t>
+          </m:r>
+        </m:oMath>
+      </m:oMathPara>
+    </w:p>
+    <w:p>
+      <w:pPr>
+        <w:rPr>
+          <w:rFonts w:ascii="Times New Roman" w:eastAsiaTheme="minorEastAsia" w:hAnsi="Times New Roman" w:cs="Times New Roman"/>
+          <w:sz w:val="24"/>
+          <w:szCs w:val="24"/>
+        </w:rPr>
+      </w:pPr>
+      <m:oMathPara>
+        <m:oMath>
+          <m:r>
+            <w:rPr>
+              <w:rFonts w:ascii="Cambria Math" w:hAnsi="Cambria Math" w:cs="Times New Roman"/>
+              <w:sz w:val="24"/>
+              <w:szCs w:val="24"/>
+            </w:rPr>
+            <m:t xml:space="preserve">Scenario 1 </m:t>
+          </m:r>
+          <m:r>
+            <w:rPr>
+              <w:rFonts w:ascii="Cambria Math" w:hAnsi="Cambria Math" w:cs="Times New Roman"/>
+              <w:sz w:val="24"/>
+              <w:szCs w:val="24"/>
+            </w:rPr>
+            <m:t>Excess Kurtosis</m:t>
+          </m:r>
+          <m:r>
+            <w:rPr>
+              <w:rFonts w:ascii="Cambria Math" w:hAnsi="Cambria Math" w:cs="Times New Roman"/>
+              <w:sz w:val="24"/>
+              <w:szCs w:val="24"/>
+            </w:rPr>
+            <m:t>=</m:t>
+          </m:r>
+          <m:f>
+            <m:fPr>
+              <m:ctrlPr>
+                <w:rPr>
+                  <w:rFonts w:ascii="Cambria Math" w:hAnsi="Cambria Math" w:cs="Times New Roman"/>
+                  <w:i/>
+                  <w:sz w:val="24"/>
+                  <w:szCs w:val="24"/>
+                </w:rPr>
+              </m:ctrlPr>
+            </m:fPr>
+            <m:num>
+              <m:r>
+                <w:rPr>
+                  <w:rFonts w:ascii="Cambria Math" w:hAnsi="Cambria Math" w:cs="Times New Roman"/>
+                  <w:sz w:val="24"/>
+                  <w:szCs w:val="24"/>
+                </w:rPr>
+                <m:t>1-6</m:t>
+              </m:r>
+              <m:r>
+                <w:rPr>
+                  <w:rFonts w:ascii="Cambria Math" w:hAnsi="Cambria Math" w:cs="Times New Roman"/>
+                  <w:sz w:val="24"/>
+                  <w:szCs w:val="24"/>
+                </w:rPr>
+                <m:t>*.2</m:t>
+              </m:r>
+              <m:r>
+                <w:rPr>
+                  <w:rFonts w:ascii="Cambria Math" w:hAnsi="Cambria Math" w:cs="Times New Roman"/>
+                  <w:sz w:val="24"/>
+                  <w:szCs w:val="24"/>
+                </w:rPr>
+                <m:t>*.8</m:t>
+              </m:r>
+            </m:num>
+            <m:den>
+              <m:r>
+                <w:rPr>
+                  <w:rFonts w:ascii="Cambria Math" w:hAnsi="Cambria Math" w:cs="Times New Roman"/>
+                  <w:sz w:val="24"/>
+                  <w:szCs w:val="24"/>
+                </w:rPr>
+                <m:t>.2(.8)</m:t>
+              </m:r>
+            </m:den>
+          </m:f>
+          <m:r>
+            <w:rPr>
+              <w:rFonts w:ascii="Cambria Math" w:hAnsi="Cambria Math" w:cs="Times New Roman"/>
+              <w:sz w:val="24"/>
+              <w:szCs w:val="24"/>
+            </w:rPr>
+            <m:t>=.25</m:t>
+          </m:r>
+        </m:oMath>
+      </m:oMathPara>
+    </w:p>
+    <w:p>
+      <w:pPr>
+        <w:rPr>
+          <w:rFonts w:ascii="Times New Roman" w:hAnsi="Times New Roman" w:cs="Times New Roman"/>
+          <w:sz w:val="24"/>
+          <w:szCs w:val="24"/>
+        </w:rPr>
+      </w:pPr>
+      <m:oMathPara>
+        <m:oMath>
+          <m:r>
+            <w:rPr>
+              <w:rFonts w:ascii="Cambria Math" w:hAnsi="Cambria Math" w:cs="Times New Roman"/>
+              <w:sz w:val="24"/>
+              <w:szCs w:val="24"/>
+            </w:rPr>
+            <m:t xml:space="preserve">Scenario 2 </m:t>
+          </m:r>
+          <m:r>
+            <w:rPr>
+              <w:rFonts w:ascii="Cambria Math" w:hAnsi="Cambria Math" w:cs="Times New Roman"/>
+              <w:sz w:val="24"/>
+              <w:szCs w:val="24"/>
+            </w:rPr>
+            <m:t>Excess Kurtosis</m:t>
+          </m:r>
+          <m:r>
+            <w:rPr>
+              <w:rFonts w:ascii="Cambria Math" w:hAnsi="Cambria Math" w:cs="Times New Roman"/>
+              <w:sz w:val="24"/>
+              <w:szCs w:val="24"/>
+            </w:rPr>
+            <m:t>=</m:t>
+          </m:r>
+          <m:f>
+            <m:fPr>
+              <m:ctrlPr>
+                <w:rPr>
+                  <w:rFonts w:ascii="Cambria Math" w:hAnsi="Cambria Math" w:cs="Times New Roman"/>
+                  <w:i/>
+                  <w:sz w:val="24"/>
+                  <w:szCs w:val="24"/>
+                </w:rPr>
+              </m:ctrlPr>
+            </m:fPr>
+            <m:num>
+              <m:r>
+                <w:rPr>
+                  <w:rFonts w:ascii="Cambria Math" w:hAnsi="Cambria Math" w:cs="Times New Roman"/>
+                  <w:sz w:val="24"/>
+                  <w:szCs w:val="24"/>
+                </w:rPr>
+                <m:t>1-6*</m:t>
+              </m:r>
+              <m:r>
+                <w:rPr>
+                  <w:rFonts w:ascii="Cambria Math" w:hAnsi="Cambria Math" w:cs="Times New Roman"/>
+                  <w:sz w:val="24"/>
+                  <w:szCs w:val="24"/>
+                </w:rPr>
+                <m:t>.5</m:t>
+              </m:r>
+              <m:r>
+                <w:rPr>
+                  <w:rFonts w:ascii="Cambria Math" w:hAnsi="Cambria Math" w:cs="Times New Roman"/>
+                  <w:sz w:val="24"/>
+                  <w:szCs w:val="24"/>
+                </w:rPr>
+                <m:t>*</m:t>
+              </m:r>
+              <m:r>
+                <w:rPr>
+                  <w:rFonts w:ascii="Cambria Math" w:hAnsi="Cambria Math" w:cs="Times New Roman"/>
+                  <w:sz w:val="24"/>
+                  <w:szCs w:val="24"/>
+                </w:rPr>
+                <m:t>.5</m:t>
+              </m:r>
+            </m:num>
+            <m:den>
+              <m:r>
+                <w:rPr>
+                  <w:rFonts w:ascii="Cambria Math" w:hAnsi="Cambria Math" w:cs="Times New Roman"/>
+                  <w:sz w:val="24"/>
+                  <w:szCs w:val="24"/>
+                </w:rPr>
+                <m:t>.5(.5</m:t>
+              </m:r>
+              <m:r>
+                <w:rPr>
+                  <w:rFonts w:ascii="Cambria Math" w:hAnsi="Cambria Math" w:cs="Times New Roman"/>
+                  <w:sz w:val="24"/>
+                  <w:szCs w:val="24"/>
+                </w:rPr>
+                <m:t>)</m:t>
+              </m:r>
+            </m:den>
+          </m:f>
+          <m:r>
+            <w:rPr>
+              <w:rFonts w:ascii="Cambria Math" w:hAnsi="Cambria Math" w:cs="Times New Roman"/>
+              <w:sz w:val="24"/>
+              <w:szCs w:val="24"/>
+            </w:rPr>
+            <m:t>=-2</m:t>
+          </m:r>
+        </m:oMath>
+      </m:oMathPara>
+    </w:p>
+    <w:p>
+      <w:pPr>
+        <w:rPr>
+          <w:rFonts w:ascii="Times New Roman" w:hAnsi="Times New Roman" w:cs="Times New Roman"/>
+          <w:sz w:val="24"/>
+          <w:szCs w:val="24"/>
+        </w:rPr>
+      </w:pPr>
+      <w:r>
+        <w:rPr>
+          <w:rFonts w:ascii="Times New Roman" w:hAnsi="Times New Roman" w:cs="Times New Roman"/>
+          <w:sz w:val="24"/>
+          <w:szCs w:val="24"/>
+        </w:rPr>
+        <w:t>In summary, Scenario 1 has asymmetrical and leptokurtic payouts; whereas, Scenario 2 is symmetrical and platykurtic</w:t>
+      </w:r>
+      <w:bookmarkStart w:id="1" w:name="_GoBack"/>
+      <w:bookmarkEnd w:id="1"/>
+      <w:r>
+        <w:rPr>
+          <w:rFonts w:ascii="Times New Roman" w:hAnsi="Times New Roman" w:cs="Times New Roman"/>
+          <w:sz w:val="24"/>
+          <w:szCs w:val="24"/>
+        </w:rPr>
+        <w:t>. Goal-based investing is able to differentiate between these scenarios and MPT is not.</w:t>
+      </w:r>
+    </w:p>
+    <w:p>
+      <w:pPr>
         <w:rPr>
           <w:rFonts w:ascii="Times New Roman" w:hAnsi="Times New Roman" w:cs="Times New Roman"/>
           <w:b/>
           <w:sz w:val="24"/>
           <w:szCs w:val="24"/>
         </w:rPr>
-        <w:lastRenderedPageBreak/>
+      </w:pPr>
+      <w:r>
+        <w:rPr>
+          <w:rFonts w:ascii="Times New Roman" w:hAnsi="Times New Roman" w:cs="Times New Roman"/>
+          <w:b/>
+          <w:sz w:val="24"/>
+          <w:szCs w:val="24"/>
+        </w:rPr>
         <w:t xml:space="preserve">Appendix A: </w:t>
       </w:r>
       <w:r>
@@ -7875,6 +8525,7 @@
               <w:sz w:val="24"/>
               <w:szCs w:val="24"/>
             </w:rPr>
+            <w:lastRenderedPageBreak/>
             <w:br/>
           </m:r>
         </m:oMath>
@@ -10356,15 +11007,7 @@
                       <w:sz w:val="24"/>
                       <w:szCs w:val="24"/>
                     </w:rPr>
-                    <m:t>ba</m:t>
-                  </m:r>
-                  <m:r>
-                    <w:rPr>
-                      <w:rFonts w:ascii="Cambria Math" w:hAnsi="Cambria Math" w:cs="Times New Roman"/>
-                      <w:sz w:val="24"/>
-                      <w:szCs w:val="24"/>
-                    </w:rPr>
-                    <m:t>d</m:t>
+                    <m:t>bad</m:t>
                   </m:r>
                 </m:sub>
               </m:sSub>
@@ -11229,7 +11872,15 @@
                           <w:sz w:val="24"/>
                           <w:szCs w:val="24"/>
                         </w:rPr>
-                        <m:t>good</m:t>
+                        <m:t>goo</m:t>
+                      </m:r>
+                      <m:r>
+                        <w:rPr>
+                          <w:rFonts w:ascii="Cambria Math" w:hAnsi="Cambria Math" w:cs="Times New Roman"/>
+                          <w:sz w:val="24"/>
+                          <w:szCs w:val="24"/>
+                        </w:rPr>
+                        <m:t>d</m:t>
                       </m:r>
                     </m:sub>
                   </m:sSub>
@@ -11377,15 +12028,7 @@
                   <w:sz w:val="24"/>
                   <w:szCs w:val="24"/>
                 </w:rPr>
-                <m:t>l</m:t>
-              </m:r>
-              <m:r>
-                <w:rPr>
-                  <w:rFonts w:ascii="Cambria Math" w:hAnsi="Cambria Math" w:cs="Times New Roman"/>
-                  <w:sz w:val="24"/>
-                  <w:szCs w:val="24"/>
-                </w:rPr>
-                <m:t>eft_tail</m:t>
+                <m:t>left_tail</m:t>
               </m:r>
             </m:sub>
           </m:sSub>
@@ -13633,15 +14276,7 @@
                   <w:sz w:val="24"/>
                   <w:szCs w:val="24"/>
                 </w:rPr>
-                <m:t>like</m:t>
-              </m:r>
-              <m:r>
-                <w:rPr>
-                  <w:rFonts w:ascii="Cambria Math" w:hAnsi="Cambria Math" w:cs="Times New Roman"/>
-                  <w:sz w:val="24"/>
-                  <w:szCs w:val="24"/>
-                </w:rPr>
-                <m:t>ly</m:t>
+                <m:t>likely</m:t>
               </m:r>
             </m:sub>
           </m:sSub>
@@ -23524,7 +24159,7 @@
 
 <file path=word/comments.xml><?xml version="1.0" encoding="utf-8"?>
 <w:comments xmlns:wpc="http://schemas.microsoft.com/office/word/2010/wordprocessingCanvas" xmlns:mc="http://schemas.openxmlformats.org/markup-compatibility/2006" xmlns:o="urn:schemas-microsoft-com:office:office" xmlns:r="http://schemas.openxmlformats.org/officeDocument/2006/relationships" xmlns:m="http://schemas.openxmlformats.org/officeDocument/2006/math" xmlns:v="urn:schemas-microsoft-com:vml" xmlns:wp14="http://schemas.microsoft.com/office/word/2010/wordprocessingDrawing" xmlns:wp="http://schemas.openxmlformats.org/drawingml/2006/wordprocessingDrawing" xmlns:w10="urn:schemas-microsoft-com:office:word" xmlns:w="http://schemas.openxmlformats.org/wordprocessingml/2006/main" xmlns:w14="http://schemas.microsoft.com/office/word/2010/wordml" xmlns:wpg="http://schemas.microsoft.com/office/word/2010/wordprocessingGroup" xmlns:wpi="http://schemas.microsoft.com/office/word/2010/wordprocessingInk" xmlns:wne="http://schemas.microsoft.com/office/word/2006/wordml" xmlns:wps="http://schemas.microsoft.com/office/word/2010/wordprocessingShape" mc:Ignorable="w14 wp14">
-  <w:comment w:id="1" w:author="Popper" w:date="2019-07-22T10:50:00Z" w:initials="P">
+  <w:comment w:id="0" w:author="Popper" w:date="2019-07-22T10:50:00Z" w:initials="P">
     <w:p>
       <w:pPr>
         <w:pStyle w:val="CommentText"/>
@@ -25810,4 +26445,16 @@
   <a:objectDefaults/>
   <a:extraClrSchemeLst/>
 </a:theme>
+</file>
+
+<file path=customXml/item1.xml><?xml version="1.0" encoding="utf-8"?>
+<b:Sources xmlns:b="http://schemas.openxmlformats.org/officeDocument/2006/bibliography" xmlns="http://schemas.openxmlformats.org/officeDocument/2006/bibliography" SelectedStyle="\APA.XSL" StyleName="APA"/>
+</file>
+
+<file path=customXml/itemProps1.xml><?xml version="1.0" encoding="utf-8"?>
+<ds:datastoreItem xmlns:ds="http://schemas.openxmlformats.org/officeDocument/2006/customXml" ds:itemID="{50AC7A63-EDF1-4F99-9635-A36EC6D40449}">
+  <ds:schemaRefs>
+    <ds:schemaRef ds:uri="http://schemas.openxmlformats.org/officeDocument/2006/bibliography"/>
+  </ds:schemaRefs>
+</ds:datastoreItem>
 </file>
</xml_diff>

<commit_message>
Removed Article Goals and Refactored the Introduction
</commit_message>
<xml_diff>
--- a/GoalBasedJournalArticle.docx
+++ b/GoalBasedJournalArticle.docx
@@ -18,17 +18,18 @@
           <w:sz w:val="24"/>
           <w:szCs w:val="24"/>
         </w:rPr>
-        <w:t>Goal-Based Investing: A</w:t>
-      </w:r>
-      <w:r>
+        <w:t>GOAL-BASED INVESTING: A SCENARIO-BASED SIMULATION APPROACH</w:t>
+      </w:r>
+    </w:p>
+    <w:p>
+      <w:pPr>
         <w:rPr>
           <w:rFonts w:ascii="Times New Roman" w:hAnsi="Times New Roman" w:cs="Times New Roman"/>
           <w:b/>
           <w:sz w:val="24"/>
           <w:szCs w:val="24"/>
         </w:rPr>
-        <w:t xml:space="preserve"> Scenario-Based</w:t>
-      </w:r>
+      </w:pPr>
       <w:r>
         <w:rPr>
           <w:rFonts w:ascii="Times New Roman" w:hAnsi="Times New Roman" w:cs="Times New Roman"/>
@@ -36,26 +37,283 @@
           <w:sz w:val="24"/>
           <w:szCs w:val="24"/>
         </w:rPr>
-        <w:t xml:space="preserve"> Simulation Approach</w:t>
+        <w:t>ABSTRACT</w:t>
       </w:r>
     </w:p>
     <w:p>
       <w:pPr>
         <w:rPr>
           <w:rFonts w:ascii="Times New Roman" w:hAnsi="Times New Roman" w:cs="Times New Roman"/>
-          <w:b/>
-          <w:sz w:val="24"/>
-          <w:szCs w:val="24"/>
-        </w:rPr>
-      </w:pPr>
-      <w:r>
+          <w:sz w:val="24"/>
+          <w:szCs w:val="24"/>
+        </w:rPr>
+      </w:pPr>
+      <w:r>
+        <w:rPr>
+          <w:rFonts w:ascii="Times New Roman" w:hAnsi="Times New Roman" w:cs="Times New Roman"/>
+          <w:sz w:val="24"/>
+          <w:szCs w:val="24"/>
+        </w:rPr>
+        <w:t>Goal-based investing</w:t>
+      </w:r>
+      <w:r>
+        <w:rPr>
+          <w:rFonts w:ascii="Times New Roman" w:hAnsi="Times New Roman" w:cs="Times New Roman"/>
+          <w:sz w:val="24"/>
+          <w:szCs w:val="24"/>
+        </w:rPr>
+        <w:t xml:space="preserve"> (GBI)</w:t>
+      </w:r>
+      <w:r>
+        <w:rPr>
+          <w:rFonts w:ascii="Times New Roman" w:hAnsi="Times New Roman" w:cs="Times New Roman"/>
+          <w:sz w:val="24"/>
+          <w:szCs w:val="24"/>
+        </w:rPr>
+        <w:t xml:space="preserve"> defines risk as the probability of an investor not attaining a goal. </w:t>
+      </w:r>
+      <w:r>
+        <w:rPr>
+          <w:rFonts w:ascii="Times New Roman" w:hAnsi="Times New Roman" w:cs="Times New Roman"/>
+          <w:sz w:val="24"/>
+          <w:szCs w:val="24"/>
+        </w:rPr>
+        <w:t>This paper demonstrates this definition captures both contextual information and distributional properties that fall outside of the scope of Modern Portfolio Theory</w:t>
+      </w:r>
+      <w:r>
+        <w:rPr>
+          <w:rFonts w:ascii="Times New Roman" w:hAnsi="Times New Roman" w:cs="Times New Roman"/>
+          <w:sz w:val="24"/>
+          <w:szCs w:val="24"/>
+        </w:rPr>
+        <w:t xml:space="preserve"> (MPT)</w:t>
+      </w:r>
+      <w:r>
+        <w:rPr>
+          <w:rFonts w:ascii="Times New Roman" w:hAnsi="Times New Roman" w:cs="Times New Roman"/>
+          <w:sz w:val="24"/>
+          <w:szCs w:val="24"/>
+        </w:rPr>
+        <w:t>.</w:t>
+      </w:r>
+      <w:r>
+        <w:rPr>
+          <w:rFonts w:ascii="Times New Roman" w:hAnsi="Times New Roman" w:cs="Times New Roman"/>
+          <w:sz w:val="24"/>
+          <w:szCs w:val="24"/>
+        </w:rPr>
+        <w:t xml:space="preserve"> In particula</w:t>
+      </w:r>
+      <w:r>
+        <w:rPr>
+          <w:rFonts w:ascii="Times New Roman" w:hAnsi="Times New Roman" w:cs="Times New Roman"/>
+          <w:sz w:val="24"/>
+          <w:szCs w:val="24"/>
+        </w:rPr>
+        <w:t xml:space="preserve">r, </w:t>
+      </w:r>
+      <w:r>
+        <w:rPr>
+          <w:rFonts w:ascii="Times New Roman" w:hAnsi="Times New Roman" w:cs="Times New Roman"/>
+          <w:sz w:val="24"/>
+          <w:szCs w:val="24"/>
+        </w:rPr>
+        <w:t>GBI</w:t>
+      </w:r>
+      <w:r>
+        <w:rPr>
+          <w:rFonts w:ascii="Times New Roman" w:hAnsi="Times New Roman" w:cs="Times New Roman"/>
+          <w:sz w:val="24"/>
+          <w:szCs w:val="24"/>
+        </w:rPr>
+        <w:t xml:space="preserve"> risk</w:t>
+      </w:r>
+      <w:r>
+        <w:rPr>
+          <w:rFonts w:ascii="Times New Roman" w:hAnsi="Times New Roman" w:cs="Times New Roman"/>
+          <w:sz w:val="24"/>
+          <w:szCs w:val="24"/>
+        </w:rPr>
+        <w:t xml:space="preserve"> can accommodate asymmetrical and “fat-tailed” distributions, such as those frequently encountered in alternative investments.</w:t>
+      </w:r>
+      <w:r>
+        <w:rPr>
+          <w:rFonts w:ascii="Times New Roman" w:hAnsi="Times New Roman" w:cs="Times New Roman"/>
+          <w:sz w:val="24"/>
+          <w:szCs w:val="24"/>
+        </w:rPr>
+        <w:t xml:space="preserve"> </w:t>
+      </w:r>
+      <w:r>
+        <w:rPr>
+          <w:rFonts w:ascii="Times New Roman" w:hAnsi="Times New Roman" w:cs="Times New Roman"/>
+          <w:sz w:val="24"/>
+          <w:szCs w:val="24"/>
+        </w:rPr>
+        <w:t>T</w:t>
+      </w:r>
+      <w:r>
+        <w:rPr>
+          <w:rFonts w:ascii="Times New Roman" w:hAnsi="Times New Roman" w:cs="Times New Roman"/>
+          <w:sz w:val="24"/>
+          <w:szCs w:val="24"/>
+        </w:rPr>
+        <w:t>o leverage these advantages</w:t>
+      </w:r>
+      <w:r>
+        <w:rPr>
+          <w:rFonts w:ascii="Times New Roman" w:hAnsi="Times New Roman" w:cs="Times New Roman"/>
+          <w:sz w:val="24"/>
+          <w:szCs w:val="24"/>
+        </w:rPr>
+        <w:t xml:space="preserve">, this paper </w:t>
+      </w:r>
+      <w:r>
+        <w:rPr>
+          <w:rFonts w:ascii="Times New Roman" w:hAnsi="Times New Roman" w:cs="Times New Roman"/>
+          <w:sz w:val="24"/>
+          <w:szCs w:val="24"/>
+        </w:rPr>
+        <w:t>introduces a scenario-based simulation approach</w:t>
+      </w:r>
+      <w:r>
+        <w:rPr>
+          <w:rFonts w:ascii="Times New Roman" w:hAnsi="Times New Roman" w:cs="Times New Roman"/>
+          <w:sz w:val="24"/>
+          <w:szCs w:val="24"/>
+        </w:rPr>
+        <w:t>. This approach also attempts to</w:t>
+      </w:r>
+      <w:r>
+        <w:rPr>
+          <w:rFonts w:ascii="Times New Roman" w:hAnsi="Times New Roman" w:cs="Times New Roman"/>
+          <w:sz w:val="24"/>
+          <w:szCs w:val="24"/>
+        </w:rPr>
+        <w:t xml:space="preserve"> incorporate</w:t>
+      </w:r>
+      <w:r>
+        <w:rPr>
+          <w:rFonts w:ascii="Times New Roman" w:hAnsi="Times New Roman" w:cs="Times New Roman"/>
+          <w:sz w:val="24"/>
+          <w:szCs w:val="24"/>
+        </w:rPr>
+        <w:t xml:space="preserve"> the desirab</w:t>
+      </w:r>
+      <w:r>
+        <w:rPr>
+          <w:rFonts w:ascii="Times New Roman" w:hAnsi="Times New Roman" w:cs="Times New Roman"/>
+          <w:sz w:val="24"/>
+          <w:szCs w:val="24"/>
+        </w:rPr>
+        <w:t>le feat</w:t>
+      </w:r>
+      <w:r>
+        <w:rPr>
+          <w:rFonts w:ascii="Times New Roman" w:hAnsi="Times New Roman" w:cs="Times New Roman"/>
+          <w:sz w:val="24"/>
+          <w:szCs w:val="24"/>
+        </w:rPr>
+        <w:t>ures of MPT</w:t>
+      </w:r>
+      <w:r>
+        <w:rPr>
+          <w:rFonts w:ascii="Times New Roman" w:hAnsi="Times New Roman" w:cs="Times New Roman"/>
+          <w:sz w:val="24"/>
+          <w:szCs w:val="24"/>
+        </w:rPr>
+        <w:t xml:space="preserve"> and demonstrate the logic behind investment forecasts intuitively and transparently</w:t>
+      </w:r>
+      <w:r>
+        <w:rPr>
+          <w:rFonts w:ascii="Times New Roman" w:hAnsi="Times New Roman" w:cs="Times New Roman"/>
+          <w:sz w:val="24"/>
+          <w:szCs w:val="24"/>
+        </w:rPr>
+        <w:t>.</w:t>
+      </w:r>
+      <w:r>
+        <w:rPr>
+          <w:rFonts w:ascii="Times New Roman" w:hAnsi="Times New Roman" w:cs="Times New Roman"/>
+          <w:sz w:val="24"/>
+          <w:szCs w:val="24"/>
+        </w:rPr>
+        <w:t xml:space="preserve"> </w:t>
+      </w:r>
+      <w:r>
+        <w:rPr>
+          <w:rFonts w:ascii="Times New Roman" w:hAnsi="Times New Roman" w:cs="Times New Roman"/>
+          <w:sz w:val="24"/>
+          <w:szCs w:val="24"/>
+        </w:rPr>
+        <w:t>The objective is to demonstrate an approach to modeling a single portfolio</w:t>
+      </w:r>
+      <w:r>
+        <w:rPr>
+          <w:rFonts w:ascii="Times New Roman" w:hAnsi="Times New Roman" w:cs="Times New Roman"/>
+          <w:sz w:val="24"/>
+          <w:szCs w:val="24"/>
+        </w:rPr>
+        <w:t xml:space="preserve"> or asset</w:t>
+      </w:r>
+      <w:r>
+        <w:rPr>
+          <w:rFonts w:ascii="Times New Roman" w:hAnsi="Times New Roman" w:cs="Times New Roman"/>
+          <w:sz w:val="24"/>
+          <w:szCs w:val="24"/>
+        </w:rPr>
+        <w:t xml:space="preserve"> that is more </w:t>
+      </w:r>
+      <w:r>
+        <w:rPr>
+          <w:rFonts w:ascii="Times New Roman" w:eastAsiaTheme="minorEastAsia" w:hAnsi="Times New Roman" w:cs="Times New Roman"/>
+          <w:sz w:val="24"/>
+          <w:szCs w:val="24"/>
+        </w:rPr>
+        <w:t>intelligib</w:t>
+      </w:r>
+      <w:r>
+        <w:rPr>
+          <w:rFonts w:ascii="Times New Roman" w:eastAsiaTheme="minorEastAsia" w:hAnsi="Times New Roman" w:cs="Times New Roman"/>
+          <w:sz w:val="24"/>
+          <w:szCs w:val="24"/>
+        </w:rPr>
+        <w:t xml:space="preserve">le, transparent, and </w:t>
+      </w:r>
+      <w:r>
+        <w:rPr>
+          <w:rFonts w:ascii="Times New Roman" w:eastAsiaTheme="minorEastAsia" w:hAnsi="Times New Roman" w:cs="Times New Roman"/>
+          <w:sz w:val="24"/>
+          <w:szCs w:val="24"/>
+        </w:rPr>
+        <w:t>broadly applicable to alternative</w:t>
+      </w:r>
+      <w:r>
+        <w:rPr>
+          <w:rFonts w:ascii="Times New Roman" w:eastAsiaTheme="minorEastAsia" w:hAnsi="Times New Roman" w:cs="Times New Roman"/>
+          <w:sz w:val="24"/>
+          <w:szCs w:val="24"/>
+        </w:rPr>
+        <w:t xml:space="preserve"> assets than MPT.</w:t>
+      </w:r>
+    </w:p>
+    <w:p>
+      <w:pPr>
         <w:rPr>
           <w:rFonts w:ascii="Times New Roman" w:hAnsi="Times New Roman" w:cs="Times New Roman"/>
           <w:b/>
           <w:sz w:val="24"/>
           <w:szCs w:val="24"/>
         </w:rPr>
-        <w:t>Paper Scope</w:t>
+      </w:pPr>
+      <w:r>
+        <w:rPr>
+          <w:rFonts w:ascii="Times New Roman" w:hAnsi="Times New Roman" w:cs="Times New Roman"/>
+          <w:b/>
+          <w:sz w:val="24"/>
+          <w:szCs w:val="24"/>
+        </w:rPr>
+        <w:t>INTRODUCTION</w:t>
       </w:r>
     </w:p>
     <w:p>
@@ -72,7 +330,7 @@
           <w:sz w:val="24"/>
           <w:szCs w:val="24"/>
         </w:rPr>
-        <w:t xml:space="preserve">This paper intentionally omits any discussion of the application of Behavioral Finance Theory to Goal-Based Investing. Others have covered this topic extensively, and the author doubts his ability to add any further value to this discussion. In addition, this article only includes a brief mention of Modern Portfolio Theory, and its relationship to GBI. This topic also has exhaustive coverage in the literature. </w:t>
+        <w:t>This article focuses on the investment risk through the lens of GBI. First, it aims to demonstrate that the definition of investment risk as “the probability of an investor not reaching a goal” captures more information than volatility. Specifically, this definition can capture: 1) elements of risk that depend on the context of the investor; 2) distributional properties of the investment outside of the scope of MPT, such as skewness (asymmetry) and kurtosis (extreme events or “fat-tails”). This means that GBI has the potential to realistically capture the risk associated with nontraditional strategies whose return distributions exhibit these characteristics.</w:t>
       </w:r>
     </w:p>
     <w:p>
@@ -89,47 +347,42 @@
           <w:sz w:val="24"/>
           <w:szCs w:val="24"/>
         </w:rPr>
-        <w:t xml:space="preserve">Instead, </w:t>
-      </w:r>
-      <w:r>
-        <w:rPr>
-          <w:rFonts w:ascii="Times New Roman" w:eastAsiaTheme="minorEastAsia" w:hAnsi="Times New Roman" w:cs="Times New Roman"/>
-          <w:sz w:val="24"/>
-          <w:szCs w:val="24"/>
-        </w:rPr>
-        <w:t xml:space="preserve">this article focuses on the investment risk through the lens of GBI. </w:t>
-      </w:r>
-      <w:r>
-        <w:rPr>
-          <w:rFonts w:ascii="Times New Roman" w:eastAsiaTheme="minorEastAsia" w:hAnsi="Times New Roman" w:cs="Times New Roman"/>
-          <w:sz w:val="24"/>
-          <w:szCs w:val="24"/>
-        </w:rPr>
-        <w:t xml:space="preserve">First, it aims to demonstrate that the definition of investment risk as “the probability of an investor not reaching a goal” </w:t>
-      </w:r>
-      <w:r>
-        <w:rPr>
-          <w:rFonts w:ascii="Times New Roman" w:eastAsiaTheme="minorEastAsia" w:hAnsi="Times New Roman" w:cs="Times New Roman"/>
-          <w:sz w:val="24"/>
-          <w:szCs w:val="24"/>
-        </w:rPr>
-        <w:t xml:space="preserve">captures additional information than volatility. </w:t>
-      </w:r>
-      <w:r>
-        <w:rPr>
-          <w:rFonts w:ascii="Times New Roman" w:eastAsiaTheme="minorEastAsia" w:hAnsi="Times New Roman" w:cs="Times New Roman"/>
-          <w:sz w:val="24"/>
-          <w:szCs w:val="24"/>
-        </w:rPr>
-        <w:t>Specifically, this definition can capture: 1) elements of risk that depend on the context of the investor; 2) distributional properties of the investment outside of the scope of MPT, such as skewness (asymmetry) and kurtosis (extreme events or “fat-tails”).</w:t>
-      </w:r>
-      <w:r>
-        <w:rPr>
-          <w:rFonts w:ascii="Times New Roman" w:eastAsiaTheme="minorEastAsia" w:hAnsi="Times New Roman" w:cs="Times New Roman"/>
-          <w:sz w:val="24"/>
-          <w:szCs w:val="24"/>
-        </w:rPr>
-        <w:t xml:space="preserve"> This means that GBI has the potential to realistically capture the risk associated with nontraditional strategies whose return distributions exhibit these characteristics.</w:t>
+        <w:t xml:space="preserve">In an effort to exploit these potential benefits, this article introduces an investment simulation framework and shows its application. However, GBI introduces far more than a new risk metric. It systematically shifts the focus of asset management from the portfolio to the client. This shift manifests in the relative intelligibility and transparency of GBI to investors compared to MPT. Investor goals are mapped to cash outflows and the probability of matching these outflows defines risk. These steps only require basic financial and probabilistic concepts. However, an investment portfolio must be selected to defease these </w:t>
+      </w:r>
+      <w:proofErr w:type="gramStart"/>
+      <w:r>
+        <w:rPr>
+          <w:rFonts w:ascii="Times New Roman" w:eastAsiaTheme="minorEastAsia" w:hAnsi="Times New Roman" w:cs="Times New Roman"/>
+          <w:sz w:val="24"/>
+          <w:szCs w:val="24"/>
+        </w:rPr>
+        <w:t>outflows</w:t>
+      </w:r>
+      <w:proofErr w:type="gramEnd"/>
+      <w:r>
+        <w:rPr>
+          <w:rFonts w:ascii="Times New Roman" w:eastAsiaTheme="minorEastAsia" w:hAnsi="Times New Roman" w:cs="Times New Roman"/>
+          <w:sz w:val="24"/>
+          <w:szCs w:val="24"/>
+        </w:rPr>
+        <w:t xml:space="preserve"> such that the goal is satisfied. A number of authors recommend using </w:t>
+      </w:r>
+      <w:r>
+        <w:rPr>
+          <w:rFonts w:ascii="Times New Roman" w:eastAsiaTheme="minorEastAsia" w:hAnsi="Times New Roman" w:cs="Times New Roman"/>
+          <w:sz w:val="24"/>
+          <w:szCs w:val="24"/>
+          <w:highlight w:val="yellow"/>
+        </w:rPr>
+        <w:t>MPT for this purpose</w:t>
+      </w:r>
+      <w:r>
+        <w:rPr>
+          <w:rFonts w:ascii="Times New Roman" w:eastAsiaTheme="minorEastAsia" w:hAnsi="Times New Roman" w:cs="Times New Roman"/>
+          <w:sz w:val="24"/>
+          <w:szCs w:val="24"/>
+        </w:rPr>
+        <w:t>. In the anecdotal experience of the author, even institutional investors struggle to understand how to estimate portfolio volatility. In fact, an entire segment of the Investment Management Software Industry creates models and techniques dedicated to this topic. Thus, the risk modeling of investment portfolios still remains opaque and incomprehensible to both investors and wealth managers. This limits GBI in reaching its full potential.</w:t>
       </w:r>
     </w:p>
     <w:p>
@@ -146,143 +399,55 @@
           <w:sz w:val="24"/>
           <w:szCs w:val="24"/>
         </w:rPr>
-        <w:t xml:space="preserve">In an </w:t>
-      </w:r>
-      <w:r>
-        <w:rPr>
-          <w:rFonts w:ascii="Times New Roman" w:eastAsiaTheme="minorEastAsia" w:hAnsi="Times New Roman" w:cs="Times New Roman"/>
-          <w:sz w:val="24"/>
-          <w:szCs w:val="24"/>
-        </w:rPr>
-        <w:t>effort to exploit these potential benefits</w:t>
-      </w:r>
-      <w:r>
-        <w:rPr>
-          <w:rFonts w:ascii="Times New Roman" w:eastAsiaTheme="minorEastAsia" w:hAnsi="Times New Roman" w:cs="Times New Roman"/>
-          <w:sz w:val="24"/>
-          <w:szCs w:val="24"/>
-        </w:rPr>
-        <w:t>, this article</w:t>
-      </w:r>
-      <w:r>
-        <w:rPr>
-          <w:rFonts w:ascii="Times New Roman" w:eastAsiaTheme="minorEastAsia" w:hAnsi="Times New Roman" w:cs="Times New Roman"/>
-          <w:sz w:val="24"/>
-          <w:szCs w:val="24"/>
-        </w:rPr>
-        <w:t xml:space="preserve"> introduces an investment simulation framework and shows its application. </w:t>
-      </w:r>
-      <w:r>
-        <w:rPr>
-          <w:rFonts w:ascii="Times New Roman" w:eastAsiaTheme="minorEastAsia" w:hAnsi="Times New Roman" w:cs="Times New Roman"/>
-          <w:sz w:val="24"/>
-          <w:szCs w:val="24"/>
-        </w:rPr>
-        <w:t xml:space="preserve">However, GBI </w:t>
-      </w:r>
-      <w:r>
-        <w:rPr>
-          <w:rFonts w:ascii="Times New Roman" w:eastAsiaTheme="minorEastAsia" w:hAnsi="Times New Roman" w:cs="Times New Roman"/>
-          <w:sz w:val="24"/>
-          <w:szCs w:val="24"/>
-        </w:rPr>
-        <w:t xml:space="preserve">introduces far more than </w:t>
-      </w:r>
-      <w:r>
-        <w:rPr>
-          <w:rFonts w:ascii="Times New Roman" w:eastAsiaTheme="minorEastAsia" w:hAnsi="Times New Roman" w:cs="Times New Roman"/>
-          <w:sz w:val="24"/>
-          <w:szCs w:val="24"/>
-        </w:rPr>
-        <w:t xml:space="preserve">a new risk metric. </w:t>
-      </w:r>
-      <w:r>
-        <w:rPr>
-          <w:rFonts w:ascii="Times New Roman" w:eastAsiaTheme="minorEastAsia" w:hAnsi="Times New Roman" w:cs="Times New Roman"/>
-          <w:sz w:val="24"/>
-          <w:szCs w:val="24"/>
-        </w:rPr>
-        <w:t xml:space="preserve">It systematically shifts the focus of asset management from the portfolio to the client. </w:t>
-      </w:r>
-      <w:r>
-        <w:rPr>
-          <w:rFonts w:ascii="Times New Roman" w:eastAsiaTheme="minorEastAsia" w:hAnsi="Times New Roman" w:cs="Times New Roman"/>
-          <w:sz w:val="24"/>
-          <w:szCs w:val="24"/>
-        </w:rPr>
-        <w:t>T</w:t>
-      </w:r>
-      <w:r>
-        <w:rPr>
-          <w:rFonts w:ascii="Times New Roman" w:eastAsiaTheme="minorEastAsia" w:hAnsi="Times New Roman" w:cs="Times New Roman"/>
-          <w:sz w:val="24"/>
-          <w:szCs w:val="24"/>
-        </w:rPr>
-        <w:t>his shift manifests in the relative intelligibil</w:t>
-      </w:r>
-      <w:r>
-        <w:rPr>
-          <w:rFonts w:ascii="Times New Roman" w:eastAsiaTheme="minorEastAsia" w:hAnsi="Times New Roman" w:cs="Times New Roman"/>
-          <w:sz w:val="24"/>
-          <w:szCs w:val="24"/>
-        </w:rPr>
-        <w:t>ity and transparency of GBI</w:t>
-      </w:r>
-      <w:r>
-        <w:rPr>
-          <w:rFonts w:ascii="Times New Roman" w:eastAsiaTheme="minorEastAsia" w:hAnsi="Times New Roman" w:cs="Times New Roman"/>
-          <w:sz w:val="24"/>
-          <w:szCs w:val="24"/>
-        </w:rPr>
-        <w:t xml:space="preserve"> to investors</w:t>
-      </w:r>
-      <w:r>
-        <w:rPr>
-          <w:rFonts w:ascii="Times New Roman" w:eastAsiaTheme="minorEastAsia" w:hAnsi="Times New Roman" w:cs="Times New Roman"/>
-          <w:sz w:val="24"/>
-          <w:szCs w:val="24"/>
-        </w:rPr>
-        <w:t xml:space="preserve"> compared to</w:t>
-      </w:r>
-      <w:r>
-        <w:rPr>
-          <w:rFonts w:ascii="Times New Roman" w:eastAsiaTheme="minorEastAsia" w:hAnsi="Times New Roman" w:cs="Times New Roman"/>
-          <w:sz w:val="24"/>
-          <w:szCs w:val="24"/>
-        </w:rPr>
-        <w:t xml:space="preserve"> MPT. </w:t>
-      </w:r>
-      <w:r>
-        <w:rPr>
-          <w:rFonts w:ascii="Times New Roman" w:eastAsiaTheme="minorEastAsia" w:hAnsi="Times New Roman" w:cs="Times New Roman"/>
-          <w:sz w:val="24"/>
-          <w:szCs w:val="24"/>
-        </w:rPr>
-        <w:t>Investor goals are mapped to cash outflows and the probability of matching these outflows defines risk.</w:t>
-      </w:r>
-      <w:r>
-        <w:rPr>
-          <w:rFonts w:ascii="Times New Roman" w:eastAsiaTheme="minorEastAsia" w:hAnsi="Times New Roman" w:cs="Times New Roman"/>
-          <w:sz w:val="24"/>
-          <w:szCs w:val="24"/>
-        </w:rPr>
-        <w:t xml:space="preserve"> The</w:t>
-      </w:r>
-      <w:r>
-        <w:rPr>
-          <w:rFonts w:ascii="Times New Roman" w:eastAsiaTheme="minorEastAsia" w:hAnsi="Times New Roman" w:cs="Times New Roman"/>
-          <w:sz w:val="24"/>
-          <w:szCs w:val="24"/>
-        </w:rPr>
-        <w:t>se</w:t>
-      </w:r>
-      <w:r>
-        <w:rPr>
-          <w:rFonts w:ascii="Times New Roman" w:eastAsiaTheme="minorEastAsia" w:hAnsi="Times New Roman" w:cs="Times New Roman"/>
-          <w:sz w:val="24"/>
-          <w:szCs w:val="24"/>
-        </w:rPr>
-        <w:t xml:space="preserve"> steps only require basic financial and probabilistic concepts.</w:t>
+        <w:t xml:space="preserve">Therefore, </w:t>
+      </w:r>
+      <w:r>
+        <w:rPr>
+          <w:rFonts w:ascii="Times New Roman" w:eastAsiaTheme="minorEastAsia" w:hAnsi="Times New Roman" w:cs="Times New Roman"/>
+          <w:sz w:val="24"/>
+          <w:szCs w:val="24"/>
+        </w:rPr>
+        <w:t>a primary goal for the investment simulations is to improve the transparency and intelligibility of modeling portfolios.</w:t>
+      </w:r>
+      <w:r>
+        <w:rPr>
+          <w:rFonts w:ascii="Times New Roman" w:eastAsiaTheme="minorEastAsia" w:hAnsi="Times New Roman" w:cs="Times New Roman"/>
+          <w:sz w:val="24"/>
+          <w:szCs w:val="24"/>
+        </w:rPr>
+        <w:t xml:space="preserve"> There are many probability </w:t>
+      </w:r>
+      <w:r>
+        <w:rPr>
+          <w:rFonts w:ascii="Times New Roman" w:eastAsiaTheme="minorEastAsia" w:hAnsi="Times New Roman" w:cs="Times New Roman"/>
+          <w:sz w:val="24"/>
+          <w:szCs w:val="24"/>
+        </w:rPr>
+        <w:t xml:space="preserve">distributions that can accommodate skewness and excess kurtosis. </w:t>
+      </w:r>
+      <w:r>
+        <w:rPr>
+          <w:rFonts w:ascii="Times New Roman" w:eastAsiaTheme="minorEastAsia" w:hAnsi="Times New Roman" w:cs="Times New Roman"/>
+          <w:sz w:val="24"/>
+          <w:szCs w:val="24"/>
+        </w:rPr>
+        <w:t>However, probability distributions in general are an advanced mathematical concept.</w:t>
+      </w:r>
+      <w:r>
+        <w:rPr>
+          <w:rFonts w:ascii="Times New Roman" w:eastAsiaTheme="minorEastAsia" w:hAnsi="Times New Roman" w:cs="Times New Roman"/>
+          <w:sz w:val="24"/>
+          <w:szCs w:val="24"/>
+        </w:rPr>
+        <w:t xml:space="preserve"> Consequently, the investment simulations are based a different abstraction: scenarios. Scenarios can be translated into narratives in plain language and</w:t>
+      </w:r>
+      <w:r>
+        <w:rPr>
+          <w:rFonts w:ascii="Times New Roman" w:eastAsiaTheme="minorEastAsia" w:hAnsi="Times New Roman" w:cs="Times New Roman"/>
+          <w:sz w:val="24"/>
+          <w:szCs w:val="24"/>
+        </w:rPr>
+        <w:t xml:space="preserve"> are</w:t>
       </w:r>
       <w:r>
         <w:rPr>
@@ -298,51 +463,8 @@
           <w:sz w:val="24"/>
           <w:szCs w:val="24"/>
         </w:rPr>
-        <w:t>However, a</w:t>
-      </w:r>
-      <w:r>
-        <w:rPr>
-          <w:rFonts w:ascii="Times New Roman" w:eastAsiaTheme="minorEastAsia" w:hAnsi="Times New Roman" w:cs="Times New Roman"/>
-          <w:sz w:val="24"/>
-          <w:szCs w:val="24"/>
-        </w:rPr>
-        <w:t xml:space="preserve">n investment portfolio must be selected to </w:t>
-      </w:r>
-      <w:proofErr w:type="spellStart"/>
-      <w:r>
-        <w:rPr>
-          <w:rFonts w:ascii="Times New Roman" w:eastAsiaTheme="minorEastAsia" w:hAnsi="Times New Roman" w:cs="Times New Roman"/>
-          <w:sz w:val="24"/>
-          <w:szCs w:val="24"/>
-        </w:rPr>
-        <w:t>defease</w:t>
-      </w:r>
-      <w:proofErr w:type="spellEnd"/>
-      <w:r>
-        <w:rPr>
-          <w:rFonts w:ascii="Times New Roman" w:eastAsiaTheme="minorEastAsia" w:hAnsi="Times New Roman" w:cs="Times New Roman"/>
-          <w:sz w:val="24"/>
-          <w:szCs w:val="24"/>
-        </w:rPr>
-        <w:t xml:space="preserve"> these </w:t>
-      </w:r>
-      <w:proofErr w:type="gramStart"/>
-      <w:r>
-        <w:rPr>
-          <w:rFonts w:ascii="Times New Roman" w:eastAsiaTheme="minorEastAsia" w:hAnsi="Times New Roman" w:cs="Times New Roman"/>
-          <w:sz w:val="24"/>
-          <w:szCs w:val="24"/>
-        </w:rPr>
-        <w:t>outflows</w:t>
-      </w:r>
-      <w:proofErr w:type="gramEnd"/>
-      <w:r>
-        <w:rPr>
-          <w:rFonts w:ascii="Times New Roman" w:eastAsiaTheme="minorEastAsia" w:hAnsi="Times New Roman" w:cs="Times New Roman"/>
-          <w:sz w:val="24"/>
-          <w:szCs w:val="24"/>
-        </w:rPr>
-        <w:t xml:space="preserve"> such that the goal is satisfied.</w:t>
+        <w:lastRenderedPageBreak/>
+        <w:t>already employed for valuation purposes among traditional asset managers.</w:t>
       </w:r>
       <w:r>
         <w:rPr>
@@ -358,23 +480,31 @@
           <w:sz w:val="24"/>
           <w:szCs w:val="24"/>
         </w:rPr>
-        <w:t>A number of authors recomme</w:t>
-      </w:r>
-      <w:r>
-        <w:rPr>
-          <w:rFonts w:ascii="Times New Roman" w:eastAsiaTheme="minorEastAsia" w:hAnsi="Times New Roman" w:cs="Times New Roman"/>
-          <w:sz w:val="24"/>
-          <w:szCs w:val="24"/>
-        </w:rPr>
-        <w:t>nd using MPT</w:t>
-      </w:r>
-      <w:r>
-        <w:rPr>
-          <w:rFonts w:ascii="Times New Roman" w:eastAsiaTheme="minorEastAsia" w:hAnsi="Times New Roman" w:cs="Times New Roman"/>
-          <w:sz w:val="24"/>
-          <w:szCs w:val="24"/>
-        </w:rPr>
-        <w:t xml:space="preserve"> for this purpose.</w:t>
+        <w:t xml:space="preserve">As this article demonstrates, scenarios can be combined with a few assumptions to </w:t>
+      </w:r>
+      <w:r>
+        <w:rPr>
+          <w:rFonts w:ascii="Times New Roman" w:eastAsiaTheme="minorEastAsia" w:hAnsi="Times New Roman" w:cs="Times New Roman"/>
+          <w:sz w:val="24"/>
+          <w:szCs w:val="24"/>
+        </w:rPr>
+        <w:t xml:space="preserve">define </w:t>
+      </w:r>
+      <w:r>
+        <w:rPr>
+          <w:rFonts w:ascii="Times New Roman" w:eastAsiaTheme="minorEastAsia" w:hAnsi="Times New Roman" w:cs="Times New Roman"/>
+          <w:sz w:val="24"/>
+          <w:szCs w:val="24"/>
+        </w:rPr>
+        <w:t>the probability distribution of portfolio returns</w:t>
+      </w:r>
+      <w:r>
+        <w:rPr>
+          <w:rFonts w:ascii="Times New Roman" w:eastAsiaTheme="minorEastAsia" w:hAnsi="Times New Roman" w:cs="Times New Roman"/>
+          <w:sz w:val="24"/>
+          <w:szCs w:val="24"/>
+        </w:rPr>
+        <w:t>.</w:t>
       </w:r>
       <w:r>
         <w:rPr>
@@ -390,39 +520,96 @@
           <w:sz w:val="24"/>
           <w:szCs w:val="24"/>
         </w:rPr>
-        <w:t xml:space="preserve">In the anecdotal experience of the author, even institutional investors struggle to understand how to estimate portfolio volatility. In fact, an entire segment of the Investment Management Software Industry creates models and techniques dedicated to this topic. </w:t>
-      </w:r>
-      <w:r>
-        <w:rPr>
-          <w:rFonts w:ascii="Times New Roman" w:eastAsiaTheme="minorEastAsia" w:hAnsi="Times New Roman" w:cs="Times New Roman"/>
-          <w:sz w:val="24"/>
-          <w:szCs w:val="24"/>
-        </w:rPr>
-        <w:t>Thus, the</w:t>
-      </w:r>
-      <w:r>
-        <w:rPr>
-          <w:rFonts w:ascii="Times New Roman" w:eastAsiaTheme="minorEastAsia" w:hAnsi="Times New Roman" w:cs="Times New Roman"/>
-          <w:sz w:val="24"/>
-          <w:szCs w:val="24"/>
-        </w:rPr>
-        <w:t xml:space="preserve"> risk</w:t>
-      </w:r>
-      <w:r>
-        <w:rPr>
-          <w:rFonts w:ascii="Times New Roman" w:eastAsiaTheme="minorEastAsia" w:hAnsi="Times New Roman" w:cs="Times New Roman"/>
-          <w:sz w:val="24"/>
-          <w:szCs w:val="24"/>
-        </w:rPr>
-        <w:t xml:space="preserve"> modeling of investment portfolios still remains opaque and incomprehensible to both investors and wealth managers.</w:t>
-      </w:r>
-      <w:r>
-        <w:rPr>
-          <w:rFonts w:ascii="Times New Roman" w:eastAsiaTheme="minorEastAsia" w:hAnsi="Times New Roman" w:cs="Times New Roman"/>
-          <w:sz w:val="24"/>
-          <w:szCs w:val="24"/>
-        </w:rPr>
-        <w:t xml:space="preserve"> This limits GBI in reaching its full potential.</w:t>
+        <w:t>A computer then can simulate investment results</w:t>
+      </w:r>
+      <w:r>
+        <w:rPr>
+          <w:rFonts w:ascii="Times New Roman" w:eastAsiaTheme="minorEastAsia" w:hAnsi="Times New Roman" w:cs="Times New Roman"/>
+          <w:sz w:val="24"/>
+          <w:szCs w:val="24"/>
+        </w:rPr>
+        <w:t xml:space="preserve"> based</w:t>
+      </w:r>
+      <w:r>
+        <w:rPr>
+          <w:rFonts w:ascii="Times New Roman" w:eastAsiaTheme="minorEastAsia" w:hAnsi="Times New Roman" w:cs="Times New Roman"/>
+          <w:sz w:val="24"/>
+          <w:szCs w:val="24"/>
+        </w:rPr>
+        <w:t xml:space="preserve"> on the resulting distribution. Since the</w:t>
+      </w:r>
+      <w:r>
+        <w:rPr>
+          <w:rFonts w:ascii="Times New Roman" w:eastAsiaTheme="minorEastAsia" w:hAnsi="Times New Roman" w:cs="Times New Roman"/>
+          <w:sz w:val="24"/>
+          <w:szCs w:val="24"/>
+        </w:rPr>
+        <w:t xml:space="preserve"> numerical</w:t>
+      </w:r>
+      <w:r>
+        <w:rPr>
+          <w:rFonts w:ascii="Times New Roman" w:eastAsiaTheme="minorEastAsia" w:hAnsi="Times New Roman" w:cs="Times New Roman"/>
+          <w:sz w:val="24"/>
+          <w:szCs w:val="24"/>
+        </w:rPr>
+        <w:t xml:space="preserve"> scenarios can be transmit</w:t>
+      </w:r>
+      <w:r>
+        <w:rPr>
+          <w:rFonts w:ascii="Times New Roman" w:eastAsiaTheme="minorEastAsia" w:hAnsi="Times New Roman" w:cs="Times New Roman"/>
+          <w:sz w:val="24"/>
+          <w:szCs w:val="24"/>
+        </w:rPr>
+        <w:t>ted over computer networks, this approach enables different wealth managers and investors to leverage the same investment forecast to calculate the probability of reaching different goals and potentially lower costs. This is mentioned for completeness and will not be explored further.</w:t>
+      </w:r>
+      <w:r>
+        <w:rPr>
+          <w:rFonts w:ascii="Times New Roman" w:eastAsiaTheme="minorEastAsia" w:hAnsi="Times New Roman" w:cs="Times New Roman"/>
+          <w:sz w:val="24"/>
+          <w:szCs w:val="24"/>
+        </w:rPr>
+        <w:t xml:space="preserve"> </w:t>
+      </w:r>
+      <w:r>
+        <w:rPr>
+          <w:rFonts w:ascii="Times New Roman" w:eastAsiaTheme="minorEastAsia" w:hAnsi="Times New Roman" w:cs="Times New Roman"/>
+          <w:sz w:val="24"/>
+          <w:szCs w:val="24"/>
+        </w:rPr>
+        <w:t xml:space="preserve">In addition, probabilistic forecasts based on scenarios can be objectively scored using </w:t>
+      </w:r>
+      <w:r>
+        <w:rPr>
+          <w:rFonts w:ascii="Times New Roman" w:eastAsiaTheme="minorEastAsia" w:hAnsi="Times New Roman" w:cs="Times New Roman"/>
+          <w:sz w:val="24"/>
+          <w:szCs w:val="24"/>
+          <w:highlight w:val="yellow"/>
+        </w:rPr>
+        <w:t>Proper Scoring</w:t>
+      </w:r>
+      <w:r>
+        <w:rPr>
+          <w:rFonts w:ascii="Times New Roman" w:eastAsiaTheme="minorEastAsia" w:hAnsi="Times New Roman" w:cs="Times New Roman"/>
+          <w:sz w:val="24"/>
+          <w:szCs w:val="24"/>
+        </w:rPr>
+        <w:t xml:space="preserve"> metrics.</w:t>
+      </w:r>
+      <w:r>
+        <w:rPr>
+          <w:rFonts w:ascii="Times New Roman" w:eastAsiaTheme="minorEastAsia" w:hAnsi="Times New Roman" w:cs="Times New Roman"/>
+          <w:sz w:val="24"/>
+          <w:szCs w:val="24"/>
+        </w:rPr>
+        <w:t xml:space="preserve"> This topic is outside the scope of this paper but becomes important when considering whether investment results are attributable to luck or skill (i.e. Performance Attribution).</w:t>
+      </w:r>
+      <w:r>
+        <w:rPr>
+          <w:rFonts w:ascii="Times New Roman" w:eastAsiaTheme="minorEastAsia" w:hAnsi="Times New Roman" w:cs="Times New Roman"/>
+          <w:sz w:val="24"/>
+          <w:szCs w:val="24"/>
+        </w:rPr>
+        <w:t xml:space="preserve"> </w:t>
       </w:r>
     </w:p>
     <w:p>
@@ -439,63 +626,31 @@
           <w:sz w:val="24"/>
           <w:szCs w:val="24"/>
         </w:rPr>
-        <w:t xml:space="preserve">Therefore, </w:t>
-      </w:r>
-      <w:r>
-        <w:rPr>
-          <w:rFonts w:ascii="Times New Roman" w:eastAsiaTheme="minorEastAsia" w:hAnsi="Times New Roman" w:cs="Times New Roman"/>
-          <w:sz w:val="24"/>
-          <w:szCs w:val="24"/>
-        </w:rPr>
-        <w:t>a primary goal for the investment simulations is to improve the transparency and intelligibility of modeling portfolios.</w:t>
-      </w:r>
-      <w:r>
-        <w:rPr>
-          <w:rFonts w:ascii="Times New Roman" w:eastAsiaTheme="minorEastAsia" w:hAnsi="Times New Roman" w:cs="Times New Roman"/>
-          <w:sz w:val="24"/>
-          <w:szCs w:val="24"/>
-        </w:rPr>
-        <w:t xml:space="preserve"> There are many probability </w:t>
-      </w:r>
-      <w:r>
-        <w:rPr>
-          <w:rFonts w:ascii="Times New Roman" w:eastAsiaTheme="minorEastAsia" w:hAnsi="Times New Roman" w:cs="Times New Roman"/>
-          <w:sz w:val="24"/>
-          <w:szCs w:val="24"/>
-        </w:rPr>
-        <w:t xml:space="preserve">distributions that can accommodate skewness and excess kurtosis. </w:t>
-      </w:r>
-      <w:r>
-        <w:rPr>
-          <w:rFonts w:ascii="Times New Roman" w:eastAsiaTheme="minorEastAsia" w:hAnsi="Times New Roman" w:cs="Times New Roman"/>
-          <w:sz w:val="24"/>
-          <w:szCs w:val="24"/>
-        </w:rPr>
-        <w:t>However, probability distributions in general are an advanced mathematical concept.</w:t>
-      </w:r>
-      <w:r>
-        <w:rPr>
-          <w:rFonts w:ascii="Times New Roman" w:eastAsiaTheme="minorEastAsia" w:hAnsi="Times New Roman" w:cs="Times New Roman"/>
-          <w:sz w:val="24"/>
-          <w:szCs w:val="24"/>
-        </w:rPr>
-        <w:t xml:space="preserve"> Consequently, the investment simulations are based a different abstraction: scenarios. Scenarios can be translated into narratives in plain language and</w:t>
-      </w:r>
-      <w:r>
-        <w:rPr>
-          <w:rFonts w:ascii="Times New Roman" w:eastAsiaTheme="minorEastAsia" w:hAnsi="Times New Roman" w:cs="Times New Roman"/>
-          <w:sz w:val="24"/>
-          <w:szCs w:val="24"/>
-        </w:rPr>
-        <w:t xml:space="preserve"> are</w:t>
-      </w:r>
-      <w:r>
-        <w:rPr>
-          <w:rFonts w:ascii="Times New Roman" w:eastAsiaTheme="minorEastAsia" w:hAnsi="Times New Roman" w:cs="Times New Roman"/>
-          <w:sz w:val="24"/>
-          <w:szCs w:val="24"/>
-        </w:rPr>
-        <w:t xml:space="preserve"> already employed for valuation purposes among traditional asset managers.</w:t>
+        <w:t xml:space="preserve">One downside to the aforementioned approach is that it is not meant to be mathematically optimal but merely acceptable to </w:t>
+      </w:r>
+      <w:r>
+        <w:rPr>
+          <w:rFonts w:ascii="Times New Roman" w:eastAsiaTheme="minorEastAsia" w:hAnsi="Times New Roman" w:cs="Times New Roman"/>
+          <w:sz w:val="24"/>
+          <w:szCs w:val="24"/>
+        </w:rPr>
+        <w:t xml:space="preserve">wealth managers and </w:t>
+      </w:r>
+      <w:r>
+        <w:rPr>
+          <w:rFonts w:ascii="Times New Roman" w:eastAsiaTheme="minorEastAsia" w:hAnsi="Times New Roman" w:cs="Times New Roman"/>
+          <w:sz w:val="24"/>
+          <w:szCs w:val="24"/>
+        </w:rPr>
+        <w:t xml:space="preserve">investors. </w:t>
+      </w:r>
+      <w:r>
+        <w:rPr>
+          <w:rFonts w:ascii="Times New Roman" w:eastAsiaTheme="minorEastAsia" w:hAnsi="Times New Roman" w:cs="Times New Roman"/>
+          <w:sz w:val="24"/>
+          <w:szCs w:val="24"/>
+        </w:rPr>
+        <w:t>The assumptions to transform the scenarios into a probability distribution are both somewhat arbitrary and heuristic.</w:t>
       </w:r>
       <w:r>
         <w:rPr>
@@ -511,23 +666,15 @@
           <w:sz w:val="24"/>
           <w:szCs w:val="24"/>
         </w:rPr>
-        <w:t xml:space="preserve">As this article demonstrates, scenarios can be combined with a few assumptions to </w:t>
-      </w:r>
-      <w:r>
-        <w:rPr>
-          <w:rFonts w:ascii="Times New Roman" w:eastAsiaTheme="minorEastAsia" w:hAnsi="Times New Roman" w:cs="Times New Roman"/>
-          <w:sz w:val="24"/>
-          <w:szCs w:val="24"/>
-        </w:rPr>
-        <w:t xml:space="preserve">define </w:t>
-      </w:r>
-      <w:r>
-        <w:rPr>
-          <w:rFonts w:ascii="Times New Roman" w:eastAsiaTheme="minorEastAsia" w:hAnsi="Times New Roman" w:cs="Times New Roman"/>
-          <w:sz w:val="24"/>
-          <w:szCs w:val="24"/>
-        </w:rPr>
-        <w:t>the probability distribution of portfolio returns</w:t>
+        <w:t>Therefore an explicit tradeoff is required: mathematical optimality for intelligib</w:t>
+      </w:r>
+      <w:r>
+        <w:rPr>
+          <w:rFonts w:ascii="Times New Roman" w:eastAsiaTheme="minorEastAsia" w:hAnsi="Times New Roman" w:cs="Times New Roman"/>
+          <w:sz w:val="24"/>
+          <w:szCs w:val="24"/>
+        </w:rPr>
+        <w:t>ility, transparency, and the ability to model a larger universe of assets</w:t>
       </w:r>
       <w:r>
         <w:rPr>
@@ -543,80 +690,7 @@
           <w:sz w:val="24"/>
           <w:szCs w:val="24"/>
         </w:rPr>
-        <w:t xml:space="preserve"> </w:t>
-      </w:r>
-      <w:r>
-        <w:rPr>
-          <w:rFonts w:ascii="Times New Roman" w:eastAsiaTheme="minorEastAsia" w:hAnsi="Times New Roman" w:cs="Times New Roman"/>
-          <w:sz w:val="24"/>
-          <w:szCs w:val="24"/>
-        </w:rPr>
-        <w:t>A computer then can simulate investment results</w:t>
-      </w:r>
-      <w:r>
-        <w:rPr>
-          <w:rFonts w:ascii="Times New Roman" w:eastAsiaTheme="minorEastAsia" w:hAnsi="Times New Roman" w:cs="Times New Roman"/>
-          <w:sz w:val="24"/>
-          <w:szCs w:val="24"/>
-        </w:rPr>
-        <w:t xml:space="preserve"> based</w:t>
-      </w:r>
-      <w:r>
-        <w:rPr>
-          <w:rFonts w:ascii="Times New Roman" w:eastAsiaTheme="minorEastAsia" w:hAnsi="Times New Roman" w:cs="Times New Roman"/>
-          <w:sz w:val="24"/>
-          <w:szCs w:val="24"/>
-        </w:rPr>
-        <w:t xml:space="preserve"> on the resulting distribution. Since the</w:t>
-      </w:r>
-      <w:r>
-        <w:rPr>
-          <w:rFonts w:ascii="Times New Roman" w:eastAsiaTheme="minorEastAsia" w:hAnsi="Times New Roman" w:cs="Times New Roman"/>
-          <w:sz w:val="24"/>
-          <w:szCs w:val="24"/>
-        </w:rPr>
-        <w:t xml:space="preserve"> numerical</w:t>
-      </w:r>
-      <w:r>
-        <w:rPr>
-          <w:rFonts w:ascii="Times New Roman" w:eastAsiaTheme="minorEastAsia" w:hAnsi="Times New Roman" w:cs="Times New Roman"/>
-          <w:sz w:val="24"/>
-          <w:szCs w:val="24"/>
-        </w:rPr>
-        <w:t xml:space="preserve"> scenarios can be transmit</w:t>
-      </w:r>
-      <w:r>
-        <w:rPr>
-          <w:rFonts w:ascii="Times New Roman" w:eastAsiaTheme="minorEastAsia" w:hAnsi="Times New Roman" w:cs="Times New Roman"/>
-          <w:sz w:val="24"/>
-          <w:szCs w:val="24"/>
-        </w:rPr>
-        <w:t xml:space="preserve">ted over computer networks, this approach enables different wealth managers and investors to leverage the same investment </w:t>
-      </w:r>
-      <w:r>
-        <w:rPr>
-          <w:rFonts w:ascii="Times New Roman" w:eastAsiaTheme="minorEastAsia" w:hAnsi="Times New Roman" w:cs="Times New Roman"/>
-          <w:sz w:val="24"/>
-          <w:szCs w:val="24"/>
-        </w:rPr>
-        <w:lastRenderedPageBreak/>
-        <w:t>forecast to calculate the probability of reaching different goals and potentially lower costs. This is mentioned for completeness and will not be explored further.</w:t>
-      </w:r>
-      <w:r>
-        <w:rPr>
-          <w:rFonts w:ascii="Times New Roman" w:eastAsiaTheme="minorEastAsia" w:hAnsi="Times New Roman" w:cs="Times New Roman"/>
-          <w:sz w:val="24"/>
-          <w:szCs w:val="24"/>
-        </w:rPr>
-        <w:t xml:space="preserve"> </w:t>
-      </w:r>
-      <w:r>
-        <w:rPr>
-          <w:rFonts w:ascii="Times New Roman" w:eastAsiaTheme="minorEastAsia" w:hAnsi="Times New Roman" w:cs="Times New Roman"/>
-          <w:sz w:val="24"/>
-          <w:szCs w:val="24"/>
-        </w:rPr>
-        <w:t xml:space="preserve">In addition, probabilistic forecasts based on scenarios can be objectively scored using </w:t>
+        <w:t xml:space="preserve"> Other authors, such as </w:t>
       </w:r>
       <w:r>
         <w:rPr>
@@ -625,31 +699,23 @@
           <w:szCs w:val="24"/>
           <w:highlight w:val="yellow"/>
         </w:rPr>
-        <w:t>Proper Scoring</w:t>
-      </w:r>
-      <w:r>
-        <w:rPr>
-          <w:rFonts w:ascii="Times New Roman" w:eastAsiaTheme="minorEastAsia" w:hAnsi="Times New Roman" w:cs="Times New Roman"/>
-          <w:sz w:val="24"/>
-          <w:szCs w:val="24"/>
-        </w:rPr>
-        <w:t xml:space="preserve"> metrics.</w:t>
-      </w:r>
-      <w:r>
-        <w:rPr>
-          <w:rFonts w:ascii="Times New Roman" w:eastAsiaTheme="minorEastAsia" w:hAnsi="Times New Roman" w:cs="Times New Roman"/>
-          <w:sz w:val="24"/>
-          <w:szCs w:val="24"/>
-        </w:rPr>
-        <w:t xml:space="preserve"> This topic is outside the scope of this paper but becomes important when considering whether investment results are attributable to luck or skill (i.e. Performance Attribution).</w:t>
-      </w:r>
-      <w:r>
-        <w:rPr>
-          <w:rFonts w:ascii="Times New Roman" w:eastAsiaTheme="minorEastAsia" w:hAnsi="Times New Roman" w:cs="Times New Roman"/>
-          <w:sz w:val="24"/>
-          <w:szCs w:val="24"/>
-        </w:rPr>
-        <w:t xml:space="preserve"> </w:t>
+        <w:t>Sironi</w:t>
+      </w:r>
+      <w:r>
+        <w:rPr>
+          <w:rFonts w:ascii="Times New Roman" w:eastAsiaTheme="minorEastAsia" w:hAnsi="Times New Roman" w:cs="Times New Roman"/>
+          <w:sz w:val="24"/>
+          <w:szCs w:val="24"/>
+        </w:rPr>
+        <w:t xml:space="preserve">, have introduced techniques such as </w:t>
+      </w:r>
+      <w:r>
+        <w:rPr>
+          <w:rFonts w:ascii="Times New Roman" w:eastAsiaTheme="minorEastAsia" w:hAnsi="Times New Roman" w:cs="Times New Roman"/>
+          <w:sz w:val="24"/>
+          <w:szCs w:val="24"/>
+        </w:rPr>
+        <w:t>Probabilistic Scenario Analysis to determine optimal goal-based portfolios. This topic is also left as an area of further research.</w:t>
       </w:r>
     </w:p>
     <w:p>
@@ -666,31 +732,39 @@
           <w:sz w:val="24"/>
           <w:szCs w:val="24"/>
         </w:rPr>
-        <w:t xml:space="preserve">One downside to the aforementioned approach is that it is not meant to be mathematically optimal but merely acceptable to </w:t>
-      </w:r>
-      <w:r>
-        <w:rPr>
-          <w:rFonts w:ascii="Times New Roman" w:eastAsiaTheme="minorEastAsia" w:hAnsi="Times New Roman" w:cs="Times New Roman"/>
-          <w:sz w:val="24"/>
-          <w:szCs w:val="24"/>
-        </w:rPr>
-        <w:t xml:space="preserve">wealth managers and </w:t>
-      </w:r>
-      <w:r>
-        <w:rPr>
-          <w:rFonts w:ascii="Times New Roman" w:eastAsiaTheme="minorEastAsia" w:hAnsi="Times New Roman" w:cs="Times New Roman"/>
-          <w:sz w:val="24"/>
-          <w:szCs w:val="24"/>
-        </w:rPr>
-        <w:t xml:space="preserve">investors. </w:t>
-      </w:r>
-      <w:r>
-        <w:rPr>
-          <w:rFonts w:ascii="Times New Roman" w:eastAsiaTheme="minorEastAsia" w:hAnsi="Times New Roman" w:cs="Times New Roman"/>
-          <w:sz w:val="24"/>
-          <w:szCs w:val="24"/>
-        </w:rPr>
-        <w:t>The assumptions to transform the scenarios into a probability distribution are both somewhat arbitrary and heuristic.</w:t>
+        <w:t>The</w:t>
+      </w:r>
+      <w:r>
+        <w:rPr>
+          <w:rFonts w:ascii="Times New Roman" w:eastAsiaTheme="minorEastAsia" w:hAnsi="Times New Roman" w:cs="Times New Roman"/>
+          <w:sz w:val="24"/>
+          <w:szCs w:val="24"/>
+        </w:rPr>
+        <w:t>se</w:t>
+      </w:r>
+      <w:r>
+        <w:rPr>
+          <w:rFonts w:ascii="Times New Roman" w:eastAsiaTheme="minorEastAsia" w:hAnsi="Times New Roman" w:cs="Times New Roman"/>
+          <w:sz w:val="24"/>
+          <w:szCs w:val="24"/>
+        </w:rPr>
+        <w:t xml:space="preserve"> heuristics and assumptions still need justification.</w:t>
+      </w:r>
+      <w:r>
+        <w:rPr>
+          <w:rFonts w:ascii="Times New Roman" w:eastAsiaTheme="minorEastAsia" w:hAnsi="Times New Roman" w:cs="Times New Roman"/>
+          <w:sz w:val="24"/>
+          <w:szCs w:val="24"/>
+        </w:rPr>
+        <w:t xml:space="preserve"> In addition, MPT has introduced extremely useful concepts, such as diversification, that must be preserved. </w:t>
+      </w:r>
+      <w:r>
+        <w:rPr>
+          <w:rFonts w:ascii="Times New Roman" w:eastAsiaTheme="minorEastAsia" w:hAnsi="Times New Roman" w:cs="Times New Roman"/>
+          <w:sz w:val="24"/>
+          <w:szCs w:val="24"/>
+        </w:rPr>
+        <w:t>Therefore, this paper demonstrates how scenario-based simulations can approximate the normal distribution, and consequently, encompass MPT.</w:t>
       </w:r>
       <w:r>
         <w:rPr>
@@ -706,31 +780,55 @@
           <w:sz w:val="24"/>
           <w:szCs w:val="24"/>
         </w:rPr>
-        <w:t>Therefore an explicit tradeoff is required: mathematical optimality for intelligib</w:t>
-      </w:r>
-      <w:r>
-        <w:rPr>
-          <w:rFonts w:ascii="Times New Roman" w:eastAsiaTheme="minorEastAsia" w:hAnsi="Times New Roman" w:cs="Times New Roman"/>
-          <w:sz w:val="24"/>
-          <w:szCs w:val="24"/>
-        </w:rPr>
-        <w:t>ility, transparency, and the ability to model a larger universe of assets</w:t>
-      </w:r>
-      <w:r>
-        <w:rPr>
-          <w:rFonts w:ascii="Times New Roman" w:eastAsiaTheme="minorEastAsia" w:hAnsi="Times New Roman" w:cs="Times New Roman"/>
-          <w:sz w:val="24"/>
-          <w:szCs w:val="24"/>
-        </w:rPr>
-        <w:t>.</w:t>
-      </w:r>
-      <w:r>
-        <w:rPr>
-          <w:rFonts w:ascii="Times New Roman" w:eastAsiaTheme="minorEastAsia" w:hAnsi="Times New Roman" w:cs="Times New Roman"/>
-          <w:sz w:val="24"/>
-          <w:szCs w:val="24"/>
-        </w:rPr>
-        <w:t xml:space="preserve"> Other authors, such as </w:t>
+        <w:t xml:space="preserve"> </w:t>
+      </w:r>
+      <w:r>
+        <w:rPr>
+          <w:rFonts w:ascii="Times New Roman" w:eastAsiaTheme="minorEastAsia" w:hAnsi="Times New Roman" w:cs="Times New Roman"/>
+          <w:sz w:val="24"/>
+          <w:szCs w:val="24"/>
+        </w:rPr>
+        <w:t xml:space="preserve">Although this paper only deals with a single </w:t>
+      </w:r>
+      <w:r>
+        <w:rPr>
+          <w:rFonts w:ascii="Times New Roman" w:eastAsiaTheme="minorEastAsia" w:hAnsi="Times New Roman" w:cs="Times New Roman"/>
+          <w:sz w:val="24"/>
+          <w:szCs w:val="24"/>
+        </w:rPr>
+        <w:t>portfolio or investment</w:t>
+      </w:r>
+      <w:r>
+        <w:rPr>
+          <w:rFonts w:ascii="Times New Roman" w:eastAsiaTheme="minorEastAsia" w:hAnsi="Times New Roman" w:cs="Times New Roman"/>
+          <w:sz w:val="24"/>
+          <w:szCs w:val="24"/>
+        </w:rPr>
+        <w:t xml:space="preserve">, this general approach is compatible with modelling the relationships between multiple assets. </w:t>
+      </w:r>
+      <w:r>
+        <w:rPr>
+          <w:rFonts w:ascii="Times New Roman" w:eastAsiaTheme="minorEastAsia" w:hAnsi="Times New Roman" w:cs="Times New Roman"/>
+          <w:sz w:val="24"/>
+          <w:szCs w:val="24"/>
+        </w:rPr>
+        <w:t xml:space="preserve">In fact, </w:t>
+      </w:r>
+      <w:r>
+        <w:rPr>
+          <w:rFonts w:ascii="Times New Roman" w:eastAsiaTheme="minorEastAsia" w:hAnsi="Times New Roman" w:cs="Times New Roman"/>
+          <w:sz w:val="24"/>
+          <w:szCs w:val="24"/>
+        </w:rPr>
+        <w:t>t</w:t>
+      </w:r>
+      <w:r>
+        <w:rPr>
+          <w:rFonts w:ascii="Times New Roman" w:eastAsiaTheme="minorEastAsia" w:hAnsi="Times New Roman" w:cs="Times New Roman"/>
+          <w:sz w:val="24"/>
+          <w:szCs w:val="24"/>
+        </w:rPr>
+        <w:t xml:space="preserve">he scenarios may be linked together using a Bayesian Network. </w:t>
       </w:r>
       <w:r>
         <w:rPr>
@@ -739,23 +837,47 @@
           <w:szCs w:val="24"/>
           <w:highlight w:val="yellow"/>
         </w:rPr>
-        <w:t>Sironi</w:t>
-      </w:r>
-      <w:r>
-        <w:rPr>
-          <w:rFonts w:ascii="Times New Roman" w:eastAsiaTheme="minorEastAsia" w:hAnsi="Times New Roman" w:cs="Times New Roman"/>
-          <w:sz w:val="24"/>
-          <w:szCs w:val="24"/>
-        </w:rPr>
-        <w:t xml:space="preserve">, have introduced techniques such as </w:t>
-      </w:r>
-      <w:r>
-        <w:rPr>
-          <w:rFonts w:ascii="Times New Roman" w:eastAsiaTheme="minorEastAsia" w:hAnsi="Times New Roman" w:cs="Times New Roman"/>
-          <w:sz w:val="24"/>
-          <w:szCs w:val="24"/>
-        </w:rPr>
-        <w:t>Probabilistic Scenario Analysis to determine optimal goal-based portfolios. This topic is also left as an area of further research.</w:t>
+        <w:t>Shenoy</w:t>
+      </w:r>
+      <w:r>
+        <w:rPr>
+          <w:rFonts w:ascii="Times New Roman" w:eastAsiaTheme="minorEastAsia" w:hAnsi="Times New Roman" w:cs="Times New Roman"/>
+          <w:sz w:val="24"/>
+          <w:szCs w:val="24"/>
+        </w:rPr>
+        <w:t xml:space="preserve"> has already shown that Bayesian Netwo</w:t>
+      </w:r>
+      <w:r>
+        <w:rPr>
+          <w:rFonts w:ascii="Times New Roman" w:eastAsiaTheme="minorEastAsia" w:hAnsi="Times New Roman" w:cs="Times New Roman"/>
+          <w:sz w:val="24"/>
+          <w:szCs w:val="24"/>
+        </w:rPr>
+        <w:t>rks</w:t>
+      </w:r>
+      <w:r>
+        <w:rPr>
+          <w:rFonts w:ascii="Times New Roman" w:eastAsiaTheme="minorEastAsia" w:hAnsi="Times New Roman" w:cs="Times New Roman"/>
+          <w:sz w:val="24"/>
+          <w:szCs w:val="24"/>
+        </w:rPr>
+        <w:t xml:space="preserve"> based on the normal distribution</w:t>
+      </w:r>
+      <w:r>
+        <w:rPr>
+          <w:rFonts w:ascii="Times New Roman" w:eastAsiaTheme="minorEastAsia" w:hAnsi="Times New Roman" w:cs="Times New Roman"/>
+          <w:sz w:val="24"/>
+          <w:szCs w:val="24"/>
+        </w:rPr>
+        <w:t xml:space="preserve"> are compatible with MPT. It is the intention of the author to delve deeply into this topic in a future paper.</w:t>
+      </w:r>
+      <w:r>
+        <w:rPr>
+          <w:rFonts w:ascii="Times New Roman" w:eastAsiaTheme="minorEastAsia" w:hAnsi="Times New Roman" w:cs="Times New Roman"/>
+          <w:sz w:val="24"/>
+          <w:szCs w:val="24"/>
+        </w:rPr>
+        <w:t xml:space="preserve"> </w:t>
       </w:r>
     </w:p>
     <w:p>
@@ -772,39 +894,7 @@
           <w:sz w:val="24"/>
           <w:szCs w:val="24"/>
         </w:rPr>
-        <w:t>The</w:t>
-      </w:r>
-      <w:r>
-        <w:rPr>
-          <w:rFonts w:ascii="Times New Roman" w:eastAsiaTheme="minorEastAsia" w:hAnsi="Times New Roman" w:cs="Times New Roman"/>
-          <w:sz w:val="24"/>
-          <w:szCs w:val="24"/>
-        </w:rPr>
-        <w:t>se</w:t>
-      </w:r>
-      <w:r>
-        <w:rPr>
-          <w:rFonts w:ascii="Times New Roman" w:eastAsiaTheme="minorEastAsia" w:hAnsi="Times New Roman" w:cs="Times New Roman"/>
-          <w:sz w:val="24"/>
-          <w:szCs w:val="24"/>
-        </w:rPr>
-        <w:t xml:space="preserve"> heuristics and assumptions still need justification.</w:t>
-      </w:r>
-      <w:r>
-        <w:rPr>
-          <w:rFonts w:ascii="Times New Roman" w:eastAsiaTheme="minorEastAsia" w:hAnsi="Times New Roman" w:cs="Times New Roman"/>
-          <w:sz w:val="24"/>
-          <w:szCs w:val="24"/>
-        </w:rPr>
-        <w:t xml:space="preserve"> In addition, MPT has introduced extremely useful concepts, such as diversification, that must be preserved. </w:t>
-      </w:r>
-      <w:r>
-        <w:rPr>
-          <w:rFonts w:ascii="Times New Roman" w:eastAsiaTheme="minorEastAsia" w:hAnsi="Times New Roman" w:cs="Times New Roman"/>
-          <w:sz w:val="24"/>
-          <w:szCs w:val="24"/>
-        </w:rPr>
-        <w:t>Therefore, this paper demonstrates how scenario-based simulations can approximate the normal distribution, and consequently, encompass MPT.</w:t>
+        <w:t>This article has the following organization. First, it demonstrates the GBI risk captures more information than volatility. Next, it presents a hypothetical investment narrative that describes the entire approach. Then, it delves into the details of the approach and discusses how the cash flow forecasts, investment forecasts, and simulations are created.</w:t>
       </w:r>
       <w:r>
         <w:rPr>
@@ -820,6 +910,22 @@
           <w:sz w:val="24"/>
           <w:szCs w:val="24"/>
         </w:rPr>
+        <w:t>The article presents two examples of creating a scenario based forecast</w:t>
+      </w:r>
+      <w:r>
+        <w:rPr>
+          <w:rFonts w:ascii="Times New Roman" w:eastAsiaTheme="minorEastAsia" w:hAnsi="Times New Roman" w:cs="Times New Roman"/>
+          <w:sz w:val="24"/>
+          <w:szCs w:val="24"/>
+        </w:rPr>
+        <w:t>.</w:t>
+      </w:r>
+      <w:r>
+        <w:rPr>
+          <w:rFonts w:ascii="Times New Roman" w:eastAsiaTheme="minorEastAsia" w:hAnsi="Times New Roman" w:cs="Times New Roman"/>
+          <w:sz w:val="24"/>
+          <w:szCs w:val="24"/>
+        </w:rPr>
         <w:t xml:space="preserve"> </w:t>
       </w:r>
       <w:r>
@@ -828,88 +934,55 @@
           <w:sz w:val="24"/>
           <w:szCs w:val="24"/>
         </w:rPr>
-        <w:t xml:space="preserve">Although this paper only deals with a single </w:t>
-      </w:r>
-      <w:r>
-        <w:rPr>
-          <w:rFonts w:ascii="Times New Roman" w:eastAsiaTheme="minorEastAsia" w:hAnsi="Times New Roman" w:cs="Times New Roman"/>
-          <w:sz w:val="24"/>
-          <w:szCs w:val="24"/>
-        </w:rPr>
-        <w:t>portfolio or investment</w:t>
-      </w:r>
-      <w:r>
-        <w:rPr>
-          <w:rFonts w:ascii="Times New Roman" w:eastAsiaTheme="minorEastAsia" w:hAnsi="Times New Roman" w:cs="Times New Roman"/>
-          <w:sz w:val="24"/>
-          <w:szCs w:val="24"/>
-        </w:rPr>
-        <w:t xml:space="preserve">, this general approach is compatible with modelling the relationships between multiple assets. </w:t>
-      </w:r>
-      <w:r>
-        <w:rPr>
-          <w:rFonts w:ascii="Times New Roman" w:eastAsiaTheme="minorEastAsia" w:hAnsi="Times New Roman" w:cs="Times New Roman"/>
-          <w:sz w:val="24"/>
-          <w:szCs w:val="24"/>
-        </w:rPr>
-        <w:t xml:space="preserve">In fact, </w:t>
-      </w:r>
-      <w:r>
-        <w:rPr>
-          <w:rFonts w:ascii="Times New Roman" w:eastAsiaTheme="minorEastAsia" w:hAnsi="Times New Roman" w:cs="Times New Roman"/>
-          <w:sz w:val="24"/>
-          <w:szCs w:val="24"/>
-        </w:rPr>
-        <w:t>t</w:t>
-      </w:r>
-      <w:r>
-        <w:rPr>
-          <w:rFonts w:ascii="Times New Roman" w:eastAsiaTheme="minorEastAsia" w:hAnsi="Times New Roman" w:cs="Times New Roman"/>
-          <w:sz w:val="24"/>
-          <w:szCs w:val="24"/>
-        </w:rPr>
-        <w:t xml:space="preserve">he scenarios may be linked together using a Bayesian Network. </w:t>
-      </w:r>
-      <w:r>
-        <w:rPr>
-          <w:rFonts w:ascii="Times New Roman" w:eastAsiaTheme="minorEastAsia" w:hAnsi="Times New Roman" w:cs="Times New Roman"/>
-          <w:sz w:val="24"/>
-          <w:szCs w:val="24"/>
-          <w:highlight w:val="yellow"/>
-        </w:rPr>
-        <w:t>Shenoy</w:t>
-      </w:r>
-      <w:r>
-        <w:rPr>
-          <w:rFonts w:ascii="Times New Roman" w:eastAsiaTheme="minorEastAsia" w:hAnsi="Times New Roman" w:cs="Times New Roman"/>
-          <w:sz w:val="24"/>
-          <w:szCs w:val="24"/>
-        </w:rPr>
-        <w:t xml:space="preserve"> has already shown that Bayesian Netwo</w:t>
-      </w:r>
-      <w:r>
-        <w:rPr>
-          <w:rFonts w:ascii="Times New Roman" w:eastAsiaTheme="minorEastAsia" w:hAnsi="Times New Roman" w:cs="Times New Roman"/>
-          <w:sz w:val="24"/>
-          <w:szCs w:val="24"/>
-        </w:rPr>
-        <w:t>rks</w:t>
-      </w:r>
-      <w:r>
-        <w:rPr>
-          <w:rFonts w:ascii="Times New Roman" w:eastAsiaTheme="minorEastAsia" w:hAnsi="Times New Roman" w:cs="Times New Roman"/>
-          <w:sz w:val="24"/>
-          <w:szCs w:val="24"/>
-        </w:rPr>
-        <w:t xml:space="preserve"> based on the normal distribution</w:t>
-      </w:r>
-      <w:r>
-        <w:rPr>
-          <w:rFonts w:ascii="Times New Roman" w:eastAsiaTheme="minorEastAsia" w:hAnsi="Times New Roman" w:cs="Times New Roman"/>
-          <w:sz w:val="24"/>
-          <w:szCs w:val="24"/>
-        </w:rPr>
-        <w:t xml:space="preserve"> are compatible with MPT. It is the intention of the author to delve deeply into this topic in a future paper.</w:t>
+        <w:t>A scenario-based forecast approximating the normal distribution demonstrates both an example of a forecast relying solely on judgment and that the approach can approximate MPT-based forecasts.</w:t>
+      </w:r>
+      <w:r>
+        <w:rPr>
+          <w:rFonts w:ascii="Times New Roman" w:eastAsiaTheme="minorEastAsia" w:hAnsi="Times New Roman" w:cs="Times New Roman"/>
+          <w:sz w:val="24"/>
+          <w:szCs w:val="24"/>
+        </w:rPr>
+        <w:t xml:space="preserve"> In addition, a scenario-based forecast is bootstrapped from historical data with judgment overlaid on this base. </w:t>
+      </w:r>
+      <w:r>
+        <w:rPr>
+          <w:rFonts w:ascii="Times New Roman" w:eastAsiaTheme="minorEastAsia" w:hAnsi="Times New Roman" w:cs="Times New Roman"/>
+          <w:sz w:val="24"/>
+          <w:szCs w:val="24"/>
+        </w:rPr>
+        <w:t>Lastly, the article concludes and present</w:t>
+      </w:r>
+      <w:r>
+        <w:rPr>
+          <w:rFonts w:ascii="Times New Roman" w:eastAsiaTheme="minorEastAsia" w:hAnsi="Times New Roman" w:cs="Times New Roman"/>
+          <w:sz w:val="24"/>
+          <w:szCs w:val="24"/>
+        </w:rPr>
+        <w:t>s several</w:t>
+      </w:r>
+      <w:r>
+        <w:rPr>
+          <w:rFonts w:ascii="Times New Roman" w:eastAsiaTheme="minorEastAsia" w:hAnsi="Times New Roman" w:cs="Times New Roman"/>
+          <w:sz w:val="24"/>
+          <w:szCs w:val="24"/>
+        </w:rPr>
+        <w:t xml:space="preserve"> mathematical appendices</w:t>
+      </w:r>
+      <w:r>
+        <w:rPr>
+          <w:rFonts w:ascii="Times New Roman" w:eastAsiaTheme="minorEastAsia" w:hAnsi="Times New Roman" w:cs="Times New Roman"/>
+          <w:sz w:val="24"/>
+          <w:szCs w:val="24"/>
+        </w:rPr>
+        <w:t xml:space="preserve"> to complement the aforementioned sections.</w:t>
+      </w:r>
+      <w:r>
+        <w:rPr>
+          <w:rFonts w:ascii="Times New Roman" w:eastAsiaTheme="minorEastAsia" w:hAnsi="Times New Roman" w:cs="Times New Roman"/>
+          <w:sz w:val="24"/>
+          <w:szCs w:val="24"/>
+        </w:rPr>
+        <w:t xml:space="preserve"> </w:t>
       </w:r>
       <w:r>
         <w:rPr>
@@ -934,6 +1007,23 @@
           <w:sz w:val="24"/>
           <w:szCs w:val="24"/>
         </w:rPr>
+        <w:t xml:space="preserve">This paper intentionally omits any discussion of the application of Behavioral Finance Theory to Goal-Based Investing. Others have covered this topic extensively, and the author doubts his ability to add any further value to this discussion. In addition, this article only includes a brief </w:t>
+      </w:r>
+      <w:r>
+        <w:rPr>
+          <w:rFonts w:ascii="Times New Roman" w:eastAsiaTheme="minorEastAsia" w:hAnsi="Times New Roman" w:cs="Times New Roman"/>
+          <w:sz w:val="24"/>
+          <w:szCs w:val="24"/>
+        </w:rPr>
+        <w:lastRenderedPageBreak/>
+        <w:t xml:space="preserve">mention of Modern Portfolio Theory, and its relationship to GBI. This topic also has exhaustive coverage in the literature. </w:t>
+      </w:r>
+      <w:r>
+        <w:rPr>
+          <w:rFonts w:ascii="Times New Roman" w:eastAsiaTheme="minorEastAsia" w:hAnsi="Times New Roman" w:cs="Times New Roman"/>
+          <w:sz w:val="24"/>
+          <w:szCs w:val="24"/>
+        </w:rPr>
         <w:t xml:space="preserve">The proposed approach also may be extended to incorporate taxes and tax rules (e.g. tax loss harvesting) into the analysis. </w:t>
       </w:r>
       <w:r>
@@ -978,34 +1068,7 @@
           <w:sz w:val="24"/>
           <w:szCs w:val="24"/>
         </w:rPr>
-        <w:t>An</w:t>
-      </w:r>
-      <w:r>
-        <w:rPr>
-          <w:rFonts w:ascii="Times New Roman" w:hAnsi="Times New Roman" w:cs="Times New Roman"/>
-          <w:b/>
-          <w:sz w:val="24"/>
-          <w:szCs w:val="24"/>
-        </w:rPr>
-        <w:t xml:space="preserve"> Advantage of Goal-Based </w:t>
-      </w:r>
-      <w:r>
-        <w:rPr>
-          <w:rFonts w:ascii="Times New Roman" w:hAnsi="Times New Roman" w:cs="Times New Roman"/>
-          <w:b/>
-          <w:sz w:val="24"/>
-          <w:szCs w:val="24"/>
-        </w:rPr>
-        <w:t>Investing</w:t>
-      </w:r>
-      <w:r>
-        <w:rPr>
-          <w:rFonts w:ascii="Times New Roman" w:hAnsi="Times New Roman" w:cs="Times New Roman"/>
-          <w:b/>
-          <w:sz w:val="24"/>
-          <w:szCs w:val="24"/>
-        </w:rPr>
-        <w:t xml:space="preserve"> over Modern Portfolio Theory</w:t>
+        <w:t>AN ADVANTAGE OF GOAL-BASED INVESTING OVER MODERN PORTFOLIO THEORY</w:t>
       </w:r>
     </w:p>
     <w:p>
@@ -1147,16 +1210,7 @@
           <w:sz w:val="24"/>
           <w:szCs w:val="24"/>
         </w:rPr>
-        <w:t xml:space="preserve">Since both of these scenarios have the same Expectations and Variance, they are equivalent under Modern Portfolio Theory. However, they are not necessarily equivalent from the perspective of Goal-Based Investing. An investor with a required cash flow of $22000 in one year has a 20% chance of reaching his goal with Scenario 1 and 0% with two. Therefore, Scenario 2 is certainly riskier. If the required cash flow is $15000 instead, the investor has a 50% chance of matching it with Scenario 2 and 20% with Scenario 1. Therefore, Scenario 1 is riskier. </w:t>
-      </w:r>
-      <w:r>
-        <w:rPr>
-          <w:rFonts w:ascii="Times New Roman" w:eastAsiaTheme="minorEastAsia" w:hAnsi="Times New Roman" w:cs="Times New Roman"/>
-          <w:sz w:val="24"/>
-          <w:szCs w:val="24"/>
-        </w:rPr>
-        <w:lastRenderedPageBreak/>
-        <w:t>Consequently, Goal-Based Investing is more discerning in terms of risk than MPT.</w:t>
+        <w:t>Since both of these scenarios have the same Expectations and Variance, they are equivalent under Modern Portfolio Theory. However, they are not necessarily equivalent from the perspective of Goal-Based Investing. An investor with a required cash flow of $22000 in one year has a 20% chance of reaching his goal with Scenario 1 and 0% with two. Therefore, Scenario 2 is certainly riskier. If the required cash flow is $15000 instead, the investor has a 50% chance of matching it with Scenario 2 and 20% with Scenario 1. Therefore, Scenario 1 is riskier. Consequently, Goal-Based Investing is more discerning in terms of risk than MPT.</w:t>
       </w:r>
       <w:r>
         <w:rPr>
@@ -1191,16 +1245,26 @@
           <w:sz w:val="24"/>
           <w:szCs w:val="24"/>
         </w:rPr>
-        <w:t xml:space="preserve">Client </w:t>
-      </w:r>
-      <w:r>
+        <w:t>DEMONSTRATING THE APPROACH VIA A HYPOTHETICAL NARRATIVE</w:t>
+      </w:r>
+    </w:p>
+    <w:p>
+      <w:pPr>
         <w:rPr>
           <w:rFonts w:ascii="Times New Roman" w:hAnsi="Times New Roman" w:cs="Times New Roman"/>
           <w:b/>
           <w:sz w:val="24"/>
           <w:szCs w:val="24"/>
         </w:rPr>
-        <w:t>Narrative</w:t>
+      </w:pPr>
+      <w:r>
+        <w:rPr>
+          <w:rFonts w:ascii="Times New Roman" w:hAnsi="Times New Roman" w:cs="Times New Roman"/>
+          <w:b/>
+          <w:sz w:val="24"/>
+          <w:szCs w:val="24"/>
+        </w:rPr>
+        <w:t>Client Narrative</w:t>
       </w:r>
     </w:p>
     <w:p>
@@ -1330,7 +1394,16 @@
           <w:sz w:val="24"/>
           <w:szCs w:val="24"/>
         </w:rPr>
-        <w:t xml:space="preserve">Her software subtracts $40,000 from the invested amount for each simulated year. If the balance ever turns negative, then that simulation is a failure. If not, it is considered to be a success. Meredith generates 10,000 such simulations and only 19% meet the goal. </w:t>
+        <w:t xml:space="preserve">Her software subtracts $40,000 from the invested amount for each simulated year. If the balance ever turns negative, then that simulation is a failure. If not, it is considered to be a success. Meredith generates 10,000 such simulations </w:t>
+      </w:r>
+      <w:r>
+        <w:rPr>
+          <w:rFonts w:ascii="Times New Roman" w:hAnsi="Times New Roman" w:cs="Times New Roman"/>
+          <w:sz w:val="24"/>
+          <w:szCs w:val="24"/>
+        </w:rPr>
+        <w:lastRenderedPageBreak/>
+        <w:t xml:space="preserve">and only 19% meet the goal. </w:t>
       </w:r>
       <w:r>
         <w:rPr>
@@ -1581,7 +1654,6 @@
           <w:sz w:val="24"/>
           <w:szCs w:val="24"/>
         </w:rPr>
-        <w:lastRenderedPageBreak/>
         <w:t>The investment simulations in the client narrative require a long-term forecast for stocks. Meredith gathered daily S&amp;P 500 returns from 12/1/2007 to 12/1/2017 and resampled these with replacement 1000 times for 252 to create a baseline forecast. She then alters this baseline to match current conditions according to her judgment</w:t>
       </w:r>
       <w:r>
@@ -2010,6 +2082,7 @@
           <w:sz w:val="24"/>
           <w:szCs w:val="24"/>
         </w:rPr>
+        <w:lastRenderedPageBreak/>
         <w:t xml:space="preserve">Meredith’s software draws a probability distribution based on her scenarios. </w:t>
       </w:r>
       <w:r>
@@ -2134,7 +2207,16 @@
           <w:szCs w:val="24"/>
         </w:rPr>
         <w:lastRenderedPageBreak/>
-        <w:t>Methods</w:t>
+        <w:t>METHODS</w:t>
+      </w:r>
+      <w:r>
+        <w:rPr>
+          <w:rFonts w:ascii="Times New Roman" w:hAnsi="Times New Roman" w:cs="Times New Roman"/>
+          <w:b/>
+          <w:sz w:val="24"/>
+          <w:szCs w:val="24"/>
+        </w:rPr>
+        <w:t>: CREATING CASH FLOW FORECASTS, INVESTMENT FORECASTS, AND SIMULATIONS</w:t>
       </w:r>
     </w:p>
     <w:p>
@@ -2167,7 +2249,7 @@
       <w:pPr>
         <w:rPr>
           <w:rFonts w:ascii="Times New Roman" w:hAnsi="Times New Roman" w:cs="Times New Roman"/>
-          <w:i/>
+          <w:b/>
           <w:sz w:val="24"/>
           <w:szCs w:val="24"/>
         </w:rPr>
@@ -2175,7 +2257,7 @@
       <w:r>
         <w:rPr>
           <w:rFonts w:ascii="Times New Roman" w:hAnsi="Times New Roman" w:cs="Times New Roman"/>
-          <w:i/>
+          <w:b/>
           <w:sz w:val="24"/>
           <w:szCs w:val="24"/>
         </w:rPr>
@@ -4012,670 +4094,6 @@
           <w:szCs w:val="24"/>
         </w:rPr>
         <w:lastRenderedPageBreak/>
-        <w:t>Framework Objectives</w:t>
-      </w:r>
-    </w:p>
-    <w:p>
-      <w:pPr>
-        <w:rPr>
-          <w:rFonts w:ascii="Times New Roman" w:hAnsi="Times New Roman" w:cs="Times New Roman"/>
-          <w:sz w:val="24"/>
-          <w:szCs w:val="24"/>
-        </w:rPr>
-      </w:pPr>
-      <w:r>
-        <w:rPr>
-          <w:rFonts w:ascii="Times New Roman" w:hAnsi="Times New Roman" w:cs="Times New Roman"/>
-          <w:b/>
-          <w:sz w:val="24"/>
-          <w:szCs w:val="24"/>
-        </w:rPr>
-        <w:t>Investors</w:t>
-      </w:r>
-      <w:r>
-        <w:rPr>
-          <w:rFonts w:ascii="Times New Roman" w:hAnsi="Times New Roman" w:cs="Times New Roman"/>
-          <w:b/>
-          <w:sz w:val="24"/>
-          <w:szCs w:val="24"/>
-        </w:rPr>
-        <w:t>:</w:t>
-      </w:r>
-    </w:p>
-    <w:p>
-      <w:pPr>
-        <w:pStyle w:val="ListParagraph"/>
-        <w:numPr>
-          <w:ilvl w:val="0"/>
-          <w:numId w:val="3"/>
-        </w:numPr>
-        <w:rPr>
-          <w:rFonts w:ascii="Times New Roman" w:hAnsi="Times New Roman" w:cs="Times New Roman"/>
-          <w:sz w:val="24"/>
-          <w:szCs w:val="24"/>
-        </w:rPr>
-      </w:pPr>
-      <w:r>
-        <w:rPr>
-          <w:rFonts w:ascii="Times New Roman" w:hAnsi="Times New Roman" w:cs="Times New Roman"/>
-          <w:sz w:val="24"/>
-          <w:szCs w:val="24"/>
-        </w:rPr>
-        <w:t>Accurately assess realism of financial goals</w:t>
-      </w:r>
-    </w:p>
-    <w:p>
-      <w:pPr>
-        <w:pStyle w:val="ListParagraph"/>
-        <w:numPr>
-          <w:ilvl w:val="0"/>
-          <w:numId w:val="3"/>
-        </w:numPr>
-        <w:rPr>
-          <w:rFonts w:ascii="Times New Roman" w:hAnsi="Times New Roman" w:cs="Times New Roman"/>
-          <w:sz w:val="24"/>
-          <w:szCs w:val="24"/>
-        </w:rPr>
-      </w:pPr>
-      <w:r>
-        <w:rPr>
-          <w:rFonts w:ascii="Times New Roman" w:hAnsi="Times New Roman" w:cs="Times New Roman"/>
-          <w:sz w:val="24"/>
-          <w:szCs w:val="24"/>
-        </w:rPr>
-        <w:t>Communicate assessments in understandable terms</w:t>
-      </w:r>
-    </w:p>
-    <w:p>
-      <w:pPr>
-        <w:pStyle w:val="ListParagraph"/>
-        <w:numPr>
-          <w:ilvl w:val="0"/>
-          <w:numId w:val="3"/>
-        </w:numPr>
-        <w:rPr>
-          <w:rFonts w:ascii="Times New Roman" w:hAnsi="Times New Roman" w:cs="Times New Roman"/>
-          <w:sz w:val="24"/>
-          <w:szCs w:val="24"/>
-        </w:rPr>
-      </w:pPr>
-      <w:r>
-        <w:rPr>
-          <w:rFonts w:ascii="Times New Roman" w:hAnsi="Times New Roman" w:cs="Times New Roman"/>
-          <w:sz w:val="24"/>
-          <w:szCs w:val="24"/>
-        </w:rPr>
-        <w:t>Trace assessment results back to assumptions transparently</w:t>
-      </w:r>
-    </w:p>
-    <w:p>
-      <w:pPr>
-        <w:pStyle w:val="ListParagraph"/>
-        <w:numPr>
-          <w:ilvl w:val="0"/>
-          <w:numId w:val="3"/>
-        </w:numPr>
-        <w:rPr>
-          <w:rFonts w:ascii="Times New Roman" w:hAnsi="Times New Roman" w:cs="Times New Roman"/>
-          <w:sz w:val="24"/>
-          <w:szCs w:val="24"/>
-        </w:rPr>
-      </w:pPr>
-      <w:r>
-        <w:rPr>
-          <w:rFonts w:ascii="Times New Roman" w:hAnsi="Times New Roman" w:cs="Times New Roman"/>
-          <w:sz w:val="24"/>
-          <w:szCs w:val="24"/>
-        </w:rPr>
-        <w:t>Lower expenses through spreading forecast costs across many individuals</w:t>
-      </w:r>
-    </w:p>
-    <w:p>
-      <w:pPr>
-        <w:pStyle w:val="ListParagraph"/>
-        <w:numPr>
-          <w:ilvl w:val="0"/>
-          <w:numId w:val="3"/>
-        </w:numPr>
-        <w:rPr>
-          <w:rFonts w:ascii="Times New Roman" w:hAnsi="Times New Roman" w:cs="Times New Roman"/>
-          <w:sz w:val="24"/>
-          <w:szCs w:val="24"/>
-        </w:rPr>
-      </w:pPr>
-      <w:r>
-        <w:rPr>
-          <w:rFonts w:ascii="Times New Roman" w:hAnsi="Times New Roman" w:cs="Times New Roman"/>
-          <w:sz w:val="24"/>
-          <w:szCs w:val="24"/>
-        </w:rPr>
-        <w:t>Prevent Forecasters from gaming forecast accuracy and quality metrics</w:t>
-      </w:r>
-    </w:p>
-    <w:p>
-      <w:pPr>
-        <w:rPr>
-          <w:rFonts w:ascii="Times New Roman" w:hAnsi="Times New Roman" w:cs="Times New Roman"/>
-          <w:sz w:val="24"/>
-          <w:szCs w:val="24"/>
-        </w:rPr>
-      </w:pPr>
-      <w:r>
-        <w:rPr>
-          <w:rFonts w:ascii="Times New Roman" w:hAnsi="Times New Roman" w:cs="Times New Roman"/>
-          <w:b/>
-          <w:sz w:val="24"/>
-          <w:szCs w:val="24"/>
-        </w:rPr>
-        <w:t>Forecasters:</w:t>
-      </w:r>
-    </w:p>
-    <w:p>
-      <w:pPr>
-        <w:pStyle w:val="ListParagraph"/>
-        <w:numPr>
-          <w:ilvl w:val="0"/>
-          <w:numId w:val="4"/>
-        </w:numPr>
-        <w:rPr>
-          <w:rFonts w:ascii="Times New Roman" w:hAnsi="Times New Roman" w:cs="Times New Roman"/>
-          <w:sz w:val="24"/>
-          <w:szCs w:val="24"/>
-        </w:rPr>
-      </w:pPr>
-      <w:r>
-        <w:rPr>
-          <w:rFonts w:ascii="Times New Roman" w:hAnsi="Times New Roman" w:cs="Times New Roman"/>
-          <w:sz w:val="24"/>
-          <w:szCs w:val="24"/>
-        </w:rPr>
-        <w:t>Accurately represent views</w:t>
-      </w:r>
-    </w:p>
-    <w:p>
-      <w:pPr>
-        <w:pStyle w:val="ListParagraph"/>
-        <w:numPr>
-          <w:ilvl w:val="0"/>
-          <w:numId w:val="4"/>
-        </w:numPr>
-        <w:rPr>
-          <w:rFonts w:ascii="Times New Roman" w:hAnsi="Times New Roman" w:cs="Times New Roman"/>
-          <w:sz w:val="24"/>
-          <w:szCs w:val="24"/>
-        </w:rPr>
-      </w:pPr>
-      <w:r>
-        <w:rPr>
-          <w:rFonts w:ascii="Times New Roman" w:hAnsi="Times New Roman" w:cs="Times New Roman"/>
-          <w:sz w:val="24"/>
-          <w:szCs w:val="24"/>
-        </w:rPr>
-        <w:t>Communicate forecasts intui</w:t>
-      </w:r>
-      <w:r>
-        <w:rPr>
-          <w:rFonts w:ascii="Times New Roman" w:hAnsi="Times New Roman" w:cs="Times New Roman"/>
-          <w:sz w:val="24"/>
-          <w:szCs w:val="24"/>
-        </w:rPr>
-        <w:t>ti</w:t>
-      </w:r>
-      <w:r>
-        <w:rPr>
-          <w:rFonts w:ascii="Times New Roman" w:hAnsi="Times New Roman" w:cs="Times New Roman"/>
-          <w:sz w:val="24"/>
-          <w:szCs w:val="24"/>
-        </w:rPr>
-        <w:t>vely</w:t>
-      </w:r>
-    </w:p>
-    <w:p>
-      <w:pPr>
-        <w:pStyle w:val="ListParagraph"/>
-        <w:numPr>
-          <w:ilvl w:val="0"/>
-          <w:numId w:val="4"/>
-        </w:numPr>
-        <w:rPr>
-          <w:rFonts w:ascii="Times New Roman" w:hAnsi="Times New Roman" w:cs="Times New Roman"/>
-          <w:sz w:val="24"/>
-          <w:szCs w:val="24"/>
-        </w:rPr>
-      </w:pPr>
-      <w:r>
-        <w:rPr>
-          <w:rFonts w:ascii="Times New Roman" w:hAnsi="Times New Roman" w:cs="Times New Roman"/>
-          <w:sz w:val="24"/>
-          <w:szCs w:val="24"/>
-        </w:rPr>
-        <w:t>Measure forecast quality based on accuracy and precision</w:t>
-      </w:r>
-      <w:r>
-        <w:rPr>
-          <w:rFonts w:ascii="Times New Roman" w:hAnsi="Times New Roman" w:cs="Times New Roman"/>
-          <w:sz w:val="24"/>
-          <w:szCs w:val="24"/>
-        </w:rPr>
-        <w:t xml:space="preserve"> </w:t>
-      </w:r>
-    </w:p>
-    <w:p>
-      <w:pPr>
-        <w:pStyle w:val="ListParagraph"/>
-        <w:numPr>
-          <w:ilvl w:val="0"/>
-          <w:numId w:val="4"/>
-        </w:numPr>
-        <w:rPr>
-          <w:rFonts w:ascii="Times New Roman" w:hAnsi="Times New Roman" w:cs="Times New Roman"/>
-          <w:sz w:val="24"/>
-          <w:szCs w:val="24"/>
-        </w:rPr>
-      </w:pPr>
-      <w:r>
-        <w:rPr>
-          <w:rFonts w:ascii="Times New Roman" w:hAnsi="Times New Roman" w:cs="Times New Roman"/>
-          <w:sz w:val="24"/>
-          <w:szCs w:val="24"/>
-        </w:rPr>
-        <w:t>Increase revenue through ability to leverage single forecast across many investors</w:t>
-      </w:r>
-    </w:p>
-    <w:p>
-      <w:pPr>
-        <w:rPr>
-          <w:rFonts w:ascii="Times New Roman" w:hAnsi="Times New Roman" w:cs="Times New Roman"/>
-          <w:sz w:val="24"/>
-          <w:szCs w:val="24"/>
-        </w:rPr>
-      </w:pPr>
-      <w:r>
-        <w:rPr>
-          <w:rFonts w:ascii="Times New Roman" w:hAnsi="Times New Roman" w:cs="Times New Roman"/>
-          <w:b/>
-          <w:sz w:val="24"/>
-          <w:szCs w:val="24"/>
-        </w:rPr>
-        <w:t>Technology:</w:t>
-      </w:r>
-    </w:p>
-    <w:p>
-      <w:pPr>
-        <w:pStyle w:val="ListParagraph"/>
-        <w:numPr>
-          <w:ilvl w:val="0"/>
-          <w:numId w:val="5"/>
-        </w:numPr>
-        <w:rPr>
-          <w:rFonts w:ascii="Times New Roman" w:hAnsi="Times New Roman" w:cs="Times New Roman"/>
-          <w:sz w:val="24"/>
-          <w:szCs w:val="24"/>
-        </w:rPr>
-      </w:pPr>
-      <w:r>
-        <w:rPr>
-          <w:rFonts w:ascii="Times New Roman" w:hAnsi="Times New Roman" w:cs="Times New Roman"/>
-          <w:sz w:val="24"/>
-          <w:szCs w:val="24"/>
-        </w:rPr>
-        <w:t xml:space="preserve">Transform forecasts into </w:t>
-      </w:r>
-      <w:r>
-        <w:rPr>
-          <w:rFonts w:ascii="Times New Roman" w:hAnsi="Times New Roman" w:cs="Times New Roman"/>
-          <w:sz w:val="24"/>
-          <w:szCs w:val="24"/>
-        </w:rPr>
-        <w:t>assessments of investor goals</w:t>
-      </w:r>
-    </w:p>
-    <w:p>
-      <w:pPr>
-        <w:pStyle w:val="ListParagraph"/>
-        <w:numPr>
-          <w:ilvl w:val="0"/>
-          <w:numId w:val="5"/>
-        </w:numPr>
-        <w:rPr>
-          <w:rFonts w:ascii="Times New Roman" w:hAnsi="Times New Roman" w:cs="Times New Roman"/>
-          <w:sz w:val="24"/>
-          <w:szCs w:val="24"/>
-        </w:rPr>
-      </w:pPr>
-      <w:r>
-        <w:rPr>
-          <w:rFonts w:ascii="Times New Roman" w:hAnsi="Times New Roman" w:cs="Times New Roman"/>
-          <w:sz w:val="24"/>
-          <w:szCs w:val="24"/>
-        </w:rPr>
-        <w:t>Perform calculations within a reasonable time period</w:t>
-      </w:r>
-    </w:p>
-    <w:p>
-      <w:pPr>
-        <w:pStyle w:val="ListParagraph"/>
-        <w:numPr>
-          <w:ilvl w:val="0"/>
-          <w:numId w:val="5"/>
-        </w:numPr>
-        <w:rPr>
-          <w:rFonts w:ascii="Times New Roman" w:hAnsi="Times New Roman" w:cs="Times New Roman"/>
-          <w:sz w:val="24"/>
-          <w:szCs w:val="24"/>
-        </w:rPr>
-      </w:pPr>
-      <w:r>
-        <w:rPr>
-          <w:rFonts w:ascii="Times New Roman" w:hAnsi="Times New Roman" w:cs="Times New Roman"/>
-          <w:sz w:val="24"/>
-          <w:szCs w:val="24"/>
-        </w:rPr>
-        <w:t>Distribute any forecasts to estimate any investor goals</w:t>
-      </w:r>
-      <w:r>
-        <w:rPr>
-          <w:rFonts w:ascii="Times New Roman" w:hAnsi="Times New Roman" w:cs="Times New Roman"/>
-          <w:sz w:val="24"/>
-          <w:szCs w:val="24"/>
-        </w:rPr>
-        <w:t xml:space="preserve"> to lower costs</w:t>
-      </w:r>
-    </w:p>
-    <w:p>
-      <w:pPr>
-        <w:pStyle w:val="ListParagraph"/>
-        <w:numPr>
-          <w:ilvl w:val="0"/>
-          <w:numId w:val="5"/>
-        </w:numPr>
-        <w:rPr>
-          <w:rFonts w:ascii="Times New Roman" w:hAnsi="Times New Roman" w:cs="Times New Roman"/>
-          <w:sz w:val="24"/>
-          <w:szCs w:val="24"/>
-        </w:rPr>
-      </w:pPr>
-      <w:r>
-        <w:rPr>
-          <w:rFonts w:ascii="Times New Roman" w:hAnsi="Times New Roman" w:cs="Times New Roman"/>
-          <w:sz w:val="24"/>
-          <w:szCs w:val="24"/>
-        </w:rPr>
-        <w:t>Build trust through</w:t>
-      </w:r>
-      <w:r>
-        <w:rPr>
-          <w:rFonts w:ascii="Times New Roman" w:hAnsi="Times New Roman" w:cs="Times New Roman"/>
-          <w:sz w:val="24"/>
-          <w:szCs w:val="24"/>
-        </w:rPr>
-        <w:t xml:space="preserve"> understandable,</w:t>
-      </w:r>
-      <w:r>
-        <w:rPr>
-          <w:rFonts w:ascii="Times New Roman" w:hAnsi="Times New Roman" w:cs="Times New Roman"/>
-          <w:sz w:val="24"/>
-          <w:szCs w:val="24"/>
-        </w:rPr>
-        <w:t xml:space="preserve"> open-source code</w:t>
-      </w:r>
-    </w:p>
-    <w:p>
-      <w:pPr>
-        <w:pStyle w:val="ListParagraph"/>
-        <w:numPr>
-          <w:ilvl w:val="0"/>
-          <w:numId w:val="5"/>
-        </w:numPr>
-        <w:rPr>
-          <w:rFonts w:ascii="Times New Roman" w:hAnsi="Times New Roman" w:cs="Times New Roman"/>
-          <w:sz w:val="24"/>
-          <w:szCs w:val="24"/>
-        </w:rPr>
-      </w:pPr>
-      <w:r>
-        <w:rPr>
-          <w:rFonts w:ascii="Times New Roman" w:hAnsi="Times New Roman" w:cs="Times New Roman"/>
-          <w:sz w:val="24"/>
-          <w:szCs w:val="24"/>
-        </w:rPr>
-        <w:t>Model portfolios with any type of asset</w:t>
-      </w:r>
-    </w:p>
-    <w:p>
-      <w:pPr>
-        <w:pStyle w:val="ListParagraph"/>
-        <w:numPr>
-          <w:ilvl w:val="0"/>
-          <w:numId w:val="5"/>
-        </w:numPr>
-        <w:rPr>
-          <w:rFonts w:ascii="Times New Roman" w:hAnsi="Times New Roman" w:cs="Times New Roman"/>
-          <w:sz w:val="24"/>
-          <w:szCs w:val="24"/>
-        </w:rPr>
-      </w:pPr>
-      <w:r>
-        <w:rPr>
-          <w:rFonts w:ascii="Times New Roman" w:hAnsi="Times New Roman" w:cs="Times New Roman"/>
-          <w:sz w:val="24"/>
-          <w:szCs w:val="24"/>
-        </w:rPr>
-        <w:t>Captu</w:t>
-      </w:r>
-      <w:r>
-        <w:rPr>
-          <w:rFonts w:ascii="Times New Roman" w:hAnsi="Times New Roman" w:cs="Times New Roman"/>
-          <w:sz w:val="24"/>
-          <w:szCs w:val="24"/>
-        </w:rPr>
-        <w:t>re investments whose payouts can be</w:t>
-      </w:r>
-      <w:r>
-        <w:rPr>
-          <w:rFonts w:ascii="Times New Roman" w:hAnsi="Times New Roman" w:cs="Times New Roman"/>
-          <w:sz w:val="24"/>
-          <w:szCs w:val="24"/>
-        </w:rPr>
-        <w:t xml:space="preserve"> </w:t>
-      </w:r>
-      <w:r>
-        <w:rPr>
-          <w:rFonts w:ascii="Times New Roman" w:hAnsi="Times New Roman" w:cs="Times New Roman"/>
-          <w:sz w:val="24"/>
-          <w:szCs w:val="24"/>
-        </w:rPr>
-        <w:t>asymmetrical</w:t>
-      </w:r>
-      <w:r>
-        <w:rPr>
-          <w:rFonts w:ascii="Times New Roman" w:hAnsi="Times New Roman" w:cs="Times New Roman"/>
-          <w:sz w:val="24"/>
-          <w:szCs w:val="24"/>
-        </w:rPr>
-        <w:t xml:space="preserve"> and</w:t>
-      </w:r>
-      <w:r>
-        <w:rPr>
-          <w:rFonts w:ascii="Times New Roman" w:hAnsi="Times New Roman" w:cs="Times New Roman"/>
-          <w:sz w:val="24"/>
-          <w:szCs w:val="24"/>
-        </w:rPr>
-        <w:t xml:space="preserve"> extreme (fat-tails)</w:t>
-      </w:r>
-    </w:p>
-    <w:p>
-      <w:pPr>
-        <w:pStyle w:val="ListParagraph"/>
-        <w:numPr>
-          <w:ilvl w:val="0"/>
-          <w:numId w:val="5"/>
-        </w:numPr>
-        <w:rPr>
-          <w:rFonts w:ascii="Times New Roman" w:hAnsi="Times New Roman" w:cs="Times New Roman"/>
-          <w:sz w:val="24"/>
-          <w:szCs w:val="24"/>
-        </w:rPr>
-      </w:pPr>
-      <w:r>
-        <w:rPr>
-          <w:rFonts w:ascii="Times New Roman" w:hAnsi="Times New Roman" w:cs="Times New Roman"/>
-          <w:sz w:val="24"/>
-          <w:szCs w:val="24"/>
-        </w:rPr>
-        <w:t xml:space="preserve">Rely on human judgement </w:t>
-      </w:r>
-      <w:r>
-        <w:rPr>
-          <w:rFonts w:ascii="Times New Roman" w:hAnsi="Times New Roman" w:cs="Times New Roman"/>
-          <w:sz w:val="24"/>
-          <w:szCs w:val="24"/>
-        </w:rPr>
-        <w:t>as well as</w:t>
-      </w:r>
-      <w:r>
-        <w:rPr>
-          <w:rFonts w:ascii="Times New Roman" w:hAnsi="Times New Roman" w:cs="Times New Roman"/>
-          <w:sz w:val="24"/>
-          <w:szCs w:val="24"/>
-        </w:rPr>
-        <w:t xml:space="preserve"> historical data</w:t>
-      </w:r>
-    </w:p>
-    <w:p>
-      <w:pPr>
-        <w:pStyle w:val="ListParagraph"/>
-        <w:numPr>
-          <w:ilvl w:val="0"/>
-          <w:numId w:val="5"/>
-        </w:numPr>
-        <w:rPr>
-          <w:rFonts w:ascii="Times New Roman" w:hAnsi="Times New Roman" w:cs="Times New Roman"/>
-          <w:sz w:val="24"/>
-          <w:szCs w:val="24"/>
-        </w:rPr>
-      </w:pPr>
-      <w:r>
-        <w:rPr>
-          <w:rFonts w:ascii="Times New Roman" w:hAnsi="Times New Roman" w:cs="Times New Roman"/>
-          <w:sz w:val="24"/>
-          <w:szCs w:val="24"/>
-        </w:rPr>
-        <w:t>Minimize underlying assumptions</w:t>
-      </w:r>
-      <w:r>
-        <w:rPr>
-          <w:rFonts w:ascii="Times New Roman" w:hAnsi="Times New Roman" w:cs="Times New Roman"/>
-          <w:sz w:val="24"/>
-          <w:szCs w:val="24"/>
-        </w:rPr>
-        <w:t xml:space="preserve"> regarding investment risk and investor risk tolerance</w:t>
-      </w:r>
-    </w:p>
-    <w:p>
-      <w:pPr>
-        <w:pStyle w:val="ListParagraph"/>
-        <w:numPr>
-          <w:ilvl w:val="0"/>
-          <w:numId w:val="5"/>
-        </w:numPr>
-        <w:rPr>
-          <w:rFonts w:ascii="Times New Roman" w:hAnsi="Times New Roman" w:cs="Times New Roman"/>
-          <w:sz w:val="24"/>
-          <w:szCs w:val="24"/>
-        </w:rPr>
-      </w:pPr>
-      <w:r>
-        <w:rPr>
-          <w:rFonts w:ascii="Times New Roman" w:hAnsi="Times New Roman" w:cs="Times New Roman"/>
-          <w:sz w:val="24"/>
-          <w:szCs w:val="24"/>
-        </w:rPr>
-        <w:t>Encompass existing portfolio metrics associated with Modern Portfolio Theory and extend them</w:t>
-      </w:r>
-    </w:p>
-    <w:p>
-      <w:pPr>
-        <w:pStyle w:val="ListParagraph"/>
-        <w:numPr>
-          <w:ilvl w:val="0"/>
-          <w:numId w:val="5"/>
-        </w:numPr>
-        <w:rPr>
-          <w:rFonts w:ascii="Times New Roman" w:hAnsi="Times New Roman" w:cs="Times New Roman"/>
-          <w:sz w:val="24"/>
-          <w:szCs w:val="24"/>
-        </w:rPr>
-      </w:pPr>
-      <w:r>
-        <w:rPr>
-          <w:rFonts w:ascii="Times New Roman" w:hAnsi="Times New Roman" w:cs="Times New Roman"/>
-          <w:sz w:val="24"/>
-          <w:szCs w:val="24"/>
-        </w:rPr>
-        <w:t>Measure</w:t>
-      </w:r>
-      <w:r>
-        <w:rPr>
-          <w:rFonts w:ascii="Times New Roman" w:hAnsi="Times New Roman" w:cs="Times New Roman"/>
-          <w:sz w:val="24"/>
-          <w:szCs w:val="24"/>
-        </w:rPr>
-        <w:t xml:space="preserve"> forecaster</w:t>
-      </w:r>
-      <w:r>
-        <w:rPr>
-          <w:rFonts w:ascii="Times New Roman" w:hAnsi="Times New Roman" w:cs="Times New Roman"/>
-          <w:sz w:val="24"/>
-          <w:szCs w:val="24"/>
-        </w:rPr>
-        <w:t xml:space="preserve"> ability objectively</w:t>
-      </w:r>
-      <w:r>
-        <w:rPr>
-          <w:rFonts w:ascii="Times New Roman" w:hAnsi="Times New Roman" w:cs="Times New Roman"/>
-          <w:sz w:val="24"/>
-          <w:szCs w:val="24"/>
-        </w:rPr>
-        <w:t xml:space="preserve"> to enable easy comparisons</w:t>
-      </w:r>
-    </w:p>
-    <w:p>
-      <w:pPr>
-        <w:rPr>
-          <w:rFonts w:ascii="Times New Roman" w:hAnsi="Times New Roman" w:cs="Times New Roman"/>
-          <w:b/>
-          <w:sz w:val="24"/>
-          <w:szCs w:val="24"/>
-        </w:rPr>
-      </w:pPr>
-      <w:r>
-        <w:rPr>
-          <w:rFonts w:ascii="Times New Roman" w:hAnsi="Times New Roman" w:cs="Times New Roman"/>
-          <w:b/>
-          <w:sz w:val="24"/>
-          <w:szCs w:val="24"/>
-        </w:rPr>
-        <w:br w:type="page"/>
-      </w:r>
-    </w:p>
-    <w:p>
-      <w:pPr>
-        <w:rPr>
-          <w:rFonts w:ascii="Times New Roman" w:hAnsi="Times New Roman" w:cs="Times New Roman"/>
-          <w:b/>
-          <w:sz w:val="24"/>
-          <w:szCs w:val="24"/>
-        </w:rPr>
-      </w:pPr>
-      <w:r>
-        <w:rPr>
-          <w:rFonts w:ascii="Times New Roman" w:hAnsi="Times New Roman" w:cs="Times New Roman"/>
-          <w:b/>
-          <w:sz w:val="24"/>
-          <w:szCs w:val="24"/>
-        </w:rPr>
-        <w:lastRenderedPageBreak/>
         <w:t xml:space="preserve">Appendix A: Calculating the Moments for a Transformed Bernoulli </w:t>
       </w:r>
       <w:proofErr w:type="gramStart"/>
@@ -4704,25 +4122,7 @@
           <w:sz w:val="24"/>
           <w:szCs w:val="24"/>
         </w:rPr>
-        <w:t xml:space="preserve">Since these types of coin flips are mathematically equivalent to a transformed Bernoulli </w:t>
-      </w:r>
-      <w:proofErr w:type="gramStart"/>
-      <w:r>
-        <w:rPr>
-          <w:rFonts w:ascii="Times New Roman" w:hAnsi="Times New Roman" w:cs="Times New Roman"/>
-          <w:sz w:val="24"/>
-          <w:szCs w:val="24"/>
-        </w:rPr>
-        <w:t>Distribution</w:t>
-      </w:r>
-      <w:proofErr w:type="gramEnd"/>
-      <w:r>
-        <w:rPr>
-          <w:rFonts w:ascii="Times New Roman" w:hAnsi="Times New Roman" w:cs="Times New Roman"/>
-          <w:sz w:val="24"/>
-          <w:szCs w:val="24"/>
-        </w:rPr>
-        <w:t xml:space="preserve">, their Expectation and Variance are analytically calculated. Suppose </w:t>
+        <w:t xml:space="preserve">Since these types of coin flips are mathematically equivalent to a transformed Bernoulli Distribution, their Expectation and Variance are analytically calculated. Suppose </w:t>
       </w:r>
       <m:oMath>
         <m:r>
@@ -4740,25 +4140,17 @@
           <w:sz w:val="24"/>
           <w:szCs w:val="24"/>
         </w:rPr>
-        <w:t xml:space="preserve"> is a random variable such it conforms to a Bernoulli </w:t>
-      </w:r>
-      <w:proofErr w:type="gramStart"/>
+        <w:t xml:space="preserve"> is a random variable such it conforms to a Bernoulli Distribu</w:t>
+      </w:r>
+      <w:bookmarkStart w:id="1" w:name="_GoBack"/>
+      <w:bookmarkEnd w:id="1"/>
       <w:r>
         <w:rPr>
           <w:rFonts w:ascii="Times New Roman" w:hAnsi="Times New Roman" w:cs="Times New Roman"/>
           <w:sz w:val="24"/>
           <w:szCs w:val="24"/>
         </w:rPr>
-        <w:t>Distribution</w:t>
-      </w:r>
-      <w:proofErr w:type="gramEnd"/>
-      <w:r>
-        <w:rPr>
-          <w:rFonts w:ascii="Times New Roman" w:hAnsi="Times New Roman" w:cs="Times New Roman"/>
-          <w:sz w:val="24"/>
-          <w:szCs w:val="24"/>
-        </w:rPr>
-        <w:t>. Then, it has the following properties.</w:t>
+        <w:t>tion. Then, it has the following properties.</w:t>
       </w:r>
     </w:p>
     <w:p>
@@ -7022,15 +6414,7 @@
               <w:sz w:val="24"/>
               <w:szCs w:val="24"/>
             </w:rPr>
-            <m:t>Skewnes</m:t>
-          </m:r>
-          <m:r>
-            <w:rPr>
-              <w:rFonts w:ascii="Cambria Math" w:hAnsi="Cambria Math" w:cs="Times New Roman"/>
-              <w:sz w:val="24"/>
-              <w:szCs w:val="24"/>
-            </w:rPr>
-            <m:t>s=</m:t>
+            <m:t>Skewness=</m:t>
           </m:r>
           <m:f>
             <m:fPr>
@@ -7187,6 +6571,9 @@
       </w:r>
       <m:oMath>
         <m:r>
+          <m:rPr>
+            <m:sty m:val="p"/>
+          </m:rPr>
           <w:rPr>
             <w:rFonts w:ascii="Cambria Math" w:hAnsi="Cambria Math" w:cs="Times New Roman"/>
             <w:sz w:val="24"/>
@@ -7357,7 +6744,7 @@
               <w:sz w:val="24"/>
               <w:szCs w:val="24"/>
             </w:rPr>
-            <m:t xml:space="preserve">Scenario 1 </m:t>
+            <m:t>Scenario 1 E</m:t>
           </m:r>
           <m:r>
             <w:rPr>
@@ -7365,15 +6752,7 @@
               <w:sz w:val="24"/>
               <w:szCs w:val="24"/>
             </w:rPr>
-            <m:t>Excess Kurtosis</m:t>
-          </m:r>
-          <m:r>
-            <w:rPr>
-              <w:rFonts w:ascii="Cambria Math" w:hAnsi="Cambria Math" w:cs="Times New Roman"/>
-              <w:sz w:val="24"/>
-              <w:szCs w:val="24"/>
-            </w:rPr>
-            <m:t>=</m:t>
+            <m:t>xcess Kurtosis=</m:t>
           </m:r>
           <m:f>
             <m:fPr>
@@ -7393,23 +6772,7 @@
                   <w:sz w:val="24"/>
                   <w:szCs w:val="24"/>
                 </w:rPr>
-                <m:t>1-6</m:t>
-              </m:r>
-              <m:r>
-                <w:rPr>
-                  <w:rFonts w:ascii="Cambria Math" w:hAnsi="Cambria Math" w:cs="Times New Roman"/>
-                  <w:sz w:val="24"/>
-                  <w:szCs w:val="24"/>
-                </w:rPr>
-                <m:t>*.2</m:t>
-              </m:r>
-              <m:r>
-                <w:rPr>
-                  <w:rFonts w:ascii="Cambria Math" w:hAnsi="Cambria Math" w:cs="Times New Roman"/>
-                  <w:sz w:val="24"/>
-                  <w:szCs w:val="24"/>
-                </w:rPr>
-                <m:t>*.8</m:t>
+                <m:t>1-6*.2*.8</m:t>
               </m:r>
             </m:num>
             <m:den>
@@ -7450,23 +6813,7 @@
               <w:sz w:val="24"/>
               <w:szCs w:val="24"/>
             </w:rPr>
-            <m:t xml:space="preserve">Scenario 2 </m:t>
-          </m:r>
-          <m:r>
-            <w:rPr>
-              <w:rFonts w:ascii="Cambria Math" w:hAnsi="Cambria Math" w:cs="Times New Roman"/>
-              <w:sz w:val="24"/>
-              <w:szCs w:val="24"/>
-            </w:rPr>
-            <m:t>Excess Kurtosis</m:t>
-          </m:r>
-          <m:r>
-            <w:rPr>
-              <w:rFonts w:ascii="Cambria Math" w:hAnsi="Cambria Math" w:cs="Times New Roman"/>
-              <w:sz w:val="24"/>
-              <w:szCs w:val="24"/>
-            </w:rPr>
-            <m:t>=</m:t>
+            <m:t>Scenario 2 Excess Kurtosis=</m:t>
           </m:r>
           <m:f>
             <m:fPr>
@@ -7486,31 +6833,7 @@
                   <w:sz w:val="24"/>
                   <w:szCs w:val="24"/>
                 </w:rPr>
-                <m:t>1-6*</m:t>
-              </m:r>
-              <m:r>
-                <w:rPr>
-                  <w:rFonts w:ascii="Cambria Math" w:hAnsi="Cambria Math" w:cs="Times New Roman"/>
-                  <w:sz w:val="24"/>
-                  <w:szCs w:val="24"/>
-                </w:rPr>
-                <m:t>.5</m:t>
-              </m:r>
-              <m:r>
-                <w:rPr>
-                  <w:rFonts w:ascii="Cambria Math" w:hAnsi="Cambria Math" w:cs="Times New Roman"/>
-                  <w:sz w:val="24"/>
-                  <w:szCs w:val="24"/>
-                </w:rPr>
-                <m:t>*</m:t>
-              </m:r>
-              <m:r>
-                <w:rPr>
-                  <w:rFonts w:ascii="Cambria Math" w:hAnsi="Cambria Math" w:cs="Times New Roman"/>
-                  <w:sz w:val="24"/>
-                  <w:szCs w:val="24"/>
-                </w:rPr>
-                <m:t>.5</m:t>
+                <m:t>1-6*.5*.5</m:t>
               </m:r>
             </m:num>
             <m:den>
@@ -7520,15 +6843,7 @@
                   <w:sz w:val="24"/>
                   <w:szCs w:val="24"/>
                 </w:rPr>
-                <m:t>.5(.5</m:t>
-              </m:r>
-              <m:r>
-                <w:rPr>
-                  <w:rFonts w:ascii="Cambria Math" w:hAnsi="Cambria Math" w:cs="Times New Roman"/>
-                  <w:sz w:val="24"/>
-                  <w:szCs w:val="24"/>
-                </w:rPr>
-                <m:t>)</m:t>
+                <m:t>.5(.5)</m:t>
               </m:r>
             </m:den>
           </m:f>
@@ -7557,17 +6872,7 @@
           <w:sz w:val="24"/>
           <w:szCs w:val="24"/>
         </w:rPr>
-        <w:t>In summary, Scenario 1 has asymmetrical and leptokurtic payouts; whereas, Scenario 2 is symmetrical and platykurtic</w:t>
-      </w:r>
-      <w:bookmarkStart w:id="1" w:name="_GoBack"/>
-      <w:bookmarkEnd w:id="1"/>
-      <w:r>
-        <w:rPr>
-          <w:rFonts w:ascii="Times New Roman" w:hAnsi="Times New Roman" w:cs="Times New Roman"/>
-          <w:sz w:val="24"/>
-          <w:szCs w:val="24"/>
-        </w:rPr>
-        <w:t>. Goal-based investing is able to differentiate between these scenarios and MPT is not.</w:t>
+        <w:t>In summary, Scenario 1 has asymmetrical and leptokurtic payouts; whereas, Scenario 2 is symmetrical and platykurtic. Goal-based investing is able to differentiate between these scenarios and MPT is not.</w:t>
       </w:r>
     </w:p>
     <w:p>
@@ -11872,15 +11177,7 @@
                           <w:sz w:val="24"/>
                           <w:szCs w:val="24"/>
                         </w:rPr>
-                        <m:t>goo</m:t>
-                      </m:r>
-                      <m:r>
-                        <w:rPr>
-                          <w:rFonts w:ascii="Cambria Math" w:hAnsi="Cambria Math" w:cs="Times New Roman"/>
-                          <w:sz w:val="24"/>
-                          <w:szCs w:val="24"/>
-                        </w:rPr>
-                        <m:t>d</m:t>
+                        <m:t>good</m:t>
                       </m:r>
                     </m:sub>
                   </m:sSub>
@@ -26452,7 +25749,7 @@
 </file>
 
 <file path=customXml/itemProps1.xml><?xml version="1.0" encoding="utf-8"?>
-<ds:datastoreItem xmlns:ds="http://schemas.openxmlformats.org/officeDocument/2006/customXml" ds:itemID="{50AC7A63-EDF1-4F99-9635-A36EC6D40449}">
+<ds:datastoreItem xmlns:ds="http://schemas.openxmlformats.org/officeDocument/2006/customXml" ds:itemID="{52C495CF-E103-43C6-BB8D-14F87E40BBBA}">
   <ds:schemaRefs>
     <ds:schemaRef ds:uri="http://schemas.openxmlformats.org/officeDocument/2006/bibliography"/>
   </ds:schemaRefs>

</xml_diff>

<commit_message>
Initial Round of References
</commit_message>
<xml_diff>
--- a/GoalBasedJournalArticle.docx
+++ b/GoalBasedJournalArticle.docx
@@ -150,7 +150,7 @@
           <w:sz w:val="24"/>
           <w:szCs w:val="24"/>
         </w:rPr>
-        <w:t>T</w:t>
+        <w:t>To leverage these advantages</w:t>
       </w:r>
       <w:r>
         <w:rPr>
@@ -158,7 +158,7 @@
           <w:sz w:val="24"/>
           <w:szCs w:val="24"/>
         </w:rPr>
-        <w:t>o leverage these advantages</w:t>
+        <w:t xml:space="preserve">, this paper </w:t>
       </w:r>
       <w:r>
         <w:rPr>
@@ -166,7 +166,7 @@
           <w:sz w:val="24"/>
           <w:szCs w:val="24"/>
         </w:rPr>
-        <w:t xml:space="preserve">, this paper </w:t>
+        <w:t>introduces a scenario-based simulation approach</w:t>
       </w:r>
       <w:r>
         <w:rPr>
@@ -174,7 +174,7 @@
           <w:sz w:val="24"/>
           <w:szCs w:val="24"/>
         </w:rPr>
-        <w:t>introduces a scenario-based simulation approach</w:t>
+        <w:t>. This approach also attempts to</w:t>
       </w:r>
       <w:r>
         <w:rPr>
@@ -182,7 +182,7 @@
           <w:sz w:val="24"/>
           <w:szCs w:val="24"/>
         </w:rPr>
-        <w:t>. This approach also attempts to</w:t>
+        <w:t xml:space="preserve"> incorporate</w:t>
       </w:r>
       <w:r>
         <w:rPr>
@@ -190,7 +190,7 @@
           <w:sz w:val="24"/>
           <w:szCs w:val="24"/>
         </w:rPr>
-        <w:t xml:space="preserve"> incorporate</w:t>
+        <w:t xml:space="preserve"> the desirab</w:t>
       </w:r>
       <w:r>
         <w:rPr>
@@ -198,7 +198,7 @@
           <w:sz w:val="24"/>
           <w:szCs w:val="24"/>
         </w:rPr>
-        <w:t xml:space="preserve"> the desirab</w:t>
+        <w:t>le feat</w:t>
       </w:r>
       <w:r>
         <w:rPr>
@@ -206,7 +206,7 @@
           <w:sz w:val="24"/>
           <w:szCs w:val="24"/>
         </w:rPr>
-        <w:t>le feat</w:t>
+        <w:t>ures of MPT</w:t>
       </w:r>
       <w:r>
         <w:rPr>
@@ -214,7 +214,7 @@
           <w:sz w:val="24"/>
           <w:szCs w:val="24"/>
         </w:rPr>
-        <w:t>ures of MPT</w:t>
+        <w:t xml:space="preserve"> and demonstrate the logic behind investment forecasts intuitively and transparently</w:t>
       </w:r>
       <w:r>
         <w:rPr>
@@ -222,7 +222,7 @@
           <w:sz w:val="24"/>
           <w:szCs w:val="24"/>
         </w:rPr>
-        <w:t xml:space="preserve"> and demonstrate the logic behind investment forecasts intuitively and transparently</w:t>
+        <w:t>.</w:t>
       </w:r>
       <w:r>
         <w:rPr>
@@ -230,7 +230,7 @@
           <w:sz w:val="24"/>
           <w:szCs w:val="24"/>
         </w:rPr>
-        <w:t>.</w:t>
+        <w:t xml:space="preserve"> </w:t>
       </w:r>
       <w:r>
         <w:rPr>
@@ -238,7 +238,7 @@
           <w:sz w:val="24"/>
           <w:szCs w:val="24"/>
         </w:rPr>
-        <w:t xml:space="preserve"> </w:t>
+        <w:t>The objective is to demonstrate an approach to modeling a single portfolio</w:t>
       </w:r>
       <w:r>
         <w:rPr>
@@ -246,7 +246,7 @@
           <w:sz w:val="24"/>
           <w:szCs w:val="24"/>
         </w:rPr>
-        <w:t>The objective is to demonstrate an approach to modeling a single portfolio</w:t>
+        <w:t xml:space="preserve"> or asset</w:t>
       </w:r>
       <w:r>
         <w:rPr>
@@ -254,14 +254,6 @@
           <w:sz w:val="24"/>
           <w:szCs w:val="24"/>
         </w:rPr>
-        <w:t xml:space="preserve"> or asset</w:t>
-      </w:r>
-      <w:r>
-        <w:rPr>
-          <w:rFonts w:ascii="Times New Roman" w:hAnsi="Times New Roman" w:cs="Times New Roman"/>
-          <w:sz w:val="24"/>
-          <w:szCs w:val="24"/>
-        </w:rPr>
         <w:t xml:space="preserve"> that is more </w:t>
       </w:r>
       <w:r>
@@ -270,15 +262,7 @@
           <w:sz w:val="24"/>
           <w:szCs w:val="24"/>
         </w:rPr>
-        <w:t>intelligib</w:t>
-      </w:r>
-      <w:r>
-        <w:rPr>
-          <w:rFonts w:ascii="Times New Roman" w:eastAsiaTheme="minorEastAsia" w:hAnsi="Times New Roman" w:cs="Times New Roman"/>
-          <w:sz w:val="24"/>
-          <w:szCs w:val="24"/>
-        </w:rPr>
-        <w:t xml:space="preserve">le, transparent, and </w:t>
+        <w:t xml:space="preserve">intelligible, transparent, and </w:t>
       </w:r>
       <w:r>
         <w:rPr>
@@ -382,7 +366,256 @@
           <w:sz w:val="24"/>
           <w:szCs w:val="24"/>
         </w:rPr>
-        <w:t>. In the anecdotal experience of the author, even institutional investors struggle to understand how to estimate portfolio volatility. In fact, an entire segment of the Investment Management Software Industry creates models and techniques dedicated to this topic. Thus, the risk modeling of investment portfolios still remains opaque and incomprehensible to both investors and wealth managers. This limits GBI in reaching its full potential.</w:t>
+        <w:t>.</w:t>
+      </w:r>
+      <w:r>
+        <w:rPr>
+          <w:rFonts w:ascii="Times New Roman" w:eastAsiaTheme="minorEastAsia" w:hAnsi="Times New Roman" w:cs="Times New Roman"/>
+          <w:sz w:val="24"/>
+          <w:szCs w:val="24"/>
+        </w:rPr>
+        <w:t xml:space="preserve"> In the early 1960s, </w:t>
+      </w:r>
+      <w:r>
+        <w:rPr>
+          <w:rFonts w:ascii="Times New Roman" w:eastAsiaTheme="minorEastAsia" w:hAnsi="Times New Roman" w:cs="Times New Roman"/>
+          <w:sz w:val="24"/>
+          <w:szCs w:val="24"/>
+          <w:highlight w:val="yellow"/>
+        </w:rPr>
+        <w:t>Mandelbrot 1963</w:t>
+      </w:r>
+      <w:r>
+        <w:rPr>
+          <w:rFonts w:ascii="Times New Roman" w:eastAsiaTheme="minorEastAsia" w:hAnsi="Times New Roman" w:cs="Times New Roman"/>
+          <w:sz w:val="24"/>
+          <w:szCs w:val="24"/>
+        </w:rPr>
+        <w:t xml:space="preserve"> challenged the idea that securities exhibit normally distributed returns. More recently, the </w:t>
+      </w:r>
+      <w:r>
+        <w:rPr>
+          <w:rFonts w:ascii="Times New Roman" w:eastAsiaTheme="minorEastAsia" w:hAnsi="Times New Roman" w:cs="Times New Roman"/>
+          <w:sz w:val="24"/>
+          <w:szCs w:val="24"/>
+        </w:rPr>
+        <w:t xml:space="preserve">mathematical </w:t>
+      </w:r>
+      <w:r>
+        <w:rPr>
+          <w:rFonts w:ascii="Times New Roman" w:eastAsiaTheme="minorEastAsia" w:hAnsi="Times New Roman" w:cs="Times New Roman"/>
+          <w:sz w:val="24"/>
+          <w:szCs w:val="24"/>
+        </w:rPr>
+        <w:t xml:space="preserve">arguments against this assumption have been popularized in </w:t>
+      </w:r>
+      <w:r>
+        <w:rPr>
+          <w:rFonts w:ascii="Times New Roman" w:eastAsiaTheme="minorEastAsia" w:hAnsi="Times New Roman" w:cs="Times New Roman"/>
+          <w:sz w:val="24"/>
+          <w:szCs w:val="24"/>
+          <w:highlight w:val="yellow"/>
+        </w:rPr>
+        <w:t>Mandelbrot 2004</w:t>
+      </w:r>
+      <w:r>
+        <w:rPr>
+          <w:rFonts w:ascii="Times New Roman" w:eastAsiaTheme="minorEastAsia" w:hAnsi="Times New Roman" w:cs="Times New Roman"/>
+          <w:sz w:val="24"/>
+          <w:szCs w:val="24"/>
+        </w:rPr>
+        <w:t xml:space="preserve">. </w:t>
+      </w:r>
+      <w:r>
+        <w:rPr>
+          <w:rFonts w:ascii="Times New Roman" w:eastAsiaTheme="minorEastAsia" w:hAnsi="Times New Roman" w:cs="Times New Roman"/>
+          <w:sz w:val="24"/>
+          <w:szCs w:val="24"/>
+        </w:rPr>
+        <w:t xml:space="preserve"> </w:t>
+      </w:r>
+      <w:proofErr w:type="spellStart"/>
+      <w:r>
+        <w:rPr>
+          <w:rFonts w:ascii="Times New Roman" w:eastAsiaTheme="minorEastAsia" w:hAnsi="Times New Roman" w:cs="Times New Roman"/>
+          <w:sz w:val="24"/>
+          <w:szCs w:val="24"/>
+          <w:highlight w:val="yellow"/>
+        </w:rPr>
+        <w:t>Taleb</w:t>
+      </w:r>
+      <w:proofErr w:type="spellEnd"/>
+      <w:r>
+        <w:rPr>
+          <w:rFonts w:ascii="Times New Roman" w:eastAsiaTheme="minorEastAsia" w:hAnsi="Times New Roman" w:cs="Times New Roman"/>
+          <w:sz w:val="24"/>
+          <w:szCs w:val="24"/>
+          <w:highlight w:val="yellow"/>
+        </w:rPr>
+        <w:t xml:space="preserve"> 2007</w:t>
+      </w:r>
+      <w:r>
+        <w:rPr>
+          <w:rFonts w:ascii="Times New Roman" w:eastAsiaTheme="minorEastAsia" w:hAnsi="Times New Roman" w:cs="Times New Roman"/>
+          <w:sz w:val="24"/>
+          <w:szCs w:val="24"/>
+        </w:rPr>
+        <w:t xml:space="preserve"> cites </w:t>
+      </w:r>
+      <w:r>
+        <w:rPr>
+          <w:rFonts w:ascii="Times New Roman" w:eastAsiaTheme="minorEastAsia" w:hAnsi="Times New Roman" w:cs="Times New Roman"/>
+          <w:sz w:val="24"/>
+          <w:szCs w:val="24"/>
+          <w:highlight w:val="red"/>
+        </w:rPr>
+        <w:t>Popper</w:t>
+      </w:r>
+      <w:r>
+        <w:rPr>
+          <w:rFonts w:ascii="Times New Roman" w:eastAsiaTheme="minorEastAsia" w:hAnsi="Times New Roman" w:cs="Times New Roman"/>
+          <w:sz w:val="24"/>
+          <w:szCs w:val="24"/>
+        </w:rPr>
+        <w:t xml:space="preserve"> while adding a logical argument</w:t>
+      </w:r>
+      <w:r>
+        <w:rPr>
+          <w:rFonts w:ascii="Times New Roman" w:eastAsiaTheme="minorEastAsia" w:hAnsi="Times New Roman" w:cs="Times New Roman"/>
+          <w:sz w:val="24"/>
+          <w:szCs w:val="24"/>
+        </w:rPr>
+        <w:t xml:space="preserve"> against the inductive GARCH based estimation methods introduced by </w:t>
+      </w:r>
+      <w:r>
+        <w:rPr>
+          <w:rFonts w:ascii="Times New Roman" w:eastAsiaTheme="minorEastAsia" w:hAnsi="Times New Roman" w:cs="Times New Roman"/>
+          <w:sz w:val="24"/>
+          <w:szCs w:val="24"/>
+          <w:highlight w:val="red"/>
+        </w:rPr>
+        <w:t>Engel 1982 and 1986</w:t>
+      </w:r>
+      <w:r>
+        <w:rPr>
+          <w:rFonts w:ascii="Times New Roman" w:eastAsiaTheme="minorEastAsia" w:hAnsi="Times New Roman" w:cs="Times New Roman"/>
+          <w:sz w:val="24"/>
+          <w:szCs w:val="24"/>
+        </w:rPr>
+        <w:t xml:space="preserve"> and popularized by </w:t>
+      </w:r>
+      <w:proofErr w:type="spellStart"/>
+      <w:r>
+        <w:rPr>
+          <w:rFonts w:ascii="Times New Roman" w:eastAsiaTheme="minorEastAsia" w:hAnsi="Times New Roman" w:cs="Times New Roman"/>
+          <w:sz w:val="24"/>
+          <w:szCs w:val="24"/>
+        </w:rPr>
+        <w:t>RiskMetrics</w:t>
+      </w:r>
+      <w:proofErr w:type="spellEnd"/>
+      <w:r>
+        <w:rPr>
+          <w:rFonts w:ascii="Times New Roman" w:eastAsiaTheme="minorEastAsia" w:hAnsi="Times New Roman" w:cs="Times New Roman"/>
+          <w:sz w:val="24"/>
+          <w:szCs w:val="24"/>
+        </w:rPr>
+        <w:t xml:space="preserve"> in the 1990s</w:t>
+      </w:r>
+      <w:r>
+        <w:rPr>
+          <w:rFonts w:ascii="Times New Roman" w:eastAsiaTheme="minorEastAsia" w:hAnsi="Times New Roman" w:cs="Times New Roman"/>
+          <w:sz w:val="24"/>
+          <w:szCs w:val="24"/>
+        </w:rPr>
+        <w:t xml:space="preserve">. He also discusses the empirical evidence against this assumption. Finally, </w:t>
+      </w:r>
+      <w:proofErr w:type="spellStart"/>
+      <w:r>
+        <w:rPr>
+          <w:rFonts w:ascii="Times New Roman" w:eastAsiaTheme="minorEastAsia" w:hAnsi="Times New Roman" w:cs="Times New Roman"/>
+          <w:sz w:val="24"/>
+          <w:szCs w:val="24"/>
+          <w:highlight w:val="red"/>
+        </w:rPr>
+        <w:t>Kahnemann</w:t>
+      </w:r>
+      <w:proofErr w:type="spellEnd"/>
+      <w:r>
+        <w:rPr>
+          <w:rFonts w:ascii="Times New Roman" w:eastAsiaTheme="minorEastAsia" w:hAnsi="Times New Roman" w:cs="Times New Roman"/>
+          <w:sz w:val="24"/>
+          <w:szCs w:val="24"/>
+          <w:highlight w:val="red"/>
+        </w:rPr>
+        <w:t xml:space="preserve"> 2011</w:t>
+      </w:r>
+      <w:r>
+        <w:rPr>
+          <w:rFonts w:ascii="Times New Roman" w:eastAsiaTheme="minorEastAsia" w:hAnsi="Times New Roman" w:cs="Times New Roman"/>
+          <w:sz w:val="24"/>
+          <w:szCs w:val="24"/>
+        </w:rPr>
+        <w:t xml:space="preserve"> summaries the behavioral evidence against assuming humans </w:t>
+      </w:r>
+      <w:proofErr w:type="gramStart"/>
+      <w:r>
+        <w:rPr>
+          <w:rFonts w:ascii="Times New Roman" w:eastAsiaTheme="minorEastAsia" w:hAnsi="Times New Roman" w:cs="Times New Roman"/>
+          <w:sz w:val="24"/>
+          <w:szCs w:val="24"/>
+        </w:rPr>
+        <w:t>make</w:t>
+      </w:r>
+      <w:proofErr w:type="gramEnd"/>
+      <w:r>
+        <w:rPr>
+          <w:rFonts w:ascii="Times New Roman" w:eastAsiaTheme="minorEastAsia" w:hAnsi="Times New Roman" w:cs="Times New Roman"/>
+          <w:sz w:val="24"/>
+          <w:szCs w:val="24"/>
+        </w:rPr>
+        <w:t xml:space="preserve"> rational economic decisions</w:t>
+      </w:r>
+      <w:r>
+        <w:rPr>
+          <w:rFonts w:ascii="Times New Roman" w:eastAsiaTheme="minorEastAsia" w:hAnsi="Times New Roman" w:cs="Times New Roman"/>
+          <w:sz w:val="24"/>
+          <w:szCs w:val="24"/>
+        </w:rPr>
+        <w:t>.</w:t>
+      </w:r>
+      <w:r>
+        <w:rPr>
+          <w:rFonts w:ascii="Times New Roman" w:eastAsiaTheme="minorEastAsia" w:hAnsi="Times New Roman" w:cs="Times New Roman"/>
+          <w:sz w:val="24"/>
+          <w:szCs w:val="24"/>
+        </w:rPr>
+        <w:t xml:space="preserve"> In the anecdotal experience of the author, even institutional investors struggle to understand how to estimate portfolio volatility. In fact, an entire segment of the Investment Management Software Industry creates models and techniques dedicated to this topic. Thus, the </w:t>
+      </w:r>
+      <w:r>
+        <w:rPr>
+          <w:rFonts w:ascii="Times New Roman" w:eastAsiaTheme="minorEastAsia" w:hAnsi="Times New Roman" w:cs="Times New Roman"/>
+          <w:sz w:val="24"/>
+          <w:szCs w:val="24"/>
+        </w:rPr>
+        <w:lastRenderedPageBreak/>
+        <w:t xml:space="preserve">risk modeling of investment portfolios still remains </w:t>
+      </w:r>
+      <w:r>
+        <w:rPr>
+          <w:rFonts w:ascii="Times New Roman" w:eastAsiaTheme="minorEastAsia" w:hAnsi="Times New Roman" w:cs="Times New Roman"/>
+          <w:sz w:val="24"/>
+          <w:szCs w:val="24"/>
+        </w:rPr>
+        <w:t xml:space="preserve">controversial, </w:t>
+      </w:r>
+      <w:r>
+        <w:rPr>
+          <w:rFonts w:ascii="Times New Roman" w:eastAsiaTheme="minorEastAsia" w:hAnsi="Times New Roman" w:cs="Times New Roman"/>
+          <w:sz w:val="24"/>
+          <w:szCs w:val="24"/>
+        </w:rPr>
+        <w:t>opaque and incomprehensible to both investors and wealth managers. This limits GBI in reaching its full potential.</w:t>
       </w:r>
     </w:p>
     <w:p>
@@ -455,6 +688,14 @@
           <w:sz w:val="24"/>
           <w:szCs w:val="24"/>
         </w:rPr>
+        <w:t xml:space="preserve"> already employed for valuation purposes among traditional asset managers.</w:t>
+      </w:r>
+      <w:r>
+        <w:rPr>
+          <w:rFonts w:ascii="Times New Roman" w:eastAsiaTheme="minorEastAsia" w:hAnsi="Times New Roman" w:cs="Times New Roman"/>
+          <w:sz w:val="24"/>
+          <w:szCs w:val="24"/>
+        </w:rPr>
         <w:t xml:space="preserve"> </w:t>
       </w:r>
       <w:r>
@@ -463,8 +704,31 @@
           <w:sz w:val="24"/>
           <w:szCs w:val="24"/>
         </w:rPr>
-        <w:lastRenderedPageBreak/>
-        <w:t>already employed for valuation purposes among traditional asset managers.</w:t>
+        <w:t xml:space="preserve">As this article demonstrates, scenarios can be combined with a few assumptions to </w:t>
+      </w:r>
+      <w:r>
+        <w:rPr>
+          <w:rFonts w:ascii="Times New Roman" w:eastAsiaTheme="minorEastAsia" w:hAnsi="Times New Roman" w:cs="Times New Roman"/>
+          <w:sz w:val="24"/>
+          <w:szCs w:val="24"/>
+        </w:rPr>
+        <w:t xml:space="preserve">define </w:t>
+      </w:r>
+      <w:r>
+        <w:rPr>
+          <w:rFonts w:ascii="Times New Roman" w:eastAsiaTheme="minorEastAsia" w:hAnsi="Times New Roman" w:cs="Times New Roman"/>
+          <w:sz w:val="24"/>
+          <w:szCs w:val="24"/>
+        </w:rPr>
+        <w:t>the probability distribution of portfolio returns</w:t>
+      </w:r>
+      <w:r>
+        <w:rPr>
+          <w:rFonts w:ascii="Times New Roman" w:eastAsiaTheme="minorEastAsia" w:hAnsi="Times New Roman" w:cs="Times New Roman"/>
+          <w:sz w:val="24"/>
+          <w:szCs w:val="24"/>
+        </w:rPr>
+        <w:t>.</w:t>
       </w:r>
       <w:r>
         <w:rPr>
@@ -480,23 +744,125 @@
           <w:sz w:val="24"/>
           <w:szCs w:val="24"/>
         </w:rPr>
-        <w:t xml:space="preserve">As this article demonstrates, scenarios can be combined with a few assumptions to </w:t>
-      </w:r>
-      <w:r>
-        <w:rPr>
-          <w:rFonts w:ascii="Times New Roman" w:eastAsiaTheme="minorEastAsia" w:hAnsi="Times New Roman" w:cs="Times New Roman"/>
-          <w:sz w:val="24"/>
-          <w:szCs w:val="24"/>
-        </w:rPr>
-        <w:t xml:space="preserve">define </w:t>
-      </w:r>
-      <w:r>
-        <w:rPr>
-          <w:rFonts w:ascii="Times New Roman" w:eastAsiaTheme="minorEastAsia" w:hAnsi="Times New Roman" w:cs="Times New Roman"/>
-          <w:sz w:val="24"/>
-          <w:szCs w:val="24"/>
-        </w:rPr>
-        <w:t>the probability distribution of portfolio returns</w:t>
+        <w:t>A computer then can simulate investment results</w:t>
+      </w:r>
+      <w:r>
+        <w:rPr>
+          <w:rFonts w:ascii="Times New Roman" w:eastAsiaTheme="minorEastAsia" w:hAnsi="Times New Roman" w:cs="Times New Roman"/>
+          <w:sz w:val="24"/>
+          <w:szCs w:val="24"/>
+        </w:rPr>
+        <w:t xml:space="preserve"> based</w:t>
+      </w:r>
+      <w:r>
+        <w:rPr>
+          <w:rFonts w:ascii="Times New Roman" w:eastAsiaTheme="minorEastAsia" w:hAnsi="Times New Roman" w:cs="Times New Roman"/>
+          <w:sz w:val="24"/>
+          <w:szCs w:val="24"/>
+        </w:rPr>
+        <w:t xml:space="preserve"> on the resulting distribution. Since the</w:t>
+      </w:r>
+      <w:r>
+        <w:rPr>
+          <w:rFonts w:ascii="Times New Roman" w:eastAsiaTheme="minorEastAsia" w:hAnsi="Times New Roman" w:cs="Times New Roman"/>
+          <w:sz w:val="24"/>
+          <w:szCs w:val="24"/>
+        </w:rPr>
+        <w:t xml:space="preserve"> numerical</w:t>
+      </w:r>
+      <w:r>
+        <w:rPr>
+          <w:rFonts w:ascii="Times New Roman" w:eastAsiaTheme="minorEastAsia" w:hAnsi="Times New Roman" w:cs="Times New Roman"/>
+          <w:sz w:val="24"/>
+          <w:szCs w:val="24"/>
+        </w:rPr>
+        <w:t xml:space="preserve"> scenarios can be transmit</w:t>
+      </w:r>
+      <w:r>
+        <w:rPr>
+          <w:rFonts w:ascii="Times New Roman" w:eastAsiaTheme="minorEastAsia" w:hAnsi="Times New Roman" w:cs="Times New Roman"/>
+          <w:sz w:val="24"/>
+          <w:szCs w:val="24"/>
+        </w:rPr>
+        <w:t>ted over computer networks, this approach enables different wealth managers and investors to leverage the same investment forecast to calculate the probability of reaching different goals and potentially lower costs. This is mentioned for completeness and will not be explored further.</w:t>
+      </w:r>
+      <w:r>
+        <w:rPr>
+          <w:rFonts w:ascii="Times New Roman" w:eastAsiaTheme="minorEastAsia" w:hAnsi="Times New Roman" w:cs="Times New Roman"/>
+          <w:sz w:val="24"/>
+          <w:szCs w:val="24"/>
+        </w:rPr>
+        <w:t xml:space="preserve"> </w:t>
+      </w:r>
+      <w:r>
+        <w:rPr>
+          <w:rFonts w:ascii="Times New Roman" w:eastAsiaTheme="minorEastAsia" w:hAnsi="Times New Roman" w:cs="Times New Roman"/>
+          <w:sz w:val="24"/>
+          <w:szCs w:val="24"/>
+        </w:rPr>
+        <w:t xml:space="preserve">In addition, probabilistic forecasts based on scenarios can be objectively scored using </w:t>
+      </w:r>
+      <w:r>
+        <w:rPr>
+          <w:rFonts w:ascii="Times New Roman" w:eastAsiaTheme="minorEastAsia" w:hAnsi="Times New Roman" w:cs="Times New Roman"/>
+          <w:sz w:val="24"/>
+          <w:szCs w:val="24"/>
+          <w:highlight w:val="yellow"/>
+        </w:rPr>
+        <w:t>Proper Scoring</w:t>
+      </w:r>
+      <w:r>
+        <w:rPr>
+          <w:rFonts w:ascii="Times New Roman" w:eastAsiaTheme="minorEastAsia" w:hAnsi="Times New Roman" w:cs="Times New Roman"/>
+          <w:sz w:val="24"/>
+          <w:szCs w:val="24"/>
+        </w:rPr>
+        <w:t xml:space="preserve"> metrics</w:t>
+      </w:r>
+      <w:r>
+        <w:rPr>
+          <w:rFonts w:ascii="Times New Roman" w:eastAsiaTheme="minorEastAsia" w:hAnsi="Times New Roman" w:cs="Times New Roman"/>
+          <w:sz w:val="24"/>
+          <w:szCs w:val="24"/>
+        </w:rPr>
+        <w:t xml:space="preserve"> described by </w:t>
+      </w:r>
+      <w:r>
+        <w:rPr>
+          <w:rFonts w:ascii="Times New Roman" w:eastAsiaTheme="minorEastAsia" w:hAnsi="Times New Roman" w:cs="Times New Roman"/>
+          <w:sz w:val="24"/>
+          <w:szCs w:val="24"/>
+          <w:highlight w:val="red"/>
+        </w:rPr>
+        <w:t>Brier 1953</w:t>
+      </w:r>
+      <w:r>
+        <w:rPr>
+          <w:rFonts w:ascii="Times New Roman" w:eastAsiaTheme="minorEastAsia" w:hAnsi="Times New Roman" w:cs="Times New Roman"/>
+          <w:sz w:val="24"/>
+          <w:szCs w:val="24"/>
+        </w:rPr>
+        <w:t xml:space="preserve"> and popularized by </w:t>
+      </w:r>
+      <w:proofErr w:type="spellStart"/>
+      <w:r>
+        <w:rPr>
+          <w:rFonts w:ascii="Times New Roman" w:eastAsiaTheme="minorEastAsia" w:hAnsi="Times New Roman" w:cs="Times New Roman"/>
+          <w:sz w:val="24"/>
+          <w:szCs w:val="24"/>
+          <w:highlight w:val="red"/>
+        </w:rPr>
+        <w:t>Tetlock</w:t>
+      </w:r>
+      <w:proofErr w:type="spellEnd"/>
+      <w:r>
+        <w:rPr>
+          <w:rFonts w:ascii="Times New Roman" w:eastAsiaTheme="minorEastAsia" w:hAnsi="Times New Roman" w:cs="Times New Roman"/>
+          <w:sz w:val="24"/>
+          <w:szCs w:val="24"/>
+          <w:highlight w:val="red"/>
+        </w:rPr>
+        <w:t xml:space="preserve"> 2015</w:t>
       </w:r>
       <w:r>
         <w:rPr>
@@ -505,95 +871,6 @@
           <w:szCs w:val="24"/>
         </w:rPr>
         <w:t>.</w:t>
-      </w:r>
-      <w:r>
-        <w:rPr>
-          <w:rFonts w:ascii="Times New Roman" w:eastAsiaTheme="minorEastAsia" w:hAnsi="Times New Roman" w:cs="Times New Roman"/>
-          <w:sz w:val="24"/>
-          <w:szCs w:val="24"/>
-        </w:rPr>
-        <w:t xml:space="preserve"> </w:t>
-      </w:r>
-      <w:r>
-        <w:rPr>
-          <w:rFonts w:ascii="Times New Roman" w:eastAsiaTheme="minorEastAsia" w:hAnsi="Times New Roman" w:cs="Times New Roman"/>
-          <w:sz w:val="24"/>
-          <w:szCs w:val="24"/>
-        </w:rPr>
-        <w:t>A computer then can simulate investment results</w:t>
-      </w:r>
-      <w:r>
-        <w:rPr>
-          <w:rFonts w:ascii="Times New Roman" w:eastAsiaTheme="minorEastAsia" w:hAnsi="Times New Roman" w:cs="Times New Roman"/>
-          <w:sz w:val="24"/>
-          <w:szCs w:val="24"/>
-        </w:rPr>
-        <w:t xml:space="preserve"> based</w:t>
-      </w:r>
-      <w:r>
-        <w:rPr>
-          <w:rFonts w:ascii="Times New Roman" w:eastAsiaTheme="minorEastAsia" w:hAnsi="Times New Roman" w:cs="Times New Roman"/>
-          <w:sz w:val="24"/>
-          <w:szCs w:val="24"/>
-        </w:rPr>
-        <w:t xml:space="preserve"> on the resulting distribution. Since the</w:t>
-      </w:r>
-      <w:r>
-        <w:rPr>
-          <w:rFonts w:ascii="Times New Roman" w:eastAsiaTheme="minorEastAsia" w:hAnsi="Times New Roman" w:cs="Times New Roman"/>
-          <w:sz w:val="24"/>
-          <w:szCs w:val="24"/>
-        </w:rPr>
-        <w:t xml:space="preserve"> numerical</w:t>
-      </w:r>
-      <w:r>
-        <w:rPr>
-          <w:rFonts w:ascii="Times New Roman" w:eastAsiaTheme="minorEastAsia" w:hAnsi="Times New Roman" w:cs="Times New Roman"/>
-          <w:sz w:val="24"/>
-          <w:szCs w:val="24"/>
-        </w:rPr>
-        <w:t xml:space="preserve"> scenarios can be transmit</w:t>
-      </w:r>
-      <w:r>
-        <w:rPr>
-          <w:rFonts w:ascii="Times New Roman" w:eastAsiaTheme="minorEastAsia" w:hAnsi="Times New Roman" w:cs="Times New Roman"/>
-          <w:sz w:val="24"/>
-          <w:szCs w:val="24"/>
-        </w:rPr>
-        <w:t>ted over computer networks, this approach enables different wealth managers and investors to leverage the same investment forecast to calculate the probability of reaching different goals and potentially lower costs. This is mentioned for completeness and will not be explored further.</w:t>
-      </w:r>
-      <w:r>
-        <w:rPr>
-          <w:rFonts w:ascii="Times New Roman" w:eastAsiaTheme="minorEastAsia" w:hAnsi="Times New Roman" w:cs="Times New Roman"/>
-          <w:sz w:val="24"/>
-          <w:szCs w:val="24"/>
-        </w:rPr>
-        <w:t xml:space="preserve"> </w:t>
-      </w:r>
-      <w:r>
-        <w:rPr>
-          <w:rFonts w:ascii="Times New Roman" w:eastAsiaTheme="minorEastAsia" w:hAnsi="Times New Roman" w:cs="Times New Roman"/>
-          <w:sz w:val="24"/>
-          <w:szCs w:val="24"/>
-        </w:rPr>
-        <w:t xml:space="preserve">In addition, probabilistic forecasts based on scenarios can be objectively scored using </w:t>
-      </w:r>
-      <w:r>
-        <w:rPr>
-          <w:rFonts w:ascii="Times New Roman" w:eastAsiaTheme="minorEastAsia" w:hAnsi="Times New Roman" w:cs="Times New Roman"/>
-          <w:sz w:val="24"/>
-          <w:szCs w:val="24"/>
-          <w:highlight w:val="yellow"/>
-        </w:rPr>
-        <w:t>Proper Scoring</w:t>
-      </w:r>
-      <w:r>
-        <w:rPr>
-          <w:rFonts w:ascii="Times New Roman" w:eastAsiaTheme="minorEastAsia" w:hAnsi="Times New Roman" w:cs="Times New Roman"/>
-          <w:sz w:val="24"/>
-          <w:szCs w:val="24"/>
-        </w:rPr>
-        <w:t xml:space="preserve"> metrics.</w:t>
       </w:r>
       <w:r>
         <w:rPr>
@@ -706,6 +983,15 @@
           <w:rFonts w:ascii="Times New Roman" w:eastAsiaTheme="minorEastAsia" w:hAnsi="Times New Roman" w:cs="Times New Roman"/>
           <w:sz w:val="24"/>
           <w:szCs w:val="24"/>
+          <w:highlight w:val="yellow"/>
+        </w:rPr>
+        <w:t xml:space="preserve"> 2015</w:t>
+      </w:r>
+      <w:r>
+        <w:rPr>
+          <w:rFonts w:ascii="Times New Roman" w:eastAsiaTheme="minorEastAsia" w:hAnsi="Times New Roman" w:cs="Times New Roman"/>
+          <w:sz w:val="24"/>
+          <w:szCs w:val="24"/>
         </w:rPr>
         <w:t xml:space="preserve">, have introduced techniques such as </w:t>
       </w:r>
@@ -835,7 +1121,7 @@
           <w:rFonts w:ascii="Times New Roman" w:eastAsiaTheme="minorEastAsia" w:hAnsi="Times New Roman" w:cs="Times New Roman"/>
           <w:sz w:val="24"/>
           <w:szCs w:val="24"/>
-          <w:highlight w:val="yellow"/>
+          <w:highlight w:val="red"/>
         </w:rPr>
         <w:t>Shenoy</w:t>
       </w:r>
@@ -902,6 +1188,24 @@
           <w:sz w:val="24"/>
           <w:szCs w:val="24"/>
         </w:rPr>
+        <w:t xml:space="preserve"> The article presents two examples of creating a sc</w:t>
+      </w:r>
+      <w:bookmarkStart w:id="0" w:name="_GoBack"/>
+      <w:bookmarkEnd w:id="0"/>
+      <w:r>
+        <w:rPr>
+          <w:rFonts w:ascii="Times New Roman" w:eastAsiaTheme="minorEastAsia" w:hAnsi="Times New Roman" w:cs="Times New Roman"/>
+          <w:sz w:val="24"/>
+          <w:szCs w:val="24"/>
+        </w:rPr>
+        <w:t>enario based forecast.</w:t>
+      </w:r>
+      <w:r>
+        <w:rPr>
+          <w:rFonts w:ascii="Times New Roman" w:eastAsiaTheme="minorEastAsia" w:hAnsi="Times New Roman" w:cs="Times New Roman"/>
+          <w:sz w:val="24"/>
+          <w:szCs w:val="24"/>
+        </w:rPr>
         <w:t xml:space="preserve"> </w:t>
       </w:r>
       <w:r>
@@ -910,31 +1214,16 @@
           <w:sz w:val="24"/>
           <w:szCs w:val="24"/>
         </w:rPr>
-        <w:t>The article presents two examples of creating a scenario based forecast</w:t>
-      </w:r>
-      <w:r>
-        <w:rPr>
-          <w:rFonts w:ascii="Times New Roman" w:eastAsiaTheme="minorEastAsia" w:hAnsi="Times New Roman" w:cs="Times New Roman"/>
-          <w:sz w:val="24"/>
-          <w:szCs w:val="24"/>
-        </w:rPr>
-        <w:t>.</w:t>
-      </w:r>
-      <w:r>
-        <w:rPr>
-          <w:rFonts w:ascii="Times New Roman" w:eastAsiaTheme="minorEastAsia" w:hAnsi="Times New Roman" w:cs="Times New Roman"/>
-          <w:sz w:val="24"/>
-          <w:szCs w:val="24"/>
-        </w:rPr>
-        <w:t xml:space="preserve"> </w:t>
-      </w:r>
-      <w:r>
-        <w:rPr>
-          <w:rFonts w:ascii="Times New Roman" w:eastAsiaTheme="minorEastAsia" w:hAnsi="Times New Roman" w:cs="Times New Roman"/>
-          <w:sz w:val="24"/>
-          <w:szCs w:val="24"/>
-        </w:rPr>
-        <w:t>A scenario-based forecast approximating the normal distribution demonstrates both an example of a forecast relying solely on judgment and that the approach can approximate MPT-based forecasts.</w:t>
+        <w:t xml:space="preserve">A scenario-based forecast approximating the </w:t>
+      </w:r>
+      <w:r>
+        <w:rPr>
+          <w:rFonts w:ascii="Times New Roman" w:eastAsiaTheme="minorEastAsia" w:hAnsi="Times New Roman" w:cs="Times New Roman"/>
+          <w:sz w:val="24"/>
+          <w:szCs w:val="24"/>
+        </w:rPr>
+        <w:lastRenderedPageBreak/>
+        <w:t>normal distribution demonstrates both an example of a forecast relying solely on judgment and that the approach can approximate MPT-based forecasts.</w:t>
       </w:r>
       <w:r>
         <w:rPr>
@@ -1007,16 +1296,129 @@
           <w:sz w:val="24"/>
           <w:szCs w:val="24"/>
         </w:rPr>
-        <w:t xml:space="preserve">This paper intentionally omits any discussion of the application of Behavioral Finance Theory to Goal-Based Investing. Others have covered this topic extensively, and the author doubts his ability to add any further value to this discussion. In addition, this article only includes a brief </w:t>
-      </w:r>
-      <w:r>
-        <w:rPr>
-          <w:rFonts w:ascii="Times New Roman" w:eastAsiaTheme="minorEastAsia" w:hAnsi="Times New Roman" w:cs="Times New Roman"/>
-          <w:sz w:val="24"/>
-          <w:szCs w:val="24"/>
-        </w:rPr>
-        <w:lastRenderedPageBreak/>
-        <w:t xml:space="preserve">mention of Modern Portfolio Theory, and its relationship to GBI. This topic also has exhaustive coverage in the literature. </w:t>
+        <w:t xml:space="preserve">This paper intentionally omits any discussion of the application of Behavioral Finance Theory to Goal-Based Investing. </w:t>
+      </w:r>
+      <w:r>
+        <w:rPr>
+          <w:rFonts w:ascii="Times New Roman" w:eastAsiaTheme="minorEastAsia" w:hAnsi="Times New Roman" w:cs="Times New Roman"/>
+          <w:sz w:val="24"/>
+          <w:szCs w:val="24"/>
+          <w:highlight w:val="yellow"/>
+        </w:rPr>
+        <w:t>Others</w:t>
+      </w:r>
+      <w:r>
+        <w:rPr>
+          <w:rFonts w:ascii="Times New Roman" w:eastAsiaTheme="minorEastAsia" w:hAnsi="Times New Roman" w:cs="Times New Roman"/>
+          <w:sz w:val="24"/>
+          <w:szCs w:val="24"/>
+          <w:highlight w:val="yellow"/>
+        </w:rPr>
+        <w:t xml:space="preserve">, such as </w:t>
+      </w:r>
+      <w:proofErr w:type="spellStart"/>
+      <w:r>
+        <w:rPr>
+          <w:rFonts w:ascii="Times New Roman" w:eastAsiaTheme="minorEastAsia" w:hAnsi="Times New Roman" w:cs="Times New Roman"/>
+          <w:sz w:val="24"/>
+          <w:szCs w:val="24"/>
+          <w:highlight w:val="yellow"/>
+        </w:rPr>
+        <w:t>Shefrin</w:t>
+      </w:r>
+      <w:proofErr w:type="spellEnd"/>
+      <w:r>
+        <w:rPr>
+          <w:rFonts w:ascii="Times New Roman" w:eastAsiaTheme="minorEastAsia" w:hAnsi="Times New Roman" w:cs="Times New Roman"/>
+          <w:sz w:val="24"/>
+          <w:szCs w:val="24"/>
+          <w:highlight w:val="yellow"/>
+        </w:rPr>
+        <w:t xml:space="preserve"> 2000, </w:t>
+      </w:r>
+      <w:r>
+        <w:rPr>
+          <w:rFonts w:ascii="Times New Roman" w:eastAsiaTheme="minorEastAsia" w:hAnsi="Times New Roman" w:cs="Times New Roman"/>
+          <w:sz w:val="24"/>
+          <w:szCs w:val="24"/>
+          <w:highlight w:val="yellow"/>
+        </w:rPr>
+        <w:t xml:space="preserve">Brunel 2003, Nevins 2004, </w:t>
+      </w:r>
+      <w:proofErr w:type="spellStart"/>
+      <w:r>
+        <w:rPr>
+          <w:rFonts w:ascii="Times New Roman" w:eastAsiaTheme="minorEastAsia" w:hAnsi="Times New Roman" w:cs="Times New Roman"/>
+          <w:sz w:val="24"/>
+          <w:szCs w:val="24"/>
+          <w:highlight w:val="yellow"/>
+        </w:rPr>
+        <w:t>Pompian</w:t>
+      </w:r>
+      <w:proofErr w:type="spellEnd"/>
+      <w:r>
+        <w:rPr>
+          <w:rFonts w:ascii="Times New Roman" w:eastAsiaTheme="minorEastAsia" w:hAnsi="Times New Roman" w:cs="Times New Roman"/>
+          <w:sz w:val="24"/>
+          <w:szCs w:val="24"/>
+          <w:highlight w:val="yellow"/>
+        </w:rPr>
+        <w:t xml:space="preserve"> 2004, Chhabra, Brunel 2005, and Brunel 2015,</w:t>
+      </w:r>
+      <w:r>
+        <w:rPr>
+          <w:rFonts w:ascii="Times New Roman" w:eastAsiaTheme="minorEastAsia" w:hAnsi="Times New Roman" w:cs="Times New Roman"/>
+          <w:sz w:val="24"/>
+          <w:szCs w:val="24"/>
+          <w:highlight w:val="yellow"/>
+        </w:rPr>
+        <w:t xml:space="preserve"> have covered this topic extensively, and the author doubts his ability to add any further value to this discussion. In addition, this article only includes a brief mention of Modern Portfolio Theory, and its relationship to GBI. This topic also has exhaustive coverage in the literature</w:t>
+      </w:r>
+      <w:r>
+        <w:rPr>
+          <w:rFonts w:ascii="Times New Roman" w:eastAsiaTheme="minorEastAsia" w:hAnsi="Times New Roman" w:cs="Times New Roman"/>
+          <w:sz w:val="24"/>
+          <w:szCs w:val="24"/>
+          <w:highlight w:val="yellow"/>
+        </w:rPr>
+        <w:t xml:space="preserve"> such as Brunel 2006, Das et al 2010, </w:t>
+      </w:r>
+      <w:proofErr w:type="gramStart"/>
+      <w:r>
+        <w:rPr>
+          <w:rFonts w:ascii="Times New Roman" w:eastAsiaTheme="minorEastAsia" w:hAnsi="Times New Roman" w:cs="Times New Roman"/>
+          <w:sz w:val="24"/>
+          <w:szCs w:val="24"/>
+          <w:highlight w:val="yellow"/>
+        </w:rPr>
+        <w:t>Das</w:t>
+      </w:r>
+      <w:proofErr w:type="gramEnd"/>
+      <w:r>
+        <w:rPr>
+          <w:rFonts w:ascii="Times New Roman" w:eastAsiaTheme="minorEastAsia" w:hAnsi="Times New Roman" w:cs="Times New Roman"/>
+          <w:sz w:val="24"/>
+          <w:szCs w:val="24"/>
+          <w:highlight w:val="yellow"/>
+        </w:rPr>
+        <w:t xml:space="preserve"> et al 2011</w:t>
+      </w:r>
+      <w:r>
+        <w:rPr>
+          <w:rFonts w:ascii="Times New Roman" w:eastAsiaTheme="minorEastAsia" w:hAnsi="Times New Roman" w:cs="Times New Roman"/>
+          <w:sz w:val="24"/>
+          <w:szCs w:val="24"/>
+          <w:highlight w:val="yellow"/>
+        </w:rPr>
+        <w:t>.</w:t>
+      </w:r>
+      <w:r>
+        <w:rPr>
+          <w:rFonts w:ascii="Times New Roman" w:eastAsiaTheme="minorEastAsia" w:hAnsi="Times New Roman" w:cs="Times New Roman"/>
+          <w:sz w:val="24"/>
+          <w:szCs w:val="24"/>
+        </w:rPr>
+        <w:t xml:space="preserve"> </w:t>
       </w:r>
       <w:r>
         <w:rPr>
@@ -1042,6 +1444,14 @@
           <w:highlight w:val="yellow"/>
         </w:rPr>
         <w:t>Brunel</w:t>
+      </w:r>
+      <w:r>
+        <w:rPr>
+          <w:rFonts w:ascii="Times New Roman" w:eastAsiaTheme="minorEastAsia" w:hAnsi="Times New Roman" w:cs="Times New Roman"/>
+          <w:sz w:val="24"/>
+          <w:szCs w:val="24"/>
+        </w:rPr>
+        <w:t xml:space="preserve"> 2015</w:t>
       </w:r>
       <w:r>
         <w:rPr>
@@ -1329,7 +1739,16 @@
           <w:sz w:val="24"/>
           <w:szCs w:val="24"/>
         </w:rPr>
-        <w:t xml:space="preserve"> basic expenses. Her goal for the discretionary portfolio is to fund private school for her grandson. The best private school </w:t>
+        <w:t xml:space="preserve"> basic expenses. Her goal for the discretionary portfolio is to fund private school for her </w:t>
+      </w:r>
+      <w:r>
+        <w:rPr>
+          <w:rFonts w:ascii="Times New Roman" w:hAnsi="Times New Roman" w:cs="Times New Roman"/>
+          <w:sz w:val="24"/>
+          <w:szCs w:val="24"/>
+        </w:rPr>
+        <w:lastRenderedPageBreak/>
+        <w:t xml:space="preserve">grandson. The best private school </w:t>
       </w:r>
       <w:r>
         <w:rPr>
@@ -1394,16 +1813,7 @@
           <w:sz w:val="24"/>
           <w:szCs w:val="24"/>
         </w:rPr>
-        <w:t xml:space="preserve">Her software subtracts $40,000 from the invested amount for each simulated year. If the balance ever turns negative, then that simulation is a failure. If not, it is considered to be a success. Meredith generates 10,000 such simulations </w:t>
-      </w:r>
-      <w:r>
-        <w:rPr>
-          <w:rFonts w:ascii="Times New Roman" w:hAnsi="Times New Roman" w:cs="Times New Roman"/>
-          <w:sz w:val="24"/>
-          <w:szCs w:val="24"/>
-        </w:rPr>
-        <w:lastRenderedPageBreak/>
-        <w:t xml:space="preserve">and only 19% meet the goal. </w:t>
+        <w:t xml:space="preserve">Her software subtracts $40,000 from the invested amount for each simulated year. If the balance ever turns negative, then that simulation is a failure. If not, it is considered to be a success. Meredith generates 10,000 such simulations and only 19% meet the goal. </w:t>
       </w:r>
       <w:r>
         <w:rPr>
@@ -1662,7 +2072,16 @@
           <w:sz w:val="24"/>
           <w:szCs w:val="24"/>
         </w:rPr>
-        <w:t xml:space="preserve">. She determines the worst and best annual outcomes for stocks might be -50% and 50% returns. On average, she expects stocks to return about 5% and assigns this to be the most likely outcome. Lastly, the historical volatility is higher than she expects going forward, and her forecast reflects this view. Lastly, she determines that a slightly negative skewness, or asymmetry in the risk and reward, is appropriate and slightly positive excess </w:t>
+        <w:t xml:space="preserve">. She determines the worst and best annual outcomes for stocks might be -50% and 50% returns. On average, she expects stocks to return about 5% and assigns this to be the most likely outcome. Lastly, the historical volatility is higher than she expects going forward, and her forecast reflects this view. Lastly, she determines that a </w:t>
+      </w:r>
+      <w:r>
+        <w:rPr>
+          <w:rFonts w:ascii="Times New Roman" w:hAnsi="Times New Roman" w:cs="Times New Roman"/>
+          <w:sz w:val="24"/>
+          <w:szCs w:val="24"/>
+        </w:rPr>
+        <w:lastRenderedPageBreak/>
+        <w:t xml:space="preserve">slightly negative skewness, or asymmetry in the risk and reward, is appropriate and slightly positive excess </w:t>
       </w:r>
       <w:r>
         <w:rPr>
@@ -1777,7 +2196,7 @@
                 <w:szCs w:val="24"/>
               </w:rPr>
             </w:pPr>
-            <w:commentRangeStart w:id="0"/>
+            <w:commentRangeStart w:id="1"/>
             <w:r>
               <w:rPr>
                 <w:rFonts w:ascii="Times New Roman" w:hAnsi="Times New Roman" w:cs="Times New Roman"/>
@@ -2057,7 +2476,7 @@
         </w:rPr>
         <w:t>Table 1: Annual summary statistics from resampled gains and losses of the SPDR S&amp;P 500 ETF from 12/1/2007 through 12/1/2017 (Daily Gains and Losses from Yahoo Finance)</w:t>
       </w:r>
-      <w:commentRangeEnd w:id="0"/>
+      <w:commentRangeEnd w:id="1"/>
       <w:r>
         <w:rPr>
           <w:rStyle w:val="CommentReference"/>
@@ -2065,7 +2484,7 @@
           <w:sz w:val="24"/>
           <w:szCs w:val="24"/>
         </w:rPr>
-        <w:commentReference w:id="0"/>
+        <w:commentReference w:id="1"/>
       </w:r>
     </w:p>
     <w:p>
@@ -2082,7 +2501,6 @@
           <w:sz w:val="24"/>
           <w:szCs w:val="24"/>
         </w:rPr>
-        <w:lastRenderedPageBreak/>
         <w:t xml:space="preserve">Meredith’s software draws a probability distribution based on her scenarios. </w:t>
       </w:r>
       <w:r>
@@ -4140,17 +4558,7 @@
           <w:sz w:val="24"/>
           <w:szCs w:val="24"/>
         </w:rPr>
-        <w:t xml:space="preserve"> is a random variable such it conforms to a Bernoulli Distribu</w:t>
-      </w:r>
-      <w:bookmarkStart w:id="1" w:name="_GoBack"/>
-      <w:bookmarkEnd w:id="1"/>
-      <w:r>
-        <w:rPr>
-          <w:rFonts w:ascii="Times New Roman" w:hAnsi="Times New Roman" w:cs="Times New Roman"/>
-          <w:sz w:val="24"/>
-          <w:szCs w:val="24"/>
-        </w:rPr>
-        <w:t>tion. Then, it has the following properties.</w:t>
+        <w:t xml:space="preserve"> is a random variable such it conforms to a Bernoulli Distribution. Then, it has the following properties.</w:t>
       </w:r>
     </w:p>
     <w:p>
@@ -23443,6 +23851,872 @@
           <w:szCs w:val="24"/>
         </w:rPr>
       </w:pPr>
+      <w:r>
+        <w:rPr>
+          <w:rFonts w:ascii="Times New Roman" w:eastAsiaTheme="minorEastAsia" w:hAnsi="Times New Roman" w:cs="Times New Roman"/>
+          <w:sz w:val="24"/>
+          <w:szCs w:val="24"/>
+        </w:rPr>
+        <w:br w:type="page"/>
+      </w:r>
+    </w:p>
+    <w:p>
+      <w:pPr>
+        <w:rPr>
+          <w:rFonts w:ascii="Times New Roman" w:eastAsiaTheme="minorEastAsia" w:hAnsi="Times New Roman" w:cs="Times New Roman"/>
+          <w:b/>
+          <w:sz w:val="24"/>
+          <w:szCs w:val="24"/>
+        </w:rPr>
+      </w:pPr>
+      <w:r>
+        <w:rPr>
+          <w:rFonts w:ascii="Times New Roman" w:eastAsiaTheme="minorEastAsia" w:hAnsi="Times New Roman" w:cs="Times New Roman"/>
+          <w:b/>
+          <w:sz w:val="24"/>
+          <w:szCs w:val="24"/>
+        </w:rPr>
+        <w:lastRenderedPageBreak/>
+        <w:t>REFERENCES</w:t>
+      </w:r>
+    </w:p>
+    <w:p>
+      <w:pPr>
+        <w:rPr>
+          <w:rFonts w:ascii="Times New Roman" w:eastAsiaTheme="minorEastAsia" w:hAnsi="Times New Roman" w:cs="Times New Roman"/>
+          <w:sz w:val="24"/>
+          <w:szCs w:val="24"/>
+          <w:highlight w:val="yellow"/>
+        </w:rPr>
+      </w:pPr>
+      <w:r>
+        <w:rPr>
+          <w:rFonts w:ascii="Times New Roman" w:eastAsiaTheme="minorEastAsia" w:hAnsi="Times New Roman" w:cs="Times New Roman"/>
+          <w:sz w:val="24"/>
+          <w:szCs w:val="24"/>
+          <w:highlight w:val="yellow"/>
+        </w:rPr>
+        <w:t xml:space="preserve">L. P Brunel, Jean. (2003). Revisiting the Asset Allocation Challenge </w:t>
+      </w:r>
+      <w:proofErr w:type="gramStart"/>
+      <w:r>
+        <w:rPr>
+          <w:rFonts w:ascii="Times New Roman" w:eastAsiaTheme="minorEastAsia" w:hAnsi="Times New Roman" w:cs="Times New Roman"/>
+          <w:sz w:val="24"/>
+          <w:szCs w:val="24"/>
+          <w:highlight w:val="yellow"/>
+        </w:rPr>
+        <w:t>Through</w:t>
+      </w:r>
+      <w:proofErr w:type="gramEnd"/>
+      <w:r>
+        <w:rPr>
+          <w:rFonts w:ascii="Times New Roman" w:eastAsiaTheme="minorEastAsia" w:hAnsi="Times New Roman" w:cs="Times New Roman"/>
+          <w:sz w:val="24"/>
+          <w:szCs w:val="24"/>
+          <w:highlight w:val="yellow"/>
+        </w:rPr>
+        <w:t xml:space="preserve"> a Behavioral Finance Lens. </w:t>
+      </w:r>
+      <w:proofErr w:type="gramStart"/>
+      <w:r>
+        <w:rPr>
+          <w:rFonts w:ascii="Times New Roman" w:eastAsiaTheme="minorEastAsia" w:hAnsi="Times New Roman" w:cs="Times New Roman"/>
+          <w:sz w:val="24"/>
+          <w:szCs w:val="24"/>
+          <w:highlight w:val="yellow"/>
+        </w:rPr>
+        <w:t>The Journal of Wealth Management.</w:t>
+      </w:r>
+      <w:proofErr w:type="gramEnd"/>
+      <w:r>
+        <w:rPr>
+          <w:rFonts w:ascii="Times New Roman" w:eastAsiaTheme="minorEastAsia" w:hAnsi="Times New Roman" w:cs="Times New Roman"/>
+          <w:sz w:val="24"/>
+          <w:szCs w:val="24"/>
+          <w:highlight w:val="yellow"/>
+        </w:rPr>
+        <w:t xml:space="preserve"> 6. 10-20. 10.3905/jwm.2003.320479.</w:t>
+      </w:r>
+    </w:p>
+    <w:p>
+      <w:pPr>
+        <w:rPr>
+          <w:rFonts w:ascii="Times New Roman" w:eastAsiaTheme="minorEastAsia" w:hAnsi="Times New Roman" w:cs="Times New Roman"/>
+          <w:sz w:val="24"/>
+          <w:szCs w:val="24"/>
+          <w:highlight w:val="yellow"/>
+        </w:rPr>
+      </w:pPr>
+      <w:r>
+        <w:rPr>
+          <w:rFonts w:ascii="Times New Roman" w:eastAsiaTheme="minorEastAsia" w:hAnsi="Times New Roman" w:cs="Times New Roman"/>
+          <w:sz w:val="24"/>
+          <w:szCs w:val="24"/>
+          <w:highlight w:val="yellow"/>
+        </w:rPr>
+        <w:t>Brunel, Jean L. P</w:t>
+      </w:r>
+      <w:proofErr w:type="gramStart"/>
+      <w:r>
+        <w:rPr>
+          <w:rFonts w:ascii="Times New Roman" w:eastAsiaTheme="minorEastAsia" w:hAnsi="Times New Roman" w:cs="Times New Roman"/>
+          <w:sz w:val="24"/>
+          <w:szCs w:val="24"/>
+          <w:highlight w:val="yellow"/>
+        </w:rPr>
+        <w:t>.(</w:t>
+      </w:r>
+      <w:proofErr w:type="gramEnd"/>
+      <w:r>
+        <w:rPr>
+          <w:rFonts w:ascii="Times New Roman" w:eastAsiaTheme="minorEastAsia" w:hAnsi="Times New Roman" w:cs="Times New Roman"/>
+          <w:sz w:val="24"/>
+          <w:szCs w:val="24"/>
+          <w:highlight w:val="yellow"/>
+        </w:rPr>
+        <w:t>2005</w:t>
+      </w:r>
+      <w:r>
+        <w:rPr>
+          <w:rFonts w:ascii="Times New Roman" w:eastAsiaTheme="minorEastAsia" w:hAnsi="Times New Roman" w:cs="Times New Roman"/>
+          <w:sz w:val="24"/>
+          <w:szCs w:val="24"/>
+          <w:highlight w:val="yellow"/>
+        </w:rPr>
+        <w:t>), A Behavioral Finance Approach to Strategic Asset Allocation: A Case Study (Winter 2005-2006). Journal of Investment Consulting, Vol. 7, No. 3, pp. 61-69, Winter 2005-2006.</w:t>
+      </w:r>
+    </w:p>
+    <w:p>
+      <w:pPr>
+        <w:rPr>
+          <w:rFonts w:ascii="Times New Roman" w:eastAsiaTheme="minorEastAsia" w:hAnsi="Times New Roman" w:cs="Times New Roman"/>
+          <w:sz w:val="24"/>
+          <w:szCs w:val="24"/>
+        </w:rPr>
+      </w:pPr>
+      <w:r>
+        <w:rPr>
+          <w:rFonts w:ascii="Times New Roman" w:eastAsiaTheme="minorEastAsia" w:hAnsi="Times New Roman" w:cs="Times New Roman"/>
+          <w:sz w:val="24"/>
+          <w:szCs w:val="24"/>
+          <w:highlight w:val="yellow"/>
+        </w:rPr>
+        <w:t xml:space="preserve">L. P Brunel, Jean. (2006). How </w:t>
+      </w:r>
+      <w:proofErr w:type="spellStart"/>
+      <w:r>
+        <w:rPr>
+          <w:rFonts w:ascii="Times New Roman" w:eastAsiaTheme="minorEastAsia" w:hAnsi="Times New Roman" w:cs="Times New Roman"/>
+          <w:sz w:val="24"/>
+          <w:szCs w:val="24"/>
+          <w:highlight w:val="yellow"/>
+        </w:rPr>
+        <w:t>SubOptimal</w:t>
+      </w:r>
+      <w:proofErr w:type="spellEnd"/>
+      <w:r>
+        <w:rPr>
+          <w:rFonts w:ascii="Times New Roman" w:eastAsiaTheme="minorEastAsia" w:hAnsi="Times New Roman" w:cs="Times New Roman"/>
+          <w:sz w:val="24"/>
+          <w:szCs w:val="24"/>
+          <w:highlight w:val="yellow"/>
+        </w:rPr>
+        <w:t>—If at All—Is Goal-Based Asset Allocation</w:t>
+      </w:r>
+      <w:proofErr w:type="gramStart"/>
+      <w:r>
+        <w:rPr>
+          <w:rFonts w:ascii="Times New Roman" w:eastAsiaTheme="minorEastAsia" w:hAnsi="Times New Roman" w:cs="Times New Roman"/>
+          <w:sz w:val="24"/>
+          <w:szCs w:val="24"/>
+          <w:highlight w:val="yellow"/>
+        </w:rPr>
+        <w:t>?.</w:t>
+      </w:r>
+      <w:proofErr w:type="gramEnd"/>
+      <w:r>
+        <w:rPr>
+          <w:rFonts w:ascii="Times New Roman" w:eastAsiaTheme="minorEastAsia" w:hAnsi="Times New Roman" w:cs="Times New Roman"/>
+          <w:sz w:val="24"/>
+          <w:szCs w:val="24"/>
+          <w:highlight w:val="yellow"/>
+        </w:rPr>
+        <w:t xml:space="preserve"> </w:t>
+      </w:r>
+      <w:proofErr w:type="gramStart"/>
+      <w:r>
+        <w:rPr>
+          <w:rFonts w:ascii="Times New Roman" w:eastAsiaTheme="minorEastAsia" w:hAnsi="Times New Roman" w:cs="Times New Roman"/>
+          <w:sz w:val="24"/>
+          <w:szCs w:val="24"/>
+          <w:highlight w:val="yellow"/>
+        </w:rPr>
+        <w:t>The Journal of Wealth Management.</w:t>
+      </w:r>
+      <w:proofErr w:type="gramEnd"/>
+      <w:r>
+        <w:rPr>
+          <w:rFonts w:ascii="Times New Roman" w:eastAsiaTheme="minorEastAsia" w:hAnsi="Times New Roman" w:cs="Times New Roman"/>
+          <w:sz w:val="24"/>
+          <w:szCs w:val="24"/>
+          <w:highlight w:val="yellow"/>
+        </w:rPr>
+        <w:t xml:space="preserve"> 9. 19-34. 10.3905/jwm.2006.644216.</w:t>
+      </w:r>
+    </w:p>
+    <w:p>
+      <w:pPr>
+        <w:rPr>
+          <w:rFonts w:ascii="Times New Roman" w:eastAsiaTheme="minorEastAsia" w:hAnsi="Times New Roman" w:cs="Times New Roman"/>
+          <w:sz w:val="24"/>
+          <w:szCs w:val="24"/>
+        </w:rPr>
+      </w:pPr>
+      <w:r>
+        <w:rPr>
+          <w:rFonts w:ascii="Times New Roman" w:eastAsiaTheme="minorEastAsia" w:hAnsi="Times New Roman" w:cs="Times New Roman"/>
+          <w:sz w:val="24"/>
+          <w:szCs w:val="24"/>
+          <w:highlight w:val="yellow"/>
+        </w:rPr>
+        <w:t>Brunel, J. L. P. (2015). Goals-Based Wealth Management: An Integrated and Practical Approach to Changing the Structure of Wealth Advisory Practices, Wiley &amp; Sons, New Jersey.</w:t>
+      </w:r>
+    </w:p>
+    <w:p>
+      <w:pPr>
+        <w:rPr>
+          <w:rFonts w:ascii="Times New Roman" w:eastAsiaTheme="minorEastAsia" w:hAnsi="Times New Roman" w:cs="Times New Roman"/>
+          <w:sz w:val="24"/>
+          <w:szCs w:val="24"/>
+        </w:rPr>
+      </w:pPr>
+      <w:r>
+        <w:rPr>
+          <w:rFonts w:ascii="Times New Roman" w:eastAsiaTheme="minorEastAsia" w:hAnsi="Times New Roman" w:cs="Times New Roman"/>
+          <w:sz w:val="24"/>
+          <w:szCs w:val="24"/>
+          <w:highlight w:val="yellow"/>
+        </w:rPr>
+        <w:t xml:space="preserve">B. Chhabra, </w:t>
+      </w:r>
+      <w:proofErr w:type="spellStart"/>
+      <w:r>
+        <w:rPr>
+          <w:rFonts w:ascii="Times New Roman" w:eastAsiaTheme="minorEastAsia" w:hAnsi="Times New Roman" w:cs="Times New Roman"/>
+          <w:sz w:val="24"/>
+          <w:szCs w:val="24"/>
+          <w:highlight w:val="yellow"/>
+        </w:rPr>
+        <w:t>Ashvin</w:t>
+      </w:r>
+      <w:proofErr w:type="spellEnd"/>
+      <w:r>
+        <w:rPr>
+          <w:rFonts w:ascii="Times New Roman" w:eastAsiaTheme="minorEastAsia" w:hAnsi="Times New Roman" w:cs="Times New Roman"/>
+          <w:sz w:val="24"/>
+          <w:szCs w:val="24"/>
+          <w:highlight w:val="yellow"/>
+        </w:rPr>
+        <w:t xml:space="preserve">. (2005). Beyond Markowitz: A Comprehensive Wealth Allocation Framework for Individual Investors. </w:t>
+      </w:r>
+      <w:proofErr w:type="gramStart"/>
+      <w:r>
+        <w:rPr>
+          <w:rFonts w:ascii="Times New Roman" w:eastAsiaTheme="minorEastAsia" w:hAnsi="Times New Roman" w:cs="Times New Roman"/>
+          <w:sz w:val="24"/>
+          <w:szCs w:val="24"/>
+          <w:highlight w:val="yellow"/>
+        </w:rPr>
+        <w:t>Journal of Wealth Management.</w:t>
+      </w:r>
+      <w:proofErr w:type="gramEnd"/>
+      <w:r>
+        <w:rPr>
+          <w:rFonts w:ascii="Times New Roman" w:eastAsiaTheme="minorEastAsia" w:hAnsi="Times New Roman" w:cs="Times New Roman"/>
+          <w:sz w:val="24"/>
+          <w:szCs w:val="24"/>
+          <w:highlight w:val="yellow"/>
+        </w:rPr>
+        <w:t xml:space="preserve"> </w:t>
+      </w:r>
+      <w:proofErr w:type="gramStart"/>
+      <w:r>
+        <w:rPr>
+          <w:rFonts w:ascii="Times New Roman" w:eastAsiaTheme="minorEastAsia" w:hAnsi="Times New Roman" w:cs="Times New Roman"/>
+          <w:sz w:val="24"/>
+          <w:szCs w:val="24"/>
+          <w:highlight w:val="yellow"/>
+        </w:rPr>
+        <w:t>7. 10.3905/jwm.2005.470606.</w:t>
+      </w:r>
+      <w:proofErr w:type="gramEnd"/>
+    </w:p>
+    <w:p>
+      <w:pPr>
+        <w:rPr>
+          <w:rFonts w:ascii="Times New Roman" w:eastAsiaTheme="minorEastAsia" w:hAnsi="Times New Roman" w:cs="Times New Roman"/>
+          <w:sz w:val="24"/>
+          <w:szCs w:val="24"/>
+          <w:highlight w:val="yellow"/>
+        </w:rPr>
+      </w:pPr>
+      <w:proofErr w:type="gramStart"/>
+      <w:r>
+        <w:rPr>
+          <w:rFonts w:ascii="Times New Roman" w:eastAsiaTheme="minorEastAsia" w:hAnsi="Times New Roman" w:cs="Times New Roman"/>
+          <w:sz w:val="24"/>
+          <w:szCs w:val="24"/>
+          <w:highlight w:val="yellow"/>
+        </w:rPr>
+        <w:t xml:space="preserve">Das, </w:t>
+      </w:r>
+      <w:proofErr w:type="spellStart"/>
+      <w:r>
+        <w:rPr>
+          <w:rFonts w:ascii="Times New Roman" w:eastAsiaTheme="minorEastAsia" w:hAnsi="Times New Roman" w:cs="Times New Roman"/>
+          <w:sz w:val="24"/>
+          <w:szCs w:val="24"/>
+          <w:highlight w:val="yellow"/>
+        </w:rPr>
+        <w:t>Sanjiv</w:t>
+      </w:r>
+      <w:proofErr w:type="spellEnd"/>
+      <w:r>
+        <w:rPr>
+          <w:rFonts w:ascii="Times New Roman" w:eastAsiaTheme="minorEastAsia" w:hAnsi="Times New Roman" w:cs="Times New Roman"/>
+          <w:sz w:val="24"/>
+          <w:szCs w:val="24"/>
+          <w:highlight w:val="yellow"/>
+        </w:rPr>
+        <w:t xml:space="preserve">, Harry Markowitz, Jonathan </w:t>
+      </w:r>
+      <w:proofErr w:type="spellStart"/>
+      <w:r>
+        <w:rPr>
+          <w:rFonts w:ascii="Times New Roman" w:eastAsiaTheme="minorEastAsia" w:hAnsi="Times New Roman" w:cs="Times New Roman"/>
+          <w:sz w:val="24"/>
+          <w:szCs w:val="24"/>
+          <w:highlight w:val="yellow"/>
+        </w:rPr>
+        <w:t>Scheid</w:t>
+      </w:r>
+      <w:proofErr w:type="spellEnd"/>
+      <w:r>
+        <w:rPr>
+          <w:rFonts w:ascii="Times New Roman" w:eastAsiaTheme="minorEastAsia" w:hAnsi="Times New Roman" w:cs="Times New Roman"/>
+          <w:sz w:val="24"/>
+          <w:szCs w:val="24"/>
+          <w:highlight w:val="yellow"/>
+        </w:rPr>
+        <w:t xml:space="preserve">, and Meir </w:t>
+      </w:r>
+      <w:proofErr w:type="spellStart"/>
+      <w:r>
+        <w:rPr>
+          <w:rFonts w:ascii="Times New Roman" w:eastAsiaTheme="minorEastAsia" w:hAnsi="Times New Roman" w:cs="Times New Roman"/>
+          <w:sz w:val="24"/>
+          <w:szCs w:val="24"/>
+          <w:highlight w:val="yellow"/>
+        </w:rPr>
+        <w:t>Statman</w:t>
+      </w:r>
+      <w:proofErr w:type="spellEnd"/>
+      <w:r>
+        <w:rPr>
+          <w:rFonts w:ascii="Times New Roman" w:eastAsiaTheme="minorEastAsia" w:hAnsi="Times New Roman" w:cs="Times New Roman"/>
+          <w:sz w:val="24"/>
+          <w:szCs w:val="24"/>
+          <w:highlight w:val="yellow"/>
+        </w:rPr>
+        <w:t>.</w:t>
+      </w:r>
+      <w:proofErr w:type="gramEnd"/>
+      <w:r>
+        <w:rPr>
+          <w:rFonts w:ascii="Times New Roman" w:eastAsiaTheme="minorEastAsia" w:hAnsi="Times New Roman" w:cs="Times New Roman"/>
+          <w:sz w:val="24"/>
+          <w:szCs w:val="24"/>
+          <w:highlight w:val="yellow"/>
+        </w:rPr>
+        <w:t xml:space="preserve"> </w:t>
+      </w:r>
+      <w:proofErr w:type="gramStart"/>
+      <w:r>
+        <w:rPr>
+          <w:rFonts w:ascii="Times New Roman" w:eastAsiaTheme="minorEastAsia" w:hAnsi="Times New Roman" w:cs="Times New Roman"/>
+          <w:sz w:val="24"/>
+          <w:szCs w:val="24"/>
+          <w:highlight w:val="yellow"/>
+        </w:rPr>
+        <w:t>"Portfolio Optimization with Mental Accounts."</w:t>
+      </w:r>
+      <w:proofErr w:type="gramEnd"/>
+      <w:r>
+        <w:rPr>
+          <w:rFonts w:ascii="Times New Roman" w:eastAsiaTheme="minorEastAsia" w:hAnsi="Times New Roman" w:cs="Times New Roman"/>
+          <w:sz w:val="24"/>
+          <w:szCs w:val="24"/>
+          <w:highlight w:val="yellow"/>
+        </w:rPr>
+        <w:t xml:space="preserve"> The Journal of Financial and Quantitative Analysis 45, no. 2 (2010): 311-34. http://www.jstor.org/stable/27801487.</w:t>
+      </w:r>
+    </w:p>
+    <w:p>
+      <w:pPr>
+        <w:rPr>
+          <w:rFonts w:ascii="Times New Roman" w:eastAsiaTheme="minorEastAsia" w:hAnsi="Times New Roman" w:cs="Times New Roman"/>
+          <w:sz w:val="24"/>
+          <w:szCs w:val="24"/>
+        </w:rPr>
+      </w:pPr>
+      <w:proofErr w:type="gramStart"/>
+      <w:r>
+        <w:rPr>
+          <w:rFonts w:ascii="Times New Roman" w:eastAsiaTheme="minorEastAsia" w:hAnsi="Times New Roman" w:cs="Times New Roman"/>
+          <w:sz w:val="24"/>
+          <w:szCs w:val="24"/>
+          <w:highlight w:val="yellow"/>
+        </w:rPr>
+        <w:t xml:space="preserve">Das, </w:t>
+      </w:r>
+      <w:proofErr w:type="spellStart"/>
+      <w:r>
+        <w:rPr>
+          <w:rFonts w:ascii="Times New Roman" w:eastAsiaTheme="minorEastAsia" w:hAnsi="Times New Roman" w:cs="Times New Roman"/>
+          <w:sz w:val="24"/>
+          <w:szCs w:val="24"/>
+          <w:highlight w:val="yellow"/>
+        </w:rPr>
+        <w:t>Sanjiv</w:t>
+      </w:r>
+      <w:proofErr w:type="spellEnd"/>
+      <w:r>
+        <w:rPr>
+          <w:rFonts w:ascii="Times New Roman" w:eastAsiaTheme="minorEastAsia" w:hAnsi="Times New Roman" w:cs="Times New Roman"/>
+          <w:sz w:val="24"/>
+          <w:szCs w:val="24"/>
+          <w:highlight w:val="yellow"/>
+        </w:rPr>
+        <w:t xml:space="preserve"> &amp; Markowitz, Harry &amp; </w:t>
+      </w:r>
+      <w:proofErr w:type="spellStart"/>
+      <w:r>
+        <w:rPr>
+          <w:rFonts w:ascii="Times New Roman" w:eastAsiaTheme="minorEastAsia" w:hAnsi="Times New Roman" w:cs="Times New Roman"/>
+          <w:sz w:val="24"/>
+          <w:szCs w:val="24"/>
+          <w:highlight w:val="yellow"/>
+        </w:rPr>
+        <w:t>Scheid</w:t>
+      </w:r>
+      <w:proofErr w:type="spellEnd"/>
+      <w:r>
+        <w:rPr>
+          <w:rFonts w:ascii="Times New Roman" w:eastAsiaTheme="minorEastAsia" w:hAnsi="Times New Roman" w:cs="Times New Roman"/>
+          <w:sz w:val="24"/>
+          <w:szCs w:val="24"/>
+          <w:highlight w:val="yellow"/>
+        </w:rPr>
+        <w:t xml:space="preserve">, Jonathan &amp; </w:t>
+      </w:r>
+      <w:proofErr w:type="spellStart"/>
+      <w:r>
+        <w:rPr>
+          <w:rFonts w:ascii="Times New Roman" w:eastAsiaTheme="minorEastAsia" w:hAnsi="Times New Roman" w:cs="Times New Roman"/>
+          <w:sz w:val="24"/>
+          <w:szCs w:val="24"/>
+          <w:highlight w:val="yellow"/>
+        </w:rPr>
+        <w:t>Statman</w:t>
+      </w:r>
+      <w:proofErr w:type="spellEnd"/>
+      <w:r>
+        <w:rPr>
+          <w:rFonts w:ascii="Times New Roman" w:eastAsiaTheme="minorEastAsia" w:hAnsi="Times New Roman" w:cs="Times New Roman"/>
+          <w:sz w:val="24"/>
+          <w:szCs w:val="24"/>
+          <w:highlight w:val="yellow"/>
+        </w:rPr>
+        <w:t>, Meir.</w:t>
+      </w:r>
+      <w:proofErr w:type="gramEnd"/>
+      <w:r>
+        <w:rPr>
+          <w:rFonts w:ascii="Times New Roman" w:eastAsiaTheme="minorEastAsia" w:hAnsi="Times New Roman" w:cs="Times New Roman"/>
+          <w:sz w:val="24"/>
+          <w:szCs w:val="24"/>
+          <w:highlight w:val="yellow"/>
+        </w:rPr>
+        <w:t xml:space="preserve"> (2011). Portfolios for Investors Who Want to Reach Their Goals While Staying on the Mean–Variance Efficient Frontier. </w:t>
+      </w:r>
+      <w:proofErr w:type="gramStart"/>
+      <w:r>
+        <w:rPr>
+          <w:rFonts w:ascii="Times New Roman" w:eastAsiaTheme="minorEastAsia" w:hAnsi="Times New Roman" w:cs="Times New Roman"/>
+          <w:sz w:val="24"/>
+          <w:szCs w:val="24"/>
+          <w:highlight w:val="yellow"/>
+        </w:rPr>
+        <w:t>The Journal of Wealth Management.</w:t>
+      </w:r>
+      <w:proofErr w:type="gramEnd"/>
+      <w:r>
+        <w:rPr>
+          <w:rFonts w:ascii="Times New Roman" w:eastAsiaTheme="minorEastAsia" w:hAnsi="Times New Roman" w:cs="Times New Roman"/>
+          <w:sz w:val="24"/>
+          <w:szCs w:val="24"/>
+          <w:highlight w:val="yellow"/>
+        </w:rPr>
+        <w:t xml:space="preserve"> 14. 25-31. 10.3905/jwm.2011.14.2.025.</w:t>
+      </w:r>
+    </w:p>
+    <w:p>
+      <w:pPr>
+        <w:rPr>
+          <w:rFonts w:ascii="Times New Roman" w:eastAsiaTheme="minorEastAsia" w:hAnsi="Times New Roman" w:cs="Times New Roman"/>
+          <w:sz w:val="24"/>
+          <w:szCs w:val="24"/>
+        </w:rPr>
+      </w:pPr>
+      <w:r>
+        <w:rPr>
+          <w:rFonts w:ascii="Times New Roman" w:eastAsiaTheme="minorEastAsia" w:hAnsi="Times New Roman" w:cs="Times New Roman"/>
+          <w:sz w:val="24"/>
+          <w:szCs w:val="24"/>
+        </w:rPr>
+        <w:t>Benoit Mandelbrot, 1963. "The Variation of Certain Speculative Prices," The Journal of Business, University of Chicago Press, vol. 36, pages 394-394.</w:t>
+      </w:r>
+    </w:p>
+    <w:p>
+      <w:pPr>
+        <w:rPr>
+          <w:rFonts w:ascii="Times New Roman" w:eastAsiaTheme="minorEastAsia" w:hAnsi="Times New Roman" w:cs="Times New Roman"/>
+          <w:sz w:val="24"/>
+          <w:szCs w:val="24"/>
+        </w:rPr>
+      </w:pPr>
+      <w:proofErr w:type="gramStart"/>
+      <w:r>
+        <w:rPr>
+          <w:rFonts w:ascii="Times New Roman" w:eastAsiaTheme="minorEastAsia" w:hAnsi="Times New Roman" w:cs="Times New Roman"/>
+          <w:sz w:val="24"/>
+          <w:szCs w:val="24"/>
+        </w:rPr>
+        <w:t>Mandelbrot, Benoit, and Richard L. Hudson.</w:t>
+      </w:r>
+      <w:proofErr w:type="gramEnd"/>
+      <w:r>
+        <w:rPr>
+          <w:rFonts w:ascii="Times New Roman" w:eastAsiaTheme="minorEastAsia" w:hAnsi="Times New Roman" w:cs="Times New Roman"/>
+          <w:sz w:val="24"/>
+          <w:szCs w:val="24"/>
+        </w:rPr>
+        <w:t xml:space="preserve"> 2004. The Misbehavior of Markets: A Fractal View of Financial Turbulence. New York: Basic Books</w:t>
+      </w:r>
+    </w:p>
+    <w:p>
+      <w:pPr>
+        <w:rPr>
+          <w:rFonts w:ascii="Times New Roman" w:eastAsiaTheme="minorEastAsia" w:hAnsi="Times New Roman" w:cs="Times New Roman"/>
+          <w:sz w:val="24"/>
+          <w:szCs w:val="24"/>
+        </w:rPr>
+      </w:pPr>
+      <w:r>
+        <w:rPr>
+          <w:rFonts w:ascii="Times New Roman" w:eastAsiaTheme="minorEastAsia" w:hAnsi="Times New Roman" w:cs="Times New Roman"/>
+          <w:sz w:val="24"/>
+          <w:szCs w:val="24"/>
+          <w:highlight w:val="yellow"/>
+        </w:rPr>
+        <w:t xml:space="preserve">Nevins, Daniel. (2004). Goals-Based Investing: Integrating Traditional and Behavioral Finance. </w:t>
+      </w:r>
+      <w:proofErr w:type="gramStart"/>
+      <w:r>
+        <w:rPr>
+          <w:rFonts w:ascii="Times New Roman" w:eastAsiaTheme="minorEastAsia" w:hAnsi="Times New Roman" w:cs="Times New Roman"/>
+          <w:sz w:val="24"/>
+          <w:szCs w:val="24"/>
+          <w:highlight w:val="yellow"/>
+        </w:rPr>
+        <w:t>The Journal of Wealth Management.</w:t>
+      </w:r>
+      <w:proofErr w:type="gramEnd"/>
+      <w:r>
+        <w:rPr>
+          <w:rFonts w:ascii="Times New Roman" w:eastAsiaTheme="minorEastAsia" w:hAnsi="Times New Roman" w:cs="Times New Roman"/>
+          <w:sz w:val="24"/>
+          <w:szCs w:val="24"/>
+          <w:highlight w:val="yellow"/>
+        </w:rPr>
+        <w:t xml:space="preserve"> 6. 8-23. 10.3905/jwm.2004.391053.</w:t>
+      </w:r>
+    </w:p>
+    <w:p>
+      <w:pPr>
+        <w:rPr>
+          <w:rFonts w:ascii="Times New Roman" w:eastAsiaTheme="minorEastAsia" w:hAnsi="Times New Roman" w:cs="Times New Roman"/>
+          <w:sz w:val="24"/>
+          <w:szCs w:val="24"/>
+        </w:rPr>
+      </w:pPr>
+      <w:r>
+        <w:rPr>
+          <w:rFonts w:ascii="Times New Roman" w:eastAsiaTheme="minorEastAsia" w:hAnsi="Times New Roman" w:cs="Times New Roman"/>
+          <w:sz w:val="24"/>
+          <w:szCs w:val="24"/>
+          <w:highlight w:val="yellow"/>
+        </w:rPr>
+        <w:t xml:space="preserve">M. POMPIAN, MICHAEL &amp; M. LONGO, JOHN. (2004). A New Paradigm for Practical Application of Behavioral Finance: Creating Investment Programs Based on Personality Type and Gender to Produce Better Investment Outcomes. </w:t>
+      </w:r>
+      <w:proofErr w:type="gramStart"/>
+      <w:r>
+        <w:rPr>
+          <w:rFonts w:ascii="Times New Roman" w:eastAsiaTheme="minorEastAsia" w:hAnsi="Times New Roman" w:cs="Times New Roman"/>
+          <w:sz w:val="24"/>
+          <w:szCs w:val="24"/>
+          <w:highlight w:val="yellow"/>
+        </w:rPr>
+        <w:t>The Journal of Wealth Management.</w:t>
+      </w:r>
+      <w:proofErr w:type="gramEnd"/>
+      <w:r>
+        <w:rPr>
+          <w:rFonts w:ascii="Times New Roman" w:eastAsiaTheme="minorEastAsia" w:hAnsi="Times New Roman" w:cs="Times New Roman"/>
+          <w:sz w:val="24"/>
+          <w:szCs w:val="24"/>
+          <w:highlight w:val="yellow"/>
+        </w:rPr>
+        <w:t xml:space="preserve"> 7. 9-15. 10.3905/jwm.2004.434561.</w:t>
+      </w:r>
+    </w:p>
+    <w:p>
+      <w:pPr>
+        <w:rPr>
+          <w:rFonts w:ascii="Times New Roman" w:eastAsiaTheme="minorEastAsia" w:hAnsi="Times New Roman" w:cs="Times New Roman"/>
+          <w:sz w:val="24"/>
+          <w:szCs w:val="24"/>
+          <w:highlight w:val="yellow"/>
+        </w:rPr>
+      </w:pPr>
+      <w:r>
+        <w:rPr>
+          <w:rFonts w:ascii="Times New Roman" w:eastAsiaTheme="minorEastAsia" w:hAnsi="Times New Roman" w:cs="Times New Roman"/>
+          <w:sz w:val="24"/>
+          <w:szCs w:val="24"/>
+          <w:highlight w:val="yellow"/>
+        </w:rPr>
+        <w:t xml:space="preserve">Sironi, Paolo. Modern Portfolio Management: From Markowitz to Probabilistic Scenario </w:t>
+      </w:r>
+      <w:proofErr w:type="spellStart"/>
+      <w:r>
+        <w:rPr>
+          <w:rFonts w:ascii="Times New Roman" w:eastAsiaTheme="minorEastAsia" w:hAnsi="Times New Roman" w:cs="Times New Roman"/>
+          <w:sz w:val="24"/>
+          <w:szCs w:val="24"/>
+          <w:highlight w:val="yellow"/>
+        </w:rPr>
+        <w:t>Optimisation</w:t>
+      </w:r>
+      <w:proofErr w:type="spellEnd"/>
+      <w:r>
+        <w:rPr>
+          <w:rFonts w:ascii="Times New Roman" w:eastAsiaTheme="minorEastAsia" w:hAnsi="Times New Roman" w:cs="Times New Roman"/>
+          <w:sz w:val="24"/>
+          <w:szCs w:val="24"/>
+          <w:highlight w:val="yellow"/>
+        </w:rPr>
+        <w:t xml:space="preserve">. </w:t>
+      </w:r>
+      <w:proofErr w:type="gramStart"/>
+      <w:r>
+        <w:rPr>
+          <w:rFonts w:ascii="Times New Roman" w:eastAsiaTheme="minorEastAsia" w:hAnsi="Times New Roman" w:cs="Times New Roman"/>
+          <w:sz w:val="24"/>
+          <w:szCs w:val="24"/>
+          <w:highlight w:val="yellow"/>
+        </w:rPr>
+        <w:t>Risk books, 2015.</w:t>
+      </w:r>
+      <w:proofErr w:type="gramEnd"/>
+    </w:p>
+    <w:p>
+      <w:pPr>
+        <w:rPr>
+          <w:rFonts w:ascii="Times New Roman" w:eastAsiaTheme="minorEastAsia" w:hAnsi="Times New Roman" w:cs="Times New Roman"/>
+          <w:sz w:val="24"/>
+          <w:szCs w:val="24"/>
+        </w:rPr>
+      </w:pPr>
+      <w:proofErr w:type="spellStart"/>
+      <w:proofErr w:type="gramStart"/>
+      <w:r>
+        <w:rPr>
+          <w:rFonts w:ascii="Times New Roman" w:eastAsiaTheme="minorEastAsia" w:hAnsi="Times New Roman" w:cs="Times New Roman"/>
+          <w:sz w:val="24"/>
+          <w:szCs w:val="24"/>
+          <w:highlight w:val="yellow"/>
+        </w:rPr>
+        <w:lastRenderedPageBreak/>
+        <w:t>Shefrin</w:t>
+      </w:r>
+      <w:proofErr w:type="spellEnd"/>
+      <w:r>
+        <w:rPr>
+          <w:rFonts w:ascii="Times New Roman" w:eastAsiaTheme="minorEastAsia" w:hAnsi="Times New Roman" w:cs="Times New Roman"/>
+          <w:sz w:val="24"/>
+          <w:szCs w:val="24"/>
+          <w:highlight w:val="yellow"/>
+        </w:rPr>
+        <w:t xml:space="preserve">, </w:t>
+      </w:r>
+      <w:proofErr w:type="spellStart"/>
+      <w:r>
+        <w:rPr>
+          <w:rFonts w:ascii="Times New Roman" w:eastAsiaTheme="minorEastAsia" w:hAnsi="Times New Roman" w:cs="Times New Roman"/>
+          <w:sz w:val="24"/>
+          <w:szCs w:val="24"/>
+          <w:highlight w:val="yellow"/>
+        </w:rPr>
+        <w:t>Hersh</w:t>
+      </w:r>
+      <w:proofErr w:type="spellEnd"/>
+      <w:r>
+        <w:rPr>
+          <w:rFonts w:ascii="Times New Roman" w:eastAsiaTheme="minorEastAsia" w:hAnsi="Times New Roman" w:cs="Times New Roman"/>
+          <w:sz w:val="24"/>
+          <w:szCs w:val="24"/>
+          <w:highlight w:val="yellow"/>
+        </w:rPr>
+        <w:t xml:space="preserve"> &amp; </w:t>
+      </w:r>
+      <w:proofErr w:type="spellStart"/>
+      <w:r>
+        <w:rPr>
+          <w:rFonts w:ascii="Times New Roman" w:eastAsiaTheme="minorEastAsia" w:hAnsi="Times New Roman" w:cs="Times New Roman"/>
+          <w:sz w:val="24"/>
+          <w:szCs w:val="24"/>
+          <w:highlight w:val="yellow"/>
+        </w:rPr>
+        <w:t>Statman</w:t>
+      </w:r>
+      <w:proofErr w:type="spellEnd"/>
+      <w:r>
+        <w:rPr>
+          <w:rFonts w:ascii="Times New Roman" w:eastAsiaTheme="minorEastAsia" w:hAnsi="Times New Roman" w:cs="Times New Roman"/>
+          <w:sz w:val="24"/>
+          <w:szCs w:val="24"/>
+          <w:highlight w:val="yellow"/>
+        </w:rPr>
+        <w:t>, Meir.</w:t>
+      </w:r>
+      <w:proofErr w:type="gramEnd"/>
+      <w:r>
+        <w:rPr>
+          <w:rFonts w:ascii="Times New Roman" w:eastAsiaTheme="minorEastAsia" w:hAnsi="Times New Roman" w:cs="Times New Roman"/>
+          <w:sz w:val="24"/>
+          <w:szCs w:val="24"/>
+          <w:highlight w:val="yellow"/>
+        </w:rPr>
+        <w:t xml:space="preserve"> </w:t>
+      </w:r>
+      <w:proofErr w:type="gramStart"/>
+      <w:r>
+        <w:rPr>
+          <w:rFonts w:ascii="Times New Roman" w:eastAsiaTheme="minorEastAsia" w:hAnsi="Times New Roman" w:cs="Times New Roman"/>
+          <w:sz w:val="24"/>
+          <w:szCs w:val="24"/>
+          <w:highlight w:val="yellow"/>
+        </w:rPr>
+        <w:t>(2000). Behavioral Portfolio Theory.</w:t>
+      </w:r>
+      <w:proofErr w:type="gramEnd"/>
+      <w:r>
+        <w:rPr>
+          <w:rFonts w:ascii="Times New Roman" w:eastAsiaTheme="minorEastAsia" w:hAnsi="Times New Roman" w:cs="Times New Roman"/>
+          <w:sz w:val="24"/>
+          <w:szCs w:val="24"/>
+          <w:highlight w:val="yellow"/>
+        </w:rPr>
+        <w:t xml:space="preserve"> </w:t>
+      </w:r>
+      <w:proofErr w:type="gramStart"/>
+      <w:r>
+        <w:rPr>
+          <w:rFonts w:ascii="Times New Roman" w:eastAsiaTheme="minorEastAsia" w:hAnsi="Times New Roman" w:cs="Times New Roman"/>
+          <w:sz w:val="24"/>
+          <w:szCs w:val="24"/>
+          <w:highlight w:val="yellow"/>
+        </w:rPr>
+        <w:t>Journal of Financial and Quantitative Analysis.</w:t>
+      </w:r>
+      <w:proofErr w:type="gramEnd"/>
+      <w:r>
+        <w:rPr>
+          <w:rFonts w:ascii="Times New Roman" w:eastAsiaTheme="minorEastAsia" w:hAnsi="Times New Roman" w:cs="Times New Roman"/>
+          <w:sz w:val="24"/>
+          <w:szCs w:val="24"/>
+          <w:highlight w:val="yellow"/>
+        </w:rPr>
+        <w:t xml:space="preserve"> 35. 127-151. </w:t>
+      </w:r>
+      <w:proofErr w:type="gramStart"/>
+      <w:r>
+        <w:rPr>
+          <w:rFonts w:ascii="Times New Roman" w:eastAsiaTheme="minorEastAsia" w:hAnsi="Times New Roman" w:cs="Times New Roman"/>
+          <w:sz w:val="24"/>
+          <w:szCs w:val="24"/>
+          <w:highlight w:val="yellow"/>
+        </w:rPr>
+        <w:t>10.2307/2676187.</w:t>
+      </w:r>
+      <w:proofErr w:type="gramEnd"/>
+    </w:p>
+    <w:p>
+      <w:pPr>
+        <w:rPr>
+          <w:rFonts w:ascii="Times New Roman" w:eastAsiaTheme="minorEastAsia" w:hAnsi="Times New Roman" w:cs="Times New Roman"/>
+          <w:sz w:val="24"/>
+          <w:szCs w:val="24"/>
+        </w:rPr>
+      </w:pPr>
+      <w:proofErr w:type="spellStart"/>
+      <w:r>
+        <w:rPr>
+          <w:rFonts w:ascii="Times New Roman" w:eastAsiaTheme="minorEastAsia" w:hAnsi="Times New Roman" w:cs="Times New Roman"/>
+          <w:sz w:val="24"/>
+          <w:szCs w:val="24"/>
+        </w:rPr>
+        <w:t>Taleb</w:t>
+      </w:r>
+      <w:proofErr w:type="spellEnd"/>
+      <w:r>
+        <w:rPr>
+          <w:rFonts w:ascii="Times New Roman" w:eastAsiaTheme="minorEastAsia" w:hAnsi="Times New Roman" w:cs="Times New Roman"/>
+          <w:sz w:val="24"/>
+          <w:szCs w:val="24"/>
+        </w:rPr>
+        <w:t xml:space="preserve">, </w:t>
+      </w:r>
+      <w:proofErr w:type="spellStart"/>
+      <w:r>
+        <w:rPr>
+          <w:rFonts w:ascii="Times New Roman" w:eastAsiaTheme="minorEastAsia" w:hAnsi="Times New Roman" w:cs="Times New Roman"/>
+          <w:sz w:val="24"/>
+          <w:szCs w:val="24"/>
+        </w:rPr>
+        <w:t>Nassim</w:t>
+      </w:r>
+      <w:proofErr w:type="spellEnd"/>
+      <w:r>
+        <w:rPr>
+          <w:rFonts w:ascii="Times New Roman" w:eastAsiaTheme="minorEastAsia" w:hAnsi="Times New Roman" w:cs="Times New Roman"/>
+          <w:sz w:val="24"/>
+          <w:szCs w:val="24"/>
+        </w:rPr>
+        <w:t xml:space="preserve"> N. 2007. The Black Swan: The Impact of the Highly Improbable. New York: Random House</w:t>
+      </w:r>
     </w:p>
     <w:sectPr>
       <w:pgSz w:w="12240" w:h="15840"/>
@@ -23456,7 +24730,7 @@
 
 <file path=word/comments.xml><?xml version="1.0" encoding="utf-8"?>
 <w:comments xmlns:wpc="http://schemas.microsoft.com/office/word/2010/wordprocessingCanvas" xmlns:mc="http://schemas.openxmlformats.org/markup-compatibility/2006" xmlns:o="urn:schemas-microsoft-com:office:office" xmlns:r="http://schemas.openxmlformats.org/officeDocument/2006/relationships" xmlns:m="http://schemas.openxmlformats.org/officeDocument/2006/math" xmlns:v="urn:schemas-microsoft-com:vml" xmlns:wp14="http://schemas.microsoft.com/office/word/2010/wordprocessingDrawing" xmlns:wp="http://schemas.openxmlformats.org/drawingml/2006/wordprocessingDrawing" xmlns:w10="urn:schemas-microsoft-com:office:word" xmlns:w="http://schemas.openxmlformats.org/wordprocessingml/2006/main" xmlns:w14="http://schemas.microsoft.com/office/word/2010/wordml" xmlns:wpg="http://schemas.microsoft.com/office/word/2010/wordprocessingGroup" xmlns:wpi="http://schemas.microsoft.com/office/word/2010/wordprocessingInk" xmlns:wne="http://schemas.microsoft.com/office/word/2006/wordml" xmlns:wps="http://schemas.microsoft.com/office/word/2010/wordprocessingShape" mc:Ignorable="w14 wp14">
-  <w:comment w:id="0" w:author="Popper" w:date="2019-07-22T10:50:00Z" w:initials="P">
+  <w:comment w:id="1" w:author="Popper" w:date="2019-07-22T10:50:00Z" w:initials="P">
     <w:p>
       <w:pPr>
         <w:pStyle w:val="CommentText"/>
@@ -24929,6 +26203,17 @@
       </w:tcPr>
     </w:tblStylePr>
   </w:style>
+  <w:style w:type="character" w:styleId="Hyperlink">
+    <w:name w:val="Hyperlink"/>
+    <w:basedOn w:val="DefaultParagraphFont"/>
+    <w:uiPriority w:val="99"/>
+    <w:unhideWhenUsed/>
+    <w:rsid w:val="00414760"/>
+    <w:rPr>
+      <w:color w:val="0000FF" w:themeColor="hyperlink"/>
+      <w:u w:val="single"/>
+    </w:rPr>
+  </w:style>
 </w:styles>
 </file>
 
@@ -25455,6 +26740,17 @@
         </w:tcBorders>
       </w:tcPr>
     </w:tblStylePr>
+  </w:style>
+  <w:style w:type="character" w:styleId="Hyperlink">
+    <w:name w:val="Hyperlink"/>
+    <w:basedOn w:val="DefaultParagraphFont"/>
+    <w:uiPriority w:val="99"/>
+    <w:unhideWhenUsed/>
+    <w:rsid w:val="00414760"/>
+    <w:rPr>
+      <w:color w:val="0000FF" w:themeColor="hyperlink"/>
+      <w:u w:val="single"/>
+    </w:rPr>
   </w:style>
 </w:styles>
 </file>
@@ -25749,7 +27045,7 @@
 </file>
 
 <file path=customXml/itemProps1.xml><?xml version="1.0" encoding="utf-8"?>
-<ds:datastoreItem xmlns:ds="http://schemas.openxmlformats.org/officeDocument/2006/customXml" ds:itemID="{52C495CF-E103-43C6-BB8D-14F87E40BBBA}">
+<ds:datastoreItem xmlns:ds="http://schemas.openxmlformats.org/officeDocument/2006/customXml" ds:itemID="{6B184ADE-6D5A-4D1F-9FD5-6AE6F408A31E}">
   <ds:schemaRefs>
     <ds:schemaRef ds:uri="http://schemas.openxmlformats.org/officeDocument/2006/bibliography"/>
   </ds:schemaRefs>

</xml_diff>

<commit_message>
Removed Disadvantages from the Introduction
</commit_message>
<xml_diff>
--- a/GoalBasedJournalArticle.docx
+++ b/GoalBasedJournalArticle.docx
@@ -86,7 +86,7 @@
           <w:sz w:val="24"/>
           <w:szCs w:val="24"/>
         </w:rPr>
-        <w:t>his definition captures both contextual information and distributional properties that fall outside of the scope of Modern Portfolio Theory</w:t>
+        <w:t>his definition captures both contextual information</w:t>
       </w:r>
       <w:r>
         <w:rPr>
@@ -94,6 +94,38 @@
           <w:sz w:val="24"/>
           <w:szCs w:val="24"/>
         </w:rPr>
+        <w:t xml:space="preserve"> about the investor</w:t>
+      </w:r>
+      <w:r>
+        <w:rPr>
+          <w:rFonts w:ascii="Times New Roman" w:hAnsi="Times New Roman" w:cs="Times New Roman"/>
+          <w:sz w:val="24"/>
+          <w:szCs w:val="24"/>
+        </w:rPr>
+        <w:t xml:space="preserve"> and distributional properties</w:t>
+      </w:r>
+      <w:r>
+        <w:rPr>
+          <w:rFonts w:ascii="Times New Roman" w:hAnsi="Times New Roman" w:cs="Times New Roman"/>
+          <w:sz w:val="24"/>
+          <w:szCs w:val="24"/>
+        </w:rPr>
+        <w:t xml:space="preserve"> of investments</w:t>
+      </w:r>
+      <w:r>
+        <w:rPr>
+          <w:rFonts w:ascii="Times New Roman" w:hAnsi="Times New Roman" w:cs="Times New Roman"/>
+          <w:sz w:val="24"/>
+          <w:szCs w:val="24"/>
+        </w:rPr>
+        <w:t xml:space="preserve"> that fall outside of the scope of Modern Portfolio Theory</w:t>
+      </w:r>
+      <w:r>
+        <w:rPr>
+          <w:rFonts w:ascii="Times New Roman" w:hAnsi="Times New Roman" w:cs="Times New Roman"/>
+          <w:sz w:val="24"/>
+          <w:szCs w:val="24"/>
+        </w:rPr>
         <w:t xml:space="preserve"> (MPT)</w:t>
       </w:r>
       <w:r>
@@ -190,7 +222,7 @@
           <w:sz w:val="24"/>
           <w:szCs w:val="24"/>
         </w:rPr>
-        <w:t>It</w:t>
+        <w:t>This approach</w:t>
       </w:r>
       <w:r>
         <w:rPr>
@@ -270,7 +302,7 @@
           <w:sz w:val="24"/>
           <w:szCs w:val="24"/>
         </w:rPr>
-        <w:t xml:space="preserve"> the logic behind investment forecasts intuitively and transparently</w:t>
+        <w:t xml:space="preserve"> the reasoning</w:t>
       </w:r>
       <w:r>
         <w:rPr>
@@ -278,6 +310,14 @@
           <w:sz w:val="24"/>
           <w:szCs w:val="24"/>
         </w:rPr>
+        <w:t xml:space="preserve"> behind investment forecasts intuitively and transparently</w:t>
+      </w:r>
+      <w:r>
+        <w:rPr>
+          <w:rFonts w:ascii="Times New Roman" w:hAnsi="Times New Roman" w:cs="Times New Roman"/>
+          <w:sz w:val="24"/>
+          <w:szCs w:val="24"/>
+        </w:rPr>
         <w:t>.</w:t>
       </w:r>
       <w:r>
@@ -294,7 +334,7 @@
           <w:sz w:val="24"/>
           <w:szCs w:val="24"/>
         </w:rPr>
-        <w:t>The objective is to demonstrate an approach to modeling a single portfolio</w:t>
+        <w:t>The</w:t>
       </w:r>
       <w:r>
         <w:rPr>
@@ -302,6 +342,22 @@
           <w:sz w:val="24"/>
           <w:szCs w:val="24"/>
         </w:rPr>
+        <w:t xml:space="preserve"> article aims to demonstrate that this</w:t>
+      </w:r>
+      <w:r>
+        <w:rPr>
+          <w:rFonts w:ascii="Times New Roman" w:hAnsi="Times New Roman" w:cs="Times New Roman"/>
+          <w:sz w:val="24"/>
+          <w:szCs w:val="24"/>
+        </w:rPr>
+        <w:t xml:space="preserve"> approach to modeling a single portfolio</w:t>
+      </w:r>
+      <w:r>
+        <w:rPr>
+          <w:rFonts w:ascii="Times New Roman" w:hAnsi="Times New Roman" w:cs="Times New Roman"/>
+          <w:sz w:val="24"/>
+          <w:szCs w:val="24"/>
+        </w:rPr>
         <w:t xml:space="preserve"> or asset</w:t>
       </w:r>
       <w:r>
@@ -310,7 +366,7 @@
           <w:sz w:val="24"/>
           <w:szCs w:val="24"/>
         </w:rPr>
-        <w:t xml:space="preserve"> that </w:t>
+        <w:t xml:space="preserve"> </w:t>
       </w:r>
       <w:r>
         <w:rPr>
@@ -660,23 +716,7 @@
           <w:sz w:val="24"/>
           <w:szCs w:val="24"/>
         </w:rPr>
-        <w:t>ndustry creates models and techn</w:t>
-      </w:r>
-      <w:r>
-        <w:rPr>
-          <w:rFonts w:ascii="Times New Roman" w:eastAsiaTheme="minorEastAsia" w:hAnsi="Times New Roman" w:cs="Times New Roman"/>
-          <w:sz w:val="24"/>
-          <w:szCs w:val="24"/>
-        </w:rPr>
-        <w:t xml:space="preserve">iques dedicated to this topic. </w:t>
-      </w:r>
-      <w:r>
-        <w:rPr>
-          <w:rFonts w:ascii="Times New Roman" w:eastAsiaTheme="minorEastAsia" w:hAnsi="Times New Roman" w:cs="Times New Roman"/>
-          <w:sz w:val="24"/>
-          <w:szCs w:val="24"/>
-        </w:rPr>
-        <w:t>This</w:t>
+        <w:t>ndustry creates models and techniques dedicated to this topic. This</w:t>
       </w:r>
       <w:r>
         <w:rPr>
@@ -692,15 +732,7 @@
           <w:sz w:val="24"/>
           <w:szCs w:val="24"/>
         </w:rPr>
-        <w:t xml:space="preserve"> limits GBI in reaching its full potential.</w:t>
-      </w:r>
-      <w:r>
-        <w:rPr>
-          <w:rFonts w:ascii="Times New Roman" w:eastAsiaTheme="minorEastAsia" w:hAnsi="Times New Roman" w:cs="Times New Roman"/>
-          <w:sz w:val="24"/>
-          <w:szCs w:val="24"/>
-        </w:rPr>
-        <w:t xml:space="preserve"> </w:t>
+        <w:t xml:space="preserve"> limits GBI in reaching its full potential. </w:t>
       </w:r>
       <w:r>
         <w:rPr>
@@ -837,7 +869,16 @@
           <w:sz w:val="24"/>
           <w:szCs w:val="24"/>
         </w:rPr>
-        <w:t xml:space="preserve"> already employed for valuation purposes among traditional asset managers.</w:t>
+        <w:t xml:space="preserve"> already employed for valuation purposes among </w:t>
+      </w:r>
+      <w:r>
+        <w:rPr>
+          <w:rFonts w:ascii="Times New Roman" w:eastAsiaTheme="minorEastAsia" w:hAnsi="Times New Roman" w:cs="Times New Roman"/>
+          <w:sz w:val="24"/>
+          <w:szCs w:val="24"/>
+        </w:rPr>
+        <w:lastRenderedPageBreak/>
+        <w:t>traditional asset managers.</w:t>
       </w:r>
       <w:r>
         <w:rPr>
@@ -893,16 +934,7 @@
           <w:sz w:val="24"/>
           <w:szCs w:val="24"/>
         </w:rPr>
-        <w:t xml:space="preserve">the </w:t>
-      </w:r>
-      <w:r>
-        <w:rPr>
-          <w:rFonts w:ascii="Times New Roman" w:eastAsiaTheme="minorEastAsia" w:hAnsi="Times New Roman" w:cs="Times New Roman"/>
-          <w:sz w:val="24"/>
-          <w:szCs w:val="24"/>
-        </w:rPr>
-        <w:lastRenderedPageBreak/>
-        <w:t>probability distribution of portfolio returns</w:t>
+        <w:t>the probability distribution of portfolio returns</w:t>
       </w:r>
       <w:r>
         <w:rPr>
@@ -1125,7 +1157,104 @@
           <w:sz w:val="24"/>
           <w:szCs w:val="24"/>
         </w:rPr>
-        <w:t xml:space="preserve">This article has the following organization. First, it demonstrates the GBI risk captures more information than volatility. Second, it presents a hypothetical investment narrative that describes the full approach. Third, it details how the cash flow forecasts, investment forecasts, and simulations are created. Within the third section, the article presents two examples of creating a scenario-based forecast: 1) using judgment to create a forecast that approximates the normal distribution; 2) bootstrapping historical data and overlaying judgment on this base. The first example shows that the approach can approximate MPT and does not require data. The second is based primarily on data with only slight human modification. Lastly, the article concludes and presents several mathematical appendices to complement the aforementioned sections.  </w:t>
+        <w:t xml:space="preserve">Although this paper only deals with a single </w:t>
+      </w:r>
+      <w:r>
+        <w:rPr>
+          <w:rFonts w:ascii="Times New Roman" w:eastAsiaTheme="minorEastAsia" w:hAnsi="Times New Roman" w:cs="Times New Roman"/>
+          <w:sz w:val="24"/>
+          <w:szCs w:val="24"/>
+        </w:rPr>
+        <w:t>portfolio or investment</w:t>
+      </w:r>
+      <w:r>
+        <w:rPr>
+          <w:rFonts w:ascii="Times New Roman" w:eastAsiaTheme="minorEastAsia" w:hAnsi="Times New Roman" w:cs="Times New Roman"/>
+          <w:sz w:val="24"/>
+          <w:szCs w:val="24"/>
+        </w:rPr>
+        <w:t xml:space="preserve">, this general approach is compatible with modelling the relationships between multiple assets. </w:t>
+      </w:r>
+      <w:r>
+        <w:rPr>
+          <w:rFonts w:ascii="Times New Roman" w:eastAsiaTheme="minorEastAsia" w:hAnsi="Times New Roman" w:cs="Times New Roman"/>
+          <w:sz w:val="24"/>
+          <w:szCs w:val="24"/>
+        </w:rPr>
+        <w:t xml:space="preserve">In fact, </w:t>
+      </w:r>
+      <w:r>
+        <w:rPr>
+          <w:rFonts w:ascii="Times New Roman" w:eastAsiaTheme="minorEastAsia" w:hAnsi="Times New Roman" w:cs="Times New Roman"/>
+          <w:sz w:val="24"/>
+          <w:szCs w:val="24"/>
+        </w:rPr>
+        <w:t xml:space="preserve">the scenarios may be linked together using a Bayesian Network. </w:t>
+      </w:r>
+      <w:r>
+        <w:rPr>
+          <w:rFonts w:ascii="Times New Roman" w:eastAsiaTheme="minorEastAsia" w:hAnsi="Times New Roman" w:cs="Times New Roman"/>
+          <w:sz w:val="24"/>
+          <w:szCs w:val="24"/>
+          <w:highlight w:val="yellow"/>
+        </w:rPr>
+        <w:t>Shenoy 2000</w:t>
+      </w:r>
+      <w:r>
+        <w:rPr>
+          <w:rFonts w:ascii="Times New Roman" w:eastAsiaTheme="minorEastAsia" w:hAnsi="Times New Roman" w:cs="Times New Roman"/>
+          <w:sz w:val="24"/>
+          <w:szCs w:val="24"/>
+        </w:rPr>
+        <w:t xml:space="preserve"> has already shown that Bayesian Networks</w:t>
+      </w:r>
+      <w:r>
+        <w:rPr>
+          <w:rFonts w:ascii="Times New Roman" w:eastAsiaTheme="minorEastAsia" w:hAnsi="Times New Roman" w:cs="Times New Roman"/>
+          <w:sz w:val="24"/>
+          <w:szCs w:val="24"/>
+        </w:rPr>
+        <w:t xml:space="preserve"> based on the normal distribution</w:t>
+      </w:r>
+      <w:r>
+        <w:rPr>
+          <w:rFonts w:ascii="Times New Roman" w:eastAsiaTheme="minorEastAsia" w:hAnsi="Times New Roman" w:cs="Times New Roman"/>
+          <w:sz w:val="24"/>
+          <w:szCs w:val="24"/>
+        </w:rPr>
+        <w:t xml:space="preserve"> are compatible with</w:t>
+      </w:r>
+      <w:r>
+        <w:rPr>
+          <w:rFonts w:ascii="Times New Roman" w:eastAsiaTheme="minorEastAsia" w:hAnsi="Times New Roman" w:cs="Times New Roman"/>
+          <w:sz w:val="24"/>
+          <w:szCs w:val="24"/>
+        </w:rPr>
+        <w:t xml:space="preserve"> factor models such as</w:t>
+      </w:r>
+      <w:r>
+        <w:rPr>
+          <w:rFonts w:ascii="Times New Roman" w:eastAsiaTheme="minorEastAsia" w:hAnsi="Times New Roman" w:cs="Times New Roman"/>
+          <w:sz w:val="24"/>
+          <w:szCs w:val="24"/>
+        </w:rPr>
+        <w:t xml:space="preserve"> CAPM</w:t>
+      </w:r>
+      <w:r>
+        <w:rPr>
+          <w:rFonts w:ascii="Times New Roman" w:eastAsiaTheme="minorEastAsia" w:hAnsi="Times New Roman" w:cs="Times New Roman"/>
+          <w:sz w:val="24"/>
+          <w:szCs w:val="24"/>
+        </w:rPr>
+        <w:t>. It is the intention of the author to delve deeply into this topic in a future paper.</w:t>
+      </w:r>
+      <w:r>
+        <w:rPr>
+          <w:rFonts w:ascii="Times New Roman" w:eastAsiaTheme="minorEastAsia" w:hAnsi="Times New Roman" w:cs="Times New Roman"/>
+          <w:sz w:val="24"/>
+          <w:szCs w:val="24"/>
+        </w:rPr>
+        <w:t xml:space="preserve"> </w:t>
       </w:r>
     </w:p>
     <w:p>
@@ -1142,31 +1271,132 @@
           <w:sz w:val="24"/>
           <w:szCs w:val="24"/>
         </w:rPr>
-        <w:t xml:space="preserve">One downside to the aforementioned approach is that it is not meant to be mathematically optimal but merely acceptable to </w:t>
-      </w:r>
-      <w:r>
-        <w:rPr>
-          <w:rFonts w:ascii="Times New Roman" w:eastAsiaTheme="minorEastAsia" w:hAnsi="Times New Roman" w:cs="Times New Roman"/>
-          <w:sz w:val="24"/>
-          <w:szCs w:val="24"/>
-        </w:rPr>
-        <w:t xml:space="preserve">wealth managers and </w:t>
-      </w:r>
-      <w:r>
-        <w:rPr>
-          <w:rFonts w:ascii="Times New Roman" w:eastAsiaTheme="minorEastAsia" w:hAnsi="Times New Roman" w:cs="Times New Roman"/>
-          <w:sz w:val="24"/>
-          <w:szCs w:val="24"/>
-        </w:rPr>
-        <w:t xml:space="preserve">investors. </w:t>
-      </w:r>
-      <w:r>
-        <w:rPr>
-          <w:rFonts w:ascii="Times New Roman" w:eastAsiaTheme="minorEastAsia" w:hAnsi="Times New Roman" w:cs="Times New Roman"/>
-          <w:sz w:val="24"/>
-          <w:szCs w:val="24"/>
-        </w:rPr>
-        <w:t>The assumptions to transform the scenarios into a probability distribution are both somewhat arbitrary and heuristic.</w:t>
+        <w:t xml:space="preserve">This paper intentionally omits any discussion of the application of Behavioral Finance Theory to Goal-Based Investing. </w:t>
+      </w:r>
+      <w:r>
+        <w:rPr>
+          <w:rFonts w:ascii="Times New Roman" w:eastAsiaTheme="minorEastAsia" w:hAnsi="Times New Roman" w:cs="Times New Roman"/>
+          <w:sz w:val="24"/>
+          <w:szCs w:val="24"/>
+          <w:highlight w:val="yellow"/>
+        </w:rPr>
+        <w:t xml:space="preserve">Others, such as </w:t>
+      </w:r>
+      <w:proofErr w:type="spellStart"/>
+      <w:r>
+        <w:rPr>
+          <w:rFonts w:ascii="Times New Roman" w:eastAsiaTheme="minorEastAsia" w:hAnsi="Times New Roman" w:cs="Times New Roman"/>
+          <w:sz w:val="24"/>
+          <w:szCs w:val="24"/>
+          <w:highlight w:val="yellow"/>
+        </w:rPr>
+        <w:t>Shefrin</w:t>
+      </w:r>
+      <w:proofErr w:type="spellEnd"/>
+      <w:r>
+        <w:rPr>
+          <w:rFonts w:ascii="Times New Roman" w:eastAsiaTheme="minorEastAsia" w:hAnsi="Times New Roman" w:cs="Times New Roman"/>
+          <w:sz w:val="24"/>
+          <w:szCs w:val="24"/>
+          <w:highlight w:val="yellow"/>
+        </w:rPr>
+        <w:t xml:space="preserve"> 2000, </w:t>
+      </w:r>
+      <w:r>
+        <w:rPr>
+          <w:rFonts w:ascii="Times New Roman" w:eastAsiaTheme="minorEastAsia" w:hAnsi="Times New Roman" w:cs="Times New Roman"/>
+          <w:sz w:val="24"/>
+          <w:szCs w:val="24"/>
+          <w:highlight w:val="yellow"/>
+        </w:rPr>
+        <w:t xml:space="preserve">Brunel 2003, Nevins 2004, </w:t>
+      </w:r>
+      <w:proofErr w:type="spellStart"/>
+      <w:r>
+        <w:rPr>
+          <w:rFonts w:ascii="Times New Roman" w:eastAsiaTheme="minorEastAsia" w:hAnsi="Times New Roman" w:cs="Times New Roman"/>
+          <w:sz w:val="24"/>
+          <w:szCs w:val="24"/>
+          <w:highlight w:val="yellow"/>
+        </w:rPr>
+        <w:t>Pompian</w:t>
+      </w:r>
+      <w:proofErr w:type="spellEnd"/>
+      <w:r>
+        <w:rPr>
+          <w:rFonts w:ascii="Times New Roman" w:eastAsiaTheme="minorEastAsia" w:hAnsi="Times New Roman" w:cs="Times New Roman"/>
+          <w:sz w:val="24"/>
+          <w:szCs w:val="24"/>
+          <w:highlight w:val="yellow"/>
+        </w:rPr>
+        <w:t xml:space="preserve"> 2004, Chhabra, Brunel 2005, and Brunel 2015, have covered this topic extensively</w:t>
+      </w:r>
+      <w:r>
+        <w:rPr>
+          <w:rFonts w:ascii="Times New Roman" w:eastAsiaTheme="minorEastAsia" w:hAnsi="Times New Roman" w:cs="Times New Roman"/>
+          <w:sz w:val="24"/>
+          <w:szCs w:val="24"/>
+          <w:highlight w:val="yellow"/>
+        </w:rPr>
+        <w:t xml:space="preserve">. </w:t>
+      </w:r>
+      <w:r>
+        <w:rPr>
+          <w:rFonts w:ascii="Times New Roman" w:eastAsiaTheme="minorEastAsia" w:hAnsi="Times New Roman" w:cs="Times New Roman"/>
+          <w:sz w:val="24"/>
+          <w:szCs w:val="24"/>
+          <w:highlight w:val="yellow"/>
+        </w:rPr>
+        <w:t xml:space="preserve">In addition, this article only includes a brief mention of </w:t>
+      </w:r>
+      <w:r>
+        <w:rPr>
+          <w:rFonts w:ascii="Times New Roman" w:eastAsiaTheme="minorEastAsia" w:hAnsi="Times New Roman" w:cs="Times New Roman"/>
+          <w:sz w:val="24"/>
+          <w:szCs w:val="24"/>
+          <w:highlight w:val="yellow"/>
+        </w:rPr>
+        <w:t>MPT</w:t>
+      </w:r>
+      <w:r>
+        <w:rPr>
+          <w:rFonts w:ascii="Times New Roman" w:eastAsiaTheme="minorEastAsia" w:hAnsi="Times New Roman" w:cs="Times New Roman"/>
+          <w:sz w:val="24"/>
+          <w:szCs w:val="24"/>
+          <w:highlight w:val="yellow"/>
+        </w:rPr>
+        <w:t xml:space="preserve">, and its relationship to GBI. This topic also has exhaustive coverage in the literature such as </w:t>
+      </w:r>
+      <w:bookmarkStart w:id="0" w:name="_GoBack"/>
+      <w:bookmarkEnd w:id="0"/>
+      <w:r>
+        <w:rPr>
+          <w:rFonts w:ascii="Times New Roman" w:eastAsiaTheme="minorEastAsia" w:hAnsi="Times New Roman" w:cs="Times New Roman"/>
+          <w:sz w:val="24"/>
+          <w:szCs w:val="24"/>
+          <w:highlight w:val="yellow"/>
+        </w:rPr>
+        <w:t xml:space="preserve">Brunel 2006, Das 2010, </w:t>
+      </w:r>
+      <w:proofErr w:type="gramStart"/>
+      <w:r>
+        <w:rPr>
+          <w:rFonts w:ascii="Times New Roman" w:eastAsiaTheme="minorEastAsia" w:hAnsi="Times New Roman" w:cs="Times New Roman"/>
+          <w:sz w:val="24"/>
+          <w:szCs w:val="24"/>
+          <w:highlight w:val="yellow"/>
+        </w:rPr>
+        <w:t>Das</w:t>
+      </w:r>
+      <w:proofErr w:type="gramEnd"/>
+      <w:r>
+        <w:rPr>
+          <w:rFonts w:ascii="Times New Roman" w:eastAsiaTheme="minorEastAsia" w:hAnsi="Times New Roman" w:cs="Times New Roman"/>
+          <w:sz w:val="24"/>
+          <w:szCs w:val="24"/>
+          <w:highlight w:val="yellow"/>
+        </w:rPr>
+        <w:t xml:space="preserve"> 2011.</w:t>
       </w:r>
       <w:r>
         <w:rPr>
@@ -1182,31 +1412,7 @@
           <w:sz w:val="24"/>
           <w:szCs w:val="24"/>
         </w:rPr>
-        <w:t>Therefore an explicit tradeoff is required: mathematical optimality for intelligib</w:t>
-      </w:r>
-      <w:r>
-        <w:rPr>
-          <w:rFonts w:ascii="Times New Roman" w:eastAsiaTheme="minorEastAsia" w:hAnsi="Times New Roman" w:cs="Times New Roman"/>
-          <w:sz w:val="24"/>
-          <w:szCs w:val="24"/>
-        </w:rPr>
-        <w:t>ility, transparency, and the ability to model a larger universe of assets</w:t>
-      </w:r>
-      <w:r>
-        <w:rPr>
-          <w:rFonts w:ascii="Times New Roman" w:eastAsiaTheme="minorEastAsia" w:hAnsi="Times New Roman" w:cs="Times New Roman"/>
-          <w:sz w:val="24"/>
-          <w:szCs w:val="24"/>
-        </w:rPr>
-        <w:t>.</w:t>
-      </w:r>
-      <w:r>
-        <w:rPr>
-          <w:rFonts w:ascii="Times New Roman" w:eastAsiaTheme="minorEastAsia" w:hAnsi="Times New Roman" w:cs="Times New Roman"/>
-          <w:sz w:val="24"/>
-          <w:szCs w:val="24"/>
-        </w:rPr>
-        <w:t xml:space="preserve"> Other authors, such as </w:t>
+        <w:t xml:space="preserve">The proposed approach also may be extended to incorporate taxes and tax rules (e.g. tax loss harvesting) into the analysis. As discussed by </w:t>
       </w:r>
       <w:r>
         <w:rPr>
@@ -1215,14 +1421,13 @@
           <w:szCs w:val="24"/>
           <w:highlight w:val="yellow"/>
         </w:rPr>
-        <w:t>Sironi</w:t>
-      </w:r>
-      <w:r>
-        <w:rPr>
-          <w:rFonts w:ascii="Times New Roman" w:eastAsiaTheme="minorEastAsia" w:hAnsi="Times New Roman" w:cs="Times New Roman"/>
-          <w:sz w:val="24"/>
-          <w:szCs w:val="24"/>
-          <w:highlight w:val="yellow"/>
+        <w:t>Brunel</w:t>
+      </w:r>
+      <w:r>
+        <w:rPr>
+          <w:rFonts w:ascii="Times New Roman" w:eastAsiaTheme="minorEastAsia" w:hAnsi="Times New Roman" w:cs="Times New Roman"/>
+          <w:sz w:val="24"/>
+          <w:szCs w:val="24"/>
         </w:rPr>
         <w:t xml:space="preserve"> 2015</w:t>
       </w:r>
@@ -1232,47 +1437,7 @@
           <w:sz w:val="24"/>
           <w:szCs w:val="24"/>
         </w:rPr>
-        <w:t xml:space="preserve">, have introduced techniques such as </w:t>
-      </w:r>
-      <w:r>
-        <w:rPr>
-          <w:rFonts w:ascii="Times New Roman" w:eastAsiaTheme="minorEastAsia" w:hAnsi="Times New Roman" w:cs="Times New Roman"/>
-          <w:sz w:val="24"/>
-          <w:szCs w:val="24"/>
-        </w:rPr>
-        <w:t xml:space="preserve">Probabilistic Scenario </w:t>
-      </w:r>
-      <w:r>
-        <w:rPr>
-          <w:rFonts w:ascii="Times New Roman" w:eastAsiaTheme="minorEastAsia" w:hAnsi="Times New Roman" w:cs="Times New Roman"/>
-          <w:sz w:val="24"/>
-          <w:szCs w:val="24"/>
-        </w:rPr>
-        <w:t>Optimization</w:t>
-      </w:r>
-      <w:r>
-        <w:rPr>
-          <w:rFonts w:ascii="Times New Roman" w:eastAsiaTheme="minorEastAsia" w:hAnsi="Times New Roman" w:cs="Times New Roman"/>
-          <w:sz w:val="24"/>
-          <w:szCs w:val="24"/>
-        </w:rPr>
-        <w:t xml:space="preserve"> to determine optimal goal-based</w:t>
-      </w:r>
-      <w:r>
-        <w:rPr>
-          <w:rFonts w:ascii="Times New Roman" w:eastAsiaTheme="minorEastAsia" w:hAnsi="Times New Roman" w:cs="Times New Roman"/>
-          <w:sz w:val="24"/>
-          <w:szCs w:val="24"/>
-        </w:rPr>
-        <w:t xml:space="preserve"> portfolios. This topic is </w:t>
-      </w:r>
-      <w:r>
-        <w:rPr>
-          <w:rFonts w:ascii="Times New Roman" w:eastAsiaTheme="minorEastAsia" w:hAnsi="Times New Roman" w:cs="Times New Roman"/>
-          <w:sz w:val="24"/>
-          <w:szCs w:val="24"/>
-        </w:rPr>
-        <w:t>left as an area of further research.</w:t>
+        <w:t>, this is critical. However, this topic complicates the analysis and thus is beyond the scope of this paper.</w:t>
       </w:r>
     </w:p>
     <w:p>
@@ -1289,366 +1454,7 @@
           <w:sz w:val="24"/>
           <w:szCs w:val="24"/>
         </w:rPr>
-        <w:t>The</w:t>
-      </w:r>
-      <w:r>
-        <w:rPr>
-          <w:rFonts w:ascii="Times New Roman" w:eastAsiaTheme="minorEastAsia" w:hAnsi="Times New Roman" w:cs="Times New Roman"/>
-          <w:sz w:val="24"/>
-          <w:szCs w:val="24"/>
-        </w:rPr>
-        <w:t>se</w:t>
-      </w:r>
-      <w:r>
-        <w:rPr>
-          <w:rFonts w:ascii="Times New Roman" w:eastAsiaTheme="minorEastAsia" w:hAnsi="Times New Roman" w:cs="Times New Roman"/>
-          <w:sz w:val="24"/>
-          <w:szCs w:val="24"/>
-        </w:rPr>
-        <w:t xml:space="preserve"> heuristics and assumptions still need justification.</w:t>
-      </w:r>
-      <w:r>
-        <w:rPr>
-          <w:rFonts w:ascii="Times New Roman" w:eastAsiaTheme="minorEastAsia" w:hAnsi="Times New Roman" w:cs="Times New Roman"/>
-          <w:sz w:val="24"/>
-          <w:szCs w:val="24"/>
-        </w:rPr>
-        <w:t xml:space="preserve"> In addition, MPT has introduced extremely useful concepts, su</w:t>
-      </w:r>
-      <w:r>
-        <w:rPr>
-          <w:rFonts w:ascii="Times New Roman" w:eastAsiaTheme="minorEastAsia" w:hAnsi="Times New Roman" w:cs="Times New Roman"/>
-          <w:sz w:val="24"/>
-          <w:szCs w:val="24"/>
-        </w:rPr>
-        <w:t>ch as diversification, that should</w:t>
-      </w:r>
-      <w:r>
-        <w:rPr>
-          <w:rFonts w:ascii="Times New Roman" w:eastAsiaTheme="minorEastAsia" w:hAnsi="Times New Roman" w:cs="Times New Roman"/>
-          <w:sz w:val="24"/>
-          <w:szCs w:val="24"/>
-        </w:rPr>
-        <w:t xml:space="preserve"> be preserved. </w:t>
-      </w:r>
-      <w:r>
-        <w:rPr>
-          <w:rFonts w:ascii="Times New Roman" w:eastAsiaTheme="minorEastAsia" w:hAnsi="Times New Roman" w:cs="Times New Roman"/>
-          <w:sz w:val="24"/>
-          <w:szCs w:val="24"/>
-        </w:rPr>
-        <w:t>Therefore, this paper demonstrates how scenario-based simulations can approximate the normal distribution, and consequently, encompass MPT.</w:t>
-      </w:r>
-      <w:r>
-        <w:rPr>
-          <w:rFonts w:ascii="Times New Roman" w:eastAsiaTheme="minorEastAsia" w:hAnsi="Times New Roman" w:cs="Times New Roman"/>
-          <w:sz w:val="24"/>
-          <w:szCs w:val="24"/>
-        </w:rPr>
-        <w:t xml:space="preserve"> </w:t>
-      </w:r>
-      <w:r>
-        <w:rPr>
-          <w:rFonts w:ascii="Times New Roman" w:eastAsiaTheme="minorEastAsia" w:hAnsi="Times New Roman" w:cs="Times New Roman"/>
-          <w:sz w:val="24"/>
-          <w:szCs w:val="24"/>
-        </w:rPr>
-        <w:t xml:space="preserve"> </w:t>
-      </w:r>
-      <w:r>
-        <w:rPr>
-          <w:rFonts w:ascii="Times New Roman" w:eastAsiaTheme="minorEastAsia" w:hAnsi="Times New Roman" w:cs="Times New Roman"/>
-          <w:sz w:val="24"/>
-          <w:szCs w:val="24"/>
-        </w:rPr>
-        <w:t xml:space="preserve">Although this paper only deals with a single </w:t>
-      </w:r>
-      <w:r>
-        <w:rPr>
-          <w:rFonts w:ascii="Times New Roman" w:eastAsiaTheme="minorEastAsia" w:hAnsi="Times New Roman" w:cs="Times New Roman"/>
-          <w:sz w:val="24"/>
-          <w:szCs w:val="24"/>
-        </w:rPr>
-        <w:t>portfolio or investment</w:t>
-      </w:r>
-      <w:r>
-        <w:rPr>
-          <w:rFonts w:ascii="Times New Roman" w:eastAsiaTheme="minorEastAsia" w:hAnsi="Times New Roman" w:cs="Times New Roman"/>
-          <w:sz w:val="24"/>
-          <w:szCs w:val="24"/>
-        </w:rPr>
-        <w:t xml:space="preserve">, this general approach is compatible with modelling the relationships between multiple assets. </w:t>
-      </w:r>
-      <w:r>
-        <w:rPr>
-          <w:rFonts w:ascii="Times New Roman" w:eastAsiaTheme="minorEastAsia" w:hAnsi="Times New Roman" w:cs="Times New Roman"/>
-          <w:sz w:val="24"/>
-          <w:szCs w:val="24"/>
-        </w:rPr>
-        <w:t xml:space="preserve">In fact, </w:t>
-      </w:r>
-      <w:r>
-        <w:rPr>
-          <w:rFonts w:ascii="Times New Roman" w:eastAsiaTheme="minorEastAsia" w:hAnsi="Times New Roman" w:cs="Times New Roman"/>
-          <w:sz w:val="24"/>
-          <w:szCs w:val="24"/>
-        </w:rPr>
-        <w:t>t</w:t>
-      </w:r>
-      <w:r>
-        <w:rPr>
-          <w:rFonts w:ascii="Times New Roman" w:eastAsiaTheme="minorEastAsia" w:hAnsi="Times New Roman" w:cs="Times New Roman"/>
-          <w:sz w:val="24"/>
-          <w:szCs w:val="24"/>
-        </w:rPr>
-        <w:t xml:space="preserve">he scenarios may be linked together using a Bayesian Network. </w:t>
-      </w:r>
-      <w:r>
-        <w:rPr>
-          <w:rFonts w:ascii="Times New Roman" w:eastAsiaTheme="minorEastAsia" w:hAnsi="Times New Roman" w:cs="Times New Roman"/>
-          <w:sz w:val="24"/>
-          <w:szCs w:val="24"/>
-          <w:highlight w:val="yellow"/>
-        </w:rPr>
-        <w:t>Shenoy</w:t>
-      </w:r>
-      <w:r>
-        <w:rPr>
-          <w:rFonts w:ascii="Times New Roman" w:eastAsiaTheme="minorEastAsia" w:hAnsi="Times New Roman" w:cs="Times New Roman"/>
-          <w:sz w:val="24"/>
-          <w:szCs w:val="24"/>
-          <w:highlight w:val="yellow"/>
-        </w:rPr>
-        <w:t xml:space="preserve"> 2000</w:t>
-      </w:r>
-      <w:r>
-        <w:rPr>
-          <w:rFonts w:ascii="Times New Roman" w:eastAsiaTheme="minorEastAsia" w:hAnsi="Times New Roman" w:cs="Times New Roman"/>
-          <w:sz w:val="24"/>
-          <w:szCs w:val="24"/>
-        </w:rPr>
-        <w:t xml:space="preserve"> has already shown that Bayesian Netwo</w:t>
-      </w:r>
-      <w:r>
-        <w:rPr>
-          <w:rFonts w:ascii="Times New Roman" w:eastAsiaTheme="minorEastAsia" w:hAnsi="Times New Roman" w:cs="Times New Roman"/>
-          <w:sz w:val="24"/>
-          <w:szCs w:val="24"/>
-        </w:rPr>
-        <w:t>rks</w:t>
-      </w:r>
-      <w:r>
-        <w:rPr>
-          <w:rFonts w:ascii="Times New Roman" w:eastAsiaTheme="minorEastAsia" w:hAnsi="Times New Roman" w:cs="Times New Roman"/>
-          <w:sz w:val="24"/>
-          <w:szCs w:val="24"/>
-        </w:rPr>
-        <w:t xml:space="preserve"> based on the normal distribution</w:t>
-      </w:r>
-      <w:r>
-        <w:rPr>
-          <w:rFonts w:ascii="Times New Roman" w:eastAsiaTheme="minorEastAsia" w:hAnsi="Times New Roman" w:cs="Times New Roman"/>
-          <w:sz w:val="24"/>
-          <w:szCs w:val="24"/>
-        </w:rPr>
-        <w:t xml:space="preserve"> are compatible with MPT. It is the intention of the author to delve deeply into this topic in a future paper.</w:t>
-      </w:r>
-      <w:r>
-        <w:rPr>
-          <w:rFonts w:ascii="Times New Roman" w:eastAsiaTheme="minorEastAsia" w:hAnsi="Times New Roman" w:cs="Times New Roman"/>
-          <w:sz w:val="24"/>
-          <w:szCs w:val="24"/>
-        </w:rPr>
-        <w:t xml:space="preserve"> </w:t>
-      </w:r>
-    </w:p>
-    <w:p>
-      <w:pPr>
-        <w:rPr>
-          <w:rFonts w:ascii="Times New Roman" w:eastAsiaTheme="minorEastAsia" w:hAnsi="Times New Roman" w:cs="Times New Roman"/>
-          <w:sz w:val="24"/>
-          <w:szCs w:val="24"/>
-        </w:rPr>
-      </w:pPr>
-      <w:r>
-        <w:rPr>
-          <w:rFonts w:ascii="Times New Roman" w:eastAsiaTheme="minorEastAsia" w:hAnsi="Times New Roman" w:cs="Times New Roman"/>
-          <w:sz w:val="24"/>
-          <w:szCs w:val="24"/>
-        </w:rPr>
-        <w:t xml:space="preserve">This paper intentionally omits any discussion of the application of Behavioral Finance Theory to Goal-Based Investing. </w:t>
-      </w:r>
-      <w:r>
-        <w:rPr>
-          <w:rFonts w:ascii="Times New Roman" w:eastAsiaTheme="minorEastAsia" w:hAnsi="Times New Roman" w:cs="Times New Roman"/>
-          <w:sz w:val="24"/>
-          <w:szCs w:val="24"/>
-          <w:highlight w:val="yellow"/>
-        </w:rPr>
-        <w:t>Others</w:t>
-      </w:r>
-      <w:r>
-        <w:rPr>
-          <w:rFonts w:ascii="Times New Roman" w:eastAsiaTheme="minorEastAsia" w:hAnsi="Times New Roman" w:cs="Times New Roman"/>
-          <w:sz w:val="24"/>
-          <w:szCs w:val="24"/>
-          <w:highlight w:val="yellow"/>
-        </w:rPr>
-        <w:t xml:space="preserve">, such as </w:t>
-      </w:r>
-      <w:proofErr w:type="spellStart"/>
-      <w:r>
-        <w:rPr>
-          <w:rFonts w:ascii="Times New Roman" w:eastAsiaTheme="minorEastAsia" w:hAnsi="Times New Roman" w:cs="Times New Roman"/>
-          <w:sz w:val="24"/>
-          <w:szCs w:val="24"/>
-          <w:highlight w:val="yellow"/>
-        </w:rPr>
-        <w:t>Shefrin</w:t>
-      </w:r>
-      <w:proofErr w:type="spellEnd"/>
-      <w:r>
-        <w:rPr>
-          <w:rFonts w:ascii="Times New Roman" w:eastAsiaTheme="minorEastAsia" w:hAnsi="Times New Roman" w:cs="Times New Roman"/>
-          <w:sz w:val="24"/>
-          <w:szCs w:val="24"/>
-          <w:highlight w:val="yellow"/>
-        </w:rPr>
-        <w:t xml:space="preserve"> 2000, </w:t>
-      </w:r>
-      <w:r>
-        <w:rPr>
-          <w:rFonts w:ascii="Times New Roman" w:eastAsiaTheme="minorEastAsia" w:hAnsi="Times New Roman" w:cs="Times New Roman"/>
-          <w:sz w:val="24"/>
-          <w:szCs w:val="24"/>
-          <w:highlight w:val="yellow"/>
-        </w:rPr>
-        <w:t xml:space="preserve">Brunel 2003, Nevins 2004, </w:t>
-      </w:r>
-      <w:proofErr w:type="spellStart"/>
-      <w:r>
-        <w:rPr>
-          <w:rFonts w:ascii="Times New Roman" w:eastAsiaTheme="minorEastAsia" w:hAnsi="Times New Roman" w:cs="Times New Roman"/>
-          <w:sz w:val="24"/>
-          <w:szCs w:val="24"/>
-          <w:highlight w:val="yellow"/>
-        </w:rPr>
-        <w:t>Pompian</w:t>
-      </w:r>
-      <w:proofErr w:type="spellEnd"/>
-      <w:r>
-        <w:rPr>
-          <w:rFonts w:ascii="Times New Roman" w:eastAsiaTheme="minorEastAsia" w:hAnsi="Times New Roman" w:cs="Times New Roman"/>
-          <w:sz w:val="24"/>
-          <w:szCs w:val="24"/>
-          <w:highlight w:val="yellow"/>
-        </w:rPr>
-        <w:t xml:space="preserve"> 2004, Chhabra, Brunel 2005, and Brunel 2015,</w:t>
-      </w:r>
-      <w:r>
-        <w:rPr>
-          <w:rFonts w:ascii="Times New Roman" w:eastAsiaTheme="minorEastAsia" w:hAnsi="Times New Roman" w:cs="Times New Roman"/>
-          <w:sz w:val="24"/>
-          <w:szCs w:val="24"/>
-          <w:highlight w:val="yellow"/>
-        </w:rPr>
-        <w:t xml:space="preserve"> have covered this topic extensively, and the author doubts his ability to add any further value to this discussion. In addition, this article only includes a brief mention of Modern Portfolio Theory, and its relationship to GBI. This topic also has exhaustive coverage in the literature</w:t>
-      </w:r>
-      <w:r>
-        <w:rPr>
-          <w:rFonts w:ascii="Times New Roman" w:eastAsiaTheme="minorEastAsia" w:hAnsi="Times New Roman" w:cs="Times New Roman"/>
-          <w:sz w:val="24"/>
-          <w:szCs w:val="24"/>
-          <w:highlight w:val="yellow"/>
-        </w:rPr>
-        <w:t xml:space="preserve"> such as Brunel 2006, Das 2010, </w:t>
-      </w:r>
-      <w:proofErr w:type="gramStart"/>
-      <w:r>
-        <w:rPr>
-          <w:rFonts w:ascii="Times New Roman" w:eastAsiaTheme="minorEastAsia" w:hAnsi="Times New Roman" w:cs="Times New Roman"/>
-          <w:sz w:val="24"/>
-          <w:szCs w:val="24"/>
-          <w:highlight w:val="yellow"/>
-        </w:rPr>
-        <w:t>Das</w:t>
-      </w:r>
-      <w:proofErr w:type="gramEnd"/>
-      <w:r>
-        <w:rPr>
-          <w:rFonts w:ascii="Times New Roman" w:eastAsiaTheme="minorEastAsia" w:hAnsi="Times New Roman" w:cs="Times New Roman"/>
-          <w:sz w:val="24"/>
-          <w:szCs w:val="24"/>
-          <w:highlight w:val="yellow"/>
-        </w:rPr>
-        <w:t xml:space="preserve"> 2011</w:t>
-      </w:r>
-      <w:r>
-        <w:rPr>
-          <w:rFonts w:ascii="Times New Roman" w:eastAsiaTheme="minorEastAsia" w:hAnsi="Times New Roman" w:cs="Times New Roman"/>
-          <w:sz w:val="24"/>
-          <w:szCs w:val="24"/>
-          <w:highlight w:val="yellow"/>
-        </w:rPr>
-        <w:t>.</w:t>
-      </w:r>
-      <w:r>
-        <w:rPr>
-          <w:rFonts w:ascii="Times New Roman" w:eastAsiaTheme="minorEastAsia" w:hAnsi="Times New Roman" w:cs="Times New Roman"/>
-          <w:sz w:val="24"/>
-          <w:szCs w:val="24"/>
-        </w:rPr>
-        <w:t xml:space="preserve"> </w:t>
-      </w:r>
-      <w:r>
-        <w:rPr>
-          <w:rFonts w:ascii="Times New Roman" w:eastAsiaTheme="minorEastAsia" w:hAnsi="Times New Roman" w:cs="Times New Roman"/>
-          <w:sz w:val="24"/>
-          <w:szCs w:val="24"/>
-        </w:rPr>
-        <w:t xml:space="preserve">The proposed </w:t>
-      </w:r>
-      <w:r>
-        <w:rPr>
-          <w:rFonts w:ascii="Times New Roman" w:eastAsiaTheme="minorEastAsia" w:hAnsi="Times New Roman" w:cs="Times New Roman"/>
-          <w:sz w:val="24"/>
-          <w:szCs w:val="24"/>
-        </w:rPr>
-        <w:lastRenderedPageBreak/>
-        <w:t xml:space="preserve">approach also may be extended to incorporate taxes and tax rules (e.g. tax loss harvesting) into the analysis. </w:t>
-      </w:r>
-      <w:r>
-        <w:rPr>
-          <w:rFonts w:ascii="Times New Roman" w:eastAsiaTheme="minorEastAsia" w:hAnsi="Times New Roman" w:cs="Times New Roman"/>
-          <w:sz w:val="24"/>
-          <w:szCs w:val="24"/>
-        </w:rPr>
-        <w:t xml:space="preserve">As discussed by </w:t>
-      </w:r>
-      <w:r>
-        <w:rPr>
-          <w:rFonts w:ascii="Times New Roman" w:eastAsiaTheme="minorEastAsia" w:hAnsi="Times New Roman" w:cs="Times New Roman"/>
-          <w:sz w:val="24"/>
-          <w:szCs w:val="24"/>
-          <w:highlight w:val="yellow"/>
-        </w:rPr>
-        <w:t>Brunel</w:t>
-      </w:r>
-      <w:r>
-        <w:rPr>
-          <w:rFonts w:ascii="Times New Roman" w:eastAsiaTheme="minorEastAsia" w:hAnsi="Times New Roman" w:cs="Times New Roman"/>
-          <w:sz w:val="24"/>
-          <w:szCs w:val="24"/>
-        </w:rPr>
-        <w:t xml:space="preserve"> 2015</w:t>
-      </w:r>
-      <w:r>
-        <w:rPr>
-          <w:rFonts w:ascii="Times New Roman" w:eastAsiaTheme="minorEastAsia" w:hAnsi="Times New Roman" w:cs="Times New Roman"/>
-          <w:sz w:val="24"/>
-          <w:szCs w:val="24"/>
-        </w:rPr>
-        <w:t>, this is critical. However, this topic complicates the analysis and thus is beyond the scope of this paper.</w:t>
+        <w:t xml:space="preserve">This article has the following organization. First, it demonstrates the GBI risk captures more information than volatility. Second, it presents a hypothetical investment narrative that describes the full approach. Third, it details how the cash flow forecasts, investment forecasts, and simulations are created. Within the third section, the article presents two examples of creating a scenario-based forecast: 1) using judgment to create a forecast that approximates the normal distribution; 2) bootstrapping historical data and overlaying judgment on this base. The first example shows that the approach can approximate MPT and does not require data. The second is based primarily on data with only slight human modification. Lastly, the article concludes and presents several mathematical appendices to complement the aforementioned sections.  </w:t>
       </w:r>
     </w:p>
     <w:p>
@@ -1792,6 +1598,7 @@
           <w:sz w:val="24"/>
           <w:szCs w:val="24"/>
         </w:rPr>
+        <w:lastRenderedPageBreak/>
         <w:t>The coin has a .5 probability of showing heads. On heads, the payout is $20,000; whereas, the investor must pay $5,000 if the coin shows tails.</w:t>
       </w:r>
     </w:p>
@@ -2037,7 +1844,6 @@
           <w:sz w:val="24"/>
           <w:szCs w:val="24"/>
         </w:rPr>
-        <w:lastRenderedPageBreak/>
         <w:drawing>
           <wp:anchor distT="0" distB="0" distL="114300" distR="114300" simplePos="0" relativeHeight="251661312" behindDoc="0" locked="0" layoutInCell="1" allowOverlap="1" wp14:anchorId="453850B1" wp14:editId="1C7C631B">
             <wp:simplePos x="0" y="0"/>
@@ -2368,7 +2174,7 @@
                 <w:szCs w:val="24"/>
               </w:rPr>
             </w:pPr>
-            <w:commentRangeStart w:id="0"/>
+            <w:commentRangeStart w:id="1"/>
             <w:r>
               <w:rPr>
                 <w:rFonts w:ascii="Times New Roman" w:hAnsi="Times New Roman" w:cs="Times New Roman"/>
@@ -2648,7 +2454,7 @@
         </w:rPr>
         <w:t>Table 1: Annual summary statistics from resampled gains and losses of the SPDR S&amp;P 500 ETF from 12/1/2007 through 12/1/2017 (Daily Gains and Losses from Yahoo Finance)</w:t>
       </w:r>
-      <w:commentRangeEnd w:id="0"/>
+      <w:commentRangeEnd w:id="1"/>
       <w:r>
         <w:rPr>
           <w:rStyle w:val="CommentReference"/>
@@ -2656,7 +2462,7 @@
           <w:sz w:val="24"/>
           <w:szCs w:val="24"/>
         </w:rPr>
-        <w:commentReference w:id="0"/>
+        <w:commentReference w:id="1"/>
       </w:r>
     </w:p>
     <w:p>
@@ -2673,7 +2479,6 @@
           <w:sz w:val="24"/>
           <w:szCs w:val="24"/>
         </w:rPr>
-        <w:lastRenderedPageBreak/>
         <w:t xml:space="preserve">Meredith’s software draws a probability distribution based on her scenarios. </w:t>
       </w:r>
       <w:r>
@@ -2761,7 +2566,16 @@
           <w:sz w:val="24"/>
           <w:szCs w:val="24"/>
         </w:rPr>
-        <w:t>The software assumes the Probability Density Function is piecewise linear between the scenarios. It produces simulations by drawing from a Uniform Random distribution and using the Inverse Cumulative Density function of the distribution to map these simulated probabilities to returns. To illustrate, simulated probability of 0, .5, and 1 map to 50, 105, and 150. These simulated returns are aggregated into 10 year groups and matched against the cash flows. This results in the simulated probabilities of goal attainment.</w:t>
+        <w:t xml:space="preserve">The software assumes the Probability Density Function is piecewise linear between the scenarios. It produces simulations by drawing from a Uniform Random distribution and using the Inverse Cumulative Density function of the distribution to map these simulated probabilities to </w:t>
+      </w:r>
+      <w:r>
+        <w:rPr>
+          <w:rFonts w:ascii="Times New Roman" w:hAnsi="Times New Roman" w:cs="Times New Roman"/>
+          <w:sz w:val="24"/>
+          <w:szCs w:val="24"/>
+        </w:rPr>
+        <w:lastRenderedPageBreak/>
+        <w:t>returns. To illustrate, simulated probability of 0, .5, and 1 map to 50, 105, and 150. These simulated returns are aggregated into 10 year groups and matched against the cash flows. This results in the simulated probabilities of goal attainment.</w:t>
       </w:r>
     </w:p>
     <w:p>
@@ -4685,6 +4499,26 @@
           <w:szCs w:val="24"/>
         </w:rPr>
         <w:lastRenderedPageBreak/>
+        <w:br w:type="page"/>
+      </w:r>
+    </w:p>
+    <w:p>
+      <w:pPr>
+        <w:rPr>
+          <w:rFonts w:ascii="Times New Roman" w:hAnsi="Times New Roman" w:cs="Times New Roman"/>
+          <w:b/>
+          <w:sz w:val="24"/>
+          <w:szCs w:val="24"/>
+        </w:rPr>
+      </w:pPr>
+      <w:r>
+        <w:rPr>
+          <w:rFonts w:ascii="Times New Roman" w:hAnsi="Times New Roman" w:cs="Times New Roman"/>
+          <w:b/>
+          <w:sz w:val="24"/>
+          <w:szCs w:val="24"/>
+        </w:rPr>
+        <w:lastRenderedPageBreak/>
         <w:t xml:space="preserve">Appendix A: Calculating the Moments for a Transformed Bernoulli </w:t>
       </w:r>
       <w:proofErr w:type="gramStart"/>
@@ -6995,7 +6829,15 @@
               <w:sz w:val="24"/>
               <w:szCs w:val="24"/>
             </w:rPr>
-            <m:t>Skewness=</m:t>
+            <m:t>Skewnes</m:t>
+          </m:r>
+          <m:r>
+            <w:rPr>
+              <w:rFonts w:ascii="Cambria Math" w:hAnsi="Cambria Math" w:cs="Times New Roman"/>
+              <w:sz w:val="24"/>
+              <w:szCs w:val="24"/>
+            </w:rPr>
+            <m:t>s=</m:t>
           </m:r>
           <m:f>
             <m:fPr>
@@ -7325,15 +7167,7 @@
               <w:sz w:val="24"/>
               <w:szCs w:val="24"/>
             </w:rPr>
-            <m:t>Scenario 1 E</m:t>
-          </m:r>
-          <m:r>
-            <w:rPr>
-              <w:rFonts w:ascii="Cambria Math" w:hAnsi="Cambria Math" w:cs="Times New Roman"/>
-              <w:sz w:val="24"/>
-              <w:szCs w:val="24"/>
-            </w:rPr>
-            <m:t>xcess Kurtosis=</m:t>
+            <m:t>Scenario 1 Excess Kurtosis=</m:t>
           </m:r>
           <m:f>
             <m:fPr>
@@ -19887,7 +19721,15 @@
                   <w:sz w:val="24"/>
                   <w:szCs w:val="24"/>
                 </w:rPr>
-                <m:t>left_tail</m:t>
+                <m:t>l</m:t>
+              </m:r>
+              <m:r>
+                <w:rPr>
+                  <w:rFonts w:ascii="Cambria Math" w:hAnsi="Cambria Math" w:cs="Times New Roman"/>
+                  <w:sz w:val="24"/>
+                  <w:szCs w:val="24"/>
+                </w:rPr>
+                <m:t>eft_tail</m:t>
               </m:r>
             </m:sub>
           </m:sSub>
@@ -24973,8 +24815,6 @@
           <w:szCs w:val="24"/>
         </w:rPr>
       </w:pPr>
-      <w:bookmarkStart w:id="1" w:name="_GoBack"/>
-      <w:bookmarkEnd w:id="1"/>
       <w:proofErr w:type="gramStart"/>
       <w:r>
         <w:rPr>
@@ -25028,7 +24868,7 @@
 
 <file path=word/comments.xml><?xml version="1.0" encoding="utf-8"?>
 <w:comments xmlns:wpc="http://schemas.microsoft.com/office/word/2010/wordprocessingCanvas" xmlns:mc="http://schemas.openxmlformats.org/markup-compatibility/2006" xmlns:o="urn:schemas-microsoft-com:office:office" xmlns:r="http://schemas.openxmlformats.org/officeDocument/2006/relationships" xmlns:m="http://schemas.openxmlformats.org/officeDocument/2006/math" xmlns:v="urn:schemas-microsoft-com:vml" xmlns:wp14="http://schemas.microsoft.com/office/word/2010/wordprocessingDrawing" xmlns:wp="http://schemas.openxmlformats.org/drawingml/2006/wordprocessingDrawing" xmlns:w10="urn:schemas-microsoft-com:office:word" xmlns:w="http://schemas.openxmlformats.org/wordprocessingml/2006/main" xmlns:w14="http://schemas.microsoft.com/office/word/2010/wordml" xmlns:wpg="http://schemas.microsoft.com/office/word/2010/wordprocessingGroup" xmlns:wpi="http://schemas.microsoft.com/office/word/2010/wordprocessingInk" xmlns:wne="http://schemas.microsoft.com/office/word/2006/wordml" xmlns:wps="http://schemas.microsoft.com/office/word/2010/wordprocessingShape" mc:Ignorable="w14 wp14">
-  <w:comment w:id="0" w:author="Popper" w:date="2019-07-22T10:50:00Z" w:initials="P">
+  <w:comment w:id="1" w:author="Popper" w:date="2019-07-22T10:50:00Z" w:initials="P">
     <w:p>
       <w:pPr>
         <w:pStyle w:val="CommentText"/>
@@ -26140,6 +25980,7 @@
   <w:style w:type="character" w:default="1" w:styleId="DefaultParagraphFont">
     <w:name w:val="Default Paragraph Font"/>
     <w:uiPriority w:val="1"/>
+    <w:semiHidden/>
     <w:unhideWhenUsed/>
   </w:style>
   <w:style w:type="table" w:default="1" w:styleId="TableNormal">
@@ -26677,6 +26518,7 @@
   <w:style w:type="character" w:default="1" w:styleId="DefaultParagraphFont">
     <w:name w:val="Default Paragraph Font"/>
     <w:uiPriority w:val="1"/>
+    <w:semiHidden/>
     <w:unhideWhenUsed/>
   </w:style>
   <w:style w:type="table" w:default="1" w:styleId="TableNormal">
@@ -27341,7 +27183,7 @@
 </file>
 
 <file path=customXml/itemProps1.xml><?xml version="1.0" encoding="utf-8"?>
-<ds:datastoreItem xmlns:ds="http://schemas.openxmlformats.org/officeDocument/2006/customXml" ds:itemID="{F74325F4-2DA4-4C5E-B785-4E51185074E6}">
+<ds:datastoreItem xmlns:ds="http://schemas.openxmlformats.org/officeDocument/2006/customXml" ds:itemID="{52E929C5-B1CD-458F-A001-ADD45222D8D6}">
   <ds:schemaRefs>
     <ds:schemaRef ds:uri="http://schemas.openxmlformats.org/officeDocument/2006/bibliography"/>
   </ds:schemaRefs>

</xml_diff>